<commit_message>
Login bearbeitet; Doku bearbeitet
</commit_message>
<xml_diff>
--- a/Doku/Dokumentation/Dokumentation.docx
+++ b/Doku/Dokumentation/Dokumentation.docx
@@ -2279,8 +2279,6 @@
       <w:r>
         <w:t>il und Passwort.</w:t>
       </w:r>
-      <w:bookmarkStart w:id="1" w:name="_GoBack"/>
-      <w:bookmarkEnd w:id="1"/>
     </w:p>
     <w:p>
       <w:pPr>
@@ -2337,11 +2335,11 @@
       <w:pPr>
         <w:pStyle w:val="berschrift2"/>
       </w:pPr>
-      <w:bookmarkStart w:id="2" w:name="_Toc298409612"/>
+      <w:bookmarkStart w:id="1" w:name="_Toc298409612"/>
       <w:r>
         <w:t>1.1 Anforderungen</w:t>
       </w:r>
-      <w:bookmarkEnd w:id="2"/>
+      <w:bookmarkEnd w:id="1"/>
     </w:p>
     <w:p>
       <w:pPr>
@@ -2411,7 +2409,13 @@
     </w:p>
     <w:p>
       <w:r>
-        <w:t>„Als Mitarbeiter möchte ich für die Autovermietung, die Kundenliste einsehen und bearbeiten können, um neue Kunden eintragen zu können und Informationen über diese zu erhalten.“</w:t>
+        <w:t>„Als Mitarbeiter möc</w:t>
+      </w:r>
+      <w:r>
+        <w:t xml:space="preserve">hte ich für die Autovermietung </w:t>
+      </w:r>
+      <w:r>
+        <w:t>die Kundenliste einsehen und bearbeiten können, um neue Kunden eintragen zu können und Informationen über diese zu erhalten.“</w:t>
       </w:r>
     </w:p>
     <w:p>
@@ -2442,6 +2446,8 @@
           <w:bCs/>
         </w:rPr>
       </w:pPr>
+      <w:bookmarkStart w:id="2" w:name="_GoBack"/>
+      <w:bookmarkEnd w:id="2"/>
     </w:p>
     <w:p>
       <w:pPr>
@@ -4879,7 +4885,7 @@
 </file>
 
 <file path=customXml/itemProps1.xml><?xml version="1.0" encoding="utf-8"?>
-<ds:datastoreItem xmlns:ds="http://schemas.openxmlformats.org/officeDocument/2006/customXml" ds:itemID="{BB333BDE-EE89-5043-9342-32E56BE45EC0}">
+<ds:datastoreItem xmlns:ds="http://schemas.openxmlformats.org/officeDocument/2006/customXml" ds:itemID="{04E26430-8F68-6D43-996B-4EDD8D3CAB46}">
   <ds:schemaRefs>
     <ds:schemaRef ds:uri="http://schemas.openxmlformats.org/officeDocument/2006/bibliography"/>
   </ds:schemaRefs>

</xml_diff>

<commit_message>
Doku bearbeitet und Bilder hochgeladen. UseCase(umgesetzte Anforderungen) erstellt. Klassendiagramm fertig. Keine FILER Möglichkeit in der Anwendung!!!! ich denke das muss umbedingt noch gemacht werden
</commit_message>
<xml_diff>
--- a/Doku/Dokumentation/Dokumentation.docx
+++ b/Doku/Dokumentation/Dokumentation.docx
@@ -28,7 +28,6 @@
               <w:b/>
               <w:bCs/>
               <w:noProof/>
-              <w:lang w:val="en-US" w:eastAsia="en-US"/>
             </w:rPr>
             <w:drawing>
               <wp:anchor distT="0" distB="0" distL="114300" distR="114300" simplePos="0" relativeHeight="251658240" behindDoc="0" locked="0" layoutInCell="1" allowOverlap="1" wp14:anchorId="7F420100" wp14:editId="222D5E8E">
@@ -110,7 +109,6 @@
           <w:r>
             <w:rPr>
               <w:noProof/>
-              <w:lang w:val="en-US" w:eastAsia="en-US"/>
             </w:rPr>
             <mc:AlternateContent>
               <mc:Choice Requires="wps">
@@ -208,7 +206,6 @@
           <w:r>
             <w:rPr>
               <w:noProof/>
-              <w:lang w:val="en-US" w:eastAsia="en-US"/>
             </w:rPr>
             <mc:AlternateContent>
               <mc:Choice Requires="wpg">
@@ -526,7 +523,7 @@
     </w:p>
     <w:tbl>
       <w:tblPr>
-        <w:tblStyle w:val="TableGrid"/>
+        <w:tblStyle w:val="Tabellenraster"/>
         <w:tblW w:w="0" w:type="auto"/>
         <w:tblBorders>
           <w:top w:val="none" w:sz="0" w:space="0" w:color="auto"/>
@@ -943,7 +940,7 @@
       <w:sdtContent>
         <w:p>
           <w:pPr>
-            <w:pStyle w:val="TOCHeading"/>
+            <w:pStyle w:val="Inhaltsverzeichnisberschrift"/>
           </w:pPr>
           <w:r>
             <w:t>Inhaltsverzeichnis</w:t>
@@ -951,7 +948,7 @@
         </w:p>
         <w:p>
           <w:pPr>
-            <w:pStyle w:val="TOC1"/>
+            <w:pStyle w:val="Verzeichnis1"/>
             <w:tabs>
               <w:tab w:val="right" w:leader="dot" w:pos="9396"/>
             </w:tabs>
@@ -1026,7 +1023,7 @@
         </w:p>
         <w:p>
           <w:pPr>
-            <w:pStyle w:val="TOC2"/>
+            <w:pStyle w:val="Verzeichnis2"/>
             <w:tabs>
               <w:tab w:val="right" w:leader="dot" w:pos="9396"/>
             </w:tabs>
@@ -1088,7 +1085,7 @@
         </w:p>
         <w:p>
           <w:pPr>
-            <w:pStyle w:val="TOC1"/>
+            <w:pStyle w:val="Verzeichnis1"/>
             <w:tabs>
               <w:tab w:val="right" w:leader="dot" w:pos="9396"/>
             </w:tabs>
@@ -1137,7 +1134,7 @@
             <w:rPr>
               <w:noProof/>
             </w:rPr>
-            <w:t>3</w:t>
+            <w:t>4</w:t>
           </w:r>
           <w:r>
             <w:rPr>
@@ -1148,7 +1145,7 @@
         </w:p>
         <w:p>
           <w:pPr>
-            <w:pStyle w:val="TOC2"/>
+            <w:pStyle w:val="Verzeichnis2"/>
             <w:tabs>
               <w:tab w:val="right" w:leader="dot" w:pos="9396"/>
             </w:tabs>
@@ -1199,7 +1196,7 @@
             <w:rPr>
               <w:noProof/>
             </w:rPr>
-            <w:t>3</w:t>
+            <w:t>4</w:t>
           </w:r>
           <w:r>
             <w:rPr>
@@ -1210,7 +1207,7 @@
         </w:p>
         <w:p>
           <w:pPr>
-            <w:pStyle w:val="TOC2"/>
+            <w:pStyle w:val="Verzeichnis2"/>
             <w:tabs>
               <w:tab w:val="right" w:leader="dot" w:pos="9396"/>
             </w:tabs>
@@ -1261,7 +1258,7 @@
             <w:rPr>
               <w:noProof/>
             </w:rPr>
-            <w:t>3</w:t>
+            <w:t>5</w:t>
           </w:r>
           <w:r>
             <w:rPr>
@@ -1272,7 +1269,7 @@
         </w:p>
         <w:p>
           <w:pPr>
-            <w:pStyle w:val="TOC2"/>
+            <w:pStyle w:val="Verzeichnis2"/>
             <w:tabs>
               <w:tab w:val="right" w:leader="dot" w:pos="9396"/>
             </w:tabs>
@@ -1323,7 +1320,7 @@
             <w:rPr>
               <w:noProof/>
             </w:rPr>
-            <w:t>3</w:t>
+            <w:t>9</w:t>
           </w:r>
           <w:r>
             <w:rPr>
@@ -1334,7 +1331,7 @@
         </w:p>
         <w:p>
           <w:pPr>
-            <w:pStyle w:val="TOC3"/>
+            <w:pStyle w:val="Verzeichnis3"/>
             <w:tabs>
               <w:tab w:val="right" w:leader="dot" w:pos="9396"/>
             </w:tabs>
@@ -1384,7 +1381,7 @@
             <w:rPr>
               <w:noProof/>
             </w:rPr>
-            <w:t>3</w:t>
+            <w:t>9</w:t>
           </w:r>
           <w:r>
             <w:rPr>
@@ -1395,7 +1392,7 @@
         </w:p>
         <w:p>
           <w:pPr>
-            <w:pStyle w:val="TOC3"/>
+            <w:pStyle w:val="Verzeichnis3"/>
             <w:tabs>
               <w:tab w:val="right" w:leader="dot" w:pos="9396"/>
             </w:tabs>
@@ -1445,7 +1442,7 @@
             <w:rPr>
               <w:noProof/>
             </w:rPr>
-            <w:t>3</w:t>
+            <w:t>9</w:t>
           </w:r>
           <w:r>
             <w:rPr>
@@ -1456,7 +1453,7 @@
         </w:p>
         <w:p>
           <w:pPr>
-            <w:pStyle w:val="TOC3"/>
+            <w:pStyle w:val="Verzeichnis3"/>
             <w:tabs>
               <w:tab w:val="right" w:leader="dot" w:pos="9396"/>
             </w:tabs>
@@ -1506,7 +1503,7 @@
             <w:rPr>
               <w:noProof/>
             </w:rPr>
-            <w:t>4</w:t>
+            <w:t>9</w:t>
           </w:r>
           <w:r>
             <w:rPr>
@@ -1517,7 +1514,7 @@
         </w:p>
         <w:p>
           <w:pPr>
-            <w:pStyle w:val="TOC2"/>
+            <w:pStyle w:val="Verzeichnis2"/>
             <w:tabs>
               <w:tab w:val="right" w:leader="dot" w:pos="9396"/>
             </w:tabs>
@@ -1568,7 +1565,7 @@
             <w:rPr>
               <w:noProof/>
             </w:rPr>
-            <w:t>4</w:t>
+            <w:t>9</w:t>
           </w:r>
           <w:r>
             <w:rPr>
@@ -1579,7 +1576,7 @@
         </w:p>
         <w:p>
           <w:pPr>
-            <w:pStyle w:val="TOC1"/>
+            <w:pStyle w:val="Verzeichnis1"/>
             <w:tabs>
               <w:tab w:val="right" w:leader="dot" w:pos="9396"/>
             </w:tabs>
@@ -1628,7 +1625,7 @@
             <w:rPr>
               <w:noProof/>
             </w:rPr>
-            <w:t>4</w:t>
+            <w:t>9</w:t>
           </w:r>
           <w:r>
             <w:rPr>
@@ -1639,7 +1636,7 @@
         </w:p>
         <w:p>
           <w:pPr>
-            <w:pStyle w:val="TOC2"/>
+            <w:pStyle w:val="Verzeichnis2"/>
             <w:tabs>
               <w:tab w:val="right" w:leader="dot" w:pos="9396"/>
             </w:tabs>
@@ -1690,7 +1687,7 @@
             <w:rPr>
               <w:noProof/>
             </w:rPr>
-            <w:t>4</w:t>
+            <w:t>9</w:t>
           </w:r>
           <w:r>
             <w:rPr>
@@ -1701,7 +1698,7 @@
         </w:p>
         <w:p>
           <w:pPr>
-            <w:pStyle w:val="TOC3"/>
+            <w:pStyle w:val="Verzeichnis3"/>
             <w:tabs>
               <w:tab w:val="right" w:leader="dot" w:pos="9396"/>
             </w:tabs>
@@ -1758,7 +1755,7 @@
             <w:rPr>
               <w:noProof/>
             </w:rPr>
-            <w:t>4</w:t>
+            <w:t>9</w:t>
           </w:r>
           <w:r>
             <w:rPr>
@@ -1769,7 +1766,7 @@
         </w:p>
         <w:p>
           <w:pPr>
-            <w:pStyle w:val="TOC3"/>
+            <w:pStyle w:val="Verzeichnis3"/>
             <w:tabs>
               <w:tab w:val="right" w:leader="dot" w:pos="9396"/>
             </w:tabs>
@@ -1826,7 +1823,7 @@
             <w:rPr>
               <w:noProof/>
             </w:rPr>
-            <w:t>4</w:t>
+            <w:t>10</w:t>
           </w:r>
           <w:r>
             <w:rPr>
@@ -1837,7 +1834,7 @@
         </w:p>
         <w:p>
           <w:pPr>
-            <w:pStyle w:val="TOC3"/>
+            <w:pStyle w:val="Verzeichnis3"/>
             <w:tabs>
               <w:tab w:val="right" w:leader="dot" w:pos="9396"/>
             </w:tabs>
@@ -1894,7 +1891,7 @@
             <w:rPr>
               <w:noProof/>
             </w:rPr>
-            <w:t>4</w:t>
+            <w:t>10</w:t>
           </w:r>
           <w:r>
             <w:rPr>
@@ -1905,7 +1902,7 @@
         </w:p>
         <w:p>
           <w:pPr>
-            <w:pStyle w:val="TOC3"/>
+            <w:pStyle w:val="Verzeichnis3"/>
             <w:tabs>
               <w:tab w:val="right" w:leader="dot" w:pos="9396"/>
             </w:tabs>
@@ -1955,7 +1952,7 @@
             <w:rPr>
               <w:noProof/>
             </w:rPr>
-            <w:t>4</w:t>
+            <w:t>10</w:t>
           </w:r>
           <w:r>
             <w:rPr>
@@ -1966,7 +1963,7 @@
         </w:p>
         <w:p>
           <w:pPr>
-            <w:pStyle w:val="TOC2"/>
+            <w:pStyle w:val="Verzeichnis2"/>
             <w:tabs>
               <w:tab w:val="right" w:leader="dot" w:pos="9396"/>
             </w:tabs>
@@ -2017,7 +2014,7 @@
             <w:rPr>
               <w:noProof/>
             </w:rPr>
-            <w:t>4</w:t>
+            <w:t>10</w:t>
           </w:r>
           <w:r>
             <w:rPr>
@@ -2028,7 +2025,7 @@
         </w:p>
         <w:p>
           <w:pPr>
-            <w:pStyle w:val="TOC2"/>
+            <w:pStyle w:val="Verzeichnis2"/>
             <w:tabs>
               <w:tab w:val="right" w:leader="dot" w:pos="9396"/>
             </w:tabs>
@@ -2079,7 +2076,7 @@
             <w:rPr>
               <w:noProof/>
             </w:rPr>
-            <w:t>4</w:t>
+            <w:t>10</w:t>
           </w:r>
           <w:r>
             <w:rPr>
@@ -2090,7 +2087,7 @@
         </w:p>
         <w:p>
           <w:pPr>
-            <w:pStyle w:val="TOC2"/>
+            <w:pStyle w:val="Verzeichnis2"/>
             <w:tabs>
               <w:tab w:val="right" w:leader="dot" w:pos="9396"/>
             </w:tabs>
@@ -2141,7 +2138,7 @@
             <w:rPr>
               <w:noProof/>
             </w:rPr>
-            <w:t>5</w:t>
+            <w:t>10</w:t>
           </w:r>
           <w:r>
             <w:rPr>
@@ -2164,7 +2161,7 @@
     </w:sdt>
     <w:p>
       <w:pPr>
-        <w:pStyle w:val="Heading1"/>
+        <w:pStyle w:val="berschrift1"/>
       </w:pPr>
     </w:p>
     <w:p>
@@ -2195,7 +2192,7 @@
     </w:p>
     <w:p>
       <w:pPr>
-        <w:pStyle w:val="Heading1"/>
+        <w:pStyle w:val="berschrift1"/>
       </w:pPr>
       <w:bookmarkStart w:id="0" w:name="_Toc298409611"/>
       <w:r>
@@ -2334,7 +2331,7 @@
     </w:p>
     <w:p>
       <w:pPr>
-        <w:pStyle w:val="Heading2"/>
+        <w:pStyle w:val="berschrift2"/>
       </w:pPr>
       <w:bookmarkStart w:id="1" w:name="_Toc298409612"/>
       <w:r>
@@ -2450,7 +2447,91 @@
     </w:p>
     <w:p>
       <w:pPr>
-        <w:pStyle w:val="Heading1"/>
+        <w:widowControl w:val="0"/>
+        <w:autoSpaceDE w:val="0"/>
+        <w:autoSpaceDN w:val="0"/>
+        <w:adjustRightInd w:val="0"/>
+        <w:spacing w:before="240"/>
+        <w:rPr>
+          <w:rFonts w:ascii="Arial" w:hAnsi="Arial" w:cs="Arial"/>
+          <w:b/>
+          <w:bCs/>
+        </w:rPr>
+      </w:pPr>
+    </w:p>
+    <w:p>
+      <w:pPr>
+        <w:widowControl w:val="0"/>
+        <w:autoSpaceDE w:val="0"/>
+        <w:autoSpaceDN w:val="0"/>
+        <w:adjustRightInd w:val="0"/>
+        <w:spacing w:before="240"/>
+        <w:rPr>
+          <w:rFonts w:ascii="Arial" w:hAnsi="Arial" w:cs="Arial"/>
+          <w:b/>
+          <w:bCs/>
+        </w:rPr>
+      </w:pPr>
+    </w:p>
+    <w:p>
+      <w:pPr>
+        <w:widowControl w:val="0"/>
+        <w:autoSpaceDE w:val="0"/>
+        <w:autoSpaceDN w:val="0"/>
+        <w:adjustRightInd w:val="0"/>
+        <w:spacing w:before="240"/>
+        <w:rPr>
+          <w:rFonts w:ascii="Arial" w:hAnsi="Arial" w:cs="Arial"/>
+          <w:b/>
+          <w:bCs/>
+        </w:rPr>
+      </w:pPr>
+    </w:p>
+    <w:p>
+      <w:pPr>
+        <w:widowControl w:val="0"/>
+        <w:autoSpaceDE w:val="0"/>
+        <w:autoSpaceDN w:val="0"/>
+        <w:adjustRightInd w:val="0"/>
+        <w:spacing w:before="240"/>
+        <w:rPr>
+          <w:rFonts w:ascii="Arial" w:hAnsi="Arial" w:cs="Arial"/>
+          <w:b/>
+          <w:bCs/>
+        </w:rPr>
+      </w:pPr>
+    </w:p>
+    <w:p>
+      <w:pPr>
+        <w:widowControl w:val="0"/>
+        <w:autoSpaceDE w:val="0"/>
+        <w:autoSpaceDN w:val="0"/>
+        <w:adjustRightInd w:val="0"/>
+        <w:spacing w:before="240"/>
+        <w:rPr>
+          <w:rFonts w:ascii="Arial" w:hAnsi="Arial" w:cs="Arial"/>
+          <w:b/>
+          <w:bCs/>
+        </w:rPr>
+      </w:pPr>
+    </w:p>
+    <w:p>
+      <w:pPr>
+        <w:widowControl w:val="0"/>
+        <w:autoSpaceDE w:val="0"/>
+        <w:autoSpaceDN w:val="0"/>
+        <w:adjustRightInd w:val="0"/>
+        <w:spacing w:before="240"/>
+        <w:rPr>
+          <w:rFonts w:ascii="Arial" w:hAnsi="Arial" w:cs="Arial"/>
+          <w:b/>
+          <w:bCs/>
+        </w:rPr>
+      </w:pPr>
+    </w:p>
+    <w:p>
+      <w:pPr>
+        <w:pStyle w:val="berschrift1"/>
       </w:pPr>
       <w:bookmarkStart w:id="2" w:name="_Toc298409613"/>
       <w:r>
@@ -2527,7 +2608,7 @@
     </w:p>
     <w:p>
       <w:pPr>
-        <w:pStyle w:val="Heading2"/>
+        <w:pStyle w:val="berschrift2"/>
       </w:pPr>
       <w:bookmarkStart w:id="3" w:name="_Toc298409614"/>
       <w:r>
@@ -2536,31 +2617,61 @@
       <w:bookmarkEnd w:id="3"/>
     </w:p>
     <w:p>
-      <w:pPr>
-        <w:widowControl w:val="0"/>
-        <w:autoSpaceDE w:val="0"/>
-        <w:autoSpaceDN w:val="0"/>
-        <w:adjustRightInd w:val="0"/>
-        <w:spacing w:line="360" w:lineRule="auto"/>
-        <w:rPr>
-          <w:rFonts w:ascii="Times New Roman" w:hAnsi="Times New Roman" w:cs="Times New Roman"/>
-          <w:i/>
-          <w:iCs/>
-          <w:sz w:val="22"/>
-          <w:szCs w:val="22"/>
-        </w:rPr>
-      </w:pPr>
-      <w:r>
-        <w:rPr>
-          <w:rFonts w:ascii="Times New Roman" w:hAnsi="Times New Roman" w:cs="Times New Roman"/>
-          <w:i/>
-          <w:iCs/>
-          <w:sz w:val="22"/>
-          <w:szCs w:val="22"/>
-        </w:rPr>
-        <w:t>In diesem Unterkapitel soll beschrieben werden, wie die Gesamtarchitektur der entwickelten Webanwendung aussieht. Dies kann mit UML Paket- oder Klassendiagrammen unterstützt werden.</w:t>
-      </w:r>
-    </w:p>
+      <w:r>
+        <w:rPr>
+          <w:noProof/>
+        </w:rPr>
+        <w:drawing>
+          <wp:inline distT="0" distB="0" distL="0" distR="0" wp14:anchorId="4C91A129" wp14:editId="26412608">
+            <wp:extent cx="4002828" cy="4069964"/>
+            <wp:effectExtent l="0" t="0" r="10795" b="0"/>
+            <wp:docPr id="11" name="Bild 10" descr="Macintosh HD:Users:Fabian:Documents:MI_Datenbannk_15:Doku:Dokumentation:Diagramme:Drei Schichten Architektur Simple.jpg"/>
+            <wp:cNvGraphicFramePr>
+              <a:graphicFrameLocks xmlns:a="http://schemas.openxmlformats.org/drawingml/2006/main" noChangeAspect="1"/>
+            </wp:cNvGraphicFramePr>
+            <a:graphic xmlns:a="http://schemas.openxmlformats.org/drawingml/2006/main">
+              <a:graphicData uri="http://schemas.openxmlformats.org/drawingml/2006/picture">
+                <pic:pic xmlns:pic="http://schemas.openxmlformats.org/drawingml/2006/picture">
+                  <pic:nvPicPr>
+                    <pic:cNvPr id="0" name="Picture 10" descr="Macintosh HD:Users:Fabian:Documents:MI_Datenbannk_15:Doku:Dokumentation:Diagramme:Drei Schichten Architektur Simple.jpg"/>
+                    <pic:cNvPicPr>
+                      <a:picLocks noChangeAspect="1" noChangeArrowheads="1"/>
+                    </pic:cNvPicPr>
+                  </pic:nvPicPr>
+                  <pic:blipFill>
+                    <a:blip r:embed="rId10">
+                      <a:extLst>
+                        <a:ext uri="{28A0092B-C50C-407E-A947-70E740481C1C}">
+                          <a14:useLocalDpi xmlns:a14="http://schemas.microsoft.com/office/drawing/2010/main" val="0"/>
+                        </a:ext>
+                      </a:extLst>
+                    </a:blip>
+                    <a:srcRect/>
+                    <a:stretch>
+                      <a:fillRect/>
+                    </a:stretch>
+                  </pic:blipFill>
+                  <pic:spPr bwMode="auto">
+                    <a:xfrm>
+                      <a:off x="0" y="0"/>
+                      <a:ext cx="4003416" cy="4070562"/>
+                    </a:xfrm>
+                    <a:prstGeom prst="rect">
+                      <a:avLst/>
+                    </a:prstGeom>
+                    <a:noFill/>
+                    <a:ln>
+                      <a:noFill/>
+                    </a:ln>
+                  </pic:spPr>
+                </pic:pic>
+              </a:graphicData>
+            </a:graphic>
+          </wp:inline>
+        </w:drawing>
+      </w:r>
+    </w:p>
+    <w:p/>
     <w:p>
       <w:pPr>
         <w:widowControl w:val="0"/>
@@ -2582,7 +2693,7 @@
     </w:p>
     <w:p>
       <w:pPr>
-        <w:pStyle w:val="ListParagraph"/>
+        <w:pStyle w:val="Listenabsatz"/>
         <w:widowControl w:val="0"/>
         <w:numPr>
           <w:ilvl w:val="0"/>
@@ -2606,7 +2717,7 @@
     </w:p>
     <w:p>
       <w:pPr>
-        <w:pStyle w:val="ListParagraph"/>
+        <w:pStyle w:val="Listenabsatz"/>
         <w:widowControl w:val="0"/>
         <w:autoSpaceDE w:val="0"/>
         <w:autoSpaceDN w:val="0"/>
@@ -2658,7 +2769,7 @@
     </w:p>
     <w:p>
       <w:pPr>
-        <w:pStyle w:val="ListParagraph"/>
+        <w:pStyle w:val="Listenabsatz"/>
         <w:widowControl w:val="0"/>
         <w:numPr>
           <w:ilvl w:val="0"/>
@@ -2682,7 +2793,7 @@
     </w:p>
     <w:p>
       <w:pPr>
-        <w:pStyle w:val="ListParagraph"/>
+        <w:pStyle w:val="Listenabsatz"/>
         <w:widowControl w:val="0"/>
         <w:autoSpaceDE w:val="0"/>
         <w:autoSpaceDN w:val="0"/>
@@ -2750,7 +2861,7 @@
     </w:p>
     <w:p>
       <w:pPr>
-        <w:pStyle w:val="ListParagraph"/>
+        <w:pStyle w:val="Listenabsatz"/>
         <w:widowControl w:val="0"/>
         <w:numPr>
           <w:ilvl w:val="0"/>
@@ -2774,7 +2885,7 @@
     </w:p>
     <w:p>
       <w:pPr>
-        <w:pStyle w:val="ListParagraph"/>
+        <w:pStyle w:val="Listenabsatz"/>
         <w:widowControl w:val="0"/>
         <w:autoSpaceDE w:val="0"/>
         <w:autoSpaceDN w:val="0"/>
@@ -2794,6 +2905,7 @@
     </w:p>
     <w:p>
       <w:pPr>
+        <w:pStyle w:val="Listenabsatz"/>
         <w:widowControl w:val="0"/>
         <w:autoSpaceDE w:val="0"/>
         <w:autoSpaceDN w:val="0"/>
@@ -2803,11 +2915,36 @@
           <w:iCs/>
         </w:rPr>
       </w:pPr>
-      <w:r>
+    </w:p>
+    <w:p>
+      <w:pPr>
+        <w:pStyle w:val="Listenabsatz"/>
+        <w:widowControl w:val="0"/>
+        <w:autoSpaceDE w:val="0"/>
+        <w:autoSpaceDN w:val="0"/>
+        <w:adjustRightInd w:val="0"/>
         <w:rPr>
           <w:rFonts w:cs="Times New Roman"/>
           <w:iCs/>
         </w:rPr>
+      </w:pPr>
+    </w:p>
+    <w:p>
+      <w:pPr>
+        <w:widowControl w:val="0"/>
+        <w:autoSpaceDE w:val="0"/>
+        <w:autoSpaceDN w:val="0"/>
+        <w:adjustRightInd w:val="0"/>
+        <w:rPr>
+          <w:rFonts w:cs="Times New Roman"/>
+          <w:iCs/>
+        </w:rPr>
+      </w:pPr>
+      <w:r>
+        <w:rPr>
+          <w:rFonts w:cs="Times New Roman"/>
+          <w:iCs/>
+        </w:rPr>
         <w:t>Die Präsentationsschicht nimmt HTTP-</w:t>
       </w:r>
       <w:proofErr w:type="spellStart"/>
@@ -2859,6 +2996,35 @@
     </w:p>
     <w:p>
       <w:pPr>
+        <w:pStyle w:val="berschrift2"/>
+      </w:pPr>
+      <w:bookmarkStart w:id="4" w:name="_Toc298409615"/>
+      <w:r>
+        <w:t>2.2 Programmabläufe</w:t>
+      </w:r>
+      <w:bookmarkEnd w:id="4"/>
+    </w:p>
+    <w:p>
+      <w:r>
+        <w:t>Im folgendem werden die Datenbankzugriffe exemplari</w:t>
+      </w:r>
+      <w:r>
+        <w:t>sch beschreiben. Typische Abläufe</w:t>
+      </w:r>
+      <w:r>
+        <w:t xml:space="preserve"> sind die CRUD (Create, Read, Update &amp; Delete) Operationen. Der Zugriff auf die Datenbank findet mittels </w:t>
+      </w:r>
+      <w:proofErr w:type="spellStart"/>
+      <w:r>
+        <w:t>Hibernate</w:t>
+      </w:r>
+      <w:proofErr w:type="spellEnd"/>
+      <w:r>
+        <w:t xml:space="preserve"> (OR- Mapping) statt.</w:t>
+      </w:r>
+    </w:p>
+    <w:p>
+      <w:pPr>
         <w:widowControl w:val="0"/>
         <w:autoSpaceDE w:val="0"/>
         <w:autoSpaceDN w:val="0"/>
@@ -2866,22 +3032,1389 @@
         <w:spacing w:line="360" w:lineRule="auto"/>
         <w:rPr>
           <w:rFonts w:ascii="Times New Roman" w:hAnsi="Times New Roman" w:cs="Times New Roman"/>
+          <w:iCs/>
+        </w:rPr>
+      </w:pPr>
+      <w:r>
+        <w:rPr>
+          <w:rFonts w:ascii="Times New Roman" w:hAnsi="Times New Roman" w:cs="Times New Roman"/>
+          <w:iCs/>
+        </w:rPr>
+        <w:t>CREATE</w:t>
+      </w:r>
+      <w:r>
+        <w:rPr>
+          <w:rFonts w:ascii="Times New Roman" w:hAnsi="Times New Roman" w:cs="Times New Roman"/>
+          <w:iCs/>
+        </w:rPr>
+        <w:t xml:space="preserve"> (Kunde erstellen)</w:t>
+      </w:r>
+    </w:p>
+    <w:p>
+      <w:pPr>
+        <w:widowControl w:val="0"/>
+        <w:autoSpaceDE w:val="0"/>
+        <w:autoSpaceDN w:val="0"/>
+        <w:adjustRightInd w:val="0"/>
+        <w:spacing w:line="360" w:lineRule="auto"/>
+        <w:rPr>
+          <w:rFonts w:ascii="Times New Roman" w:hAnsi="Times New Roman" w:cs="Times New Roman"/>
+          <w:iCs/>
+        </w:rPr>
+      </w:pPr>
+      <w:r>
+        <w:rPr>
+          <w:rFonts w:ascii="Times New Roman" w:hAnsi="Times New Roman" w:cs="Times New Roman"/>
+          <w:iCs/>
+          <w:noProof/>
+        </w:rPr>
+        <w:drawing>
+          <wp:inline distT="0" distB="0" distL="0" distR="0" wp14:anchorId="445A5544" wp14:editId="180C6EE6">
+            <wp:extent cx="4118302" cy="3274567"/>
+            <wp:effectExtent l="0" t="0" r="0" b="2540"/>
+            <wp:docPr id="3" name="Bild 2" descr="Macintosh HD:Users:Fabian:Documents:MI_Datenbannk_15:Doku:Labor4:Aktivitätsdiagramm:KundeErstellen_Oliver.png"/>
+            <wp:cNvGraphicFramePr>
+              <a:graphicFrameLocks xmlns:a="http://schemas.openxmlformats.org/drawingml/2006/main" noChangeAspect="1"/>
+            </wp:cNvGraphicFramePr>
+            <a:graphic xmlns:a="http://schemas.openxmlformats.org/drawingml/2006/main">
+              <a:graphicData uri="http://schemas.openxmlformats.org/drawingml/2006/picture">
+                <pic:pic xmlns:pic="http://schemas.openxmlformats.org/drawingml/2006/picture">
+                  <pic:nvPicPr>
+                    <pic:cNvPr id="0" name="Picture 2" descr="Macintosh HD:Users:Fabian:Documents:MI_Datenbannk_15:Doku:Labor4:Aktivitätsdiagramm:KundeErstellen_Oliver.png"/>
+                    <pic:cNvPicPr>
+                      <a:picLocks noChangeAspect="1" noChangeArrowheads="1"/>
+                    </pic:cNvPicPr>
+                  </pic:nvPicPr>
+                  <pic:blipFill>
+                    <a:blip r:embed="rId11">
+                      <a:extLst>
+                        <a:ext uri="{28A0092B-C50C-407E-A947-70E740481C1C}">
+                          <a14:useLocalDpi xmlns:a14="http://schemas.microsoft.com/office/drawing/2010/main" val="0"/>
+                        </a:ext>
+                      </a:extLst>
+                    </a:blip>
+                    <a:srcRect/>
+                    <a:stretch>
+                      <a:fillRect/>
+                    </a:stretch>
+                  </pic:blipFill>
+                  <pic:spPr bwMode="auto">
+                    <a:xfrm>
+                      <a:off x="0" y="0"/>
+                      <a:ext cx="4118302" cy="3274567"/>
+                    </a:xfrm>
+                    <a:prstGeom prst="rect">
+                      <a:avLst/>
+                    </a:prstGeom>
+                    <a:noFill/>
+                    <a:ln>
+                      <a:noFill/>
+                    </a:ln>
+                  </pic:spPr>
+                </pic:pic>
+              </a:graphicData>
+            </a:graphic>
+          </wp:inline>
+        </w:drawing>
+      </w:r>
+    </w:p>
+    <w:p>
+      <w:pPr>
+        <w:widowControl w:val="0"/>
+        <w:autoSpaceDE w:val="0"/>
+        <w:autoSpaceDN w:val="0"/>
+        <w:adjustRightInd w:val="0"/>
+        <w:spacing w:line="360" w:lineRule="auto"/>
+        <w:rPr>
+          <w:rFonts w:ascii="Times New Roman" w:hAnsi="Times New Roman" w:cs="Times New Roman"/>
+          <w:iCs/>
+        </w:rPr>
+      </w:pPr>
+      <w:r>
+        <w:rPr>
+          <w:rFonts w:ascii="Times New Roman" w:hAnsi="Times New Roman" w:cs="Times New Roman"/>
+          <w:iCs/>
+        </w:rPr>
+        <w:t>Zum erstellen (Create</w:t>
+      </w:r>
+      <w:proofErr w:type="gramStart"/>
+      <w:r>
+        <w:rPr>
+          <w:rFonts w:ascii="Times New Roman" w:hAnsi="Times New Roman" w:cs="Times New Roman"/>
+          <w:iCs/>
+        </w:rPr>
+        <w:t xml:space="preserve">) </w:t>
+      </w:r>
+      <w:r>
+        <w:rPr>
+          <w:rFonts w:ascii="Times New Roman" w:hAnsi="Times New Roman" w:cs="Times New Roman"/>
+          <w:iCs/>
+        </w:rPr>
+        <w:t>einer</w:t>
+      </w:r>
+      <w:proofErr w:type="gramEnd"/>
+      <w:r>
+        <w:rPr>
+          <w:rFonts w:ascii="Times New Roman" w:hAnsi="Times New Roman" w:cs="Times New Roman"/>
+          <w:iCs/>
+        </w:rPr>
+        <w:t xml:space="preserve"> neuen </w:t>
+      </w:r>
+      <w:proofErr w:type="spellStart"/>
+      <w:r>
+        <w:rPr>
+          <w:rFonts w:ascii="Times New Roman" w:hAnsi="Times New Roman" w:cs="Times New Roman"/>
+          <w:iCs/>
+        </w:rPr>
+        <w:t>Column</w:t>
+      </w:r>
+      <w:proofErr w:type="spellEnd"/>
+      <w:r>
+        <w:rPr>
+          <w:rFonts w:ascii="Times New Roman" w:hAnsi="Times New Roman" w:cs="Times New Roman"/>
+          <w:iCs/>
+        </w:rPr>
+        <w:t xml:space="preserve"> in einer Entität wir in unseren DAOs die </w:t>
+      </w:r>
+      <w:proofErr w:type="spellStart"/>
+      <w:r>
+        <w:rPr>
+          <w:rFonts w:ascii="Times New Roman" w:hAnsi="Times New Roman" w:cs="Times New Roman"/>
+          <w:iCs/>
+        </w:rPr>
+        <w:t>add</w:t>
+      </w:r>
+      <w:proofErr w:type="spellEnd"/>
+      <w:r>
+        <w:rPr>
+          <w:rFonts w:ascii="Times New Roman" w:hAnsi="Times New Roman" w:cs="Times New Roman"/>
+          <w:iCs/>
+        </w:rPr>
+        <w:t xml:space="preserve"> Methode aufgerufen.  Die Parameter entsprechen dabei</w:t>
+      </w:r>
+      <w:r>
+        <w:rPr>
+          <w:rFonts w:ascii="Times New Roman" w:hAnsi="Times New Roman" w:cs="Times New Roman"/>
+          <w:iCs/>
+        </w:rPr>
+        <w:t xml:space="preserve"> den</w:t>
+      </w:r>
+      <w:r>
+        <w:rPr>
+          <w:rFonts w:ascii="Times New Roman" w:hAnsi="Times New Roman" w:cs="Times New Roman"/>
+          <w:iCs/>
+        </w:rPr>
+        <w:t xml:space="preserve"> Eingabefeldern des Formulars der HTML Seite. Um einen neuen Kunden zu erstellen muss der User seinen Namen, Email-Adresse und ein Passwort angeben.</w:t>
+      </w:r>
+      <w:r>
+        <w:rPr>
+          <w:rFonts w:ascii="Times New Roman" w:hAnsi="Times New Roman" w:cs="Times New Roman"/>
+          <w:iCs/>
+        </w:rPr>
+        <w:t xml:space="preserve"> Der Primärschlüssel, die </w:t>
+      </w:r>
+      <w:proofErr w:type="spellStart"/>
+      <w:r>
+        <w:rPr>
+          <w:rFonts w:ascii="Times New Roman" w:hAnsi="Times New Roman" w:cs="Times New Roman"/>
+          <w:iCs/>
+        </w:rPr>
+        <w:t>kundennummer</w:t>
+      </w:r>
+      <w:proofErr w:type="spellEnd"/>
+      <w:r>
+        <w:rPr>
+          <w:rFonts w:ascii="Times New Roman" w:hAnsi="Times New Roman" w:cs="Times New Roman"/>
+          <w:iCs/>
+        </w:rPr>
+        <w:t>,  wird automatisch generiert.</w:t>
+      </w:r>
+      <w:r>
+        <w:rPr>
+          <w:rFonts w:ascii="Times New Roman" w:hAnsi="Times New Roman" w:cs="Times New Roman"/>
+          <w:iCs/>
+        </w:rPr>
+        <w:t xml:space="preserve"> Die Richtigkeit der Eingabe wird innerhal</w:t>
+      </w:r>
+      <w:r>
+        <w:rPr>
+          <w:rFonts w:ascii="Times New Roman" w:hAnsi="Times New Roman" w:cs="Times New Roman"/>
+          <w:iCs/>
+        </w:rPr>
+        <w:t>b eines HTML &lt;f</w:t>
+      </w:r>
+      <w:r>
+        <w:rPr>
+          <w:rFonts w:ascii="Times New Roman" w:hAnsi="Times New Roman" w:cs="Times New Roman"/>
+          <w:iCs/>
+        </w:rPr>
+        <w:t>orm&gt; Tags geprüft.</w:t>
+      </w:r>
+      <w:r>
+        <w:rPr>
+          <w:rFonts w:ascii="Times New Roman" w:hAnsi="Times New Roman" w:cs="Times New Roman"/>
+          <w:iCs/>
+        </w:rPr>
+        <w:t xml:space="preserve"> Wenn alle Eingaben korrekt sind wird der User als Kunde in der entsprechenden Entität eigetragen und darüber informiert, dass er nun Kunde ist. Sollten Eingaben nicht Korrekt sein wird der User aufgefordert falsche Eingaben zu korrigieren.  </w:t>
+      </w:r>
+    </w:p>
+    <w:p>
+      <w:pPr>
+        <w:widowControl w:val="0"/>
+        <w:autoSpaceDE w:val="0"/>
+        <w:autoSpaceDN w:val="0"/>
+        <w:adjustRightInd w:val="0"/>
+        <w:spacing w:line="360" w:lineRule="auto"/>
+        <w:rPr>
+          <w:rFonts w:ascii="Times New Roman" w:hAnsi="Times New Roman" w:cs="Times New Roman"/>
+          <w:iCs/>
+        </w:rPr>
+      </w:pPr>
+    </w:p>
+    <w:p>
+      <w:pPr>
+        <w:widowControl w:val="0"/>
+        <w:autoSpaceDE w:val="0"/>
+        <w:autoSpaceDN w:val="0"/>
+        <w:adjustRightInd w:val="0"/>
+        <w:spacing w:line="360" w:lineRule="auto"/>
+        <w:rPr>
+          <w:rFonts w:ascii="Times New Roman" w:hAnsi="Times New Roman" w:cs="Times New Roman"/>
+          <w:iCs/>
+        </w:rPr>
+      </w:pPr>
+      <w:r>
+        <w:rPr>
+          <w:rFonts w:ascii="Times New Roman" w:hAnsi="Times New Roman" w:cs="Times New Roman"/>
+          <w:iCs/>
+        </w:rPr>
+        <w:t>READ</w:t>
+      </w:r>
+      <w:r>
+        <w:rPr>
+          <w:rFonts w:ascii="Times New Roman" w:hAnsi="Times New Roman" w:cs="Times New Roman"/>
+          <w:iCs/>
+        </w:rPr>
+        <w:t xml:space="preserve"> (Kunde einloggen)</w:t>
+      </w:r>
+    </w:p>
+    <w:p>
+      <w:pPr>
+        <w:widowControl w:val="0"/>
+        <w:autoSpaceDE w:val="0"/>
+        <w:autoSpaceDN w:val="0"/>
+        <w:adjustRightInd w:val="0"/>
+        <w:spacing w:line="360" w:lineRule="auto"/>
+        <w:rPr>
+          <w:rFonts w:ascii="Times New Roman" w:hAnsi="Times New Roman" w:cs="Times New Roman"/>
+          <w:iCs/>
+        </w:rPr>
+      </w:pPr>
+      <w:r>
+        <w:rPr>
+          <w:rFonts w:ascii="Times New Roman" w:hAnsi="Times New Roman" w:cs="Times New Roman"/>
+          <w:iCs/>
+          <w:noProof/>
+        </w:rPr>
+        <w:drawing>
+          <wp:inline distT="0" distB="0" distL="0" distR="0" wp14:anchorId="43D1B615" wp14:editId="2EC52707">
+            <wp:extent cx="4917409" cy="3545670"/>
+            <wp:effectExtent l="0" t="0" r="10795" b="10795"/>
+            <wp:docPr id="4" name="Bild 3" descr="Macintosh HD:Users:Fabian:Documents:MI_Datenbannk_15:Doku:Labor4:Aktivitätsdiagramm:Einloggen.png"/>
+            <wp:cNvGraphicFramePr>
+              <a:graphicFrameLocks xmlns:a="http://schemas.openxmlformats.org/drawingml/2006/main" noChangeAspect="1"/>
+            </wp:cNvGraphicFramePr>
+            <a:graphic xmlns:a="http://schemas.openxmlformats.org/drawingml/2006/main">
+              <a:graphicData uri="http://schemas.openxmlformats.org/drawingml/2006/picture">
+                <pic:pic xmlns:pic="http://schemas.openxmlformats.org/drawingml/2006/picture">
+                  <pic:nvPicPr>
+                    <pic:cNvPr id="0" name="Picture 3" descr="Macintosh HD:Users:Fabian:Documents:MI_Datenbannk_15:Doku:Labor4:Aktivitätsdiagramm:Einloggen.png"/>
+                    <pic:cNvPicPr>
+                      <a:picLocks noChangeAspect="1" noChangeArrowheads="1"/>
+                    </pic:cNvPicPr>
+                  </pic:nvPicPr>
+                  <pic:blipFill>
+                    <a:blip r:embed="rId12">
+                      <a:extLst>
+                        <a:ext uri="{28A0092B-C50C-407E-A947-70E740481C1C}">
+                          <a14:useLocalDpi xmlns:a14="http://schemas.microsoft.com/office/drawing/2010/main" val="0"/>
+                        </a:ext>
+                      </a:extLst>
+                    </a:blip>
+                    <a:srcRect/>
+                    <a:stretch>
+                      <a:fillRect/>
+                    </a:stretch>
+                  </pic:blipFill>
+                  <pic:spPr bwMode="auto">
+                    <a:xfrm>
+                      <a:off x="0" y="0"/>
+                      <a:ext cx="4921707" cy="3548769"/>
+                    </a:xfrm>
+                    <a:prstGeom prst="rect">
+                      <a:avLst/>
+                    </a:prstGeom>
+                    <a:noFill/>
+                    <a:ln>
+                      <a:noFill/>
+                    </a:ln>
+                  </pic:spPr>
+                </pic:pic>
+              </a:graphicData>
+            </a:graphic>
+          </wp:inline>
+        </w:drawing>
+      </w:r>
+    </w:p>
+    <w:p>
+      <w:pPr>
+        <w:widowControl w:val="0"/>
+        <w:autoSpaceDE w:val="0"/>
+        <w:autoSpaceDN w:val="0"/>
+        <w:adjustRightInd w:val="0"/>
+        <w:spacing w:line="360" w:lineRule="auto"/>
+        <w:rPr>
+          <w:rFonts w:ascii="Times New Roman" w:hAnsi="Times New Roman" w:cs="Times New Roman"/>
+          <w:iCs/>
+        </w:rPr>
+      </w:pPr>
+      <w:r>
+        <w:rPr>
+          <w:rFonts w:ascii="Times New Roman" w:hAnsi="Times New Roman" w:cs="Times New Roman"/>
+          <w:iCs/>
+        </w:rPr>
+        <w:t>Eine Login Funktion war von uns zu Anfang des Projekts nicht geplant. Aufgrund sich veränderter Anforderungen haben wir</w:t>
+      </w:r>
+      <w:r>
+        <w:rPr>
+          <w:rFonts w:ascii="Times New Roman" w:hAnsi="Times New Roman" w:cs="Times New Roman"/>
+          <w:iCs/>
+        </w:rPr>
+        <w:t xml:space="preserve"> diese Funktion in der finalen Abgabe doch implementiert. Diese Funktion steht für den Kunden zu Verfügung. In der </w:t>
+      </w:r>
+      <w:proofErr w:type="spellStart"/>
+      <w:r>
+        <w:rPr>
+          <w:rFonts w:ascii="Times New Roman" w:hAnsi="Times New Roman" w:cs="Times New Roman"/>
+          <w:iCs/>
+        </w:rPr>
+        <w:t>login.jsp</w:t>
+      </w:r>
+      <w:proofErr w:type="spellEnd"/>
+      <w:r>
+        <w:rPr>
+          <w:rFonts w:ascii="Times New Roman" w:hAnsi="Times New Roman" w:cs="Times New Roman"/>
+          <w:iCs/>
+        </w:rPr>
+        <w:t xml:space="preserve"> wird der Kunde aufgefordert seine Email-Adresse und sein Passwort einzugeben. Nach einem </w:t>
+      </w:r>
+      <w:proofErr w:type="spellStart"/>
+      <w:r>
+        <w:rPr>
+          <w:rFonts w:ascii="Times New Roman" w:hAnsi="Times New Roman" w:cs="Times New Roman"/>
+          <w:iCs/>
+        </w:rPr>
+        <w:t>Submit</w:t>
+      </w:r>
+      <w:proofErr w:type="spellEnd"/>
+      <w:r>
+        <w:rPr>
+          <w:rFonts w:ascii="Times New Roman" w:hAnsi="Times New Roman" w:cs="Times New Roman"/>
+          <w:iCs/>
+        </w:rPr>
+        <w:t xml:space="preserve"> wird der Kunde auf die </w:t>
+      </w:r>
+      <w:proofErr w:type="spellStart"/>
+      <w:r>
+        <w:rPr>
+          <w:rFonts w:ascii="Times New Roman" w:hAnsi="Times New Roman" w:cs="Times New Roman"/>
+          <w:iCs/>
+        </w:rPr>
+        <w:t>loginPruefen.jsp</w:t>
+      </w:r>
+      <w:proofErr w:type="spellEnd"/>
+      <w:r>
+        <w:rPr>
+          <w:rFonts w:ascii="Times New Roman" w:hAnsi="Times New Roman" w:cs="Times New Roman"/>
+          <w:iCs/>
+        </w:rPr>
+        <w:t xml:space="preserve"> weitergeleitet. Wird die Email-Adresse und das Passwort in der Datenbank gefunden wird ein </w:t>
+      </w:r>
+      <w:proofErr w:type="spellStart"/>
+      <w:r>
+        <w:rPr>
+          <w:rFonts w:ascii="Times New Roman" w:hAnsi="Times New Roman" w:cs="Times New Roman"/>
+          <w:iCs/>
+        </w:rPr>
+        <w:t>useBean</w:t>
+      </w:r>
+      <w:proofErr w:type="spellEnd"/>
+      <w:r>
+        <w:rPr>
+          <w:rFonts w:ascii="Times New Roman" w:hAnsi="Times New Roman" w:cs="Times New Roman"/>
+          <w:iCs/>
+        </w:rPr>
+        <w:t xml:space="preserve"> benutz um den Kunden über die Dauer der Session verfügbar zu machen.</w:t>
+      </w:r>
+    </w:p>
+    <w:p>
+      <w:pPr>
+        <w:widowControl w:val="0"/>
+        <w:autoSpaceDE w:val="0"/>
+        <w:autoSpaceDN w:val="0"/>
+        <w:adjustRightInd w:val="0"/>
+        <w:spacing w:line="360" w:lineRule="auto"/>
+        <w:rPr>
+          <w:rFonts w:ascii="Times New Roman" w:hAnsi="Times New Roman" w:cs="Times New Roman"/>
+          <w:iCs/>
+        </w:rPr>
+      </w:pPr>
+      <w:r>
+        <w:rPr>
+          <w:rFonts w:ascii="Times New Roman" w:hAnsi="Times New Roman" w:cs="Times New Roman"/>
+          <w:iCs/>
+          <w:noProof/>
+        </w:rPr>
+        <w:drawing>
+          <wp:inline distT="0" distB="0" distL="0" distR="0" wp14:anchorId="6E0D22C2" wp14:editId="11CBCE40">
+            <wp:extent cx="5966460" cy="751205"/>
+            <wp:effectExtent l="0" t="0" r="2540" b="10795"/>
+            <wp:docPr id="7" name="Bild 6" descr="Macintosh HD:Users:Fabian:Documents:MI_Datenbannk_15:Doku:Dokumentation:Diagramme:loginBean.png"/>
+            <wp:cNvGraphicFramePr>
+              <a:graphicFrameLocks xmlns:a="http://schemas.openxmlformats.org/drawingml/2006/main" noChangeAspect="1"/>
+            </wp:cNvGraphicFramePr>
+            <a:graphic xmlns:a="http://schemas.openxmlformats.org/drawingml/2006/main">
+              <a:graphicData uri="http://schemas.openxmlformats.org/drawingml/2006/picture">
+                <pic:pic xmlns:pic="http://schemas.openxmlformats.org/drawingml/2006/picture">
+                  <pic:nvPicPr>
+                    <pic:cNvPr id="0" name="Picture 6" descr="Macintosh HD:Users:Fabian:Documents:MI_Datenbannk_15:Doku:Dokumentation:Diagramme:loginBean.png"/>
+                    <pic:cNvPicPr>
+                      <a:picLocks noChangeAspect="1" noChangeArrowheads="1"/>
+                    </pic:cNvPicPr>
+                  </pic:nvPicPr>
+                  <pic:blipFill>
+                    <a:blip r:embed="rId13">
+                      <a:extLst>
+                        <a:ext uri="{28A0092B-C50C-407E-A947-70E740481C1C}">
+                          <a14:useLocalDpi xmlns:a14="http://schemas.microsoft.com/office/drawing/2010/main" val="0"/>
+                        </a:ext>
+                      </a:extLst>
+                    </a:blip>
+                    <a:srcRect/>
+                    <a:stretch>
+                      <a:fillRect/>
+                    </a:stretch>
+                  </pic:blipFill>
+                  <pic:spPr bwMode="auto">
+                    <a:xfrm>
+                      <a:off x="0" y="0"/>
+                      <a:ext cx="5966460" cy="751205"/>
+                    </a:xfrm>
+                    <a:prstGeom prst="rect">
+                      <a:avLst/>
+                    </a:prstGeom>
+                    <a:noFill/>
+                    <a:ln>
+                      <a:noFill/>
+                    </a:ln>
+                  </pic:spPr>
+                </pic:pic>
+              </a:graphicData>
+            </a:graphic>
+          </wp:inline>
+        </w:drawing>
+      </w:r>
+    </w:p>
+    <w:p>
+      <w:pPr>
+        <w:widowControl w:val="0"/>
+        <w:autoSpaceDE w:val="0"/>
+        <w:autoSpaceDN w:val="0"/>
+        <w:adjustRightInd w:val="0"/>
+        <w:spacing w:line="360" w:lineRule="auto"/>
+        <w:rPr>
+          <w:rFonts w:ascii="Times New Roman" w:hAnsi="Times New Roman" w:cs="Times New Roman"/>
+          <w:iCs/>
+        </w:rPr>
+      </w:pPr>
+      <w:r>
+        <w:rPr>
+          <w:rFonts w:ascii="Times New Roman" w:hAnsi="Times New Roman" w:cs="Times New Roman"/>
+          <w:iCs/>
+        </w:rPr>
+        <w:t xml:space="preserve">Der Kunde wird auf die </w:t>
+      </w:r>
+      <w:proofErr w:type="spellStart"/>
+      <w:r>
+        <w:rPr>
+          <w:rFonts w:ascii="Times New Roman" w:hAnsi="Times New Roman" w:cs="Times New Roman"/>
+          <w:iCs/>
+        </w:rPr>
+        <w:t>myAccount.jsp</w:t>
+      </w:r>
+      <w:proofErr w:type="spellEnd"/>
+      <w:r>
+        <w:rPr>
+          <w:rFonts w:ascii="Times New Roman" w:hAnsi="Times New Roman" w:cs="Times New Roman"/>
+          <w:iCs/>
+        </w:rPr>
+        <w:t xml:space="preserve"> weitergeleitet. In dieser JSP stehen dem Kunden alle </w:t>
+      </w:r>
+      <w:proofErr w:type="spellStart"/>
+      <w:r>
+        <w:rPr>
+          <w:rFonts w:ascii="Times New Roman" w:hAnsi="Times New Roman" w:cs="Times New Roman"/>
+          <w:iCs/>
+        </w:rPr>
+        <w:t>Use</w:t>
+      </w:r>
+      <w:proofErr w:type="spellEnd"/>
+      <w:r>
+        <w:rPr>
+          <w:rFonts w:ascii="Times New Roman" w:hAnsi="Times New Roman" w:cs="Times New Roman"/>
+          <w:iCs/>
+        </w:rPr>
+        <w:t xml:space="preserve"> Cases zur Verfügung.</w:t>
+      </w:r>
+    </w:p>
+    <w:p>
+      <w:pPr>
+        <w:widowControl w:val="0"/>
+        <w:autoSpaceDE w:val="0"/>
+        <w:autoSpaceDN w:val="0"/>
+        <w:adjustRightInd w:val="0"/>
+        <w:spacing w:line="360" w:lineRule="auto"/>
+        <w:rPr>
+          <w:rFonts w:ascii="Times New Roman" w:hAnsi="Times New Roman" w:cs="Times New Roman"/>
+          <w:iCs/>
+        </w:rPr>
+      </w:pPr>
+    </w:p>
+    <w:p>
+      <w:pPr>
+        <w:widowControl w:val="0"/>
+        <w:autoSpaceDE w:val="0"/>
+        <w:autoSpaceDN w:val="0"/>
+        <w:adjustRightInd w:val="0"/>
+        <w:spacing w:line="360" w:lineRule="auto"/>
+        <w:rPr>
+          <w:rFonts w:ascii="Times New Roman" w:hAnsi="Times New Roman" w:cs="Times New Roman"/>
+          <w:iCs/>
+        </w:rPr>
+      </w:pPr>
+    </w:p>
+    <w:p>
+      <w:pPr>
+        <w:widowControl w:val="0"/>
+        <w:autoSpaceDE w:val="0"/>
+        <w:autoSpaceDN w:val="0"/>
+        <w:adjustRightInd w:val="0"/>
+        <w:spacing w:line="360" w:lineRule="auto"/>
+        <w:rPr>
+          <w:rFonts w:ascii="Times New Roman" w:hAnsi="Times New Roman" w:cs="Times New Roman"/>
+          <w:iCs/>
+        </w:rPr>
+      </w:pPr>
+    </w:p>
+    <w:p>
+      <w:pPr>
+        <w:widowControl w:val="0"/>
+        <w:autoSpaceDE w:val="0"/>
+        <w:autoSpaceDN w:val="0"/>
+        <w:adjustRightInd w:val="0"/>
+        <w:spacing w:line="360" w:lineRule="auto"/>
+        <w:rPr>
+          <w:rFonts w:ascii="Times New Roman" w:hAnsi="Times New Roman" w:cs="Times New Roman"/>
+          <w:iCs/>
+        </w:rPr>
+      </w:pPr>
+      <w:r>
+        <w:rPr>
+          <w:rFonts w:ascii="Times New Roman" w:hAnsi="Times New Roman" w:cs="Times New Roman"/>
+          <w:iCs/>
+        </w:rPr>
+        <w:t>UPDATE</w:t>
+      </w:r>
+      <w:r>
+        <w:rPr>
+          <w:rFonts w:ascii="Times New Roman" w:hAnsi="Times New Roman" w:cs="Times New Roman"/>
+          <w:iCs/>
+        </w:rPr>
+        <w:t xml:space="preserve"> (Termin Bearbeiten)</w:t>
+      </w:r>
+    </w:p>
+    <w:p>
+      <w:pPr>
+        <w:widowControl w:val="0"/>
+        <w:autoSpaceDE w:val="0"/>
+        <w:autoSpaceDN w:val="0"/>
+        <w:adjustRightInd w:val="0"/>
+        <w:spacing w:line="360" w:lineRule="auto"/>
+        <w:rPr>
+          <w:rFonts w:ascii="Times New Roman" w:hAnsi="Times New Roman" w:cs="Times New Roman"/>
+          <w:iCs/>
+        </w:rPr>
+      </w:pPr>
+      <w:r>
+        <w:rPr>
+          <w:rFonts w:ascii="Times New Roman" w:hAnsi="Times New Roman" w:cs="Times New Roman"/>
+          <w:iCs/>
+          <w:noProof/>
+        </w:rPr>
+        <w:drawing>
+          <wp:inline distT="0" distB="0" distL="0" distR="0" wp14:anchorId="0F532F0A" wp14:editId="6F8F5B5E">
+            <wp:extent cx="5966460" cy="3168650"/>
+            <wp:effectExtent l="0" t="0" r="2540" b="6350"/>
+            <wp:docPr id="5" name="Bild 4" descr="Macintosh HD:Users:Fabian:Documents:MI_Datenbannk_15:Doku:Labor4:Aktivitätsdiagramm:TerminBearbeiten_Konrad.png"/>
+            <wp:cNvGraphicFramePr>
+              <a:graphicFrameLocks xmlns:a="http://schemas.openxmlformats.org/drawingml/2006/main" noChangeAspect="1"/>
+            </wp:cNvGraphicFramePr>
+            <a:graphic xmlns:a="http://schemas.openxmlformats.org/drawingml/2006/main">
+              <a:graphicData uri="http://schemas.openxmlformats.org/drawingml/2006/picture">
+                <pic:pic xmlns:pic="http://schemas.openxmlformats.org/drawingml/2006/picture">
+                  <pic:nvPicPr>
+                    <pic:cNvPr id="0" name="Picture 4" descr="Macintosh HD:Users:Fabian:Documents:MI_Datenbannk_15:Doku:Labor4:Aktivitätsdiagramm:TerminBearbeiten_Konrad.png"/>
+                    <pic:cNvPicPr>
+                      <a:picLocks noChangeAspect="1" noChangeArrowheads="1"/>
+                    </pic:cNvPicPr>
+                  </pic:nvPicPr>
+                  <pic:blipFill>
+                    <a:blip r:embed="rId14">
+                      <a:extLst>
+                        <a:ext uri="{28A0092B-C50C-407E-A947-70E740481C1C}">
+                          <a14:useLocalDpi xmlns:a14="http://schemas.microsoft.com/office/drawing/2010/main" val="0"/>
+                        </a:ext>
+                      </a:extLst>
+                    </a:blip>
+                    <a:srcRect/>
+                    <a:stretch>
+                      <a:fillRect/>
+                    </a:stretch>
+                  </pic:blipFill>
+                  <pic:spPr bwMode="auto">
+                    <a:xfrm>
+                      <a:off x="0" y="0"/>
+                      <a:ext cx="5966460" cy="3168650"/>
+                    </a:xfrm>
+                    <a:prstGeom prst="rect">
+                      <a:avLst/>
+                    </a:prstGeom>
+                    <a:noFill/>
+                    <a:ln>
+                      <a:noFill/>
+                    </a:ln>
+                  </pic:spPr>
+                </pic:pic>
+              </a:graphicData>
+            </a:graphic>
+          </wp:inline>
+        </w:drawing>
+      </w:r>
+    </w:p>
+    <w:p>
+      <w:pPr>
+        <w:widowControl w:val="0"/>
+        <w:autoSpaceDE w:val="0"/>
+        <w:autoSpaceDN w:val="0"/>
+        <w:adjustRightInd w:val="0"/>
+        <w:spacing w:line="360" w:lineRule="auto"/>
+        <w:rPr>
+          <w:rFonts w:ascii="Times New Roman" w:hAnsi="Times New Roman" w:cs="Times New Roman"/>
+          <w:iCs/>
+        </w:rPr>
+      </w:pPr>
+      <w:r>
+        <w:rPr>
+          <w:rFonts w:ascii="Times New Roman" w:hAnsi="Times New Roman" w:cs="Times New Roman"/>
+          <w:iCs/>
+        </w:rPr>
+        <w:t xml:space="preserve">Zum Verändert einer </w:t>
+      </w:r>
+      <w:proofErr w:type="spellStart"/>
+      <w:r>
+        <w:rPr>
+          <w:rFonts w:ascii="Times New Roman" w:hAnsi="Times New Roman" w:cs="Times New Roman"/>
+          <w:iCs/>
+        </w:rPr>
+        <w:t>Column</w:t>
+      </w:r>
+      <w:proofErr w:type="spellEnd"/>
+      <w:r>
+        <w:rPr>
+          <w:rFonts w:ascii="Times New Roman" w:hAnsi="Times New Roman" w:cs="Times New Roman"/>
+          <w:iCs/>
+        </w:rPr>
+        <w:t xml:space="preserve"> wird die jeweilige update Methode der jeweiligen DAO Klasse aufgerufen. Sie enthält als </w:t>
+      </w:r>
+      <w:r>
+        <w:rPr>
+          <w:rFonts w:ascii="Times New Roman" w:hAnsi="Times New Roman" w:cs="Times New Roman"/>
+          <w:iCs/>
+        </w:rPr>
+        <w:t>Parameter immer den Primärschlüssel der Entität</w:t>
+      </w:r>
+      <w:r>
+        <w:rPr>
+          <w:rFonts w:ascii="Times New Roman" w:hAnsi="Times New Roman" w:cs="Times New Roman"/>
+          <w:iCs/>
+        </w:rPr>
+        <w:t xml:space="preserve"> und als zweite</w:t>
+      </w:r>
+      <w:r>
+        <w:rPr>
+          <w:rFonts w:ascii="Times New Roman" w:hAnsi="Times New Roman" w:cs="Times New Roman"/>
+          <w:iCs/>
+        </w:rPr>
+        <w:t>n Paramater der Wert der verändert</w:t>
+      </w:r>
+      <w:r>
+        <w:rPr>
+          <w:rFonts w:ascii="Times New Roman" w:hAnsi="Times New Roman" w:cs="Times New Roman"/>
+          <w:iCs/>
+        </w:rPr>
+        <w:t xml:space="preserve"> werden soll.</w:t>
+      </w:r>
+      <w:r>
+        <w:rPr>
+          <w:rFonts w:ascii="Times New Roman" w:hAnsi="Times New Roman" w:cs="Times New Roman"/>
+          <w:iCs/>
+        </w:rPr>
+        <w:t xml:space="preserve"> In der Präsentationschicht kann über den </w:t>
+      </w:r>
+      <w:proofErr w:type="spellStart"/>
+      <w:r>
+        <w:rPr>
+          <w:rFonts w:ascii="Times New Roman" w:hAnsi="Times New Roman" w:cs="Times New Roman"/>
+          <w:iCs/>
+        </w:rPr>
+        <w:t>useBean</w:t>
+      </w:r>
+      <w:proofErr w:type="spellEnd"/>
+      <w:r>
+        <w:rPr>
+          <w:rFonts w:ascii="Times New Roman" w:hAnsi="Times New Roman" w:cs="Times New Roman"/>
+          <w:iCs/>
+        </w:rPr>
+        <w:t xml:space="preserve"> der Kunde abgerufen werden. Mit den Kundeninformationen ist es möglich über </w:t>
+      </w:r>
+      <w:proofErr w:type="spellStart"/>
+      <w:r>
+        <w:rPr>
+          <w:rFonts w:ascii="Times New Roman" w:hAnsi="Times New Roman" w:cs="Times New Roman"/>
+          <w:iCs/>
+        </w:rPr>
+        <w:t>Foreign</w:t>
+      </w:r>
+      <w:proofErr w:type="spellEnd"/>
+      <w:r>
+        <w:rPr>
+          <w:rFonts w:ascii="Times New Roman" w:hAnsi="Times New Roman" w:cs="Times New Roman"/>
+          <w:iCs/>
+        </w:rPr>
+        <w:t xml:space="preserve"> Keys an weitere Informationen z.B. eine Terminnummer zu kommen. Nun muss der Kunde in einem HTML Formular die Werte eingeben die verändert werden sollen. Danach ist ein Aufruf einer update Funktion möglich.</w:t>
+      </w:r>
+    </w:p>
+    <w:p>
+      <w:pPr>
+        <w:widowControl w:val="0"/>
+        <w:autoSpaceDE w:val="0"/>
+        <w:autoSpaceDN w:val="0"/>
+        <w:adjustRightInd w:val="0"/>
+        <w:spacing w:line="360" w:lineRule="auto"/>
+        <w:rPr>
+          <w:rFonts w:ascii="Times New Roman" w:hAnsi="Times New Roman" w:cs="Times New Roman"/>
+          <w:iCs/>
+        </w:rPr>
+      </w:pPr>
+      <w:r>
+        <w:rPr>
+          <w:rFonts w:ascii="Times New Roman" w:hAnsi="Times New Roman" w:cs="Times New Roman"/>
+          <w:iCs/>
+          <w:noProof/>
+        </w:rPr>
+        <w:drawing>
+          <wp:inline distT="0" distB="0" distL="0" distR="0" wp14:anchorId="034F0873" wp14:editId="6E590006">
+            <wp:extent cx="5375602" cy="2378175"/>
+            <wp:effectExtent l="0" t="0" r="9525" b="9525"/>
+            <wp:docPr id="8" name="Bild 7" descr="Macintosh HD:Users:Fabian:Documents:MI_Datenbannk_15:Doku:Dokumentation:Diagramme:VOIDupdateTermin.png"/>
+            <wp:cNvGraphicFramePr>
+              <a:graphicFrameLocks xmlns:a="http://schemas.openxmlformats.org/drawingml/2006/main" noChangeAspect="1"/>
+            </wp:cNvGraphicFramePr>
+            <a:graphic xmlns:a="http://schemas.openxmlformats.org/drawingml/2006/main">
+              <a:graphicData uri="http://schemas.openxmlformats.org/drawingml/2006/picture">
+                <pic:pic xmlns:pic="http://schemas.openxmlformats.org/drawingml/2006/picture">
+                  <pic:nvPicPr>
+                    <pic:cNvPr id="0" name="Picture 7" descr="Macintosh HD:Users:Fabian:Documents:MI_Datenbannk_15:Doku:Dokumentation:Diagramme:VOIDupdateTermin.png"/>
+                    <pic:cNvPicPr>
+                      <a:picLocks noChangeAspect="1" noChangeArrowheads="1"/>
+                    </pic:cNvPicPr>
+                  </pic:nvPicPr>
+                  <pic:blipFill>
+                    <a:blip r:embed="rId15">
+                      <a:extLst>
+                        <a:ext uri="{28A0092B-C50C-407E-A947-70E740481C1C}">
+                          <a14:useLocalDpi xmlns:a14="http://schemas.microsoft.com/office/drawing/2010/main" val="0"/>
+                        </a:ext>
+                      </a:extLst>
+                    </a:blip>
+                    <a:srcRect/>
+                    <a:stretch>
+                      <a:fillRect/>
+                    </a:stretch>
+                  </pic:blipFill>
+                  <pic:spPr bwMode="auto">
+                    <a:xfrm>
+                      <a:off x="0" y="0"/>
+                      <a:ext cx="5375602" cy="2378175"/>
+                    </a:xfrm>
+                    <a:prstGeom prst="rect">
+                      <a:avLst/>
+                    </a:prstGeom>
+                    <a:noFill/>
+                    <a:ln>
+                      <a:noFill/>
+                    </a:ln>
+                  </pic:spPr>
+                </pic:pic>
+              </a:graphicData>
+            </a:graphic>
+          </wp:inline>
+        </w:drawing>
+      </w:r>
+    </w:p>
+    <w:p>
+      <w:pPr>
+        <w:widowControl w:val="0"/>
+        <w:autoSpaceDE w:val="0"/>
+        <w:autoSpaceDN w:val="0"/>
+        <w:adjustRightInd w:val="0"/>
+        <w:spacing w:line="360" w:lineRule="auto"/>
+        <w:rPr>
+          <w:rFonts w:ascii="Times New Roman" w:hAnsi="Times New Roman" w:cs="Times New Roman"/>
+          <w:iCs/>
+        </w:rPr>
+      </w:pPr>
+    </w:p>
+    <w:p>
+      <w:pPr>
+        <w:widowControl w:val="0"/>
+        <w:autoSpaceDE w:val="0"/>
+        <w:autoSpaceDN w:val="0"/>
+        <w:adjustRightInd w:val="0"/>
+        <w:spacing w:line="360" w:lineRule="auto"/>
+        <w:rPr>
+          <w:rFonts w:ascii="Times New Roman" w:hAnsi="Times New Roman" w:cs="Times New Roman"/>
+          <w:iCs/>
+        </w:rPr>
+      </w:pPr>
+      <w:r>
+        <w:rPr>
+          <w:rFonts w:ascii="Times New Roman" w:hAnsi="Times New Roman" w:cs="Times New Roman"/>
+          <w:iCs/>
+        </w:rPr>
+        <w:t>DELETE</w:t>
+      </w:r>
+      <w:r>
+        <w:rPr>
+          <w:rFonts w:ascii="Times New Roman" w:hAnsi="Times New Roman" w:cs="Times New Roman"/>
+          <w:iCs/>
+        </w:rPr>
+        <w:t xml:space="preserve"> (Termin löschen)</w:t>
+      </w:r>
+      <w:r>
+        <w:rPr>
+          <w:rFonts w:ascii="Times New Roman" w:hAnsi="Times New Roman" w:cs="Times New Roman"/>
+          <w:iCs/>
+        </w:rPr>
+        <w:drawing>
+          <wp:inline distT="0" distB="0" distL="0" distR="0" wp14:anchorId="50872579" wp14:editId="533EED3C">
+            <wp:extent cx="5972810" cy="2918124"/>
+            <wp:effectExtent l="0" t="0" r="0" b="3175"/>
+            <wp:docPr id="6" name="Bild 5" descr="Macintosh HD:Users:Fabian:Documents:MI_Datenbannk_15:Doku:Labor4:Sequenzdiagramme:Termin löschenSequenzdiagramm.jpg"/>
+            <wp:cNvGraphicFramePr>
+              <a:graphicFrameLocks xmlns:a="http://schemas.openxmlformats.org/drawingml/2006/main" noChangeAspect="1"/>
+            </wp:cNvGraphicFramePr>
+            <a:graphic xmlns:a="http://schemas.openxmlformats.org/drawingml/2006/main">
+              <a:graphicData uri="http://schemas.openxmlformats.org/drawingml/2006/picture">
+                <pic:pic xmlns:pic="http://schemas.openxmlformats.org/drawingml/2006/picture">
+                  <pic:nvPicPr>
+                    <pic:cNvPr id="1" name="Picture 5" descr="Macintosh HD:Users:Fabian:Documents:MI_Datenbannk_15:Doku:Labor4:Sequenzdiagramme:Termin löschenSequenzdiagramm.jpg"/>
+                    <pic:cNvPicPr>
+                      <a:picLocks noChangeAspect="1" noChangeArrowheads="1"/>
+                    </pic:cNvPicPr>
+                  </pic:nvPicPr>
+                  <pic:blipFill>
+                    <a:blip r:embed="rId16">
+                      <a:extLst>
+                        <a:ext uri="{28A0092B-C50C-407E-A947-70E740481C1C}">
+                          <a14:useLocalDpi xmlns:a14="http://schemas.microsoft.com/office/drawing/2010/main" val="0"/>
+                        </a:ext>
+                      </a:extLst>
+                    </a:blip>
+                    <a:srcRect/>
+                    <a:stretch>
+                      <a:fillRect/>
+                    </a:stretch>
+                  </pic:blipFill>
+                  <pic:spPr bwMode="auto">
+                    <a:xfrm>
+                      <a:off x="0" y="0"/>
+                      <a:ext cx="5972810" cy="2918124"/>
+                    </a:xfrm>
+                    <a:prstGeom prst="rect">
+                      <a:avLst/>
+                    </a:prstGeom>
+                    <a:noFill/>
+                    <a:ln>
+                      <a:noFill/>
+                    </a:ln>
+                  </pic:spPr>
+                </pic:pic>
+              </a:graphicData>
+            </a:graphic>
+          </wp:inline>
+        </w:drawing>
+      </w:r>
+    </w:p>
+    <w:p>
+      <w:pPr>
+        <w:widowControl w:val="0"/>
+        <w:autoSpaceDE w:val="0"/>
+        <w:autoSpaceDN w:val="0"/>
+        <w:adjustRightInd w:val="0"/>
+        <w:spacing w:line="360" w:lineRule="auto"/>
+        <w:rPr>
+          <w:rFonts w:ascii="Times New Roman" w:hAnsi="Times New Roman" w:cs="Times New Roman"/>
+        </w:rPr>
+      </w:pPr>
+    </w:p>
+    <w:p>
+      <w:pPr>
+        <w:widowControl w:val="0"/>
+        <w:autoSpaceDE w:val="0"/>
+        <w:autoSpaceDN w:val="0"/>
+        <w:adjustRightInd w:val="0"/>
+        <w:spacing w:line="360" w:lineRule="auto"/>
+        <w:rPr>
+          <w:rFonts w:ascii="Times New Roman" w:hAnsi="Times New Roman" w:cs="Times New Roman"/>
+          <w:sz w:val="22"/>
+          <w:szCs w:val="22"/>
+        </w:rPr>
+      </w:pPr>
+      <w:r>
+        <w:rPr>
+          <w:rFonts w:ascii="Times New Roman" w:hAnsi="Times New Roman" w:cs="Times New Roman"/>
+          <w:sz w:val="22"/>
+          <w:szCs w:val="22"/>
+        </w:rPr>
+        <w:t>Um ein</w:t>
+      </w:r>
+      <w:r>
+        <w:rPr>
+          <w:rFonts w:ascii="Times New Roman" w:hAnsi="Times New Roman" w:cs="Times New Roman"/>
+          <w:sz w:val="22"/>
+          <w:szCs w:val="22"/>
+        </w:rPr>
+        <w:t>en Termin zu löschen</w:t>
+      </w:r>
+      <w:r>
+        <w:rPr>
+          <w:rFonts w:ascii="Times New Roman" w:hAnsi="Times New Roman" w:cs="Times New Roman"/>
+          <w:sz w:val="22"/>
+          <w:szCs w:val="22"/>
+        </w:rPr>
+        <w:t xml:space="preserve"> </w:t>
+      </w:r>
+      <w:r>
+        <w:rPr>
+          <w:rFonts w:ascii="Times New Roman" w:hAnsi="Times New Roman" w:cs="Times New Roman"/>
+          <w:sz w:val="22"/>
+          <w:szCs w:val="22"/>
+        </w:rPr>
+        <w:t xml:space="preserve">muss sich der Kunde in der </w:t>
+      </w:r>
+      <w:proofErr w:type="spellStart"/>
+      <w:r>
+        <w:rPr>
+          <w:rFonts w:ascii="Times New Roman" w:hAnsi="Times New Roman" w:cs="Times New Roman"/>
+          <w:sz w:val="22"/>
+          <w:szCs w:val="22"/>
+        </w:rPr>
+        <w:t>terminList.jsp</w:t>
+      </w:r>
+      <w:proofErr w:type="spellEnd"/>
+      <w:r>
+        <w:rPr>
+          <w:rFonts w:ascii="Times New Roman" w:hAnsi="Times New Roman" w:cs="Times New Roman"/>
+          <w:sz w:val="22"/>
+          <w:szCs w:val="22"/>
+        </w:rPr>
+        <w:t xml:space="preserve"> befinden. Es </w:t>
+      </w:r>
+      <w:r>
+        <w:rPr>
+          <w:rFonts w:ascii="Times New Roman" w:hAnsi="Times New Roman" w:cs="Times New Roman"/>
+          <w:sz w:val="22"/>
+          <w:szCs w:val="22"/>
+        </w:rPr>
+        <w:t xml:space="preserve">wird die Rechnungsansicht(View) benötigt. Mit den Informationen der Rechnungsansicht kann man über das </w:t>
+      </w:r>
+      <w:proofErr w:type="spellStart"/>
+      <w:r>
+        <w:rPr>
+          <w:rFonts w:ascii="Times New Roman" w:hAnsi="Times New Roman" w:cs="Times New Roman"/>
+          <w:sz w:val="22"/>
+          <w:szCs w:val="22"/>
+        </w:rPr>
+        <w:t>TerminDAO</w:t>
+      </w:r>
+      <w:proofErr w:type="spellEnd"/>
+      <w:r>
+        <w:rPr>
+          <w:rFonts w:ascii="Times New Roman" w:hAnsi="Times New Roman" w:cs="Times New Roman"/>
+          <w:sz w:val="22"/>
+          <w:szCs w:val="22"/>
+        </w:rPr>
+        <w:t xml:space="preserve"> und das </w:t>
+      </w:r>
+      <w:proofErr w:type="spellStart"/>
+      <w:r>
+        <w:rPr>
+          <w:rFonts w:ascii="Times New Roman" w:hAnsi="Times New Roman" w:cs="Times New Roman"/>
+          <w:sz w:val="22"/>
+          <w:szCs w:val="22"/>
+        </w:rPr>
+        <w:t>Rec</w:t>
+      </w:r>
+      <w:r>
+        <w:rPr>
+          <w:rFonts w:ascii="Times New Roman" w:hAnsi="Times New Roman" w:cs="Times New Roman"/>
+          <w:sz w:val="22"/>
+          <w:szCs w:val="22"/>
+        </w:rPr>
+        <w:t>hnungsDAO</w:t>
+      </w:r>
+      <w:proofErr w:type="spellEnd"/>
+      <w:r>
+        <w:rPr>
+          <w:rFonts w:ascii="Times New Roman" w:hAnsi="Times New Roman" w:cs="Times New Roman"/>
+          <w:sz w:val="22"/>
+          <w:szCs w:val="22"/>
+        </w:rPr>
+        <w:t xml:space="preserve"> ein</w:t>
+      </w:r>
+      <w:r>
+        <w:rPr>
+          <w:rFonts w:ascii="Times New Roman" w:hAnsi="Times New Roman" w:cs="Times New Roman"/>
+          <w:sz w:val="22"/>
+          <w:szCs w:val="22"/>
+        </w:rPr>
+        <w:t xml:space="preserve"> Termin gelöscht werden.</w:t>
+      </w:r>
+      <w:r>
+        <w:rPr>
+          <w:rFonts w:ascii="Times New Roman" w:hAnsi="Times New Roman" w:cs="Times New Roman"/>
+          <w:sz w:val="22"/>
+          <w:szCs w:val="22"/>
+        </w:rPr>
+        <w:t xml:space="preserve"> Die ausgeführt Methode ist in beiden Klassen die </w:t>
+      </w:r>
+      <w:proofErr w:type="spellStart"/>
+      <w:r>
+        <w:rPr>
+          <w:rFonts w:ascii="Times New Roman" w:hAnsi="Times New Roman" w:cs="Times New Roman"/>
+          <w:sz w:val="22"/>
+          <w:szCs w:val="22"/>
+        </w:rPr>
+        <w:t>delete</w:t>
+      </w:r>
+      <w:proofErr w:type="spellEnd"/>
+      <w:r>
+        <w:rPr>
+          <w:rFonts w:ascii="Times New Roman" w:hAnsi="Times New Roman" w:cs="Times New Roman"/>
+          <w:sz w:val="22"/>
+          <w:szCs w:val="22"/>
+        </w:rPr>
+        <w:t xml:space="preserve"> Methode</w:t>
+      </w:r>
+      <w:r>
+        <w:rPr>
+          <w:rFonts w:ascii="Times New Roman" w:hAnsi="Times New Roman" w:cs="Times New Roman"/>
+          <w:sz w:val="22"/>
+          <w:szCs w:val="22"/>
+        </w:rPr>
+        <w:t>.</w:t>
+      </w:r>
+      <w:bookmarkStart w:id="5" w:name="_GoBack"/>
+      <w:bookmarkEnd w:id="5"/>
+      <w:r>
+        <w:rPr>
+          <w:rFonts w:ascii="Times New Roman" w:hAnsi="Times New Roman" w:cs="Times New Roman"/>
+          <w:sz w:val="22"/>
+          <w:szCs w:val="22"/>
+        </w:rPr>
+        <w:t xml:space="preserve"> </w:t>
+      </w:r>
+      <w:r>
+        <w:rPr>
+          <w:rFonts w:ascii="Times New Roman" w:hAnsi="Times New Roman" w:cs="Times New Roman"/>
+          <w:sz w:val="22"/>
+          <w:szCs w:val="22"/>
+        </w:rPr>
+        <w:t xml:space="preserve">Die </w:t>
+      </w:r>
+      <w:proofErr w:type="spellStart"/>
+      <w:r>
+        <w:rPr>
+          <w:rFonts w:ascii="Times New Roman" w:hAnsi="Times New Roman" w:cs="Times New Roman"/>
+          <w:sz w:val="22"/>
+          <w:szCs w:val="22"/>
+        </w:rPr>
+        <w:t>TerminManagement</w:t>
+      </w:r>
+      <w:proofErr w:type="spellEnd"/>
+      <w:r>
+        <w:rPr>
+          <w:rFonts w:ascii="Times New Roman" w:hAnsi="Times New Roman" w:cs="Times New Roman"/>
+          <w:sz w:val="22"/>
+          <w:szCs w:val="22"/>
+        </w:rPr>
+        <w:t xml:space="preserve"> Table wird automatisch angepasst(Mapping-Tab</w:t>
+      </w:r>
+      <w:r>
+        <w:rPr>
+          <w:rFonts w:ascii="Times New Roman" w:hAnsi="Times New Roman" w:cs="Times New Roman"/>
+          <w:sz w:val="22"/>
+          <w:szCs w:val="22"/>
+        </w:rPr>
+        <w:t>e</w:t>
+      </w:r>
+      <w:r>
+        <w:rPr>
+          <w:rFonts w:ascii="Times New Roman" w:hAnsi="Times New Roman" w:cs="Times New Roman"/>
+          <w:sz w:val="22"/>
+          <w:szCs w:val="22"/>
+        </w:rPr>
+        <w:t>ll</w:t>
+      </w:r>
+      <w:r>
+        <w:rPr>
+          <w:rFonts w:ascii="Times New Roman" w:hAnsi="Times New Roman" w:cs="Times New Roman"/>
+          <w:sz w:val="22"/>
+          <w:szCs w:val="22"/>
+        </w:rPr>
+        <w:t>e</w:t>
+      </w:r>
+      <w:r>
+        <w:rPr>
+          <w:rFonts w:ascii="Times New Roman" w:hAnsi="Times New Roman" w:cs="Times New Roman"/>
+          <w:sz w:val="22"/>
+          <w:szCs w:val="22"/>
+        </w:rPr>
+        <w:t>).</w:t>
+      </w:r>
+      <w:r>
+        <w:rPr>
+          <w:rFonts w:ascii="Times New Roman" w:hAnsi="Times New Roman" w:cs="Times New Roman"/>
+          <w:sz w:val="22"/>
+          <w:szCs w:val="22"/>
+        </w:rPr>
+        <w:t xml:space="preserve"> Nachdem die Methoden ausgeführt wurden wird der Kunde darüber informiert, dass er ausgewählte Termin storniert wurde. Im Anschluss wird er auf die </w:t>
+      </w:r>
+      <w:proofErr w:type="spellStart"/>
+      <w:r>
+        <w:rPr>
+          <w:rFonts w:ascii="Times New Roman" w:hAnsi="Times New Roman" w:cs="Times New Roman"/>
+          <w:sz w:val="22"/>
+          <w:szCs w:val="22"/>
+        </w:rPr>
+        <w:t>myAccount.jsp</w:t>
+      </w:r>
+      <w:proofErr w:type="spellEnd"/>
+      <w:r>
+        <w:rPr>
+          <w:rFonts w:ascii="Times New Roman" w:hAnsi="Times New Roman" w:cs="Times New Roman"/>
+          <w:sz w:val="22"/>
+          <w:szCs w:val="22"/>
+        </w:rPr>
+        <w:t xml:space="preserve"> weitergeleitet.</w:t>
+      </w:r>
+      <w:r>
+        <w:rPr>
+          <w:rFonts w:ascii="Times New Roman" w:hAnsi="Times New Roman" w:cs="Times New Roman"/>
+          <w:sz w:val="22"/>
+          <w:szCs w:val="22"/>
+        </w:rPr>
+        <w:t xml:space="preserve"> </w:t>
+      </w:r>
+    </w:p>
+    <w:p>
+      <w:pPr>
+        <w:widowControl w:val="0"/>
+        <w:autoSpaceDE w:val="0"/>
+        <w:autoSpaceDN w:val="0"/>
+        <w:adjustRightInd w:val="0"/>
+        <w:spacing w:line="360" w:lineRule="auto"/>
+        <w:rPr>
+          <w:rFonts w:ascii="Times New Roman" w:hAnsi="Times New Roman" w:cs="Times New Roman"/>
+          <w:sz w:val="22"/>
+          <w:szCs w:val="22"/>
+        </w:rPr>
+      </w:pPr>
+    </w:p>
+    <w:p>
+      <w:pPr>
+        <w:widowControl w:val="0"/>
+        <w:autoSpaceDE w:val="0"/>
+        <w:autoSpaceDN w:val="0"/>
+        <w:adjustRightInd w:val="0"/>
+        <w:spacing w:line="360" w:lineRule="auto"/>
+        <w:rPr>
+          <w:rFonts w:ascii="Times New Roman" w:hAnsi="Times New Roman" w:cs="Times New Roman"/>
+          <w:sz w:val="22"/>
+          <w:szCs w:val="22"/>
+        </w:rPr>
+      </w:pPr>
+      <w:r>
+        <w:rPr>
+          <w:rFonts w:ascii="Times New Roman" w:hAnsi="Times New Roman" w:cs="Times New Roman"/>
+          <w:noProof/>
+          <w:sz w:val="22"/>
+          <w:szCs w:val="22"/>
+        </w:rPr>
+        <w:drawing>
+          <wp:inline distT="0" distB="0" distL="0" distR="0" wp14:anchorId="5F3AE3D5" wp14:editId="33F0DD48">
+            <wp:extent cx="5210704" cy="2332506"/>
+            <wp:effectExtent l="0" t="0" r="0" b="4445"/>
+            <wp:docPr id="9" name="Bild 8" descr="Macintosh HD:Users:Fabian:Documents:MI_Datenbannk_15:Doku:Dokumentation:Diagramme:deleteTermin.png"/>
+            <wp:cNvGraphicFramePr>
+              <a:graphicFrameLocks xmlns:a="http://schemas.openxmlformats.org/drawingml/2006/main" noChangeAspect="1"/>
+            </wp:cNvGraphicFramePr>
+            <a:graphic xmlns:a="http://schemas.openxmlformats.org/drawingml/2006/main">
+              <a:graphicData uri="http://schemas.openxmlformats.org/drawingml/2006/picture">
+                <pic:pic xmlns:pic="http://schemas.openxmlformats.org/drawingml/2006/picture">
+                  <pic:nvPicPr>
+                    <pic:cNvPr id="0" name="Picture 8" descr="Macintosh HD:Users:Fabian:Documents:MI_Datenbannk_15:Doku:Dokumentation:Diagramme:deleteTermin.png"/>
+                    <pic:cNvPicPr>
+                      <a:picLocks noChangeAspect="1" noChangeArrowheads="1"/>
+                    </pic:cNvPicPr>
+                  </pic:nvPicPr>
+                  <pic:blipFill>
+                    <a:blip r:embed="rId17">
+                      <a:extLst>
+                        <a:ext uri="{28A0092B-C50C-407E-A947-70E740481C1C}">
+                          <a14:useLocalDpi xmlns:a14="http://schemas.microsoft.com/office/drawing/2010/main" val="0"/>
+                        </a:ext>
+                      </a:extLst>
+                    </a:blip>
+                    <a:srcRect/>
+                    <a:stretch>
+                      <a:fillRect/>
+                    </a:stretch>
+                  </pic:blipFill>
+                  <pic:spPr bwMode="auto">
+                    <a:xfrm>
+                      <a:off x="0" y="0"/>
+                      <a:ext cx="5212349" cy="2333242"/>
+                    </a:xfrm>
+                    <a:prstGeom prst="rect">
+                      <a:avLst/>
+                    </a:prstGeom>
+                    <a:noFill/>
+                    <a:ln>
+                      <a:noFill/>
+                    </a:ln>
+                  </pic:spPr>
+                </pic:pic>
+              </a:graphicData>
+            </a:graphic>
+          </wp:inline>
+        </w:drawing>
+      </w:r>
+    </w:p>
+    <w:p>
+      <w:pPr>
+        <w:widowControl w:val="0"/>
+        <w:autoSpaceDE w:val="0"/>
+        <w:autoSpaceDN w:val="0"/>
+        <w:adjustRightInd w:val="0"/>
+        <w:spacing w:line="360" w:lineRule="auto"/>
+        <w:rPr>
+          <w:rFonts w:ascii="Times New Roman" w:hAnsi="Times New Roman" w:cs="Times New Roman"/>
+          <w:sz w:val="22"/>
+          <w:szCs w:val="22"/>
+        </w:rPr>
+      </w:pPr>
+    </w:p>
+    <w:p>
+      <w:pPr>
+        <w:widowControl w:val="0"/>
+        <w:autoSpaceDE w:val="0"/>
+        <w:autoSpaceDN w:val="0"/>
+        <w:adjustRightInd w:val="0"/>
+        <w:spacing w:line="360" w:lineRule="auto"/>
+        <w:rPr>
+          <w:rFonts w:ascii="Times New Roman" w:hAnsi="Times New Roman" w:cs="Times New Roman"/>
+          <w:sz w:val="22"/>
+          <w:szCs w:val="22"/>
+        </w:rPr>
+      </w:pPr>
+    </w:p>
+    <w:p>
+      <w:pPr>
+        <w:pStyle w:val="berschrift2"/>
+      </w:pPr>
+      <w:bookmarkStart w:id="6" w:name="_Toc298409616"/>
+      <w:r>
+        <w:t>2.3 Persistenz</w:t>
+      </w:r>
+      <w:bookmarkEnd w:id="6"/>
+    </w:p>
+    <w:p>
+      <w:pPr>
+        <w:widowControl w:val="0"/>
+        <w:autoSpaceDE w:val="0"/>
+        <w:autoSpaceDN w:val="0"/>
+        <w:adjustRightInd w:val="0"/>
+        <w:rPr>
+          <w:rFonts w:ascii="Times New Roman" w:hAnsi="Times New Roman" w:cs="Times New Roman"/>
+          <w:sz w:val="22"/>
+          <w:szCs w:val="22"/>
+        </w:rPr>
+      </w:pPr>
+      <w:r>
+        <w:rPr>
+          <w:rFonts w:ascii="Times New Roman" w:hAnsi="Times New Roman" w:cs="Times New Roman"/>
           <w:i/>
           <w:iCs/>
           <w:sz w:val="22"/>
           <w:szCs w:val="22"/>
         </w:rPr>
-      </w:pPr>
-    </w:p>
-    <w:p>
-      <w:pPr>
-        <w:pStyle w:val="Heading2"/>
-      </w:pPr>
-      <w:bookmarkStart w:id="4" w:name="_Toc298409615"/>
-      <w:r>
-        <w:t>2.2 Programmabläufe</w:t>
-      </w:r>
-      <w:bookmarkEnd w:id="4"/>
+        <w:t>In diesem Unterkapitel soll die genutzte Datenbank und der Zugriff auf ihre Daten erläutert werden.</w:t>
+      </w:r>
+    </w:p>
+    <w:p>
+      <w:pPr>
+        <w:widowControl w:val="0"/>
+        <w:autoSpaceDE w:val="0"/>
+        <w:autoSpaceDN w:val="0"/>
+        <w:adjustRightInd w:val="0"/>
+        <w:rPr>
+          <w:rFonts w:ascii="Times New Roman" w:hAnsi="Times New Roman" w:cs="Times New Roman"/>
+          <w:sz w:val="22"/>
+          <w:szCs w:val="22"/>
+        </w:rPr>
+      </w:pPr>
+    </w:p>
+    <w:p>
+      <w:pPr>
+        <w:pStyle w:val="berschrift3"/>
+      </w:pPr>
+      <w:bookmarkStart w:id="7" w:name="_Toc298409617"/>
+      <w:r>
+        <w:t>2.3.1 Konzeption</w:t>
+      </w:r>
+      <w:bookmarkEnd w:id="7"/>
     </w:p>
     <w:p>
       <w:pPr>
@@ -2904,7 +4437,29 @@
           <w:sz w:val="22"/>
           <w:szCs w:val="22"/>
         </w:rPr>
-        <w:t>In diesem Unterkapitel sollte exemplarisch gezeigt werden, wie die typischen Abläufe in der Webanwendung aussehen. Hierfür sollten Aktivitäts-/Sequenzdiagramme genutzt werden.</w:t>
+        <w:t xml:space="preserve">In diesem Unterkapitel soll die </w:t>
+      </w:r>
+      <w:proofErr w:type="spellStart"/>
+      <w:r>
+        <w:rPr>
+          <w:rFonts w:ascii="Times New Roman" w:hAnsi="Times New Roman" w:cs="Times New Roman"/>
+          <w:i/>
+          <w:iCs/>
+          <w:sz w:val="22"/>
+          <w:szCs w:val="22"/>
+        </w:rPr>
+        <w:t>konzepierte</w:t>
+      </w:r>
+      <w:proofErr w:type="spellEnd"/>
+      <w:r>
+        <w:rPr>
+          <w:rFonts w:ascii="Times New Roman" w:hAnsi="Times New Roman" w:cs="Times New Roman"/>
+          <w:i/>
+          <w:iCs/>
+          <w:sz w:val="22"/>
+          <w:szCs w:val="22"/>
+        </w:rPr>
+        <w:t xml:space="preserve"> Datenbank nach ER-Diagramm beschrieben werden</w:t>
       </w:r>
     </w:p>
     <w:p>
@@ -2923,20 +4478,21 @@
     </w:p>
     <w:p>
       <w:pPr>
-        <w:pStyle w:val="Heading2"/>
-      </w:pPr>
-      <w:bookmarkStart w:id="5" w:name="_Toc298409616"/>
-      <w:r>
-        <w:t>2.3 Persistenz</w:t>
-      </w:r>
-      <w:bookmarkEnd w:id="5"/>
-    </w:p>
-    <w:p>
-      <w:pPr>
-        <w:widowControl w:val="0"/>
-        <w:autoSpaceDE w:val="0"/>
-        <w:autoSpaceDN w:val="0"/>
-        <w:adjustRightInd w:val="0"/>
+        <w:pStyle w:val="berschrift3"/>
+      </w:pPr>
+      <w:bookmarkStart w:id="8" w:name="_Toc298409618"/>
+      <w:r>
+        <w:t>2.3.2 Umsetzung</w:t>
+      </w:r>
+      <w:bookmarkEnd w:id="8"/>
+    </w:p>
+    <w:p>
+      <w:pPr>
+        <w:widowControl w:val="0"/>
+        <w:autoSpaceDE w:val="0"/>
+        <w:autoSpaceDN w:val="0"/>
+        <w:adjustRightInd w:val="0"/>
+        <w:spacing w:line="360" w:lineRule="auto"/>
         <w:rPr>
           <w:rFonts w:ascii="Times New Roman" w:hAnsi="Times New Roman" w:cs="Times New Roman"/>
           <w:sz w:val="22"/>
@@ -2951,31 +4507,30 @@
           <w:sz w:val="22"/>
           <w:szCs w:val="22"/>
         </w:rPr>
-        <w:t>In diesem Unterkapitel soll die genutzte Datenbank und der Zugriff auf ihre Daten erläutert werden.</w:t>
-      </w:r>
-    </w:p>
-    <w:p>
-      <w:pPr>
-        <w:widowControl w:val="0"/>
-        <w:autoSpaceDE w:val="0"/>
-        <w:autoSpaceDN w:val="0"/>
-        <w:adjustRightInd w:val="0"/>
-        <w:rPr>
-          <w:rFonts w:ascii="Times New Roman" w:hAnsi="Times New Roman" w:cs="Times New Roman"/>
-          <w:sz w:val="22"/>
-          <w:szCs w:val="22"/>
-        </w:rPr>
-      </w:pPr>
-    </w:p>
-    <w:p>
-      <w:pPr>
-        <w:pStyle w:val="Heading3"/>
-      </w:pPr>
-      <w:bookmarkStart w:id="6" w:name="_Toc298409617"/>
-      <w:r>
-        <w:t>2.3.1 Konzeption</w:t>
-      </w:r>
-      <w:bookmarkEnd w:id="6"/>
+        <w:t xml:space="preserve">In diesem Unterkapitel soll die Datenbank nach relationalem Modell beschrieben werden. Außerdem sollten anwendungsspezifische </w:t>
+      </w:r>
+      <w:proofErr w:type="spellStart"/>
+      <w:r>
+        <w:rPr>
+          <w:rFonts w:ascii="Times New Roman" w:hAnsi="Times New Roman" w:cs="Times New Roman"/>
+          <w:i/>
+          <w:iCs/>
+          <w:sz w:val="22"/>
+          <w:szCs w:val="22"/>
+        </w:rPr>
+        <w:t>Constraints</w:t>
+      </w:r>
+      <w:proofErr w:type="spellEnd"/>
+      <w:r>
+        <w:rPr>
+          <w:rFonts w:ascii="Times New Roman" w:hAnsi="Times New Roman" w:cs="Times New Roman"/>
+          <w:i/>
+          <w:iCs/>
+          <w:sz w:val="22"/>
+          <w:szCs w:val="22"/>
+        </w:rPr>
+        <w:t xml:space="preserve"> aufgelistet werden, die bei der Implementierung bedacht werden müssen.</w:t>
+      </w:r>
     </w:p>
     <w:p>
       <w:pPr>
@@ -2990,6 +4545,30 @@
           <w:szCs w:val="22"/>
         </w:rPr>
       </w:pPr>
+    </w:p>
+    <w:p>
+      <w:pPr>
+        <w:pStyle w:val="berschrift3"/>
+      </w:pPr>
+      <w:bookmarkStart w:id="9" w:name="_Toc298409619"/>
+      <w:r>
+        <w:t>2.3.3 Zugriff</w:t>
+      </w:r>
+      <w:bookmarkEnd w:id="9"/>
+    </w:p>
+    <w:p>
+      <w:pPr>
+        <w:widowControl w:val="0"/>
+        <w:autoSpaceDE w:val="0"/>
+        <w:autoSpaceDN w:val="0"/>
+        <w:adjustRightInd w:val="0"/>
+        <w:spacing w:line="360" w:lineRule="auto"/>
+        <w:rPr>
+          <w:rFonts w:ascii="Times New Roman" w:hAnsi="Times New Roman" w:cs="Times New Roman"/>
+          <w:sz w:val="22"/>
+          <w:szCs w:val="22"/>
+        </w:rPr>
+      </w:pPr>
       <w:r>
         <w:rPr>
           <w:rFonts w:ascii="Times New Roman" w:hAnsi="Times New Roman" w:cs="Times New Roman"/>
@@ -2998,405 +4577,171 @@
           <w:sz w:val="22"/>
           <w:szCs w:val="22"/>
         </w:rPr>
-        <w:t xml:space="preserve">In diesem Unterkapitel soll die </w:t>
+        <w:t>In diesem Unterkapitel soll beschrieben werden mit welchen Technologien und Frameworks von der Webanwendung auf die Datenbank zugegriffen wird.</w:t>
+      </w:r>
+    </w:p>
+    <w:p>
+      <w:pPr>
+        <w:widowControl w:val="0"/>
+        <w:autoSpaceDE w:val="0"/>
+        <w:autoSpaceDN w:val="0"/>
+        <w:adjustRightInd w:val="0"/>
+        <w:spacing w:line="360" w:lineRule="auto"/>
+        <w:rPr>
+          <w:rFonts w:ascii="Times New Roman" w:hAnsi="Times New Roman" w:cs="Times New Roman"/>
+          <w:sz w:val="22"/>
+          <w:szCs w:val="22"/>
+        </w:rPr>
+      </w:pPr>
+    </w:p>
+    <w:p>
+      <w:pPr>
+        <w:pStyle w:val="berschrift2"/>
+      </w:pPr>
+      <w:bookmarkStart w:id="10" w:name="_Toc298409620"/>
+      <w:r>
+        <w:t>2.4 Präsentation</w:t>
+      </w:r>
+      <w:bookmarkEnd w:id="10"/>
+    </w:p>
+    <w:p>
+      <w:pPr>
+        <w:widowControl w:val="0"/>
+        <w:autoSpaceDE w:val="0"/>
+        <w:autoSpaceDN w:val="0"/>
+        <w:adjustRightInd w:val="0"/>
+        <w:spacing w:line="360" w:lineRule="auto"/>
+        <w:rPr>
+          <w:rFonts w:ascii="Times New Roman" w:hAnsi="Times New Roman" w:cs="Times New Roman"/>
+          <w:sz w:val="22"/>
+          <w:szCs w:val="22"/>
+        </w:rPr>
+      </w:pPr>
+      <w:r>
+        <w:rPr>
+          <w:rFonts w:ascii="Times New Roman" w:hAnsi="Times New Roman" w:cs="Times New Roman"/>
+          <w:i/>
+          <w:iCs/>
+          <w:sz w:val="22"/>
+          <w:szCs w:val="22"/>
+        </w:rPr>
+        <w:t xml:space="preserve">In diesem Unterkapitel soll die Präsentationsschicht der Webanwendung beschrieben werden. Hierzu u.a. die genutzte Technologie/Framework. </w:t>
+      </w:r>
+    </w:p>
+    <w:p>
+      <w:pPr>
+        <w:pStyle w:val="berschrift1"/>
+      </w:pPr>
+      <w:bookmarkStart w:id="11" w:name="_Toc298409621"/>
+      <w:r>
+        <w:t xml:space="preserve">3. </w:t>
+      </w:r>
+      <w:r>
+        <w:t>Installation</w:t>
+      </w:r>
+      <w:bookmarkEnd w:id="11"/>
+    </w:p>
+    <w:p>
+      <w:pPr>
+        <w:widowControl w:val="0"/>
+        <w:autoSpaceDE w:val="0"/>
+        <w:autoSpaceDN w:val="0"/>
+        <w:adjustRightInd w:val="0"/>
+        <w:spacing w:line="360" w:lineRule="auto"/>
+        <w:rPr>
+          <w:rFonts w:ascii="Times New Roman" w:hAnsi="Times New Roman" w:cs="Times New Roman"/>
+          <w:i/>
+          <w:iCs/>
+          <w:sz w:val="22"/>
+          <w:szCs w:val="22"/>
+        </w:rPr>
+      </w:pPr>
+      <w:r>
+        <w:rPr>
+          <w:rFonts w:ascii="Times New Roman" w:hAnsi="Times New Roman" w:cs="Times New Roman"/>
+          <w:i/>
+          <w:iCs/>
+          <w:sz w:val="22"/>
+          <w:szCs w:val="22"/>
+        </w:rPr>
+        <w:t>In diesem Kapitel soll beschrieben werden, welche Programmierwerkzeuge verwendet wurden und wie die Webanwendung lokal aufgesetzt werden kann</w:t>
+      </w:r>
+    </w:p>
+    <w:p>
+      <w:pPr>
+        <w:widowControl w:val="0"/>
+        <w:autoSpaceDE w:val="0"/>
+        <w:autoSpaceDN w:val="0"/>
+        <w:adjustRightInd w:val="0"/>
+        <w:spacing w:line="360" w:lineRule="auto"/>
+        <w:rPr>
+          <w:rFonts w:ascii="Times New Roman" w:hAnsi="Times New Roman" w:cs="Times New Roman"/>
+          <w:i/>
+          <w:iCs/>
+          <w:sz w:val="22"/>
+          <w:szCs w:val="22"/>
+        </w:rPr>
+      </w:pPr>
+    </w:p>
+    <w:p>
+      <w:pPr>
+        <w:pStyle w:val="berschrift2"/>
+      </w:pPr>
+      <w:bookmarkStart w:id="12" w:name="_Toc298409622"/>
+      <w:r>
+        <w:t>3.1 Programmierwerkzeuge</w:t>
+      </w:r>
+      <w:bookmarkEnd w:id="12"/>
+    </w:p>
+    <w:p>
+      <w:pPr>
+        <w:widowControl w:val="0"/>
+        <w:autoSpaceDE w:val="0"/>
+        <w:autoSpaceDN w:val="0"/>
+        <w:adjustRightInd w:val="0"/>
+        <w:rPr>
+          <w:rFonts w:ascii="Times New Roman" w:hAnsi="Times New Roman" w:cs="Times New Roman"/>
+          <w:i/>
+          <w:iCs/>
+          <w:sz w:val="22"/>
+          <w:szCs w:val="22"/>
+        </w:rPr>
+      </w:pPr>
+      <w:r>
+        <w:rPr>
+          <w:rFonts w:ascii="Times New Roman" w:hAnsi="Times New Roman" w:cs="Times New Roman"/>
+          <w:i/>
+          <w:iCs/>
+          <w:sz w:val="22"/>
+          <w:szCs w:val="22"/>
+        </w:rPr>
+        <w:t>Auflistung der verwendeten Programmierwerkzeugen mit Vor- und Nachteilen</w:t>
+      </w:r>
+    </w:p>
+    <w:p>
+      <w:pPr>
+        <w:pStyle w:val="berschrift3"/>
+        <w:rPr>
+          <w:i/>
+        </w:rPr>
+      </w:pPr>
+      <w:bookmarkStart w:id="13" w:name="_Toc298409623"/>
+      <w:r>
+        <w:t xml:space="preserve">3.1.1 Entwicklungsumgebung: </w:t>
       </w:r>
       <w:proofErr w:type="spellStart"/>
       <w:r>
         <w:rPr>
-          <w:rFonts w:ascii="Times New Roman" w:hAnsi="Times New Roman" w:cs="Times New Roman"/>
           <w:i/>
-          <w:iCs/>
-          <w:sz w:val="22"/>
-          <w:szCs w:val="22"/>
-        </w:rPr>
-        <w:t>konzepierte</w:t>
-      </w:r>
-      <w:proofErr w:type="spellEnd"/>
-      <w:r>
-        <w:rPr>
-          <w:rFonts w:ascii="Times New Roman" w:hAnsi="Times New Roman" w:cs="Times New Roman"/>
-          <w:i/>
-          <w:iCs/>
-          <w:sz w:val="22"/>
-          <w:szCs w:val="22"/>
-        </w:rPr>
-        <w:t xml:space="preserve"> Datenbank nach ER-Diagramm beschrieben werden</w:t>
-      </w:r>
-    </w:p>
-    <w:p>
-      <w:pPr>
-        <w:widowControl w:val="0"/>
-        <w:autoSpaceDE w:val="0"/>
-        <w:autoSpaceDN w:val="0"/>
-        <w:adjustRightInd w:val="0"/>
-        <w:spacing w:line="360" w:lineRule="auto"/>
-        <w:rPr>
-          <w:rFonts w:ascii="Times New Roman" w:hAnsi="Times New Roman" w:cs="Times New Roman"/>
-          <w:sz w:val="22"/>
-          <w:szCs w:val="22"/>
-        </w:rPr>
-      </w:pPr>
-    </w:p>
-    <w:p>
-      <w:pPr>
-        <w:pStyle w:val="Heading3"/>
-      </w:pPr>
-      <w:bookmarkStart w:id="7" w:name="_Toc298409618"/>
-      <w:r>
-        <w:t>2.3.2 Umsetzung</w:t>
-      </w:r>
-      <w:bookmarkEnd w:id="7"/>
-    </w:p>
-    <w:p>
-      <w:pPr>
-        <w:widowControl w:val="0"/>
-        <w:autoSpaceDE w:val="0"/>
-        <w:autoSpaceDN w:val="0"/>
-        <w:adjustRightInd w:val="0"/>
-        <w:spacing w:line="360" w:lineRule="auto"/>
-        <w:rPr>
-          <w:rFonts w:ascii="Times New Roman" w:hAnsi="Times New Roman" w:cs="Times New Roman"/>
-          <w:sz w:val="22"/>
-          <w:szCs w:val="22"/>
-        </w:rPr>
-      </w:pPr>
-      <w:r>
-        <w:rPr>
-          <w:rFonts w:ascii="Times New Roman" w:hAnsi="Times New Roman" w:cs="Times New Roman"/>
-          <w:i/>
-          <w:iCs/>
-          <w:sz w:val="22"/>
-          <w:szCs w:val="22"/>
-        </w:rPr>
-        <w:t xml:space="preserve">In diesem Unterkapitel soll die Datenbank nach relationalem Modell beschrieben werden. Außerdem sollten anwendungsspezifische </w:t>
-      </w:r>
-      <w:proofErr w:type="spellStart"/>
-      <w:r>
-        <w:rPr>
-          <w:rFonts w:ascii="Times New Roman" w:hAnsi="Times New Roman" w:cs="Times New Roman"/>
-          <w:i/>
-          <w:iCs/>
-          <w:sz w:val="22"/>
-          <w:szCs w:val="22"/>
-        </w:rPr>
-        <w:t>Constraints</w:t>
-      </w:r>
-      <w:proofErr w:type="spellEnd"/>
-      <w:r>
-        <w:rPr>
-          <w:rFonts w:ascii="Times New Roman" w:hAnsi="Times New Roman" w:cs="Times New Roman"/>
-          <w:i/>
-          <w:iCs/>
-          <w:sz w:val="22"/>
-          <w:szCs w:val="22"/>
-        </w:rPr>
-        <w:t xml:space="preserve"> aufgelistet werden, die bei der Implementierung bedacht werden müssen.</w:t>
-      </w:r>
-    </w:p>
-    <w:p>
-      <w:pPr>
-        <w:widowControl w:val="0"/>
-        <w:autoSpaceDE w:val="0"/>
-        <w:autoSpaceDN w:val="0"/>
-        <w:adjustRightInd w:val="0"/>
-        <w:spacing w:line="360" w:lineRule="auto"/>
-        <w:rPr>
-          <w:rFonts w:ascii="Times New Roman" w:hAnsi="Times New Roman" w:cs="Times New Roman"/>
-          <w:sz w:val="22"/>
-          <w:szCs w:val="22"/>
-        </w:rPr>
-      </w:pPr>
-    </w:p>
-    <w:p>
-      <w:pPr>
-        <w:pStyle w:val="Heading3"/>
-      </w:pPr>
-      <w:bookmarkStart w:id="8" w:name="_Toc298409619"/>
-      <w:r>
-        <w:t>2.3.3 Zugriff</w:t>
-      </w:r>
-      <w:bookmarkEnd w:id="8"/>
-    </w:p>
-    <w:p>
-      <w:pPr>
-        <w:widowControl w:val="0"/>
-        <w:autoSpaceDE w:val="0"/>
-        <w:autoSpaceDN w:val="0"/>
-        <w:adjustRightInd w:val="0"/>
-        <w:spacing w:line="360" w:lineRule="auto"/>
-        <w:rPr>
-          <w:rFonts w:ascii="Times New Roman" w:hAnsi="Times New Roman" w:cs="Times New Roman"/>
-          <w:sz w:val="22"/>
-          <w:szCs w:val="22"/>
-        </w:rPr>
-      </w:pPr>
-      <w:r>
-        <w:rPr>
-          <w:rFonts w:ascii="Times New Roman" w:hAnsi="Times New Roman" w:cs="Times New Roman"/>
-          <w:i/>
-          <w:iCs/>
-          <w:sz w:val="22"/>
-          <w:szCs w:val="22"/>
-        </w:rPr>
-        <w:t>In diesem Unterkapitel soll beschrieben werden mit welchen Technologien und Frameworks von der Webanwendung auf die Datenbank zugegriffen wird.</w:t>
-      </w:r>
-    </w:p>
-    <w:p>
-      <w:pPr>
-        <w:widowControl w:val="0"/>
-        <w:autoSpaceDE w:val="0"/>
-        <w:autoSpaceDN w:val="0"/>
-        <w:adjustRightInd w:val="0"/>
-        <w:spacing w:line="360" w:lineRule="auto"/>
-        <w:rPr>
-          <w:rFonts w:ascii="Times New Roman" w:hAnsi="Times New Roman" w:cs="Times New Roman"/>
-          <w:sz w:val="22"/>
-          <w:szCs w:val="22"/>
-        </w:rPr>
-      </w:pPr>
-    </w:p>
-    <w:p>
-      <w:pPr>
-        <w:pStyle w:val="Heading2"/>
-      </w:pPr>
-      <w:bookmarkStart w:id="9" w:name="_Toc298409620"/>
-      <w:r>
-        <w:t>2.4 Präsentation</w:t>
-      </w:r>
-      <w:bookmarkEnd w:id="9"/>
-    </w:p>
-    <w:p>
-      <w:pPr>
-        <w:widowControl w:val="0"/>
-        <w:autoSpaceDE w:val="0"/>
-        <w:autoSpaceDN w:val="0"/>
-        <w:adjustRightInd w:val="0"/>
-        <w:spacing w:line="360" w:lineRule="auto"/>
-        <w:rPr>
-          <w:rFonts w:ascii="Times New Roman" w:hAnsi="Times New Roman" w:cs="Times New Roman"/>
-          <w:sz w:val="22"/>
-          <w:szCs w:val="22"/>
-        </w:rPr>
-      </w:pPr>
-      <w:r>
-        <w:rPr>
-          <w:rFonts w:ascii="Times New Roman" w:hAnsi="Times New Roman" w:cs="Times New Roman"/>
-          <w:i/>
-          <w:iCs/>
-          <w:sz w:val="22"/>
-          <w:szCs w:val="22"/>
-        </w:rPr>
-        <w:t xml:space="preserve">In diesem Unterkapitel soll die Präsentationsschicht der Webanwendung beschrieben werden. Hierzu u.a. die genutzte Technologie/Framework. </w:t>
-      </w:r>
-    </w:p>
-    <w:p>
-      <w:pPr>
-        <w:pStyle w:val="Heading1"/>
-      </w:pPr>
-      <w:bookmarkStart w:id="10" w:name="_Toc298409621"/>
-      <w:r>
-        <w:t xml:space="preserve">3. </w:t>
-      </w:r>
-      <w:r>
-        <w:t>Installation</w:t>
-      </w:r>
-      <w:bookmarkEnd w:id="10"/>
-    </w:p>
-    <w:p>
-      <w:pPr>
-        <w:widowControl w:val="0"/>
-        <w:autoSpaceDE w:val="0"/>
-        <w:autoSpaceDN w:val="0"/>
-        <w:adjustRightInd w:val="0"/>
-        <w:spacing w:line="360" w:lineRule="auto"/>
-        <w:rPr>
-          <w:rFonts w:ascii="Times New Roman" w:hAnsi="Times New Roman" w:cs="Times New Roman"/>
-          <w:i/>
-          <w:iCs/>
-          <w:sz w:val="22"/>
-          <w:szCs w:val="22"/>
-        </w:rPr>
-      </w:pPr>
-      <w:r>
-        <w:rPr>
-          <w:rFonts w:ascii="Times New Roman" w:hAnsi="Times New Roman" w:cs="Times New Roman"/>
-          <w:i/>
-          <w:iCs/>
-          <w:sz w:val="22"/>
-          <w:szCs w:val="22"/>
-        </w:rPr>
-        <w:t>In diesem Kapitel soll beschrieben werden, welche Programmierwerkzeuge verwendet wurden und wie die Webanwendung lokal aufgesetzt werden kann</w:t>
-      </w:r>
-    </w:p>
-    <w:p>
-      <w:pPr>
-        <w:widowControl w:val="0"/>
-        <w:autoSpaceDE w:val="0"/>
-        <w:autoSpaceDN w:val="0"/>
-        <w:adjustRightInd w:val="0"/>
-        <w:spacing w:line="360" w:lineRule="auto"/>
-        <w:rPr>
-          <w:rFonts w:ascii="Times New Roman" w:hAnsi="Times New Roman" w:cs="Times New Roman"/>
-          <w:i/>
-          <w:iCs/>
-          <w:sz w:val="22"/>
-          <w:szCs w:val="22"/>
-        </w:rPr>
-      </w:pPr>
-    </w:p>
-    <w:p>
-      <w:pPr>
-        <w:pStyle w:val="Heading2"/>
-      </w:pPr>
-      <w:bookmarkStart w:id="11" w:name="_Toc298409622"/>
-      <w:r>
-        <w:t>3.1 Programmierwerkzeuge</w:t>
-      </w:r>
-      <w:bookmarkEnd w:id="11"/>
-    </w:p>
-    <w:p>
-      <w:pPr>
-        <w:widowControl w:val="0"/>
-        <w:autoSpaceDE w:val="0"/>
-        <w:autoSpaceDN w:val="0"/>
-        <w:adjustRightInd w:val="0"/>
-        <w:rPr>
-          <w:rFonts w:ascii="Times New Roman" w:hAnsi="Times New Roman" w:cs="Times New Roman"/>
-          <w:i/>
-          <w:iCs/>
-          <w:sz w:val="22"/>
-          <w:szCs w:val="22"/>
-        </w:rPr>
-      </w:pPr>
-      <w:r>
-        <w:rPr>
-          <w:rFonts w:ascii="Times New Roman" w:hAnsi="Times New Roman" w:cs="Times New Roman"/>
-          <w:i/>
-          <w:iCs/>
-          <w:sz w:val="22"/>
-          <w:szCs w:val="22"/>
-        </w:rPr>
-        <w:t>Auflistung der verwendeten Programmierwerkzeugen mit Vor- und Nachteilen</w:t>
-      </w:r>
-    </w:p>
-    <w:p>
-      <w:pPr>
-        <w:pStyle w:val="Heading3"/>
-        <w:rPr>
-          <w:i/>
-        </w:rPr>
-      </w:pPr>
-      <w:bookmarkStart w:id="12" w:name="_Toc298409623"/>
-      <w:r>
-        <w:t xml:space="preserve">3.1.1 Entwicklungsumgebung: </w:t>
-      </w:r>
-      <w:proofErr w:type="spellStart"/>
-      <w:r>
-        <w:rPr>
-          <w:i/>
         </w:rPr>
         <w:t>Intellij</w:t>
-      </w:r>
-      <w:bookmarkEnd w:id="12"/>
-      <w:proofErr w:type="spellEnd"/>
-    </w:p>
-    <w:p>
-      <w:r>
-        <w:t xml:space="preserve">Der Hauptgrund, dass wir </w:t>
-      </w:r>
-      <w:proofErr w:type="spellStart"/>
-      <w:r>
-        <w:t>IntelliJ</w:t>
-      </w:r>
-      <w:proofErr w:type="spellEnd"/>
-      <w:r>
-        <w:t xml:space="preserve"> verwendeten, war, dass </w:t>
-      </w:r>
-      <w:r>
-        <w:t>eine Person bei uns Erfahrung damit hatte</w:t>
-      </w:r>
-      <w:r>
-        <w:t xml:space="preserve"> und in vorherigen Projekten die Einfachheit des Einbindens und Benutzens von </w:t>
-      </w:r>
-      <w:proofErr w:type="spellStart"/>
-      <w:r>
-        <w:t>Git</w:t>
-      </w:r>
-      <w:proofErr w:type="spellEnd"/>
-      <w:r>
-        <w:t xml:space="preserve"> kennengelernt ha</w:t>
-      </w:r>
-      <w:r>
-        <w:t>tte</w:t>
-      </w:r>
-      <w:r>
-        <w:t>.</w:t>
-      </w:r>
-      <w:r>
-        <w:t xml:space="preserve"> Ein weiterer Vorteil von </w:t>
-      </w:r>
-      <w:proofErr w:type="spellStart"/>
-      <w:r>
-        <w:t>IntelliJ</w:t>
-      </w:r>
-      <w:proofErr w:type="spellEnd"/>
-      <w:r>
-        <w:t xml:space="preserve"> ist die, wie der Name schon verrät, Eigenintelligenz des Programmes. Aut</w:t>
-      </w:r>
-      <w:r>
-        <w:t>o</w:t>
-      </w:r>
-      <w:r>
-        <w:t xml:space="preserve">vorschläge und Code-Generierung </w:t>
-      </w:r>
-      <w:r>
-        <w:t xml:space="preserve">sind </w:t>
-      </w:r>
-      <w:r>
-        <w:t>sehr gut</w:t>
-      </w:r>
-      <w:r>
-        <w:t xml:space="preserve"> in der Entwicklungsumgebung</w:t>
-      </w:r>
-      <w:r>
-        <w:t>.</w:t>
-      </w:r>
-      <w:r>
-        <w:t xml:space="preserve"> Negativ aufgefallen ist uns allerdings das Fehler </w:t>
-      </w:r>
-      <w:proofErr w:type="spellStart"/>
-      <w:r>
-        <w:t>Highlighting</w:t>
-      </w:r>
-      <w:proofErr w:type="spellEnd"/>
-      <w:r>
-        <w:t xml:space="preserve"> und das teils unübersichtliche Design.</w:t>
-      </w:r>
-    </w:p>
-    <w:p>
-      <w:pPr>
-        <w:pStyle w:val="Heading3"/>
-        <w:rPr>
-          <w:i/>
-        </w:rPr>
-      </w:pPr>
-      <w:bookmarkStart w:id="13" w:name="_Toc298409624"/>
-      <w:r>
-        <w:t xml:space="preserve">3.1.2 Versionskontrollsystem: </w:t>
-      </w:r>
-      <w:proofErr w:type="spellStart"/>
-      <w:r>
-        <w:rPr>
-          <w:i/>
-        </w:rPr>
-        <w:t>Git</w:t>
       </w:r>
       <w:bookmarkEnd w:id="13"/>
       <w:proofErr w:type="spellEnd"/>
     </w:p>
     <w:p>
       <w:r>
-        <w:t xml:space="preserve">Sowie bei </w:t>
+        <w:t xml:space="preserve">Der Hauptgrund, dass wir </w:t>
       </w:r>
       <w:proofErr w:type="spellStart"/>
       <w:r>
@@ -3404,7 +4749,13 @@
       </w:r>
       <w:proofErr w:type="spellEnd"/>
       <w:r>
-        <w:t xml:space="preserve"> war der Hauptgrund, dass wir </w:t>
+        <w:t xml:space="preserve"> verwendeten, war, dass </w:t>
+      </w:r>
+      <w:r>
+        <w:t>eine Person bei uns Erfahrung damit hatte</w:t>
+      </w:r>
+      <w:r>
+        <w:t xml:space="preserve"> und in vorherigen Projekten die Einfachheit des Einbindens und Benutzens von </w:t>
       </w:r>
       <w:proofErr w:type="spellStart"/>
       <w:r>
@@ -3412,105 +4763,193 @@
       </w:r>
       <w:proofErr w:type="spellEnd"/>
       <w:r>
-        <w:t xml:space="preserve"> benutzten unsere angesammelte Erfahrungen mit </w:t>
+        <w:t xml:space="preserve"> kennengelernt ha</w:t>
+      </w:r>
+      <w:r>
+        <w:t>tte</w:t>
+      </w:r>
+      <w:r>
+        <w:t>.</w:t>
+      </w:r>
+      <w:r>
+        <w:t xml:space="preserve"> Ein weiterer Vorteil von </w:t>
       </w:r>
       <w:proofErr w:type="spellStart"/>
       <w:r>
+        <w:t>IntelliJ</w:t>
+      </w:r>
+      <w:proofErr w:type="spellEnd"/>
+      <w:r>
+        <w:t xml:space="preserve"> ist die, wie der Name schon verrät, Eigenintelligenz des Programmes. Aut</w:t>
+      </w:r>
+      <w:r>
+        <w:t>o</w:t>
+      </w:r>
+      <w:r>
+        <w:t xml:space="preserve">vorschläge und Code-Generierung </w:t>
+      </w:r>
+      <w:r>
+        <w:t xml:space="preserve">sind </w:t>
+      </w:r>
+      <w:r>
+        <w:t>sehr gut</w:t>
+      </w:r>
+      <w:r>
+        <w:t xml:space="preserve"> in der Entwicklungsumgebung</w:t>
+      </w:r>
+      <w:r>
+        <w:t>.</w:t>
+      </w:r>
+      <w:r>
+        <w:t xml:space="preserve"> Negativ aufgefallen ist uns allerdings das Fehler </w:t>
+      </w:r>
+      <w:proofErr w:type="spellStart"/>
+      <w:r>
+        <w:t>Highlighting</w:t>
+      </w:r>
+      <w:proofErr w:type="spellEnd"/>
+      <w:r>
+        <w:t xml:space="preserve"> und das teils unübersichtliche Design.</w:t>
+      </w:r>
+    </w:p>
+    <w:p>
+      <w:pPr>
+        <w:pStyle w:val="berschrift3"/>
+        <w:rPr>
+          <w:i/>
+        </w:rPr>
+      </w:pPr>
+      <w:bookmarkStart w:id="14" w:name="_Toc298409624"/>
+      <w:r>
+        <w:t xml:space="preserve">3.1.2 Versionskontrollsystem: </w:t>
+      </w:r>
+      <w:proofErr w:type="spellStart"/>
+      <w:r>
+        <w:rPr>
+          <w:i/>
+        </w:rPr>
         <w:t>Git</w:t>
-      </w:r>
-      <w:proofErr w:type="spellEnd"/>
-      <w:r>
-        <w:t xml:space="preserve">, die sogar noch mehr sind, als die von </w:t>
-      </w:r>
-      <w:proofErr w:type="spellStart"/>
-      <w:r>
-        <w:t>IntelliJ</w:t>
-      </w:r>
-      <w:proofErr w:type="spellEnd"/>
-      <w:r>
-        <w:t xml:space="preserve">. Uns wurde früh im Studium nahegelegt </w:t>
-      </w:r>
-      <w:proofErr w:type="spellStart"/>
-      <w:r>
-        <w:t>Git</w:t>
-      </w:r>
-      <w:proofErr w:type="spellEnd"/>
-      <w:r>
-        <w:t xml:space="preserve"> zu verwenden</w:t>
-      </w:r>
-      <w:proofErr w:type="gramStart"/>
-      <w:r>
-        <w:t>, da</w:t>
-      </w:r>
-      <w:proofErr w:type="gramEnd"/>
-      <w:r>
-        <w:t xml:space="preserve"> es sehr gut </w:t>
-      </w:r>
-      <w:r>
-        <w:t>im</w:t>
-      </w:r>
-      <w:r>
-        <w:t xml:space="preserve"> </w:t>
-      </w:r>
-      <w:proofErr w:type="spellStart"/>
-      <w:r>
-        <w:t>Mergen</w:t>
-      </w:r>
-      <w:proofErr w:type="spellEnd"/>
-      <w:r>
-        <w:t xml:space="preserve"> ist</w:t>
-      </w:r>
-      <w:r>
-        <w:t xml:space="preserve"> und wir keinen eigenen Server benötigen, wie für z.B. SVN.  Ein Nachteil von </w:t>
-      </w:r>
-      <w:proofErr w:type="spellStart"/>
-      <w:r>
-        <w:t>Git</w:t>
-      </w:r>
-      <w:proofErr w:type="spellEnd"/>
-      <w:r>
-        <w:t xml:space="preserve"> ist, dass es sehr kompliziert ist zu lernen und auch nur wenig gute </w:t>
-      </w:r>
-      <w:proofErr w:type="spellStart"/>
-      <w:r>
-        <w:t>GUI’s</w:t>
-      </w:r>
-      <w:proofErr w:type="spellEnd"/>
-      <w:r>
-        <w:t xml:space="preserve"> hat.</w:t>
-      </w:r>
-    </w:p>
-    <w:p>
-      <w:pPr>
-        <w:pStyle w:val="Heading3"/>
-        <w:rPr>
-          <w:i/>
-        </w:rPr>
-      </w:pPr>
-      <w:bookmarkStart w:id="14" w:name="_Toc298409625"/>
-      <w:r>
-        <w:t xml:space="preserve">3.1.3 </w:t>
-      </w:r>
-      <w:proofErr w:type="spellStart"/>
-      <w:r>
-        <w:t>Buildautomatisierungswerkzeug</w:t>
-      </w:r>
-      <w:proofErr w:type="spellEnd"/>
-      <w:r>
-        <w:t xml:space="preserve">: </w:t>
-      </w:r>
-      <w:proofErr w:type="spellStart"/>
-      <w:r>
-        <w:rPr>
-          <w:i/>
-        </w:rPr>
-        <w:t>Gradle</w:t>
       </w:r>
       <w:bookmarkEnd w:id="14"/>
       <w:proofErr w:type="spellEnd"/>
     </w:p>
     <w:p>
       <w:r>
+        <w:t xml:space="preserve">Sowie bei </w:t>
+      </w:r>
+      <w:proofErr w:type="spellStart"/>
+      <w:r>
+        <w:t>IntelliJ</w:t>
+      </w:r>
+      <w:proofErr w:type="spellEnd"/>
+      <w:r>
+        <w:t xml:space="preserve"> war der Hauptgrund, dass wir </w:t>
+      </w:r>
+      <w:proofErr w:type="spellStart"/>
+      <w:r>
+        <w:t>Git</w:t>
+      </w:r>
+      <w:proofErr w:type="spellEnd"/>
+      <w:r>
+        <w:t xml:space="preserve"> benutzten unsere angesammelte Erfahrungen mit </w:t>
+      </w:r>
+      <w:proofErr w:type="spellStart"/>
+      <w:r>
+        <w:t>Git</w:t>
+      </w:r>
+      <w:proofErr w:type="spellEnd"/>
+      <w:r>
+        <w:t xml:space="preserve">, die sogar noch mehr sind, als die von </w:t>
+      </w:r>
+      <w:proofErr w:type="spellStart"/>
+      <w:r>
+        <w:t>IntelliJ</w:t>
+      </w:r>
+      <w:proofErr w:type="spellEnd"/>
+      <w:r>
+        <w:t xml:space="preserve">. Uns wurde früh im Studium nahegelegt </w:t>
+      </w:r>
+      <w:proofErr w:type="spellStart"/>
+      <w:r>
+        <w:t>Git</w:t>
+      </w:r>
+      <w:proofErr w:type="spellEnd"/>
+      <w:r>
+        <w:t xml:space="preserve"> zu verwenden</w:t>
+      </w:r>
+      <w:proofErr w:type="gramStart"/>
+      <w:r>
+        <w:t>, da</w:t>
+      </w:r>
+      <w:proofErr w:type="gramEnd"/>
+      <w:r>
+        <w:t xml:space="preserve"> es sehr gut </w:t>
+      </w:r>
+      <w:r>
+        <w:t>im</w:t>
+      </w:r>
+      <w:r>
+        <w:t xml:space="preserve"> </w:t>
+      </w:r>
+      <w:proofErr w:type="spellStart"/>
+      <w:r>
+        <w:t>Mergen</w:t>
+      </w:r>
+      <w:proofErr w:type="spellEnd"/>
+      <w:r>
+        <w:t xml:space="preserve"> ist</w:t>
+      </w:r>
+      <w:r>
+        <w:t xml:space="preserve"> und wir keinen eigenen Server benötigen, wie für z.B. SVN.  Ein Nachteil von </w:t>
+      </w:r>
+      <w:proofErr w:type="spellStart"/>
+      <w:r>
+        <w:t>Git</w:t>
+      </w:r>
+      <w:proofErr w:type="spellEnd"/>
+      <w:r>
+        <w:t xml:space="preserve"> ist, dass es sehr kompliziert ist zu lernen und auch nur wenig gute </w:t>
+      </w:r>
+      <w:proofErr w:type="spellStart"/>
+      <w:r>
+        <w:t>GUI’s</w:t>
+      </w:r>
+      <w:proofErr w:type="spellEnd"/>
+      <w:r>
+        <w:t xml:space="preserve"> hat.</w:t>
+      </w:r>
+    </w:p>
+    <w:p>
+      <w:pPr>
+        <w:pStyle w:val="berschrift3"/>
+        <w:rPr>
+          <w:i/>
+        </w:rPr>
+      </w:pPr>
+      <w:bookmarkStart w:id="15" w:name="_Toc298409625"/>
+      <w:r>
+        <w:t xml:space="preserve">3.1.3 </w:t>
+      </w:r>
+      <w:proofErr w:type="spellStart"/>
+      <w:r>
+        <w:t>Buildautomatisierungswerkzeug</w:t>
+      </w:r>
+      <w:proofErr w:type="spellEnd"/>
+      <w:r>
+        <w:t xml:space="preserve">: </w:t>
+      </w:r>
+      <w:proofErr w:type="spellStart"/>
+      <w:r>
+        <w:rPr>
+          <w:i/>
+        </w:rPr>
+        <w:t>Gradle</w:t>
+      </w:r>
+      <w:bookmarkEnd w:id="15"/>
+      <w:proofErr w:type="spellEnd"/>
+    </w:p>
+    <w:p>
+      <w:r>
         <w:t xml:space="preserve">Nachdem wir uns über die </w:t>
       </w:r>
       <w:proofErr w:type="spellStart"/>
@@ -3559,26 +4998,26 @@
     </w:p>
     <w:p>
       <w:pPr>
-        <w:pStyle w:val="Heading3"/>
-      </w:pPr>
-      <w:bookmarkStart w:id="15" w:name="_Toc298409626"/>
-    </w:p>
-    <w:p>
-      <w:pPr>
-        <w:pStyle w:val="Heading3"/>
-      </w:pPr>
-    </w:p>
-    <w:p>
-      <w:pPr>
-        <w:pStyle w:val="Heading3"/>
+        <w:pStyle w:val="berschrift3"/>
+      </w:pPr>
+      <w:bookmarkStart w:id="16" w:name="_Toc298409626"/>
+    </w:p>
+    <w:p>
+      <w:pPr>
+        <w:pStyle w:val="berschrift3"/>
+      </w:pPr>
+    </w:p>
+    <w:p>
+      <w:pPr>
+        <w:pStyle w:val="berschrift3"/>
       </w:pPr>
       <w:r>
         <w:t>3.1.4 Komponententest-Framework:</w:t>
       </w:r>
-      <w:bookmarkEnd w:id="15"/>
-    </w:p>
-    <w:p>
-      <w:bookmarkStart w:id="16" w:name="_Toc298409627"/>
+      <w:bookmarkEnd w:id="16"/>
+    </w:p>
+    <w:p>
+      <w:bookmarkStart w:id="17" w:name="_Toc298409627"/>
       <w:r>
         <w:t xml:space="preserve">Wir haben uns gegen die Nutzung eines </w:t>
       </w:r>
@@ -3596,12 +5035,12 @@
     </w:p>
     <w:p>
       <w:pPr>
-        <w:pStyle w:val="Heading2"/>
+        <w:pStyle w:val="berschrift2"/>
       </w:pPr>
       <w:r>
         <w:t>3.2 Installation der Entwicklungsumgebung</w:t>
       </w:r>
-      <w:bookmarkEnd w:id="16"/>
+      <w:bookmarkEnd w:id="17"/>
     </w:p>
     <w:p>
       <w:pPr>
@@ -3706,13 +5145,13 @@
     </w:p>
     <w:p>
       <w:pPr>
-        <w:pStyle w:val="Heading2"/>
-      </w:pPr>
-      <w:bookmarkStart w:id="17" w:name="_Toc298409628"/>
+        <w:pStyle w:val="berschrift2"/>
+      </w:pPr>
+      <w:bookmarkStart w:id="18" w:name="_Toc298409628"/>
       <w:r>
         <w:t>3.3 Installation der Anwendung</w:t>
       </w:r>
-      <w:bookmarkEnd w:id="17"/>
+      <w:bookmarkEnd w:id="18"/>
     </w:p>
     <w:p>
       <w:pPr>
@@ -3754,14 +5193,12 @@
     </w:p>
     <w:p>
       <w:pPr>
-        <w:pStyle w:val="Heading2"/>
-      </w:pPr>
-      <w:bookmarkStart w:id="18" w:name="_Toc298409629"/>
+        <w:pStyle w:val="berschrift2"/>
+      </w:pPr>
+      <w:bookmarkStart w:id="19" w:name="_Toc298409629"/>
       <w:r>
         <w:t>3.4 Konfiguration der Datenbank</w:t>
       </w:r>
-      <w:bookmarkStart w:id="19" w:name="_GoBack"/>
-      <w:bookmarkEnd w:id="18"/>
       <w:bookmarkEnd w:id="19"/>
     </w:p>
     <w:p>
@@ -3791,8 +5228,8 @@
       </w:r>
     </w:p>
     <w:sectPr>
-      <w:footerReference w:type="even" r:id="rId10"/>
-      <w:footerReference w:type="default" r:id="rId11"/>
+      <w:footerReference w:type="even" r:id="rId18"/>
+      <w:footerReference w:type="default" r:id="rId19"/>
       <w:pgSz w:w="12240" w:h="15840"/>
       <w:pgMar w:top="1417" w:right="1417" w:bottom="1134" w:left="1417" w:header="720" w:footer="720" w:gutter="0"/>
       <w:cols w:space="720"/>
@@ -3826,34 +5263,34 @@
 <w:ftr xmlns:wpc="http://schemas.microsoft.com/office/word/2010/wordprocessingCanvas" xmlns:mo="http://schemas.microsoft.com/office/mac/office/2008/main" xmlns:mc="http://schemas.openxmlformats.org/markup-compatibility/2006" xmlns:mv="urn:schemas-microsoft-com:mac:vml" xmlns:o="urn:schemas-microsoft-com:office:office" xmlns:r="http://schemas.openxmlformats.org/officeDocument/2006/relationships" xmlns:m="http://schemas.openxmlformats.org/officeDocument/2006/math" xmlns:v="urn:schemas-microsoft-com:vml" xmlns:wp14="http://schemas.microsoft.com/office/word/2010/wordprocessingDrawing" xmlns:wp="http://schemas.openxmlformats.org/drawingml/2006/wordprocessingDrawing" xmlns:w10="urn:schemas-microsoft-com:office:word" xmlns:w="http://schemas.openxmlformats.org/wordprocessingml/2006/main" xmlns:w14="http://schemas.microsoft.com/office/word/2010/wordml" xmlns:wpg="http://schemas.microsoft.com/office/word/2010/wordprocessingGroup" xmlns:wpi="http://schemas.microsoft.com/office/word/2010/wordprocessingInk" xmlns:wne="http://schemas.microsoft.com/office/word/2006/wordml" xmlns:wps="http://schemas.microsoft.com/office/word/2010/wordprocessingShape" mc:Ignorable="w14 wp14">
   <w:p>
     <w:pPr>
-      <w:pStyle w:val="Footer"/>
+      <w:pStyle w:val="Fuzeile"/>
       <w:framePr w:wrap="around" w:vAnchor="text" w:hAnchor="margin" w:xAlign="right" w:y="1"/>
       <w:rPr>
-        <w:rStyle w:val="PageNumber"/>
+        <w:rStyle w:val="Seitenzahl"/>
       </w:rPr>
     </w:pPr>
     <w:r>
       <w:rPr>
-        <w:rStyle w:val="PageNumber"/>
+        <w:rStyle w:val="Seitenzahl"/>
       </w:rPr>
       <w:fldChar w:fldCharType="begin"/>
     </w:r>
     <w:r>
       <w:rPr>
-        <w:rStyle w:val="PageNumber"/>
+        <w:rStyle w:val="Seitenzahl"/>
       </w:rPr>
       <w:instrText xml:space="preserve">PAGE  </w:instrText>
     </w:r>
     <w:r>
       <w:rPr>
-        <w:rStyle w:val="PageNumber"/>
+        <w:rStyle w:val="Seitenzahl"/>
       </w:rPr>
       <w:fldChar w:fldCharType="end"/>
     </w:r>
   </w:p>
   <w:p>
     <w:pPr>
-      <w:pStyle w:val="Footer"/>
+      <w:pStyle w:val="Fuzeile"/>
       <w:ind w:right="360"/>
     </w:pPr>
   </w:p>
@@ -3864,47 +5301,47 @@
 <w:ftr xmlns:wpc="http://schemas.microsoft.com/office/word/2010/wordprocessingCanvas" xmlns:mo="http://schemas.microsoft.com/office/mac/office/2008/main" xmlns:mc="http://schemas.openxmlformats.org/markup-compatibility/2006" xmlns:mv="urn:schemas-microsoft-com:mac:vml" xmlns:o="urn:schemas-microsoft-com:office:office" xmlns:r="http://schemas.openxmlformats.org/officeDocument/2006/relationships" xmlns:m="http://schemas.openxmlformats.org/officeDocument/2006/math" xmlns:v="urn:schemas-microsoft-com:vml" xmlns:wp14="http://schemas.microsoft.com/office/word/2010/wordprocessingDrawing" xmlns:wp="http://schemas.openxmlformats.org/drawingml/2006/wordprocessingDrawing" xmlns:w10="urn:schemas-microsoft-com:office:word" xmlns:w="http://schemas.openxmlformats.org/wordprocessingml/2006/main" xmlns:w14="http://schemas.microsoft.com/office/word/2010/wordml" xmlns:wpg="http://schemas.microsoft.com/office/word/2010/wordprocessingGroup" xmlns:wpi="http://schemas.microsoft.com/office/word/2010/wordprocessingInk" xmlns:wne="http://schemas.microsoft.com/office/word/2006/wordml" xmlns:wps="http://schemas.microsoft.com/office/word/2010/wordprocessingShape" mc:Ignorable="w14 wp14">
   <w:p>
     <w:pPr>
-      <w:pStyle w:val="Footer"/>
+      <w:pStyle w:val="Fuzeile"/>
       <w:framePr w:wrap="around" w:vAnchor="text" w:hAnchor="margin" w:xAlign="right" w:y="1"/>
       <w:rPr>
-        <w:rStyle w:val="PageNumber"/>
+        <w:rStyle w:val="Seitenzahl"/>
       </w:rPr>
     </w:pPr>
     <w:r>
       <w:rPr>
-        <w:rStyle w:val="PageNumber"/>
+        <w:rStyle w:val="Seitenzahl"/>
       </w:rPr>
       <w:fldChar w:fldCharType="begin"/>
     </w:r>
     <w:r>
       <w:rPr>
-        <w:rStyle w:val="PageNumber"/>
+        <w:rStyle w:val="Seitenzahl"/>
       </w:rPr>
       <w:instrText xml:space="preserve">PAGE  </w:instrText>
     </w:r>
     <w:r>
       <w:rPr>
-        <w:rStyle w:val="PageNumber"/>
+        <w:rStyle w:val="Seitenzahl"/>
       </w:rPr>
       <w:fldChar w:fldCharType="separate"/>
     </w:r>
     <w:r>
       <w:rPr>
-        <w:rStyle w:val="PageNumber"/>
+        <w:rStyle w:val="Seitenzahl"/>
         <w:noProof/>
       </w:rPr>
-      <w:t>6</w:t>
+      <w:t>9</w:t>
     </w:r>
     <w:r>
       <w:rPr>
-        <w:rStyle w:val="PageNumber"/>
+        <w:rStyle w:val="Seitenzahl"/>
       </w:rPr>
       <w:fldChar w:fldCharType="end"/>
     </w:r>
   </w:p>
   <w:p>
     <w:pPr>
-      <w:pStyle w:val="Footer"/>
+      <w:pStyle w:val="Fuzeile"/>
       <w:ind w:right="360"/>
     </w:pPr>
   </w:p>
@@ -4260,7 +5697,7 @@
     <w:lsdException w:name="Bibliography" w:uiPriority="37"/>
     <w:lsdException w:name="TOC Heading" w:uiPriority="39" w:qFormat="1"/>
   </w:latentStyles>
-  <w:style w:type="paragraph" w:default="1" w:styleId="Normal">
+  <w:style w:type="paragraph" w:default="1" w:styleId="Standard">
     <w:name w:val="Normal"/>
     <w:qFormat/>
     <w:rsid w:val="003C310F"/>
@@ -4268,11 +5705,11 @@
       <w:spacing w:after="120"/>
     </w:pPr>
   </w:style>
-  <w:style w:type="paragraph" w:styleId="Heading1">
+  <w:style w:type="paragraph" w:styleId="berschrift1">
     <w:name w:val="heading 1"/>
-    <w:basedOn w:val="Normal"/>
-    <w:next w:val="Normal"/>
-    <w:link w:val="Heading1Char"/>
+    <w:basedOn w:val="Standard"/>
+    <w:next w:val="Standard"/>
+    <w:link w:val="berschrift1Zeichen"/>
     <w:uiPriority w:val="9"/>
     <w:qFormat/>
     <w:rsid w:val="00A754D5"/>
@@ -4291,11 +5728,11 @@
       <w:szCs w:val="32"/>
     </w:rPr>
   </w:style>
-  <w:style w:type="paragraph" w:styleId="Heading2">
+  <w:style w:type="paragraph" w:styleId="berschrift2">
     <w:name w:val="heading 2"/>
-    <w:basedOn w:val="Normal"/>
-    <w:next w:val="Normal"/>
-    <w:link w:val="Heading2Char"/>
+    <w:basedOn w:val="Standard"/>
+    <w:next w:val="Standard"/>
+    <w:link w:val="berschrift2Zeichen"/>
     <w:uiPriority w:val="9"/>
     <w:unhideWhenUsed/>
     <w:qFormat/>
@@ -4315,11 +5752,11 @@
       <w:szCs w:val="26"/>
     </w:rPr>
   </w:style>
-  <w:style w:type="paragraph" w:styleId="Heading3">
+  <w:style w:type="paragraph" w:styleId="berschrift3">
     <w:name w:val="heading 3"/>
-    <w:basedOn w:val="Normal"/>
-    <w:next w:val="Normal"/>
-    <w:link w:val="Heading3Char"/>
+    <w:basedOn w:val="Standard"/>
+    <w:next w:val="Standard"/>
+    <w:link w:val="berschrift3Zeichen"/>
     <w:uiPriority w:val="9"/>
     <w:unhideWhenUsed/>
     <w:qFormat/>
@@ -4337,13 +5774,13 @@
       <w:color w:val="4F81BD" w:themeColor="accent1"/>
     </w:rPr>
   </w:style>
-  <w:style w:type="character" w:default="1" w:styleId="DefaultParagraphFont">
+  <w:style w:type="character" w:default="1" w:styleId="Absatzstandardschriftart">
     <w:name w:val="Default Paragraph Font"/>
     <w:uiPriority w:val="1"/>
     <w:semiHidden/>
     <w:unhideWhenUsed/>
   </w:style>
-  <w:style w:type="table" w:default="1" w:styleId="TableNormal">
+  <w:style w:type="table" w:default="1" w:styleId="NormaleTabelle">
     <w:name w:val="Normal Table"/>
     <w:uiPriority w:val="99"/>
     <w:semiHidden/>
@@ -4358,16 +5795,16 @@
       </w:tblCellMar>
     </w:tblPr>
   </w:style>
-  <w:style w:type="numbering" w:default="1" w:styleId="NoList">
+  <w:style w:type="numbering" w:default="1" w:styleId="KeineListe">
     <w:name w:val="No List"/>
     <w:uiPriority w:val="99"/>
     <w:semiHidden/>
     <w:unhideWhenUsed/>
   </w:style>
-  <w:style w:type="paragraph" w:styleId="BalloonText">
+  <w:style w:type="paragraph" w:styleId="Sprechblasentext">
     <w:name w:val="Balloon Text"/>
-    <w:basedOn w:val="Normal"/>
-    <w:link w:val="BalloonTextChar"/>
+    <w:basedOn w:val="Standard"/>
+    <w:link w:val="SprechblasentextZeichen"/>
     <w:uiPriority w:val="99"/>
     <w:semiHidden/>
     <w:unhideWhenUsed/>
@@ -4378,10 +5815,10 @@
       <w:szCs w:val="18"/>
     </w:rPr>
   </w:style>
-  <w:style w:type="character" w:customStyle="1" w:styleId="BalloonTextChar">
-    <w:name w:val="Balloon Text Char"/>
-    <w:basedOn w:val="DefaultParagraphFont"/>
-    <w:link w:val="BalloonText"/>
+  <w:style w:type="character" w:customStyle="1" w:styleId="SprechblasentextZeichen">
+    <w:name w:val="Sprechblasentext Zeichen"/>
+    <w:basedOn w:val="Absatzstandardschriftart"/>
+    <w:link w:val="Sprechblasentext"/>
     <w:uiPriority w:val="99"/>
     <w:semiHidden/>
     <w:rsid w:val="00257818"/>
@@ -4391,9 +5828,9 @@
       <w:szCs w:val="18"/>
     </w:rPr>
   </w:style>
-  <w:style w:type="paragraph" w:styleId="NoSpacing">
+  <w:style w:type="paragraph" w:styleId="KeinLeerraum">
     <w:name w:val="No Spacing"/>
-    <w:link w:val="NoSpacingChar"/>
+    <w:link w:val="KeinLeerraumZeichen"/>
     <w:qFormat/>
     <w:rsid w:val="00257818"/>
     <w:rPr>
@@ -4402,10 +5839,10 @@
       <w:szCs w:val="22"/>
     </w:rPr>
   </w:style>
-  <w:style w:type="character" w:customStyle="1" w:styleId="NoSpacingChar">
-    <w:name w:val="No Spacing Char"/>
-    <w:basedOn w:val="DefaultParagraphFont"/>
-    <w:link w:val="NoSpacing"/>
+  <w:style w:type="character" w:customStyle="1" w:styleId="KeinLeerraumZeichen">
+    <w:name w:val="Kein Leerraum Zeichen"/>
+    <w:basedOn w:val="Absatzstandardschriftart"/>
+    <w:link w:val="KeinLeerraum"/>
     <w:rsid w:val="00257818"/>
     <w:rPr>
       <w:rFonts w:ascii="PMingLiU" w:hAnsi="PMingLiU"/>
@@ -4413,9 +5850,9 @@
       <w:szCs w:val="22"/>
     </w:rPr>
   </w:style>
-  <w:style w:type="table" w:styleId="TableGrid">
+  <w:style w:type="table" w:styleId="Tabellenraster">
     <w:name w:val="Table Grid"/>
-    <w:basedOn w:val="TableNormal"/>
+    <w:basedOn w:val="NormaleTabelle"/>
     <w:uiPriority w:val="59"/>
     <w:rsid w:val="00257818"/>
     <w:tblPr>
@@ -4436,10 +5873,10 @@
       </w:tblCellMar>
     </w:tblPr>
   </w:style>
-  <w:style w:type="character" w:customStyle="1" w:styleId="Heading1Char">
-    <w:name w:val="Heading 1 Char"/>
-    <w:basedOn w:val="DefaultParagraphFont"/>
-    <w:link w:val="Heading1"/>
+  <w:style w:type="character" w:customStyle="1" w:styleId="berschrift1Zeichen">
+    <w:name w:val="Überschrift 1 Zeichen"/>
+    <w:basedOn w:val="Absatzstandardschriftart"/>
+    <w:link w:val="berschrift1"/>
     <w:uiPriority w:val="9"/>
     <w:rsid w:val="00A754D5"/>
     <w:rPr>
@@ -4451,10 +5888,10 @@
       <w:szCs w:val="32"/>
     </w:rPr>
   </w:style>
-  <w:style w:type="paragraph" w:styleId="TOCHeading">
+  <w:style w:type="paragraph" w:styleId="Inhaltsverzeichnisberschrift">
     <w:name w:val="TOC Heading"/>
-    <w:basedOn w:val="Heading1"/>
-    <w:next w:val="Normal"/>
+    <w:basedOn w:val="berschrift1"/>
+    <w:next w:val="Standard"/>
     <w:uiPriority w:val="39"/>
     <w:unhideWhenUsed/>
     <w:qFormat/>
@@ -4469,10 +5906,10 @@
       <w:szCs w:val="28"/>
     </w:rPr>
   </w:style>
-  <w:style w:type="paragraph" w:styleId="TOC1">
+  <w:style w:type="paragraph" w:styleId="Verzeichnis1">
     <w:name w:val="toc 1"/>
-    <w:basedOn w:val="Normal"/>
-    <w:next w:val="Normal"/>
+    <w:basedOn w:val="Standard"/>
+    <w:next w:val="Standard"/>
     <w:autoRedefine/>
     <w:uiPriority w:val="39"/>
     <w:unhideWhenUsed/>
@@ -4484,10 +5921,10 @@
       <w:b/>
     </w:rPr>
   </w:style>
-  <w:style w:type="paragraph" w:styleId="TOC2">
+  <w:style w:type="paragraph" w:styleId="Verzeichnis2">
     <w:name w:val="toc 2"/>
-    <w:basedOn w:val="Normal"/>
-    <w:next w:val="Normal"/>
+    <w:basedOn w:val="Standard"/>
+    <w:next w:val="Standard"/>
     <w:autoRedefine/>
     <w:uiPriority w:val="39"/>
     <w:unhideWhenUsed/>
@@ -4501,10 +5938,10 @@
       <w:szCs w:val="22"/>
     </w:rPr>
   </w:style>
-  <w:style w:type="paragraph" w:styleId="TOC3">
+  <w:style w:type="paragraph" w:styleId="Verzeichnis3">
     <w:name w:val="toc 3"/>
-    <w:basedOn w:val="Normal"/>
-    <w:next w:val="Normal"/>
+    <w:basedOn w:val="Standard"/>
+    <w:next w:val="Standard"/>
     <w:autoRedefine/>
     <w:uiPriority w:val="39"/>
     <w:unhideWhenUsed/>
@@ -4517,10 +5954,10 @@
       <w:szCs w:val="22"/>
     </w:rPr>
   </w:style>
-  <w:style w:type="paragraph" w:styleId="TOC4">
+  <w:style w:type="paragraph" w:styleId="Verzeichnis4">
     <w:name w:val="toc 4"/>
-    <w:basedOn w:val="Normal"/>
-    <w:next w:val="Normal"/>
+    <w:basedOn w:val="Standard"/>
+    <w:next w:val="Standard"/>
     <w:autoRedefine/>
     <w:uiPriority w:val="39"/>
     <w:semiHidden/>
@@ -4534,10 +5971,10 @@
       <w:szCs w:val="20"/>
     </w:rPr>
   </w:style>
-  <w:style w:type="paragraph" w:styleId="TOC5">
+  <w:style w:type="paragraph" w:styleId="Verzeichnis5">
     <w:name w:val="toc 5"/>
-    <w:basedOn w:val="Normal"/>
-    <w:next w:val="Normal"/>
+    <w:basedOn w:val="Standard"/>
+    <w:next w:val="Standard"/>
     <w:autoRedefine/>
     <w:uiPriority w:val="39"/>
     <w:semiHidden/>
@@ -4551,10 +5988,10 @@
       <w:szCs w:val="20"/>
     </w:rPr>
   </w:style>
-  <w:style w:type="paragraph" w:styleId="TOC6">
+  <w:style w:type="paragraph" w:styleId="Verzeichnis6">
     <w:name w:val="toc 6"/>
-    <w:basedOn w:val="Normal"/>
-    <w:next w:val="Normal"/>
+    <w:basedOn w:val="Standard"/>
+    <w:next w:val="Standard"/>
     <w:autoRedefine/>
     <w:uiPriority w:val="39"/>
     <w:semiHidden/>
@@ -4568,10 +6005,10 @@
       <w:szCs w:val="20"/>
     </w:rPr>
   </w:style>
-  <w:style w:type="paragraph" w:styleId="TOC7">
+  <w:style w:type="paragraph" w:styleId="Verzeichnis7">
     <w:name w:val="toc 7"/>
-    <w:basedOn w:val="Normal"/>
-    <w:next w:val="Normal"/>
+    <w:basedOn w:val="Standard"/>
+    <w:next w:val="Standard"/>
     <w:autoRedefine/>
     <w:uiPriority w:val="39"/>
     <w:semiHidden/>
@@ -4585,10 +6022,10 @@
       <w:szCs w:val="20"/>
     </w:rPr>
   </w:style>
-  <w:style w:type="paragraph" w:styleId="TOC8">
+  <w:style w:type="paragraph" w:styleId="Verzeichnis8">
     <w:name w:val="toc 8"/>
-    <w:basedOn w:val="Normal"/>
-    <w:next w:val="Normal"/>
+    <w:basedOn w:val="Standard"/>
+    <w:next w:val="Standard"/>
     <w:autoRedefine/>
     <w:uiPriority w:val="39"/>
     <w:semiHidden/>
@@ -4602,10 +6039,10 @@
       <w:szCs w:val="20"/>
     </w:rPr>
   </w:style>
-  <w:style w:type="paragraph" w:styleId="TOC9">
+  <w:style w:type="paragraph" w:styleId="Verzeichnis9">
     <w:name w:val="toc 9"/>
-    <w:basedOn w:val="Normal"/>
-    <w:next w:val="Normal"/>
+    <w:basedOn w:val="Standard"/>
+    <w:next w:val="Standard"/>
     <w:autoRedefine/>
     <w:uiPriority w:val="39"/>
     <w:semiHidden/>
@@ -4619,10 +6056,10 @@
       <w:szCs w:val="20"/>
     </w:rPr>
   </w:style>
-  <w:style w:type="character" w:customStyle="1" w:styleId="Heading2Char">
-    <w:name w:val="Heading 2 Char"/>
-    <w:basedOn w:val="DefaultParagraphFont"/>
-    <w:link w:val="Heading2"/>
+  <w:style w:type="character" w:customStyle="1" w:styleId="berschrift2Zeichen">
+    <w:name w:val="Überschrift 2 Zeichen"/>
+    <w:basedOn w:val="Absatzstandardschriftart"/>
+    <w:link w:val="berschrift2"/>
     <w:uiPriority w:val="9"/>
     <w:rsid w:val="00074409"/>
     <w:rPr>
@@ -4634,10 +6071,10 @@
       <w:szCs w:val="26"/>
     </w:rPr>
   </w:style>
-  <w:style w:type="character" w:customStyle="1" w:styleId="Heading3Char">
-    <w:name w:val="Heading 3 Char"/>
-    <w:basedOn w:val="DefaultParagraphFont"/>
-    <w:link w:val="Heading3"/>
+  <w:style w:type="character" w:customStyle="1" w:styleId="berschrift3Zeichen">
+    <w:name w:val="Überschrift 3 Zeichen"/>
+    <w:basedOn w:val="Absatzstandardschriftart"/>
+    <w:link w:val="berschrift3"/>
     <w:uiPriority w:val="9"/>
     <w:rsid w:val="00074409"/>
     <w:rPr>
@@ -4647,10 +6084,10 @@
       <w:color w:val="4F81BD" w:themeColor="accent1"/>
     </w:rPr>
   </w:style>
-  <w:style w:type="paragraph" w:styleId="Footer">
+  <w:style w:type="paragraph" w:styleId="Fuzeile">
     <w:name w:val="footer"/>
-    <w:basedOn w:val="Normal"/>
-    <w:link w:val="FooterChar"/>
+    <w:basedOn w:val="Standard"/>
+    <w:link w:val="FuzeileZeichen"/>
     <w:uiPriority w:val="99"/>
     <w:unhideWhenUsed/>
     <w:rsid w:val="00074409"/>
@@ -4661,24 +6098,24 @@
       </w:tabs>
     </w:pPr>
   </w:style>
-  <w:style w:type="character" w:customStyle="1" w:styleId="FooterChar">
-    <w:name w:val="Footer Char"/>
-    <w:basedOn w:val="DefaultParagraphFont"/>
-    <w:link w:val="Footer"/>
+  <w:style w:type="character" w:customStyle="1" w:styleId="FuzeileZeichen">
+    <w:name w:val="Fußzeile Zeichen"/>
+    <w:basedOn w:val="Absatzstandardschriftart"/>
+    <w:link w:val="Fuzeile"/>
     <w:uiPriority w:val="99"/>
     <w:rsid w:val="00074409"/>
   </w:style>
-  <w:style w:type="character" w:styleId="PageNumber">
+  <w:style w:type="character" w:styleId="Seitenzahl">
     <w:name w:val="page number"/>
-    <w:basedOn w:val="DefaultParagraphFont"/>
+    <w:basedOn w:val="Absatzstandardschriftart"/>
     <w:uiPriority w:val="99"/>
     <w:semiHidden/>
     <w:unhideWhenUsed/>
     <w:rsid w:val="00074409"/>
   </w:style>
-  <w:style w:type="paragraph" w:styleId="ListParagraph">
+  <w:style w:type="paragraph" w:styleId="Listenabsatz">
     <w:name w:val="List Paragraph"/>
-    <w:basedOn w:val="Normal"/>
+    <w:basedOn w:val="Standard"/>
     <w:uiPriority w:val="34"/>
     <w:qFormat/>
     <w:rsid w:val="000F095A"/>
@@ -4686,6 +6123,28 @@
       <w:ind w:left="720"/>
       <w:contextualSpacing/>
     </w:pPr>
+  </w:style>
+  <w:style w:type="paragraph" w:styleId="Kopfzeile">
+    <w:name w:val="header"/>
+    <w:basedOn w:val="Standard"/>
+    <w:link w:val="KopfzeileZeichen"/>
+    <w:uiPriority w:val="99"/>
+    <w:unhideWhenUsed/>
+    <w:rsid w:val="006256CD"/>
+    <w:pPr>
+      <w:tabs>
+        <w:tab w:val="center" w:pos="4536"/>
+        <w:tab w:val="right" w:pos="9072"/>
+      </w:tabs>
+      <w:spacing w:after="0"/>
+    </w:pPr>
+  </w:style>
+  <w:style w:type="character" w:customStyle="1" w:styleId="KopfzeileZeichen">
+    <w:name w:val="Kopfzeile Zeichen"/>
+    <w:basedOn w:val="Absatzstandardschriftart"/>
+    <w:link w:val="Kopfzeile"/>
+    <w:uiPriority w:val="99"/>
+    <w:rsid w:val="006256CD"/>
   </w:style>
 </w:styles>
 </file>
@@ -4842,7 +6301,7 @@
     <w:lsdException w:name="Bibliography" w:uiPriority="37"/>
     <w:lsdException w:name="TOC Heading" w:uiPriority="39" w:qFormat="1"/>
   </w:latentStyles>
-  <w:style w:type="paragraph" w:default="1" w:styleId="Normal">
+  <w:style w:type="paragraph" w:default="1" w:styleId="Standard">
     <w:name w:val="Normal"/>
     <w:qFormat/>
     <w:rsid w:val="003C310F"/>
@@ -4850,11 +6309,11 @@
       <w:spacing w:after="120"/>
     </w:pPr>
   </w:style>
-  <w:style w:type="paragraph" w:styleId="Heading1">
+  <w:style w:type="paragraph" w:styleId="berschrift1">
     <w:name w:val="heading 1"/>
-    <w:basedOn w:val="Normal"/>
-    <w:next w:val="Normal"/>
-    <w:link w:val="Heading1Char"/>
+    <w:basedOn w:val="Standard"/>
+    <w:next w:val="Standard"/>
+    <w:link w:val="berschrift1Zeichen"/>
     <w:uiPriority w:val="9"/>
     <w:qFormat/>
     <w:rsid w:val="00A754D5"/>
@@ -4873,11 +6332,11 @@
       <w:szCs w:val="32"/>
     </w:rPr>
   </w:style>
-  <w:style w:type="paragraph" w:styleId="Heading2">
+  <w:style w:type="paragraph" w:styleId="berschrift2">
     <w:name w:val="heading 2"/>
-    <w:basedOn w:val="Normal"/>
-    <w:next w:val="Normal"/>
-    <w:link w:val="Heading2Char"/>
+    <w:basedOn w:val="Standard"/>
+    <w:next w:val="Standard"/>
+    <w:link w:val="berschrift2Zeichen"/>
     <w:uiPriority w:val="9"/>
     <w:unhideWhenUsed/>
     <w:qFormat/>
@@ -4897,11 +6356,11 @@
       <w:szCs w:val="26"/>
     </w:rPr>
   </w:style>
-  <w:style w:type="paragraph" w:styleId="Heading3">
+  <w:style w:type="paragraph" w:styleId="berschrift3">
     <w:name w:val="heading 3"/>
-    <w:basedOn w:val="Normal"/>
-    <w:next w:val="Normal"/>
-    <w:link w:val="Heading3Char"/>
+    <w:basedOn w:val="Standard"/>
+    <w:next w:val="Standard"/>
+    <w:link w:val="berschrift3Zeichen"/>
     <w:uiPriority w:val="9"/>
     <w:unhideWhenUsed/>
     <w:qFormat/>
@@ -4919,13 +6378,13 @@
       <w:color w:val="4F81BD" w:themeColor="accent1"/>
     </w:rPr>
   </w:style>
-  <w:style w:type="character" w:default="1" w:styleId="DefaultParagraphFont">
+  <w:style w:type="character" w:default="1" w:styleId="Absatzstandardschriftart">
     <w:name w:val="Default Paragraph Font"/>
     <w:uiPriority w:val="1"/>
     <w:semiHidden/>
     <w:unhideWhenUsed/>
   </w:style>
-  <w:style w:type="table" w:default="1" w:styleId="TableNormal">
+  <w:style w:type="table" w:default="1" w:styleId="NormaleTabelle">
     <w:name w:val="Normal Table"/>
     <w:uiPriority w:val="99"/>
     <w:semiHidden/>
@@ -4940,16 +6399,16 @@
       </w:tblCellMar>
     </w:tblPr>
   </w:style>
-  <w:style w:type="numbering" w:default="1" w:styleId="NoList">
+  <w:style w:type="numbering" w:default="1" w:styleId="KeineListe">
     <w:name w:val="No List"/>
     <w:uiPriority w:val="99"/>
     <w:semiHidden/>
     <w:unhideWhenUsed/>
   </w:style>
-  <w:style w:type="paragraph" w:styleId="BalloonText">
+  <w:style w:type="paragraph" w:styleId="Sprechblasentext">
     <w:name w:val="Balloon Text"/>
-    <w:basedOn w:val="Normal"/>
-    <w:link w:val="BalloonTextChar"/>
+    <w:basedOn w:val="Standard"/>
+    <w:link w:val="SprechblasentextZeichen"/>
     <w:uiPriority w:val="99"/>
     <w:semiHidden/>
     <w:unhideWhenUsed/>
@@ -4960,10 +6419,10 @@
       <w:szCs w:val="18"/>
     </w:rPr>
   </w:style>
-  <w:style w:type="character" w:customStyle="1" w:styleId="BalloonTextChar">
-    <w:name w:val="Balloon Text Char"/>
-    <w:basedOn w:val="DefaultParagraphFont"/>
-    <w:link w:val="BalloonText"/>
+  <w:style w:type="character" w:customStyle="1" w:styleId="SprechblasentextZeichen">
+    <w:name w:val="Sprechblasentext Zeichen"/>
+    <w:basedOn w:val="Absatzstandardschriftart"/>
+    <w:link w:val="Sprechblasentext"/>
     <w:uiPriority w:val="99"/>
     <w:semiHidden/>
     <w:rsid w:val="00257818"/>
@@ -4973,9 +6432,9 @@
       <w:szCs w:val="18"/>
     </w:rPr>
   </w:style>
-  <w:style w:type="paragraph" w:styleId="NoSpacing">
+  <w:style w:type="paragraph" w:styleId="KeinLeerraum">
     <w:name w:val="No Spacing"/>
-    <w:link w:val="NoSpacingChar"/>
+    <w:link w:val="KeinLeerraumZeichen"/>
     <w:qFormat/>
     <w:rsid w:val="00257818"/>
     <w:rPr>
@@ -4984,10 +6443,10 @@
       <w:szCs w:val="22"/>
     </w:rPr>
   </w:style>
-  <w:style w:type="character" w:customStyle="1" w:styleId="NoSpacingChar">
-    <w:name w:val="No Spacing Char"/>
-    <w:basedOn w:val="DefaultParagraphFont"/>
-    <w:link w:val="NoSpacing"/>
+  <w:style w:type="character" w:customStyle="1" w:styleId="KeinLeerraumZeichen">
+    <w:name w:val="Kein Leerraum Zeichen"/>
+    <w:basedOn w:val="Absatzstandardschriftart"/>
+    <w:link w:val="KeinLeerraum"/>
     <w:rsid w:val="00257818"/>
     <w:rPr>
       <w:rFonts w:ascii="PMingLiU" w:hAnsi="PMingLiU"/>
@@ -4995,9 +6454,9 @@
       <w:szCs w:val="22"/>
     </w:rPr>
   </w:style>
-  <w:style w:type="table" w:styleId="TableGrid">
+  <w:style w:type="table" w:styleId="Tabellenraster">
     <w:name w:val="Table Grid"/>
-    <w:basedOn w:val="TableNormal"/>
+    <w:basedOn w:val="NormaleTabelle"/>
     <w:uiPriority w:val="59"/>
     <w:rsid w:val="00257818"/>
     <w:tblPr>
@@ -5018,10 +6477,10 @@
       </w:tblCellMar>
     </w:tblPr>
   </w:style>
-  <w:style w:type="character" w:customStyle="1" w:styleId="Heading1Char">
-    <w:name w:val="Heading 1 Char"/>
-    <w:basedOn w:val="DefaultParagraphFont"/>
-    <w:link w:val="Heading1"/>
+  <w:style w:type="character" w:customStyle="1" w:styleId="berschrift1Zeichen">
+    <w:name w:val="Überschrift 1 Zeichen"/>
+    <w:basedOn w:val="Absatzstandardschriftart"/>
+    <w:link w:val="berschrift1"/>
     <w:uiPriority w:val="9"/>
     <w:rsid w:val="00A754D5"/>
     <w:rPr>
@@ -5033,10 +6492,10 @@
       <w:szCs w:val="32"/>
     </w:rPr>
   </w:style>
-  <w:style w:type="paragraph" w:styleId="TOCHeading">
+  <w:style w:type="paragraph" w:styleId="Inhaltsverzeichnisberschrift">
     <w:name w:val="TOC Heading"/>
-    <w:basedOn w:val="Heading1"/>
-    <w:next w:val="Normal"/>
+    <w:basedOn w:val="berschrift1"/>
+    <w:next w:val="Standard"/>
     <w:uiPriority w:val="39"/>
     <w:unhideWhenUsed/>
     <w:qFormat/>
@@ -5051,10 +6510,10 @@
       <w:szCs w:val="28"/>
     </w:rPr>
   </w:style>
-  <w:style w:type="paragraph" w:styleId="TOC1">
+  <w:style w:type="paragraph" w:styleId="Verzeichnis1">
     <w:name w:val="toc 1"/>
-    <w:basedOn w:val="Normal"/>
-    <w:next w:val="Normal"/>
+    <w:basedOn w:val="Standard"/>
+    <w:next w:val="Standard"/>
     <w:autoRedefine/>
     <w:uiPriority w:val="39"/>
     <w:unhideWhenUsed/>
@@ -5066,10 +6525,10 @@
       <w:b/>
     </w:rPr>
   </w:style>
-  <w:style w:type="paragraph" w:styleId="TOC2">
+  <w:style w:type="paragraph" w:styleId="Verzeichnis2">
     <w:name w:val="toc 2"/>
-    <w:basedOn w:val="Normal"/>
-    <w:next w:val="Normal"/>
+    <w:basedOn w:val="Standard"/>
+    <w:next w:val="Standard"/>
     <w:autoRedefine/>
     <w:uiPriority w:val="39"/>
     <w:unhideWhenUsed/>
@@ -5083,10 +6542,10 @@
       <w:szCs w:val="22"/>
     </w:rPr>
   </w:style>
-  <w:style w:type="paragraph" w:styleId="TOC3">
+  <w:style w:type="paragraph" w:styleId="Verzeichnis3">
     <w:name w:val="toc 3"/>
-    <w:basedOn w:val="Normal"/>
-    <w:next w:val="Normal"/>
+    <w:basedOn w:val="Standard"/>
+    <w:next w:val="Standard"/>
     <w:autoRedefine/>
     <w:uiPriority w:val="39"/>
     <w:unhideWhenUsed/>
@@ -5099,10 +6558,10 @@
       <w:szCs w:val="22"/>
     </w:rPr>
   </w:style>
-  <w:style w:type="paragraph" w:styleId="TOC4">
+  <w:style w:type="paragraph" w:styleId="Verzeichnis4">
     <w:name w:val="toc 4"/>
-    <w:basedOn w:val="Normal"/>
-    <w:next w:val="Normal"/>
+    <w:basedOn w:val="Standard"/>
+    <w:next w:val="Standard"/>
     <w:autoRedefine/>
     <w:uiPriority w:val="39"/>
     <w:semiHidden/>
@@ -5116,10 +6575,10 @@
       <w:szCs w:val="20"/>
     </w:rPr>
   </w:style>
-  <w:style w:type="paragraph" w:styleId="TOC5">
+  <w:style w:type="paragraph" w:styleId="Verzeichnis5">
     <w:name w:val="toc 5"/>
-    <w:basedOn w:val="Normal"/>
-    <w:next w:val="Normal"/>
+    <w:basedOn w:val="Standard"/>
+    <w:next w:val="Standard"/>
     <w:autoRedefine/>
     <w:uiPriority w:val="39"/>
     <w:semiHidden/>
@@ -5133,10 +6592,10 @@
       <w:szCs w:val="20"/>
     </w:rPr>
   </w:style>
-  <w:style w:type="paragraph" w:styleId="TOC6">
+  <w:style w:type="paragraph" w:styleId="Verzeichnis6">
     <w:name w:val="toc 6"/>
-    <w:basedOn w:val="Normal"/>
-    <w:next w:val="Normal"/>
+    <w:basedOn w:val="Standard"/>
+    <w:next w:val="Standard"/>
     <w:autoRedefine/>
     <w:uiPriority w:val="39"/>
     <w:semiHidden/>
@@ -5150,10 +6609,10 @@
       <w:szCs w:val="20"/>
     </w:rPr>
   </w:style>
-  <w:style w:type="paragraph" w:styleId="TOC7">
+  <w:style w:type="paragraph" w:styleId="Verzeichnis7">
     <w:name w:val="toc 7"/>
-    <w:basedOn w:val="Normal"/>
-    <w:next w:val="Normal"/>
+    <w:basedOn w:val="Standard"/>
+    <w:next w:val="Standard"/>
     <w:autoRedefine/>
     <w:uiPriority w:val="39"/>
     <w:semiHidden/>
@@ -5167,10 +6626,10 @@
       <w:szCs w:val="20"/>
     </w:rPr>
   </w:style>
-  <w:style w:type="paragraph" w:styleId="TOC8">
+  <w:style w:type="paragraph" w:styleId="Verzeichnis8">
     <w:name w:val="toc 8"/>
-    <w:basedOn w:val="Normal"/>
-    <w:next w:val="Normal"/>
+    <w:basedOn w:val="Standard"/>
+    <w:next w:val="Standard"/>
     <w:autoRedefine/>
     <w:uiPriority w:val="39"/>
     <w:semiHidden/>
@@ -5184,10 +6643,10 @@
       <w:szCs w:val="20"/>
     </w:rPr>
   </w:style>
-  <w:style w:type="paragraph" w:styleId="TOC9">
+  <w:style w:type="paragraph" w:styleId="Verzeichnis9">
     <w:name w:val="toc 9"/>
-    <w:basedOn w:val="Normal"/>
-    <w:next w:val="Normal"/>
+    <w:basedOn w:val="Standard"/>
+    <w:next w:val="Standard"/>
     <w:autoRedefine/>
     <w:uiPriority w:val="39"/>
     <w:semiHidden/>
@@ -5201,10 +6660,10 @@
       <w:szCs w:val="20"/>
     </w:rPr>
   </w:style>
-  <w:style w:type="character" w:customStyle="1" w:styleId="Heading2Char">
-    <w:name w:val="Heading 2 Char"/>
-    <w:basedOn w:val="DefaultParagraphFont"/>
-    <w:link w:val="Heading2"/>
+  <w:style w:type="character" w:customStyle="1" w:styleId="berschrift2Zeichen">
+    <w:name w:val="Überschrift 2 Zeichen"/>
+    <w:basedOn w:val="Absatzstandardschriftart"/>
+    <w:link w:val="berschrift2"/>
     <w:uiPriority w:val="9"/>
     <w:rsid w:val="00074409"/>
     <w:rPr>
@@ -5216,10 +6675,10 @@
       <w:szCs w:val="26"/>
     </w:rPr>
   </w:style>
-  <w:style w:type="character" w:customStyle="1" w:styleId="Heading3Char">
-    <w:name w:val="Heading 3 Char"/>
-    <w:basedOn w:val="DefaultParagraphFont"/>
-    <w:link w:val="Heading3"/>
+  <w:style w:type="character" w:customStyle="1" w:styleId="berschrift3Zeichen">
+    <w:name w:val="Überschrift 3 Zeichen"/>
+    <w:basedOn w:val="Absatzstandardschriftart"/>
+    <w:link w:val="berschrift3"/>
     <w:uiPriority w:val="9"/>
     <w:rsid w:val="00074409"/>
     <w:rPr>
@@ -5229,10 +6688,10 @@
       <w:color w:val="4F81BD" w:themeColor="accent1"/>
     </w:rPr>
   </w:style>
-  <w:style w:type="paragraph" w:styleId="Footer">
+  <w:style w:type="paragraph" w:styleId="Fuzeile">
     <w:name w:val="footer"/>
-    <w:basedOn w:val="Normal"/>
-    <w:link w:val="FooterChar"/>
+    <w:basedOn w:val="Standard"/>
+    <w:link w:val="FuzeileZeichen"/>
     <w:uiPriority w:val="99"/>
     <w:unhideWhenUsed/>
     <w:rsid w:val="00074409"/>
@@ -5243,24 +6702,24 @@
       </w:tabs>
     </w:pPr>
   </w:style>
-  <w:style w:type="character" w:customStyle="1" w:styleId="FooterChar">
-    <w:name w:val="Footer Char"/>
-    <w:basedOn w:val="DefaultParagraphFont"/>
-    <w:link w:val="Footer"/>
+  <w:style w:type="character" w:customStyle="1" w:styleId="FuzeileZeichen">
+    <w:name w:val="Fußzeile Zeichen"/>
+    <w:basedOn w:val="Absatzstandardschriftart"/>
+    <w:link w:val="Fuzeile"/>
     <w:uiPriority w:val="99"/>
     <w:rsid w:val="00074409"/>
   </w:style>
-  <w:style w:type="character" w:styleId="PageNumber">
+  <w:style w:type="character" w:styleId="Seitenzahl">
     <w:name w:val="page number"/>
-    <w:basedOn w:val="DefaultParagraphFont"/>
+    <w:basedOn w:val="Absatzstandardschriftart"/>
     <w:uiPriority w:val="99"/>
     <w:semiHidden/>
     <w:unhideWhenUsed/>
     <w:rsid w:val="00074409"/>
   </w:style>
-  <w:style w:type="paragraph" w:styleId="ListParagraph">
+  <w:style w:type="paragraph" w:styleId="Listenabsatz">
     <w:name w:val="List Paragraph"/>
-    <w:basedOn w:val="Normal"/>
+    <w:basedOn w:val="Standard"/>
     <w:uiPriority w:val="34"/>
     <w:qFormat/>
     <w:rsid w:val="000F095A"/>
@@ -5268,6 +6727,28 @@
       <w:ind w:left="720"/>
       <w:contextualSpacing/>
     </w:pPr>
+  </w:style>
+  <w:style w:type="paragraph" w:styleId="Kopfzeile">
+    <w:name w:val="header"/>
+    <w:basedOn w:val="Standard"/>
+    <w:link w:val="KopfzeileZeichen"/>
+    <w:uiPriority w:val="99"/>
+    <w:unhideWhenUsed/>
+    <w:rsid w:val="006256CD"/>
+    <w:pPr>
+      <w:tabs>
+        <w:tab w:val="center" w:pos="4536"/>
+        <w:tab w:val="right" w:pos="9072"/>
+      </w:tabs>
+      <w:spacing w:after="0"/>
+    </w:pPr>
+  </w:style>
+  <w:style w:type="character" w:customStyle="1" w:styleId="KopfzeileZeichen">
+    <w:name w:val="Kopfzeile Zeichen"/>
+    <w:basedOn w:val="Absatzstandardschriftart"/>
+    <w:link w:val="Kopfzeile"/>
+    <w:uiPriority w:val="99"/>
+    <w:rsid w:val="006256CD"/>
   </w:style>
 </w:styles>
 </file>
@@ -5597,7 +7078,7 @@
 </file>
 
 <file path=customXml/itemProps1.xml><?xml version="1.0" encoding="utf-8"?>
-<ds:datastoreItem xmlns:ds="http://schemas.openxmlformats.org/officeDocument/2006/customXml" ds:itemID="{0A5396B3-1ACA-954C-B649-30E8FF1082FE}">
+<ds:datastoreItem xmlns:ds="http://schemas.openxmlformats.org/officeDocument/2006/customXml" ds:itemID="{DF974304-B1D2-9A48-8BF9-F1B00095E493}">
   <ds:schemaRefs>
     <ds:schemaRef ds:uri="http://schemas.openxmlformats.org/officeDocument/2006/bibliography"/>
   </ds:schemaRefs>

</xml_diff>

<commit_message>
Doku und Präzis bearbeitet
</commit_message>
<xml_diff>
--- a/Doku/Dokumentation/Dokumentation.docx
+++ b/Doku/Dokumentation/Dokumentation.docx
@@ -28,6 +28,7 @@
               <w:b/>
               <w:bCs/>
               <w:noProof/>
+              <w:lang w:val="en-US" w:eastAsia="en-US"/>
             </w:rPr>
             <w:drawing>
               <wp:anchor distT="0" distB="0" distL="114300" distR="114300" simplePos="0" relativeHeight="251658240" behindDoc="0" locked="0" layoutInCell="1" allowOverlap="1" wp14:anchorId="7F420100" wp14:editId="222D5E8E">
@@ -109,6 +110,7 @@
           <w:r>
             <w:rPr>
               <w:noProof/>
+              <w:lang w:val="en-US" w:eastAsia="en-US"/>
             </w:rPr>
             <mc:AlternateContent>
               <mc:Choice Requires="wps">
@@ -206,6 +208,7 @@
           <w:r>
             <w:rPr>
               <w:noProof/>
+              <w:lang w:val="en-US" w:eastAsia="en-US"/>
             </w:rPr>
             <mc:AlternateContent>
               <mc:Choice Requires="wpg">
@@ -523,7 +526,7 @@
     </w:p>
     <w:tbl>
       <w:tblPr>
-        <w:tblStyle w:val="Tabellenraster"/>
+        <w:tblStyle w:val="TableGrid"/>
         <w:tblW w:w="0" w:type="auto"/>
         <w:tblBorders>
           <w:top w:val="none" w:sz="0" w:space="0" w:color="auto"/>
@@ -940,7 +943,7 @@
       <w:sdtContent>
         <w:p>
           <w:pPr>
-            <w:pStyle w:val="Inhaltsverzeichnisberschrift"/>
+            <w:pStyle w:val="TOCHeading"/>
           </w:pPr>
           <w:r>
             <w:t>Inhaltsverzeichnis</w:t>
@@ -948,7 +951,7 @@
         </w:p>
         <w:p>
           <w:pPr>
-            <w:pStyle w:val="Verzeichnis1"/>
+            <w:pStyle w:val="TOC1"/>
             <w:tabs>
               <w:tab w:val="right" w:leader="dot" w:pos="9396"/>
             </w:tabs>
@@ -1023,7 +1026,7 @@
         </w:p>
         <w:p>
           <w:pPr>
-            <w:pStyle w:val="Verzeichnis2"/>
+            <w:pStyle w:val="TOC2"/>
             <w:tabs>
               <w:tab w:val="right" w:leader="dot" w:pos="9396"/>
             </w:tabs>
@@ -1085,7 +1088,7 @@
         </w:p>
         <w:p>
           <w:pPr>
-            <w:pStyle w:val="Verzeichnis1"/>
+            <w:pStyle w:val="TOC1"/>
             <w:tabs>
               <w:tab w:val="right" w:leader="dot" w:pos="9396"/>
             </w:tabs>
@@ -1145,7 +1148,7 @@
         </w:p>
         <w:p>
           <w:pPr>
-            <w:pStyle w:val="Verzeichnis2"/>
+            <w:pStyle w:val="TOC2"/>
             <w:tabs>
               <w:tab w:val="right" w:leader="dot" w:pos="9396"/>
             </w:tabs>
@@ -1207,7 +1210,7 @@
         </w:p>
         <w:p>
           <w:pPr>
-            <w:pStyle w:val="Verzeichnis2"/>
+            <w:pStyle w:val="TOC2"/>
             <w:tabs>
               <w:tab w:val="right" w:leader="dot" w:pos="9396"/>
             </w:tabs>
@@ -1269,7 +1272,7 @@
         </w:p>
         <w:p>
           <w:pPr>
-            <w:pStyle w:val="Verzeichnis2"/>
+            <w:pStyle w:val="TOC2"/>
             <w:tabs>
               <w:tab w:val="right" w:leader="dot" w:pos="9396"/>
             </w:tabs>
@@ -1331,7 +1334,7 @@
         </w:p>
         <w:p>
           <w:pPr>
-            <w:pStyle w:val="Verzeichnis3"/>
+            <w:pStyle w:val="TOC3"/>
             <w:tabs>
               <w:tab w:val="right" w:leader="dot" w:pos="9396"/>
             </w:tabs>
@@ -1392,7 +1395,7 @@
         </w:p>
         <w:p>
           <w:pPr>
-            <w:pStyle w:val="Verzeichnis3"/>
+            <w:pStyle w:val="TOC3"/>
             <w:tabs>
               <w:tab w:val="right" w:leader="dot" w:pos="9396"/>
             </w:tabs>
@@ -1453,7 +1456,7 @@
         </w:p>
         <w:p>
           <w:pPr>
-            <w:pStyle w:val="Verzeichnis3"/>
+            <w:pStyle w:val="TOC3"/>
             <w:tabs>
               <w:tab w:val="right" w:leader="dot" w:pos="9396"/>
             </w:tabs>
@@ -1514,7 +1517,7 @@
         </w:p>
         <w:p>
           <w:pPr>
-            <w:pStyle w:val="Verzeichnis2"/>
+            <w:pStyle w:val="TOC2"/>
             <w:tabs>
               <w:tab w:val="right" w:leader="dot" w:pos="9396"/>
             </w:tabs>
@@ -1576,7 +1579,7 @@
         </w:p>
         <w:p>
           <w:pPr>
-            <w:pStyle w:val="Verzeichnis1"/>
+            <w:pStyle w:val="TOC1"/>
             <w:tabs>
               <w:tab w:val="right" w:leader="dot" w:pos="9396"/>
             </w:tabs>
@@ -1636,7 +1639,7 @@
         </w:p>
         <w:p>
           <w:pPr>
-            <w:pStyle w:val="Verzeichnis2"/>
+            <w:pStyle w:val="TOC2"/>
             <w:tabs>
               <w:tab w:val="right" w:leader="dot" w:pos="9396"/>
             </w:tabs>
@@ -1698,7 +1701,7 @@
         </w:p>
         <w:p>
           <w:pPr>
-            <w:pStyle w:val="Verzeichnis3"/>
+            <w:pStyle w:val="TOC3"/>
             <w:tabs>
               <w:tab w:val="right" w:leader="dot" w:pos="9396"/>
             </w:tabs>
@@ -1766,7 +1769,7 @@
         </w:p>
         <w:p>
           <w:pPr>
-            <w:pStyle w:val="Verzeichnis3"/>
+            <w:pStyle w:val="TOC3"/>
             <w:tabs>
               <w:tab w:val="right" w:leader="dot" w:pos="9396"/>
             </w:tabs>
@@ -1834,7 +1837,7 @@
         </w:p>
         <w:p>
           <w:pPr>
-            <w:pStyle w:val="Verzeichnis3"/>
+            <w:pStyle w:val="TOC3"/>
             <w:tabs>
               <w:tab w:val="right" w:leader="dot" w:pos="9396"/>
             </w:tabs>
@@ -1902,7 +1905,7 @@
         </w:p>
         <w:p>
           <w:pPr>
-            <w:pStyle w:val="Verzeichnis3"/>
+            <w:pStyle w:val="TOC3"/>
             <w:tabs>
               <w:tab w:val="right" w:leader="dot" w:pos="9396"/>
             </w:tabs>
@@ -1963,7 +1966,7 @@
         </w:p>
         <w:p>
           <w:pPr>
-            <w:pStyle w:val="Verzeichnis2"/>
+            <w:pStyle w:val="TOC2"/>
             <w:tabs>
               <w:tab w:val="right" w:leader="dot" w:pos="9396"/>
             </w:tabs>
@@ -2025,7 +2028,7 @@
         </w:p>
         <w:p>
           <w:pPr>
-            <w:pStyle w:val="Verzeichnis2"/>
+            <w:pStyle w:val="TOC2"/>
             <w:tabs>
               <w:tab w:val="right" w:leader="dot" w:pos="9396"/>
             </w:tabs>
@@ -2087,7 +2090,7 @@
         </w:p>
         <w:p>
           <w:pPr>
-            <w:pStyle w:val="Verzeichnis2"/>
+            <w:pStyle w:val="TOC2"/>
             <w:tabs>
               <w:tab w:val="right" w:leader="dot" w:pos="9396"/>
             </w:tabs>
@@ -2161,7 +2164,7 @@
     </w:sdt>
     <w:p>
       <w:pPr>
-        <w:pStyle w:val="berschrift1"/>
+        <w:pStyle w:val="Heading1"/>
       </w:pPr>
     </w:p>
     <w:p>
@@ -2192,7 +2195,7 @@
     </w:p>
     <w:p>
       <w:pPr>
-        <w:pStyle w:val="berschrift1"/>
+        <w:pStyle w:val="Heading1"/>
       </w:pPr>
       <w:bookmarkStart w:id="0" w:name="_Toc298409611"/>
       <w:r>
@@ -2272,7 +2275,13 @@
         <w:t>.</w:t>
       </w:r>
       <w:r>
-        <w:t xml:space="preserve"> geschrieben. Bevor über einen Browser auf die Daten zugegriffen werden kann, erfolgt zunächst ein Login mit Name/E-Ma</w:t>
+        <w:t xml:space="preserve"> geschrieben. Bevor über einen Browser auf die Daten zugegriffen werden kann, erfolgt zunächst ein Login</w:t>
+      </w:r>
+      <w:r>
+        <w:t xml:space="preserve"> oder eine Registrierung</w:t>
+      </w:r>
+      <w:r>
+        <w:t xml:space="preserve"> mit Name/E-Ma</w:t>
       </w:r>
       <w:r>
         <w:t>il und Passwort.</w:t>
@@ -2316,6 +2325,38 @@
     <w:p>
       <w:pPr>
         <w:widowControl w:val="0"/>
+        <w:tabs>
+          <w:tab w:val="left" w:pos="220"/>
+          <w:tab w:val="left" w:pos="720"/>
+        </w:tabs>
+        <w:autoSpaceDE w:val="0"/>
+        <w:autoSpaceDN w:val="0"/>
+        <w:adjustRightInd w:val="0"/>
+        <w:rPr>
+          <w:rFonts w:cs="Times New Roman"/>
+          <w:iCs/>
+        </w:rPr>
+      </w:pPr>
+      <w:r>
+        <w:rPr>
+          <w:rFonts w:cs="Times New Roman"/>
+          <w:iCs/>
+        </w:rPr>
+        <w:t>Die Webanwendung bietet den Mehrwert, dass nun Kunden und Mitarbeiter angelegt werden können und diese verschiedene Aktionen betreiben können wie zum Beispiel das Einsehen von Fahrzeugen, ohne, dass dab</w:t>
+      </w:r>
+      <w:bookmarkStart w:id="1" w:name="_GoBack"/>
+      <w:bookmarkEnd w:id="1"/>
+      <w:r>
+        <w:rPr>
+          <w:rFonts w:cs="Times New Roman"/>
+          <w:iCs/>
+        </w:rPr>
+        <w:t>ei Kenntnisse über ein Datenbanksystem oder die jeweilige Software vorhanden sein muss. All dies ist sehr intuitiv über die Webanwendung möglich.</w:t>
+      </w:r>
+    </w:p>
+    <w:p>
+      <w:pPr>
+        <w:widowControl w:val="0"/>
         <w:autoSpaceDE w:val="0"/>
         <w:autoSpaceDN w:val="0"/>
         <w:adjustRightInd w:val="0"/>
@@ -2331,13 +2372,13 @@
     </w:p>
     <w:p>
       <w:pPr>
-        <w:pStyle w:val="berschrift2"/>
-      </w:pPr>
-      <w:bookmarkStart w:id="1" w:name="_Toc298409612"/>
+        <w:pStyle w:val="Heading2"/>
+      </w:pPr>
+      <w:bookmarkStart w:id="2" w:name="_Toc298409612"/>
       <w:r>
         <w:t>1.1 Anforderungen</w:t>
       </w:r>
-      <w:bookmarkEnd w:id="1"/>
+      <w:bookmarkEnd w:id="2"/>
     </w:p>
     <w:p>
       <w:pPr>
@@ -2531,16 +2572,16 @@
     </w:p>
     <w:p>
       <w:pPr>
-        <w:pStyle w:val="berschrift1"/>
-      </w:pPr>
-      <w:bookmarkStart w:id="2" w:name="_Toc298409613"/>
+        <w:pStyle w:val="Heading1"/>
+      </w:pPr>
+      <w:bookmarkStart w:id="3" w:name="_Toc298409613"/>
       <w:r>
         <w:t xml:space="preserve">2. </w:t>
       </w:r>
       <w:r>
         <w:t>Architektur</w:t>
       </w:r>
-      <w:bookmarkEnd w:id="2"/>
+      <w:bookmarkEnd w:id="3"/>
     </w:p>
     <w:p>
       <w:pPr>
@@ -2565,10 +2606,16 @@
           <w:sz w:val="22"/>
           <w:szCs w:val="22"/>
         </w:rPr>
-        <w:t>In diesem Kapitel soll beschrieben werden</w:t>
-      </w:r>
-      <w:proofErr w:type="gramStart"/>
-      <w:r>
+        <w:t>In diesem Kapitel soll beschrieben werden, wie das Projekt und die Datenbank strukturiert ist und welche Technologien und Frameworks verwendet werden.</w:t>
+      </w:r>
+    </w:p>
+    <w:p>
+      <w:pPr>
+        <w:widowControl w:val="0"/>
+        <w:autoSpaceDE w:val="0"/>
+        <w:autoSpaceDN w:val="0"/>
+        <w:adjustRightInd w:val="0"/>
+        <w:spacing w:line="360" w:lineRule="auto"/>
         <w:rPr>
           <w:rFonts w:ascii="Times New Roman" w:hAnsi="Times New Roman" w:cs="Times New Roman"/>
           <w:i/>
@@ -2576,50 +2623,23 @@
           <w:sz w:val="22"/>
           <w:szCs w:val="22"/>
         </w:rPr>
-        <w:t>, wie das Projekt und die Datenbank strukturiert ist</w:t>
-      </w:r>
-      <w:proofErr w:type="gramEnd"/>
-      <w:r>
-        <w:rPr>
-          <w:rFonts w:ascii="Times New Roman" w:hAnsi="Times New Roman" w:cs="Times New Roman"/>
-          <w:i/>
-          <w:iCs/>
-          <w:sz w:val="22"/>
-          <w:szCs w:val="22"/>
-        </w:rPr>
-        <w:t xml:space="preserve"> und welche Technologien und Frameworks verwendet werden.</w:t>
-      </w:r>
-    </w:p>
-    <w:p>
-      <w:pPr>
-        <w:widowControl w:val="0"/>
-        <w:autoSpaceDE w:val="0"/>
-        <w:autoSpaceDN w:val="0"/>
-        <w:adjustRightInd w:val="0"/>
-        <w:spacing w:line="360" w:lineRule="auto"/>
-        <w:rPr>
-          <w:rFonts w:ascii="Times New Roman" w:hAnsi="Times New Roman" w:cs="Times New Roman"/>
-          <w:i/>
-          <w:iCs/>
-          <w:sz w:val="22"/>
-          <w:szCs w:val="22"/>
-        </w:rPr>
-      </w:pPr>
-    </w:p>
-    <w:p>
-      <w:pPr>
-        <w:pStyle w:val="berschrift2"/>
-      </w:pPr>
-      <w:bookmarkStart w:id="3" w:name="_Toc298409614"/>
+      </w:pPr>
+    </w:p>
+    <w:p>
+      <w:pPr>
+        <w:pStyle w:val="Heading2"/>
+      </w:pPr>
+      <w:bookmarkStart w:id="4" w:name="_Toc298409614"/>
       <w:r>
         <w:t>2.1 Gesamtarchitektur</w:t>
       </w:r>
-      <w:bookmarkEnd w:id="3"/>
+      <w:bookmarkEnd w:id="4"/>
     </w:p>
     <w:p>
       <w:r>
         <w:rPr>
           <w:noProof/>
+          <w:lang w:val="en-US" w:eastAsia="en-US"/>
         </w:rPr>
         <w:drawing>
           <wp:inline distT="0" distB="0" distL="0" distR="0" wp14:anchorId="4C91A129" wp14:editId="26412608">
@@ -2693,7 +2713,7 @@
     </w:p>
     <w:p>
       <w:pPr>
-        <w:pStyle w:val="Listenabsatz"/>
+        <w:pStyle w:val="ListParagraph"/>
         <w:widowControl w:val="0"/>
         <w:numPr>
           <w:ilvl w:val="0"/>
@@ -2717,7 +2737,7 @@
     </w:p>
     <w:p>
       <w:pPr>
-        <w:pStyle w:val="Listenabsatz"/>
+        <w:pStyle w:val="ListParagraph"/>
         <w:widowControl w:val="0"/>
         <w:autoSpaceDE w:val="0"/>
         <w:autoSpaceDN w:val="0"/>
@@ -2769,7 +2789,7 @@
     </w:p>
     <w:p>
       <w:pPr>
-        <w:pStyle w:val="Listenabsatz"/>
+        <w:pStyle w:val="ListParagraph"/>
         <w:widowControl w:val="0"/>
         <w:numPr>
           <w:ilvl w:val="0"/>
@@ -2793,7 +2813,7 @@
     </w:p>
     <w:p>
       <w:pPr>
-        <w:pStyle w:val="Listenabsatz"/>
+        <w:pStyle w:val="ListParagraph"/>
         <w:widowControl w:val="0"/>
         <w:autoSpaceDE w:val="0"/>
         <w:autoSpaceDN w:val="0"/>
@@ -2861,7 +2881,7 @@
     </w:p>
     <w:p>
       <w:pPr>
-        <w:pStyle w:val="Listenabsatz"/>
+        <w:pStyle w:val="ListParagraph"/>
         <w:widowControl w:val="0"/>
         <w:numPr>
           <w:ilvl w:val="0"/>
@@ -2885,7 +2905,7 @@
     </w:p>
     <w:p>
       <w:pPr>
-        <w:pStyle w:val="Listenabsatz"/>
+        <w:pStyle w:val="ListParagraph"/>
         <w:widowControl w:val="0"/>
         <w:autoSpaceDE w:val="0"/>
         <w:autoSpaceDN w:val="0"/>
@@ -2905,7 +2925,7 @@
     </w:p>
     <w:p>
       <w:pPr>
-        <w:pStyle w:val="Listenabsatz"/>
+        <w:pStyle w:val="ListParagraph"/>
         <w:widowControl w:val="0"/>
         <w:autoSpaceDE w:val="0"/>
         <w:autoSpaceDN w:val="0"/>
@@ -2918,7 +2938,7 @@
     </w:p>
     <w:p>
       <w:pPr>
-        <w:pStyle w:val="Listenabsatz"/>
+        <w:pStyle w:val="ListParagraph"/>
         <w:widowControl w:val="0"/>
         <w:autoSpaceDE w:val="0"/>
         <w:autoSpaceDN w:val="0"/>
@@ -2996,13 +3016,13 @@
     </w:p>
     <w:p>
       <w:pPr>
-        <w:pStyle w:val="berschrift2"/>
-      </w:pPr>
-      <w:bookmarkStart w:id="4" w:name="_Toc298409615"/>
+        <w:pStyle w:val="Heading2"/>
+      </w:pPr>
+      <w:bookmarkStart w:id="5" w:name="_Toc298409615"/>
       <w:r>
         <w:t>2.2 Programmabläufe</w:t>
       </w:r>
-      <w:bookmarkEnd w:id="4"/>
+      <w:bookmarkEnd w:id="5"/>
     </w:p>
     <w:p>
       <w:r>
@@ -3067,6 +3087,7 @@
           <w:rFonts w:ascii="Times New Roman" w:hAnsi="Times New Roman" w:cs="Times New Roman"/>
           <w:iCs/>
           <w:noProof/>
+          <w:lang w:val="en-US" w:eastAsia="en-US"/>
         </w:rPr>
         <w:drawing>
           <wp:inline distT="0" distB="0" distL="0" distR="0" wp14:anchorId="445A5544" wp14:editId="180C6EE6">
@@ -3135,30 +3156,14 @@
           <w:rFonts w:ascii="Times New Roman" w:hAnsi="Times New Roman" w:cs="Times New Roman"/>
           <w:iCs/>
         </w:rPr>
-        <w:t>Zum erstellen (Create</w:t>
-      </w:r>
-      <w:proofErr w:type="gramStart"/>
-      <w:r>
-        <w:rPr>
-          <w:rFonts w:ascii="Times New Roman" w:hAnsi="Times New Roman" w:cs="Times New Roman"/>
-          <w:iCs/>
-        </w:rPr>
-        <w:t xml:space="preserve">) </w:t>
-      </w:r>
-      <w:r>
-        <w:rPr>
-          <w:rFonts w:ascii="Times New Roman" w:hAnsi="Times New Roman" w:cs="Times New Roman"/>
-          <w:iCs/>
-        </w:rPr>
-        <w:t>einer</w:t>
-      </w:r>
-      <w:proofErr w:type="gramEnd"/>
-      <w:r>
-        <w:rPr>
-          <w:rFonts w:ascii="Times New Roman" w:hAnsi="Times New Roman" w:cs="Times New Roman"/>
-          <w:iCs/>
-        </w:rPr>
-        <w:t xml:space="preserve"> neuen </w:t>
+        <w:t xml:space="preserve">Zum erstellen (Create) </w:t>
+      </w:r>
+      <w:r>
+        <w:rPr>
+          <w:rFonts w:ascii="Times New Roman" w:hAnsi="Times New Roman" w:cs="Times New Roman"/>
+          <w:iCs/>
+        </w:rPr>
+        <w:t xml:space="preserve">einer neuen </w:t>
       </w:r>
       <w:proofErr w:type="spellStart"/>
       <w:r>
@@ -3315,6 +3320,7 @@
           <w:rFonts w:ascii="Times New Roman" w:hAnsi="Times New Roman" w:cs="Times New Roman"/>
           <w:iCs/>
           <w:noProof/>
+          <w:lang w:val="en-US" w:eastAsia="en-US"/>
         </w:rPr>
         <w:drawing>
           <wp:inline distT="0" distB="0" distL="0" distR="0" wp14:anchorId="43D1B615" wp14:editId="2EC52707">
@@ -3474,6 +3480,7 @@
           <w:rFonts w:ascii="Times New Roman" w:hAnsi="Times New Roman" w:cs="Times New Roman"/>
           <w:iCs/>
           <w:noProof/>
+          <w:lang w:val="en-US" w:eastAsia="en-US"/>
         </w:rPr>
         <w:drawing>
           <wp:inline distT="0" distB="0" distL="0" distR="0" wp14:anchorId="6E0D22C2" wp14:editId="11CBCE40">
@@ -3660,6 +3667,7 @@
           <w:rFonts w:ascii="Times New Roman" w:hAnsi="Times New Roman" w:cs="Times New Roman"/>
           <w:iCs/>
           <w:noProof/>
+          <w:lang w:val="en-US" w:eastAsia="en-US"/>
         </w:rPr>
         <w:drawing>
           <wp:inline distT="0" distB="0" distL="0" distR="0" wp14:anchorId="0F532F0A" wp14:editId="6F8F5B5E">
@@ -3831,6 +3839,7 @@
           <w:rFonts w:ascii="Times New Roman" w:hAnsi="Times New Roman" w:cs="Times New Roman"/>
           <w:iCs/>
           <w:noProof/>
+          <w:lang w:val="en-US" w:eastAsia="en-US"/>
         </w:rPr>
         <w:drawing>
           <wp:inline distT="0" distB="0" distL="0" distR="0" wp14:anchorId="034F0873" wp14:editId="6E590006">
@@ -3925,6 +3934,8 @@
         <w:rPr>
           <w:rFonts w:ascii="Times New Roman" w:hAnsi="Times New Roman" w:cs="Times New Roman"/>
           <w:iCs/>
+          <w:noProof/>
+          <w:lang w:val="en-US" w:eastAsia="en-US"/>
         </w:rPr>
         <w:drawing>
           <wp:inline distT="0" distB="0" distL="0" distR="0" wp14:anchorId="50872579" wp14:editId="533EED3C">
@@ -4145,8 +4156,6 @@
         </w:rPr>
         <w:t>.</w:t>
       </w:r>
-      <w:bookmarkStart w:id="5" w:name="_GoBack"/>
-      <w:bookmarkEnd w:id="5"/>
       <w:r>
         <w:rPr>
           <w:rFonts w:ascii="Times New Roman" w:hAnsi="Times New Roman" w:cs="Times New Roman"/>
@@ -4281,6 +4290,7 @@
           <w:noProof/>
           <w:sz w:val="22"/>
           <w:szCs w:val="22"/>
+          <w:lang w:val="en-US" w:eastAsia="en-US"/>
         </w:rPr>
         <w:drawing>
           <wp:inline distT="0" distB="0" distL="0" distR="0" wp14:anchorId="5F3AE3D5" wp14:editId="33F0DD48">
@@ -4362,7 +4372,7 @@
     </w:p>
     <w:p>
       <w:pPr>
-        <w:pStyle w:val="berschrift2"/>
+        <w:pStyle w:val="Heading2"/>
       </w:pPr>
       <w:bookmarkStart w:id="6" w:name="_Toc298409616"/>
       <w:r>
@@ -4408,7 +4418,7 @@
     </w:p>
     <w:p>
       <w:pPr>
-        <w:pStyle w:val="berschrift3"/>
+        <w:pStyle w:val="Heading3"/>
       </w:pPr>
       <w:bookmarkStart w:id="7" w:name="_Toc298409617"/>
       <w:r>
@@ -4478,7 +4488,7 @@
     </w:p>
     <w:p>
       <w:pPr>
-        <w:pStyle w:val="berschrift3"/>
+        <w:pStyle w:val="Heading3"/>
       </w:pPr>
       <w:bookmarkStart w:id="8" w:name="_Toc298409618"/>
       <w:r>
@@ -4548,7 +4558,7 @@
     </w:p>
     <w:p>
       <w:pPr>
-        <w:pStyle w:val="berschrift3"/>
+        <w:pStyle w:val="Heading3"/>
       </w:pPr>
       <w:bookmarkStart w:id="9" w:name="_Toc298409619"/>
       <w:r>
@@ -4596,7 +4606,7 @@
     </w:p>
     <w:p>
       <w:pPr>
-        <w:pStyle w:val="berschrift2"/>
+        <w:pStyle w:val="Heading2"/>
       </w:pPr>
       <w:bookmarkStart w:id="10" w:name="_Toc298409620"/>
       <w:r>
@@ -4630,7 +4640,7 @@
     </w:p>
     <w:p>
       <w:pPr>
-        <w:pStyle w:val="berschrift1"/>
+        <w:pStyle w:val="Heading1"/>
       </w:pPr>
       <w:bookmarkStart w:id="11" w:name="_Toc298409621"/>
       <w:r>
@@ -4685,7 +4695,7 @@
     </w:p>
     <w:p>
       <w:pPr>
-        <w:pStyle w:val="berschrift2"/>
+        <w:pStyle w:val="Heading2"/>
       </w:pPr>
       <w:bookmarkStart w:id="12" w:name="_Toc298409622"/>
       <w:r>
@@ -4720,7 +4730,7 @@
     </w:p>
     <w:p>
       <w:pPr>
-        <w:pStyle w:val="berschrift3"/>
+        <w:pStyle w:val="Heading3"/>
         <w:rPr>
           <w:i/>
         </w:rPr>
@@ -4814,7 +4824,7 @@
     </w:p>
     <w:p>
       <w:pPr>
-        <w:pStyle w:val="berschrift3"/>
+        <w:pStyle w:val="Heading3"/>
         <w:rPr>
           <w:i/>
         </w:rPr>
@@ -4875,15 +4885,7 @@
       </w:r>
       <w:proofErr w:type="spellEnd"/>
       <w:r>
-        <w:t xml:space="preserve"> zu verwenden</w:t>
-      </w:r>
-      <w:proofErr w:type="gramStart"/>
-      <w:r>
-        <w:t>, da</w:t>
-      </w:r>
-      <w:proofErr w:type="gramEnd"/>
-      <w:r>
-        <w:t xml:space="preserve"> es sehr gut </w:t>
+        <w:t xml:space="preserve"> zu verwenden, da es sehr gut </w:t>
       </w:r>
       <w:r>
         <w:t>im</w:t>
@@ -4921,7 +4923,7 @@
     </w:p>
     <w:p>
       <w:pPr>
-        <w:pStyle w:val="berschrift3"/>
+        <w:pStyle w:val="Heading3"/>
         <w:rPr>
           <w:i/>
         </w:rPr>
@@ -4998,18 +5000,18 @@
     </w:p>
     <w:p>
       <w:pPr>
-        <w:pStyle w:val="berschrift3"/>
+        <w:pStyle w:val="Heading3"/>
       </w:pPr>
       <w:bookmarkStart w:id="16" w:name="_Toc298409626"/>
     </w:p>
     <w:p>
       <w:pPr>
-        <w:pStyle w:val="berschrift3"/>
-      </w:pPr>
-    </w:p>
-    <w:p>
-      <w:pPr>
-        <w:pStyle w:val="berschrift3"/>
+        <w:pStyle w:val="Heading3"/>
+      </w:pPr>
+    </w:p>
+    <w:p>
+      <w:pPr>
+        <w:pStyle w:val="Heading3"/>
       </w:pPr>
       <w:r>
         <w:t>3.1.4 Komponententest-Framework:</w:t>
@@ -5035,7 +5037,7 @@
     </w:p>
     <w:p>
       <w:pPr>
-        <w:pStyle w:val="berschrift2"/>
+        <w:pStyle w:val="Heading2"/>
       </w:pPr>
       <w:r>
         <w:t>3.2 Installation der Entwicklungsumgebung</w:t>
@@ -5069,7 +5071,6 @@
         <w:t>Gradle</w:t>
       </w:r>
       <w:proofErr w:type="spellEnd"/>
-      <w:proofErr w:type="gramStart"/>
       <w:r>
         <w:rPr>
           <w:rFonts w:cs="Times New Roman"/>
@@ -5086,7 +5087,6 @@
         <w:t>IntelliJ</w:t>
       </w:r>
       <w:proofErr w:type="spellEnd"/>
-      <w:proofErr w:type="gramEnd"/>
       <w:r>
         <w:rPr>
           <w:rFonts w:cs="Times New Roman"/>
@@ -5145,7 +5145,7 @@
     </w:p>
     <w:p>
       <w:pPr>
-        <w:pStyle w:val="berschrift2"/>
+        <w:pStyle w:val="Heading2"/>
       </w:pPr>
       <w:bookmarkStart w:id="18" w:name="_Toc298409628"/>
       <w:r>
@@ -5193,7 +5193,7 @@
     </w:p>
     <w:p>
       <w:pPr>
-        <w:pStyle w:val="berschrift2"/>
+        <w:pStyle w:val="Heading2"/>
       </w:pPr>
       <w:bookmarkStart w:id="19" w:name="_Toc298409629"/>
       <w:r>
@@ -5263,34 +5263,34 @@
 <w:ftr xmlns:wpc="http://schemas.microsoft.com/office/word/2010/wordprocessingCanvas" xmlns:mo="http://schemas.microsoft.com/office/mac/office/2008/main" xmlns:mc="http://schemas.openxmlformats.org/markup-compatibility/2006" xmlns:mv="urn:schemas-microsoft-com:mac:vml" xmlns:o="urn:schemas-microsoft-com:office:office" xmlns:r="http://schemas.openxmlformats.org/officeDocument/2006/relationships" xmlns:m="http://schemas.openxmlformats.org/officeDocument/2006/math" xmlns:v="urn:schemas-microsoft-com:vml" xmlns:wp14="http://schemas.microsoft.com/office/word/2010/wordprocessingDrawing" xmlns:wp="http://schemas.openxmlformats.org/drawingml/2006/wordprocessingDrawing" xmlns:w10="urn:schemas-microsoft-com:office:word" xmlns:w="http://schemas.openxmlformats.org/wordprocessingml/2006/main" xmlns:w14="http://schemas.microsoft.com/office/word/2010/wordml" xmlns:wpg="http://schemas.microsoft.com/office/word/2010/wordprocessingGroup" xmlns:wpi="http://schemas.microsoft.com/office/word/2010/wordprocessingInk" xmlns:wne="http://schemas.microsoft.com/office/word/2006/wordml" xmlns:wps="http://schemas.microsoft.com/office/word/2010/wordprocessingShape" mc:Ignorable="w14 wp14">
   <w:p>
     <w:pPr>
-      <w:pStyle w:val="Fuzeile"/>
+      <w:pStyle w:val="Footer"/>
       <w:framePr w:wrap="around" w:vAnchor="text" w:hAnchor="margin" w:xAlign="right" w:y="1"/>
       <w:rPr>
-        <w:rStyle w:val="Seitenzahl"/>
+        <w:rStyle w:val="PageNumber"/>
       </w:rPr>
     </w:pPr>
     <w:r>
       <w:rPr>
-        <w:rStyle w:val="Seitenzahl"/>
+        <w:rStyle w:val="PageNumber"/>
       </w:rPr>
       <w:fldChar w:fldCharType="begin"/>
     </w:r>
     <w:r>
       <w:rPr>
-        <w:rStyle w:val="Seitenzahl"/>
+        <w:rStyle w:val="PageNumber"/>
       </w:rPr>
       <w:instrText xml:space="preserve">PAGE  </w:instrText>
     </w:r>
     <w:r>
       <w:rPr>
-        <w:rStyle w:val="Seitenzahl"/>
+        <w:rStyle w:val="PageNumber"/>
       </w:rPr>
       <w:fldChar w:fldCharType="end"/>
     </w:r>
   </w:p>
   <w:p>
     <w:pPr>
-      <w:pStyle w:val="Fuzeile"/>
+      <w:pStyle w:val="Footer"/>
       <w:ind w:right="360"/>
     </w:pPr>
   </w:p>
@@ -5301,47 +5301,47 @@
 <w:ftr xmlns:wpc="http://schemas.microsoft.com/office/word/2010/wordprocessingCanvas" xmlns:mo="http://schemas.microsoft.com/office/mac/office/2008/main" xmlns:mc="http://schemas.openxmlformats.org/markup-compatibility/2006" xmlns:mv="urn:schemas-microsoft-com:mac:vml" xmlns:o="urn:schemas-microsoft-com:office:office" xmlns:r="http://schemas.openxmlformats.org/officeDocument/2006/relationships" xmlns:m="http://schemas.openxmlformats.org/officeDocument/2006/math" xmlns:v="urn:schemas-microsoft-com:vml" xmlns:wp14="http://schemas.microsoft.com/office/word/2010/wordprocessingDrawing" xmlns:wp="http://schemas.openxmlformats.org/drawingml/2006/wordprocessingDrawing" xmlns:w10="urn:schemas-microsoft-com:office:word" xmlns:w="http://schemas.openxmlformats.org/wordprocessingml/2006/main" xmlns:w14="http://schemas.microsoft.com/office/word/2010/wordml" xmlns:wpg="http://schemas.microsoft.com/office/word/2010/wordprocessingGroup" xmlns:wpi="http://schemas.microsoft.com/office/word/2010/wordprocessingInk" xmlns:wne="http://schemas.microsoft.com/office/word/2006/wordml" xmlns:wps="http://schemas.microsoft.com/office/word/2010/wordprocessingShape" mc:Ignorable="w14 wp14">
   <w:p>
     <w:pPr>
-      <w:pStyle w:val="Fuzeile"/>
+      <w:pStyle w:val="Footer"/>
       <w:framePr w:wrap="around" w:vAnchor="text" w:hAnchor="margin" w:xAlign="right" w:y="1"/>
       <w:rPr>
-        <w:rStyle w:val="Seitenzahl"/>
+        <w:rStyle w:val="PageNumber"/>
       </w:rPr>
     </w:pPr>
     <w:r>
       <w:rPr>
-        <w:rStyle w:val="Seitenzahl"/>
+        <w:rStyle w:val="PageNumber"/>
       </w:rPr>
       <w:fldChar w:fldCharType="begin"/>
     </w:r>
     <w:r>
       <w:rPr>
-        <w:rStyle w:val="Seitenzahl"/>
+        <w:rStyle w:val="PageNumber"/>
       </w:rPr>
       <w:instrText xml:space="preserve">PAGE  </w:instrText>
     </w:r>
     <w:r>
       <w:rPr>
-        <w:rStyle w:val="Seitenzahl"/>
+        <w:rStyle w:val="PageNumber"/>
       </w:rPr>
       <w:fldChar w:fldCharType="separate"/>
     </w:r>
     <w:r>
       <w:rPr>
-        <w:rStyle w:val="Seitenzahl"/>
+        <w:rStyle w:val="PageNumber"/>
         <w:noProof/>
       </w:rPr>
-      <w:t>9</w:t>
+      <w:t>3</w:t>
     </w:r>
     <w:r>
       <w:rPr>
-        <w:rStyle w:val="Seitenzahl"/>
+        <w:rStyle w:val="PageNumber"/>
       </w:rPr>
       <w:fldChar w:fldCharType="end"/>
     </w:r>
   </w:p>
   <w:p>
     <w:pPr>
-      <w:pStyle w:val="Fuzeile"/>
+      <w:pStyle w:val="Footer"/>
       <w:ind w:right="360"/>
     </w:pPr>
   </w:p>
@@ -5697,7 +5697,7 @@
     <w:lsdException w:name="Bibliography" w:uiPriority="37"/>
     <w:lsdException w:name="TOC Heading" w:uiPriority="39" w:qFormat="1"/>
   </w:latentStyles>
-  <w:style w:type="paragraph" w:default="1" w:styleId="Standard">
+  <w:style w:type="paragraph" w:default="1" w:styleId="Normal">
     <w:name w:val="Normal"/>
     <w:qFormat/>
     <w:rsid w:val="003C310F"/>
@@ -5705,11 +5705,11 @@
       <w:spacing w:after="120"/>
     </w:pPr>
   </w:style>
-  <w:style w:type="paragraph" w:styleId="berschrift1">
+  <w:style w:type="paragraph" w:styleId="Heading1">
     <w:name w:val="heading 1"/>
-    <w:basedOn w:val="Standard"/>
-    <w:next w:val="Standard"/>
-    <w:link w:val="berschrift1Zeichen"/>
+    <w:basedOn w:val="Normal"/>
+    <w:next w:val="Normal"/>
+    <w:link w:val="Heading1Char"/>
     <w:uiPriority w:val="9"/>
     <w:qFormat/>
     <w:rsid w:val="00A754D5"/>
@@ -5728,11 +5728,11 @@
       <w:szCs w:val="32"/>
     </w:rPr>
   </w:style>
-  <w:style w:type="paragraph" w:styleId="berschrift2">
+  <w:style w:type="paragraph" w:styleId="Heading2">
     <w:name w:val="heading 2"/>
-    <w:basedOn w:val="Standard"/>
-    <w:next w:val="Standard"/>
-    <w:link w:val="berschrift2Zeichen"/>
+    <w:basedOn w:val="Normal"/>
+    <w:next w:val="Normal"/>
+    <w:link w:val="Heading2Char"/>
     <w:uiPriority w:val="9"/>
     <w:unhideWhenUsed/>
     <w:qFormat/>
@@ -5752,11 +5752,11 @@
       <w:szCs w:val="26"/>
     </w:rPr>
   </w:style>
-  <w:style w:type="paragraph" w:styleId="berschrift3">
+  <w:style w:type="paragraph" w:styleId="Heading3">
     <w:name w:val="heading 3"/>
-    <w:basedOn w:val="Standard"/>
-    <w:next w:val="Standard"/>
-    <w:link w:val="berschrift3Zeichen"/>
+    <w:basedOn w:val="Normal"/>
+    <w:next w:val="Normal"/>
+    <w:link w:val="Heading3Char"/>
     <w:uiPriority w:val="9"/>
     <w:unhideWhenUsed/>
     <w:qFormat/>
@@ -5774,13 +5774,13 @@
       <w:color w:val="4F81BD" w:themeColor="accent1"/>
     </w:rPr>
   </w:style>
-  <w:style w:type="character" w:default="1" w:styleId="Absatzstandardschriftart">
+  <w:style w:type="character" w:default="1" w:styleId="DefaultParagraphFont">
     <w:name w:val="Default Paragraph Font"/>
     <w:uiPriority w:val="1"/>
     <w:semiHidden/>
     <w:unhideWhenUsed/>
   </w:style>
-  <w:style w:type="table" w:default="1" w:styleId="NormaleTabelle">
+  <w:style w:type="table" w:default="1" w:styleId="TableNormal">
     <w:name w:val="Normal Table"/>
     <w:uiPriority w:val="99"/>
     <w:semiHidden/>
@@ -5795,16 +5795,16 @@
       </w:tblCellMar>
     </w:tblPr>
   </w:style>
-  <w:style w:type="numbering" w:default="1" w:styleId="KeineListe">
+  <w:style w:type="numbering" w:default="1" w:styleId="NoList">
     <w:name w:val="No List"/>
     <w:uiPriority w:val="99"/>
     <w:semiHidden/>
     <w:unhideWhenUsed/>
   </w:style>
-  <w:style w:type="paragraph" w:styleId="Sprechblasentext">
+  <w:style w:type="paragraph" w:styleId="BalloonText">
     <w:name w:val="Balloon Text"/>
-    <w:basedOn w:val="Standard"/>
-    <w:link w:val="SprechblasentextZeichen"/>
+    <w:basedOn w:val="Normal"/>
+    <w:link w:val="BalloonTextChar"/>
     <w:uiPriority w:val="99"/>
     <w:semiHidden/>
     <w:unhideWhenUsed/>
@@ -5815,10 +5815,10 @@
       <w:szCs w:val="18"/>
     </w:rPr>
   </w:style>
-  <w:style w:type="character" w:customStyle="1" w:styleId="SprechblasentextZeichen">
-    <w:name w:val="Sprechblasentext Zeichen"/>
-    <w:basedOn w:val="Absatzstandardschriftart"/>
-    <w:link w:val="Sprechblasentext"/>
+  <w:style w:type="character" w:customStyle="1" w:styleId="BalloonTextChar">
+    <w:name w:val="Balloon Text Char"/>
+    <w:basedOn w:val="DefaultParagraphFont"/>
+    <w:link w:val="BalloonText"/>
     <w:uiPriority w:val="99"/>
     <w:semiHidden/>
     <w:rsid w:val="00257818"/>
@@ -5828,9 +5828,9 @@
       <w:szCs w:val="18"/>
     </w:rPr>
   </w:style>
-  <w:style w:type="paragraph" w:styleId="KeinLeerraum">
+  <w:style w:type="paragraph" w:styleId="NoSpacing">
     <w:name w:val="No Spacing"/>
-    <w:link w:val="KeinLeerraumZeichen"/>
+    <w:link w:val="NoSpacingChar"/>
     <w:qFormat/>
     <w:rsid w:val="00257818"/>
     <w:rPr>
@@ -5839,10 +5839,10 @@
       <w:szCs w:val="22"/>
     </w:rPr>
   </w:style>
-  <w:style w:type="character" w:customStyle="1" w:styleId="KeinLeerraumZeichen">
-    <w:name w:val="Kein Leerraum Zeichen"/>
-    <w:basedOn w:val="Absatzstandardschriftart"/>
-    <w:link w:val="KeinLeerraum"/>
+  <w:style w:type="character" w:customStyle="1" w:styleId="NoSpacingChar">
+    <w:name w:val="No Spacing Char"/>
+    <w:basedOn w:val="DefaultParagraphFont"/>
+    <w:link w:val="NoSpacing"/>
     <w:rsid w:val="00257818"/>
     <w:rPr>
       <w:rFonts w:ascii="PMingLiU" w:hAnsi="PMingLiU"/>
@@ -5850,9 +5850,9 @@
       <w:szCs w:val="22"/>
     </w:rPr>
   </w:style>
-  <w:style w:type="table" w:styleId="Tabellenraster">
+  <w:style w:type="table" w:styleId="TableGrid">
     <w:name w:val="Table Grid"/>
-    <w:basedOn w:val="NormaleTabelle"/>
+    <w:basedOn w:val="TableNormal"/>
     <w:uiPriority w:val="59"/>
     <w:rsid w:val="00257818"/>
     <w:tblPr>
@@ -5873,10 +5873,10 @@
       </w:tblCellMar>
     </w:tblPr>
   </w:style>
-  <w:style w:type="character" w:customStyle="1" w:styleId="berschrift1Zeichen">
-    <w:name w:val="Überschrift 1 Zeichen"/>
-    <w:basedOn w:val="Absatzstandardschriftart"/>
-    <w:link w:val="berschrift1"/>
+  <w:style w:type="character" w:customStyle="1" w:styleId="Heading1Char">
+    <w:name w:val="Heading 1 Char"/>
+    <w:basedOn w:val="DefaultParagraphFont"/>
+    <w:link w:val="Heading1"/>
     <w:uiPriority w:val="9"/>
     <w:rsid w:val="00A754D5"/>
     <w:rPr>
@@ -5888,10 +5888,10 @@
       <w:szCs w:val="32"/>
     </w:rPr>
   </w:style>
-  <w:style w:type="paragraph" w:styleId="Inhaltsverzeichnisberschrift">
+  <w:style w:type="paragraph" w:styleId="TOCHeading">
     <w:name w:val="TOC Heading"/>
-    <w:basedOn w:val="berschrift1"/>
-    <w:next w:val="Standard"/>
+    <w:basedOn w:val="Heading1"/>
+    <w:next w:val="Normal"/>
     <w:uiPriority w:val="39"/>
     <w:unhideWhenUsed/>
     <w:qFormat/>
@@ -5906,10 +5906,10 @@
       <w:szCs w:val="28"/>
     </w:rPr>
   </w:style>
-  <w:style w:type="paragraph" w:styleId="Verzeichnis1">
+  <w:style w:type="paragraph" w:styleId="TOC1">
     <w:name w:val="toc 1"/>
-    <w:basedOn w:val="Standard"/>
-    <w:next w:val="Standard"/>
+    <w:basedOn w:val="Normal"/>
+    <w:next w:val="Normal"/>
     <w:autoRedefine/>
     <w:uiPriority w:val="39"/>
     <w:unhideWhenUsed/>
@@ -5921,10 +5921,10 @@
       <w:b/>
     </w:rPr>
   </w:style>
-  <w:style w:type="paragraph" w:styleId="Verzeichnis2">
+  <w:style w:type="paragraph" w:styleId="TOC2">
     <w:name w:val="toc 2"/>
-    <w:basedOn w:val="Standard"/>
-    <w:next w:val="Standard"/>
+    <w:basedOn w:val="Normal"/>
+    <w:next w:val="Normal"/>
     <w:autoRedefine/>
     <w:uiPriority w:val="39"/>
     <w:unhideWhenUsed/>
@@ -5938,10 +5938,10 @@
       <w:szCs w:val="22"/>
     </w:rPr>
   </w:style>
-  <w:style w:type="paragraph" w:styleId="Verzeichnis3">
+  <w:style w:type="paragraph" w:styleId="TOC3">
     <w:name w:val="toc 3"/>
-    <w:basedOn w:val="Standard"/>
-    <w:next w:val="Standard"/>
+    <w:basedOn w:val="Normal"/>
+    <w:next w:val="Normal"/>
     <w:autoRedefine/>
     <w:uiPriority w:val="39"/>
     <w:unhideWhenUsed/>
@@ -5954,10 +5954,10 @@
       <w:szCs w:val="22"/>
     </w:rPr>
   </w:style>
-  <w:style w:type="paragraph" w:styleId="Verzeichnis4">
+  <w:style w:type="paragraph" w:styleId="TOC4">
     <w:name w:val="toc 4"/>
-    <w:basedOn w:val="Standard"/>
-    <w:next w:val="Standard"/>
+    <w:basedOn w:val="Normal"/>
+    <w:next w:val="Normal"/>
     <w:autoRedefine/>
     <w:uiPriority w:val="39"/>
     <w:semiHidden/>
@@ -5971,10 +5971,10 @@
       <w:szCs w:val="20"/>
     </w:rPr>
   </w:style>
-  <w:style w:type="paragraph" w:styleId="Verzeichnis5">
+  <w:style w:type="paragraph" w:styleId="TOC5">
     <w:name w:val="toc 5"/>
-    <w:basedOn w:val="Standard"/>
-    <w:next w:val="Standard"/>
+    <w:basedOn w:val="Normal"/>
+    <w:next w:val="Normal"/>
     <w:autoRedefine/>
     <w:uiPriority w:val="39"/>
     <w:semiHidden/>
@@ -5988,10 +5988,10 @@
       <w:szCs w:val="20"/>
     </w:rPr>
   </w:style>
-  <w:style w:type="paragraph" w:styleId="Verzeichnis6">
+  <w:style w:type="paragraph" w:styleId="TOC6">
     <w:name w:val="toc 6"/>
-    <w:basedOn w:val="Standard"/>
-    <w:next w:val="Standard"/>
+    <w:basedOn w:val="Normal"/>
+    <w:next w:val="Normal"/>
     <w:autoRedefine/>
     <w:uiPriority w:val="39"/>
     <w:semiHidden/>
@@ -6005,10 +6005,10 @@
       <w:szCs w:val="20"/>
     </w:rPr>
   </w:style>
-  <w:style w:type="paragraph" w:styleId="Verzeichnis7">
+  <w:style w:type="paragraph" w:styleId="TOC7">
     <w:name w:val="toc 7"/>
-    <w:basedOn w:val="Standard"/>
-    <w:next w:val="Standard"/>
+    <w:basedOn w:val="Normal"/>
+    <w:next w:val="Normal"/>
     <w:autoRedefine/>
     <w:uiPriority w:val="39"/>
     <w:semiHidden/>
@@ -6022,10 +6022,10 @@
       <w:szCs w:val="20"/>
     </w:rPr>
   </w:style>
-  <w:style w:type="paragraph" w:styleId="Verzeichnis8">
+  <w:style w:type="paragraph" w:styleId="TOC8">
     <w:name w:val="toc 8"/>
-    <w:basedOn w:val="Standard"/>
-    <w:next w:val="Standard"/>
+    <w:basedOn w:val="Normal"/>
+    <w:next w:val="Normal"/>
     <w:autoRedefine/>
     <w:uiPriority w:val="39"/>
     <w:semiHidden/>
@@ -6039,10 +6039,10 @@
       <w:szCs w:val="20"/>
     </w:rPr>
   </w:style>
-  <w:style w:type="paragraph" w:styleId="Verzeichnis9">
+  <w:style w:type="paragraph" w:styleId="TOC9">
     <w:name w:val="toc 9"/>
-    <w:basedOn w:val="Standard"/>
-    <w:next w:val="Standard"/>
+    <w:basedOn w:val="Normal"/>
+    <w:next w:val="Normal"/>
     <w:autoRedefine/>
     <w:uiPriority w:val="39"/>
     <w:semiHidden/>
@@ -6056,10 +6056,10 @@
       <w:szCs w:val="20"/>
     </w:rPr>
   </w:style>
-  <w:style w:type="character" w:customStyle="1" w:styleId="berschrift2Zeichen">
-    <w:name w:val="Überschrift 2 Zeichen"/>
-    <w:basedOn w:val="Absatzstandardschriftart"/>
-    <w:link w:val="berschrift2"/>
+  <w:style w:type="character" w:customStyle="1" w:styleId="Heading2Char">
+    <w:name w:val="Heading 2 Char"/>
+    <w:basedOn w:val="DefaultParagraphFont"/>
+    <w:link w:val="Heading2"/>
     <w:uiPriority w:val="9"/>
     <w:rsid w:val="00074409"/>
     <w:rPr>
@@ -6071,10 +6071,10 @@
       <w:szCs w:val="26"/>
     </w:rPr>
   </w:style>
-  <w:style w:type="character" w:customStyle="1" w:styleId="berschrift3Zeichen">
-    <w:name w:val="Überschrift 3 Zeichen"/>
-    <w:basedOn w:val="Absatzstandardschriftart"/>
-    <w:link w:val="berschrift3"/>
+  <w:style w:type="character" w:customStyle="1" w:styleId="Heading3Char">
+    <w:name w:val="Heading 3 Char"/>
+    <w:basedOn w:val="DefaultParagraphFont"/>
+    <w:link w:val="Heading3"/>
     <w:uiPriority w:val="9"/>
     <w:rsid w:val="00074409"/>
     <w:rPr>
@@ -6084,10 +6084,10 @@
       <w:color w:val="4F81BD" w:themeColor="accent1"/>
     </w:rPr>
   </w:style>
-  <w:style w:type="paragraph" w:styleId="Fuzeile">
+  <w:style w:type="paragraph" w:styleId="Footer">
     <w:name w:val="footer"/>
-    <w:basedOn w:val="Standard"/>
-    <w:link w:val="FuzeileZeichen"/>
+    <w:basedOn w:val="Normal"/>
+    <w:link w:val="FooterChar"/>
     <w:uiPriority w:val="99"/>
     <w:unhideWhenUsed/>
     <w:rsid w:val="00074409"/>
@@ -6098,24 +6098,24 @@
       </w:tabs>
     </w:pPr>
   </w:style>
-  <w:style w:type="character" w:customStyle="1" w:styleId="FuzeileZeichen">
-    <w:name w:val="Fußzeile Zeichen"/>
-    <w:basedOn w:val="Absatzstandardschriftart"/>
-    <w:link w:val="Fuzeile"/>
+  <w:style w:type="character" w:customStyle="1" w:styleId="FooterChar">
+    <w:name w:val="Footer Char"/>
+    <w:basedOn w:val="DefaultParagraphFont"/>
+    <w:link w:val="Footer"/>
     <w:uiPriority w:val="99"/>
     <w:rsid w:val="00074409"/>
   </w:style>
-  <w:style w:type="character" w:styleId="Seitenzahl">
+  <w:style w:type="character" w:styleId="PageNumber">
     <w:name w:val="page number"/>
-    <w:basedOn w:val="Absatzstandardschriftart"/>
+    <w:basedOn w:val="DefaultParagraphFont"/>
     <w:uiPriority w:val="99"/>
     <w:semiHidden/>
     <w:unhideWhenUsed/>
     <w:rsid w:val="00074409"/>
   </w:style>
-  <w:style w:type="paragraph" w:styleId="Listenabsatz">
+  <w:style w:type="paragraph" w:styleId="ListParagraph">
     <w:name w:val="List Paragraph"/>
-    <w:basedOn w:val="Standard"/>
+    <w:basedOn w:val="Normal"/>
     <w:uiPriority w:val="34"/>
     <w:qFormat/>
     <w:rsid w:val="000F095A"/>
@@ -6124,10 +6124,10 @@
       <w:contextualSpacing/>
     </w:pPr>
   </w:style>
-  <w:style w:type="paragraph" w:styleId="Kopfzeile">
+  <w:style w:type="paragraph" w:styleId="Header">
     <w:name w:val="header"/>
-    <w:basedOn w:val="Standard"/>
-    <w:link w:val="KopfzeileZeichen"/>
+    <w:basedOn w:val="Normal"/>
+    <w:link w:val="HeaderChar"/>
     <w:uiPriority w:val="99"/>
     <w:unhideWhenUsed/>
     <w:rsid w:val="006256CD"/>
@@ -6139,10 +6139,10 @@
       <w:spacing w:after="0"/>
     </w:pPr>
   </w:style>
-  <w:style w:type="character" w:customStyle="1" w:styleId="KopfzeileZeichen">
-    <w:name w:val="Kopfzeile Zeichen"/>
-    <w:basedOn w:val="Absatzstandardschriftart"/>
-    <w:link w:val="Kopfzeile"/>
+  <w:style w:type="character" w:customStyle="1" w:styleId="HeaderChar">
+    <w:name w:val="Header Char"/>
+    <w:basedOn w:val="DefaultParagraphFont"/>
+    <w:link w:val="Header"/>
     <w:uiPriority w:val="99"/>
     <w:rsid w:val="006256CD"/>
   </w:style>
@@ -6301,7 +6301,7 @@
     <w:lsdException w:name="Bibliography" w:uiPriority="37"/>
     <w:lsdException w:name="TOC Heading" w:uiPriority="39" w:qFormat="1"/>
   </w:latentStyles>
-  <w:style w:type="paragraph" w:default="1" w:styleId="Standard">
+  <w:style w:type="paragraph" w:default="1" w:styleId="Normal">
     <w:name w:val="Normal"/>
     <w:qFormat/>
     <w:rsid w:val="003C310F"/>
@@ -6309,11 +6309,11 @@
       <w:spacing w:after="120"/>
     </w:pPr>
   </w:style>
-  <w:style w:type="paragraph" w:styleId="berschrift1">
+  <w:style w:type="paragraph" w:styleId="Heading1">
     <w:name w:val="heading 1"/>
-    <w:basedOn w:val="Standard"/>
-    <w:next w:val="Standard"/>
-    <w:link w:val="berschrift1Zeichen"/>
+    <w:basedOn w:val="Normal"/>
+    <w:next w:val="Normal"/>
+    <w:link w:val="Heading1Char"/>
     <w:uiPriority w:val="9"/>
     <w:qFormat/>
     <w:rsid w:val="00A754D5"/>
@@ -6332,11 +6332,11 @@
       <w:szCs w:val="32"/>
     </w:rPr>
   </w:style>
-  <w:style w:type="paragraph" w:styleId="berschrift2">
+  <w:style w:type="paragraph" w:styleId="Heading2">
     <w:name w:val="heading 2"/>
-    <w:basedOn w:val="Standard"/>
-    <w:next w:val="Standard"/>
-    <w:link w:val="berschrift2Zeichen"/>
+    <w:basedOn w:val="Normal"/>
+    <w:next w:val="Normal"/>
+    <w:link w:val="Heading2Char"/>
     <w:uiPriority w:val="9"/>
     <w:unhideWhenUsed/>
     <w:qFormat/>
@@ -6356,11 +6356,11 @@
       <w:szCs w:val="26"/>
     </w:rPr>
   </w:style>
-  <w:style w:type="paragraph" w:styleId="berschrift3">
+  <w:style w:type="paragraph" w:styleId="Heading3">
     <w:name w:val="heading 3"/>
-    <w:basedOn w:val="Standard"/>
-    <w:next w:val="Standard"/>
-    <w:link w:val="berschrift3Zeichen"/>
+    <w:basedOn w:val="Normal"/>
+    <w:next w:val="Normal"/>
+    <w:link w:val="Heading3Char"/>
     <w:uiPriority w:val="9"/>
     <w:unhideWhenUsed/>
     <w:qFormat/>
@@ -6378,13 +6378,13 @@
       <w:color w:val="4F81BD" w:themeColor="accent1"/>
     </w:rPr>
   </w:style>
-  <w:style w:type="character" w:default="1" w:styleId="Absatzstandardschriftart">
+  <w:style w:type="character" w:default="1" w:styleId="DefaultParagraphFont">
     <w:name w:val="Default Paragraph Font"/>
     <w:uiPriority w:val="1"/>
     <w:semiHidden/>
     <w:unhideWhenUsed/>
   </w:style>
-  <w:style w:type="table" w:default="1" w:styleId="NormaleTabelle">
+  <w:style w:type="table" w:default="1" w:styleId="TableNormal">
     <w:name w:val="Normal Table"/>
     <w:uiPriority w:val="99"/>
     <w:semiHidden/>
@@ -6399,16 +6399,16 @@
       </w:tblCellMar>
     </w:tblPr>
   </w:style>
-  <w:style w:type="numbering" w:default="1" w:styleId="KeineListe">
+  <w:style w:type="numbering" w:default="1" w:styleId="NoList">
     <w:name w:val="No List"/>
     <w:uiPriority w:val="99"/>
     <w:semiHidden/>
     <w:unhideWhenUsed/>
   </w:style>
-  <w:style w:type="paragraph" w:styleId="Sprechblasentext">
+  <w:style w:type="paragraph" w:styleId="BalloonText">
     <w:name w:val="Balloon Text"/>
-    <w:basedOn w:val="Standard"/>
-    <w:link w:val="SprechblasentextZeichen"/>
+    <w:basedOn w:val="Normal"/>
+    <w:link w:val="BalloonTextChar"/>
     <w:uiPriority w:val="99"/>
     <w:semiHidden/>
     <w:unhideWhenUsed/>
@@ -6419,10 +6419,10 @@
       <w:szCs w:val="18"/>
     </w:rPr>
   </w:style>
-  <w:style w:type="character" w:customStyle="1" w:styleId="SprechblasentextZeichen">
-    <w:name w:val="Sprechblasentext Zeichen"/>
-    <w:basedOn w:val="Absatzstandardschriftart"/>
-    <w:link w:val="Sprechblasentext"/>
+  <w:style w:type="character" w:customStyle="1" w:styleId="BalloonTextChar">
+    <w:name w:val="Balloon Text Char"/>
+    <w:basedOn w:val="DefaultParagraphFont"/>
+    <w:link w:val="BalloonText"/>
     <w:uiPriority w:val="99"/>
     <w:semiHidden/>
     <w:rsid w:val="00257818"/>
@@ -6432,9 +6432,9 @@
       <w:szCs w:val="18"/>
     </w:rPr>
   </w:style>
-  <w:style w:type="paragraph" w:styleId="KeinLeerraum">
+  <w:style w:type="paragraph" w:styleId="NoSpacing">
     <w:name w:val="No Spacing"/>
-    <w:link w:val="KeinLeerraumZeichen"/>
+    <w:link w:val="NoSpacingChar"/>
     <w:qFormat/>
     <w:rsid w:val="00257818"/>
     <w:rPr>
@@ -6443,10 +6443,10 @@
       <w:szCs w:val="22"/>
     </w:rPr>
   </w:style>
-  <w:style w:type="character" w:customStyle="1" w:styleId="KeinLeerraumZeichen">
-    <w:name w:val="Kein Leerraum Zeichen"/>
-    <w:basedOn w:val="Absatzstandardschriftart"/>
-    <w:link w:val="KeinLeerraum"/>
+  <w:style w:type="character" w:customStyle="1" w:styleId="NoSpacingChar">
+    <w:name w:val="No Spacing Char"/>
+    <w:basedOn w:val="DefaultParagraphFont"/>
+    <w:link w:val="NoSpacing"/>
     <w:rsid w:val="00257818"/>
     <w:rPr>
       <w:rFonts w:ascii="PMingLiU" w:hAnsi="PMingLiU"/>
@@ -6454,9 +6454,9 @@
       <w:szCs w:val="22"/>
     </w:rPr>
   </w:style>
-  <w:style w:type="table" w:styleId="Tabellenraster">
+  <w:style w:type="table" w:styleId="TableGrid">
     <w:name w:val="Table Grid"/>
-    <w:basedOn w:val="NormaleTabelle"/>
+    <w:basedOn w:val="TableNormal"/>
     <w:uiPriority w:val="59"/>
     <w:rsid w:val="00257818"/>
     <w:tblPr>
@@ -6477,10 +6477,10 @@
       </w:tblCellMar>
     </w:tblPr>
   </w:style>
-  <w:style w:type="character" w:customStyle="1" w:styleId="berschrift1Zeichen">
-    <w:name w:val="Überschrift 1 Zeichen"/>
-    <w:basedOn w:val="Absatzstandardschriftart"/>
-    <w:link w:val="berschrift1"/>
+  <w:style w:type="character" w:customStyle="1" w:styleId="Heading1Char">
+    <w:name w:val="Heading 1 Char"/>
+    <w:basedOn w:val="DefaultParagraphFont"/>
+    <w:link w:val="Heading1"/>
     <w:uiPriority w:val="9"/>
     <w:rsid w:val="00A754D5"/>
     <w:rPr>
@@ -6492,10 +6492,10 @@
       <w:szCs w:val="32"/>
     </w:rPr>
   </w:style>
-  <w:style w:type="paragraph" w:styleId="Inhaltsverzeichnisberschrift">
+  <w:style w:type="paragraph" w:styleId="TOCHeading">
     <w:name w:val="TOC Heading"/>
-    <w:basedOn w:val="berschrift1"/>
-    <w:next w:val="Standard"/>
+    <w:basedOn w:val="Heading1"/>
+    <w:next w:val="Normal"/>
     <w:uiPriority w:val="39"/>
     <w:unhideWhenUsed/>
     <w:qFormat/>
@@ -6510,10 +6510,10 @@
       <w:szCs w:val="28"/>
     </w:rPr>
   </w:style>
-  <w:style w:type="paragraph" w:styleId="Verzeichnis1">
+  <w:style w:type="paragraph" w:styleId="TOC1">
     <w:name w:val="toc 1"/>
-    <w:basedOn w:val="Standard"/>
-    <w:next w:val="Standard"/>
+    <w:basedOn w:val="Normal"/>
+    <w:next w:val="Normal"/>
     <w:autoRedefine/>
     <w:uiPriority w:val="39"/>
     <w:unhideWhenUsed/>
@@ -6525,10 +6525,10 @@
       <w:b/>
     </w:rPr>
   </w:style>
-  <w:style w:type="paragraph" w:styleId="Verzeichnis2">
+  <w:style w:type="paragraph" w:styleId="TOC2">
     <w:name w:val="toc 2"/>
-    <w:basedOn w:val="Standard"/>
-    <w:next w:val="Standard"/>
+    <w:basedOn w:val="Normal"/>
+    <w:next w:val="Normal"/>
     <w:autoRedefine/>
     <w:uiPriority w:val="39"/>
     <w:unhideWhenUsed/>
@@ -6542,10 +6542,10 @@
       <w:szCs w:val="22"/>
     </w:rPr>
   </w:style>
-  <w:style w:type="paragraph" w:styleId="Verzeichnis3">
+  <w:style w:type="paragraph" w:styleId="TOC3">
     <w:name w:val="toc 3"/>
-    <w:basedOn w:val="Standard"/>
-    <w:next w:val="Standard"/>
+    <w:basedOn w:val="Normal"/>
+    <w:next w:val="Normal"/>
     <w:autoRedefine/>
     <w:uiPriority w:val="39"/>
     <w:unhideWhenUsed/>
@@ -6558,10 +6558,10 @@
       <w:szCs w:val="22"/>
     </w:rPr>
   </w:style>
-  <w:style w:type="paragraph" w:styleId="Verzeichnis4">
+  <w:style w:type="paragraph" w:styleId="TOC4">
     <w:name w:val="toc 4"/>
-    <w:basedOn w:val="Standard"/>
-    <w:next w:val="Standard"/>
+    <w:basedOn w:val="Normal"/>
+    <w:next w:val="Normal"/>
     <w:autoRedefine/>
     <w:uiPriority w:val="39"/>
     <w:semiHidden/>
@@ -6575,10 +6575,10 @@
       <w:szCs w:val="20"/>
     </w:rPr>
   </w:style>
-  <w:style w:type="paragraph" w:styleId="Verzeichnis5">
+  <w:style w:type="paragraph" w:styleId="TOC5">
     <w:name w:val="toc 5"/>
-    <w:basedOn w:val="Standard"/>
-    <w:next w:val="Standard"/>
+    <w:basedOn w:val="Normal"/>
+    <w:next w:val="Normal"/>
     <w:autoRedefine/>
     <w:uiPriority w:val="39"/>
     <w:semiHidden/>
@@ -6592,10 +6592,10 @@
       <w:szCs w:val="20"/>
     </w:rPr>
   </w:style>
-  <w:style w:type="paragraph" w:styleId="Verzeichnis6">
+  <w:style w:type="paragraph" w:styleId="TOC6">
     <w:name w:val="toc 6"/>
-    <w:basedOn w:val="Standard"/>
-    <w:next w:val="Standard"/>
+    <w:basedOn w:val="Normal"/>
+    <w:next w:val="Normal"/>
     <w:autoRedefine/>
     <w:uiPriority w:val="39"/>
     <w:semiHidden/>
@@ -6609,10 +6609,10 @@
       <w:szCs w:val="20"/>
     </w:rPr>
   </w:style>
-  <w:style w:type="paragraph" w:styleId="Verzeichnis7">
+  <w:style w:type="paragraph" w:styleId="TOC7">
     <w:name w:val="toc 7"/>
-    <w:basedOn w:val="Standard"/>
-    <w:next w:val="Standard"/>
+    <w:basedOn w:val="Normal"/>
+    <w:next w:val="Normal"/>
     <w:autoRedefine/>
     <w:uiPriority w:val="39"/>
     <w:semiHidden/>
@@ -6626,10 +6626,10 @@
       <w:szCs w:val="20"/>
     </w:rPr>
   </w:style>
-  <w:style w:type="paragraph" w:styleId="Verzeichnis8">
+  <w:style w:type="paragraph" w:styleId="TOC8">
     <w:name w:val="toc 8"/>
-    <w:basedOn w:val="Standard"/>
-    <w:next w:val="Standard"/>
+    <w:basedOn w:val="Normal"/>
+    <w:next w:val="Normal"/>
     <w:autoRedefine/>
     <w:uiPriority w:val="39"/>
     <w:semiHidden/>
@@ -6643,10 +6643,10 @@
       <w:szCs w:val="20"/>
     </w:rPr>
   </w:style>
-  <w:style w:type="paragraph" w:styleId="Verzeichnis9">
+  <w:style w:type="paragraph" w:styleId="TOC9">
     <w:name w:val="toc 9"/>
-    <w:basedOn w:val="Standard"/>
-    <w:next w:val="Standard"/>
+    <w:basedOn w:val="Normal"/>
+    <w:next w:val="Normal"/>
     <w:autoRedefine/>
     <w:uiPriority w:val="39"/>
     <w:semiHidden/>
@@ -6660,10 +6660,10 @@
       <w:szCs w:val="20"/>
     </w:rPr>
   </w:style>
-  <w:style w:type="character" w:customStyle="1" w:styleId="berschrift2Zeichen">
-    <w:name w:val="Überschrift 2 Zeichen"/>
-    <w:basedOn w:val="Absatzstandardschriftart"/>
-    <w:link w:val="berschrift2"/>
+  <w:style w:type="character" w:customStyle="1" w:styleId="Heading2Char">
+    <w:name w:val="Heading 2 Char"/>
+    <w:basedOn w:val="DefaultParagraphFont"/>
+    <w:link w:val="Heading2"/>
     <w:uiPriority w:val="9"/>
     <w:rsid w:val="00074409"/>
     <w:rPr>
@@ -6675,10 +6675,10 @@
       <w:szCs w:val="26"/>
     </w:rPr>
   </w:style>
-  <w:style w:type="character" w:customStyle="1" w:styleId="berschrift3Zeichen">
-    <w:name w:val="Überschrift 3 Zeichen"/>
-    <w:basedOn w:val="Absatzstandardschriftart"/>
-    <w:link w:val="berschrift3"/>
+  <w:style w:type="character" w:customStyle="1" w:styleId="Heading3Char">
+    <w:name w:val="Heading 3 Char"/>
+    <w:basedOn w:val="DefaultParagraphFont"/>
+    <w:link w:val="Heading3"/>
     <w:uiPriority w:val="9"/>
     <w:rsid w:val="00074409"/>
     <w:rPr>
@@ -6688,10 +6688,10 @@
       <w:color w:val="4F81BD" w:themeColor="accent1"/>
     </w:rPr>
   </w:style>
-  <w:style w:type="paragraph" w:styleId="Fuzeile">
+  <w:style w:type="paragraph" w:styleId="Footer">
     <w:name w:val="footer"/>
-    <w:basedOn w:val="Standard"/>
-    <w:link w:val="FuzeileZeichen"/>
+    <w:basedOn w:val="Normal"/>
+    <w:link w:val="FooterChar"/>
     <w:uiPriority w:val="99"/>
     <w:unhideWhenUsed/>
     <w:rsid w:val="00074409"/>
@@ -6702,24 +6702,24 @@
       </w:tabs>
     </w:pPr>
   </w:style>
-  <w:style w:type="character" w:customStyle="1" w:styleId="FuzeileZeichen">
-    <w:name w:val="Fußzeile Zeichen"/>
-    <w:basedOn w:val="Absatzstandardschriftart"/>
-    <w:link w:val="Fuzeile"/>
+  <w:style w:type="character" w:customStyle="1" w:styleId="FooterChar">
+    <w:name w:val="Footer Char"/>
+    <w:basedOn w:val="DefaultParagraphFont"/>
+    <w:link w:val="Footer"/>
     <w:uiPriority w:val="99"/>
     <w:rsid w:val="00074409"/>
   </w:style>
-  <w:style w:type="character" w:styleId="Seitenzahl">
+  <w:style w:type="character" w:styleId="PageNumber">
     <w:name w:val="page number"/>
-    <w:basedOn w:val="Absatzstandardschriftart"/>
+    <w:basedOn w:val="DefaultParagraphFont"/>
     <w:uiPriority w:val="99"/>
     <w:semiHidden/>
     <w:unhideWhenUsed/>
     <w:rsid w:val="00074409"/>
   </w:style>
-  <w:style w:type="paragraph" w:styleId="Listenabsatz">
+  <w:style w:type="paragraph" w:styleId="ListParagraph">
     <w:name w:val="List Paragraph"/>
-    <w:basedOn w:val="Standard"/>
+    <w:basedOn w:val="Normal"/>
     <w:uiPriority w:val="34"/>
     <w:qFormat/>
     <w:rsid w:val="000F095A"/>
@@ -6728,10 +6728,10 @@
       <w:contextualSpacing/>
     </w:pPr>
   </w:style>
-  <w:style w:type="paragraph" w:styleId="Kopfzeile">
+  <w:style w:type="paragraph" w:styleId="Header">
     <w:name w:val="header"/>
-    <w:basedOn w:val="Standard"/>
-    <w:link w:val="KopfzeileZeichen"/>
+    <w:basedOn w:val="Normal"/>
+    <w:link w:val="HeaderChar"/>
     <w:uiPriority w:val="99"/>
     <w:unhideWhenUsed/>
     <w:rsid w:val="006256CD"/>
@@ -6743,10 +6743,10 @@
       <w:spacing w:after="0"/>
     </w:pPr>
   </w:style>
-  <w:style w:type="character" w:customStyle="1" w:styleId="KopfzeileZeichen">
-    <w:name w:val="Kopfzeile Zeichen"/>
-    <w:basedOn w:val="Absatzstandardschriftart"/>
-    <w:link w:val="Kopfzeile"/>
+  <w:style w:type="character" w:customStyle="1" w:styleId="HeaderChar">
+    <w:name w:val="Header Char"/>
+    <w:basedOn w:val="DefaultParagraphFont"/>
+    <w:link w:val="Header"/>
     <w:uiPriority w:val="99"/>
     <w:rsid w:val="006256CD"/>
   </w:style>
@@ -7078,7 +7078,7 @@
 </file>
 
 <file path=customXml/itemProps1.xml><?xml version="1.0" encoding="utf-8"?>
-<ds:datastoreItem xmlns:ds="http://schemas.openxmlformats.org/officeDocument/2006/customXml" ds:itemID="{DF974304-B1D2-9A48-8BF9-F1B00095E493}">
+<ds:datastoreItem xmlns:ds="http://schemas.openxmlformats.org/officeDocument/2006/customXml" ds:itemID="{D36B95D4-8DCD-7B43-A496-B704930A4EF6}">
   <ds:schemaRefs>
     <ds:schemaRef ds:uri="http://schemas.openxmlformats.org/officeDocument/2006/bibliography"/>
   </ds:schemaRefs>

</xml_diff>

<commit_message>
Doku und Präsentation bearbeitet
</commit_message>
<xml_diff>
--- a/Doku/Dokumentation/Dokumentation.docx
+++ b/Doku/Dokumentation/Dokumentation.docx
@@ -28,7 +28,6 @@
               <w:b/>
               <w:bCs/>
               <w:noProof/>
-              <w:lang w:val="en-US" w:eastAsia="en-US"/>
             </w:rPr>
             <w:drawing>
               <wp:anchor distT="0" distB="0" distL="114300" distR="114300" simplePos="0" relativeHeight="251658240" behindDoc="0" locked="0" layoutInCell="1" allowOverlap="1" wp14:anchorId="7F420100" wp14:editId="222D5E8E">
@@ -110,7 +109,6 @@
           <w:r>
             <w:rPr>
               <w:noProof/>
-              <w:lang w:val="en-US" w:eastAsia="en-US"/>
             </w:rPr>
             <mc:AlternateContent>
               <mc:Choice Requires="wps">
@@ -208,7 +206,6 @@
           <w:r>
             <w:rPr>
               <w:noProof/>
-              <w:lang w:val="en-US" w:eastAsia="en-US"/>
             </w:rPr>
             <mc:AlternateContent>
               <mc:Choice Requires="wpg">
@@ -526,7 +523,7 @@
     </w:p>
     <w:tbl>
       <w:tblPr>
-        <w:tblStyle w:val="TableGrid"/>
+        <w:tblStyle w:val="Tabellenraster"/>
         <w:tblW w:w="0" w:type="auto"/>
         <w:tblBorders>
           <w:top w:val="none" w:sz="0" w:space="0" w:color="auto"/>
@@ -943,7 +940,7 @@
       <w:sdtContent>
         <w:p>
           <w:pPr>
-            <w:pStyle w:val="TOCHeading"/>
+            <w:pStyle w:val="Inhaltsverzeichnisberschrift"/>
           </w:pPr>
           <w:r>
             <w:t>Inhaltsverzeichnis</w:t>
@@ -951,7 +948,7 @@
         </w:p>
         <w:p>
           <w:pPr>
-            <w:pStyle w:val="TOC1"/>
+            <w:pStyle w:val="Verzeichnis1"/>
             <w:tabs>
               <w:tab w:val="right" w:leader="dot" w:pos="9396"/>
             </w:tabs>
@@ -1026,7 +1023,7 @@
         </w:p>
         <w:p>
           <w:pPr>
-            <w:pStyle w:val="TOC2"/>
+            <w:pStyle w:val="Verzeichnis2"/>
             <w:tabs>
               <w:tab w:val="right" w:leader="dot" w:pos="9396"/>
             </w:tabs>
@@ -1088,7 +1085,7 @@
         </w:p>
         <w:p>
           <w:pPr>
-            <w:pStyle w:val="TOC1"/>
+            <w:pStyle w:val="Verzeichnis1"/>
             <w:tabs>
               <w:tab w:val="right" w:leader="dot" w:pos="9396"/>
             </w:tabs>
@@ -1148,7 +1145,7 @@
         </w:p>
         <w:p>
           <w:pPr>
-            <w:pStyle w:val="TOC2"/>
+            <w:pStyle w:val="Verzeichnis2"/>
             <w:tabs>
               <w:tab w:val="right" w:leader="dot" w:pos="9396"/>
             </w:tabs>
@@ -1210,7 +1207,7 @@
         </w:p>
         <w:p>
           <w:pPr>
-            <w:pStyle w:val="TOC2"/>
+            <w:pStyle w:val="Verzeichnis2"/>
             <w:tabs>
               <w:tab w:val="right" w:leader="dot" w:pos="9396"/>
             </w:tabs>
@@ -1272,7 +1269,7 @@
         </w:p>
         <w:p>
           <w:pPr>
-            <w:pStyle w:val="TOC2"/>
+            <w:pStyle w:val="Verzeichnis2"/>
             <w:tabs>
               <w:tab w:val="right" w:leader="dot" w:pos="9396"/>
             </w:tabs>
@@ -1334,7 +1331,7 @@
         </w:p>
         <w:p>
           <w:pPr>
-            <w:pStyle w:val="TOC3"/>
+            <w:pStyle w:val="Verzeichnis3"/>
             <w:tabs>
               <w:tab w:val="right" w:leader="dot" w:pos="9396"/>
             </w:tabs>
@@ -1395,7 +1392,7 @@
         </w:p>
         <w:p>
           <w:pPr>
-            <w:pStyle w:val="TOC3"/>
+            <w:pStyle w:val="Verzeichnis3"/>
             <w:tabs>
               <w:tab w:val="right" w:leader="dot" w:pos="9396"/>
             </w:tabs>
@@ -1456,7 +1453,7 @@
         </w:p>
         <w:p>
           <w:pPr>
-            <w:pStyle w:val="TOC3"/>
+            <w:pStyle w:val="Verzeichnis3"/>
             <w:tabs>
               <w:tab w:val="right" w:leader="dot" w:pos="9396"/>
             </w:tabs>
@@ -1517,7 +1514,7 @@
         </w:p>
         <w:p>
           <w:pPr>
-            <w:pStyle w:val="TOC2"/>
+            <w:pStyle w:val="Verzeichnis2"/>
             <w:tabs>
               <w:tab w:val="right" w:leader="dot" w:pos="9396"/>
             </w:tabs>
@@ -1579,7 +1576,7 @@
         </w:p>
         <w:p>
           <w:pPr>
-            <w:pStyle w:val="TOC1"/>
+            <w:pStyle w:val="Verzeichnis1"/>
             <w:tabs>
               <w:tab w:val="right" w:leader="dot" w:pos="9396"/>
             </w:tabs>
@@ -1639,7 +1636,7 @@
         </w:p>
         <w:p>
           <w:pPr>
-            <w:pStyle w:val="TOC2"/>
+            <w:pStyle w:val="Verzeichnis2"/>
             <w:tabs>
               <w:tab w:val="right" w:leader="dot" w:pos="9396"/>
             </w:tabs>
@@ -1701,7 +1698,7 @@
         </w:p>
         <w:p>
           <w:pPr>
-            <w:pStyle w:val="TOC3"/>
+            <w:pStyle w:val="Verzeichnis3"/>
             <w:tabs>
               <w:tab w:val="right" w:leader="dot" w:pos="9396"/>
             </w:tabs>
@@ -1769,7 +1766,7 @@
         </w:p>
         <w:p>
           <w:pPr>
-            <w:pStyle w:val="TOC3"/>
+            <w:pStyle w:val="Verzeichnis3"/>
             <w:tabs>
               <w:tab w:val="right" w:leader="dot" w:pos="9396"/>
             </w:tabs>
@@ -1837,7 +1834,7 @@
         </w:p>
         <w:p>
           <w:pPr>
-            <w:pStyle w:val="TOC3"/>
+            <w:pStyle w:val="Verzeichnis3"/>
             <w:tabs>
               <w:tab w:val="right" w:leader="dot" w:pos="9396"/>
             </w:tabs>
@@ -1905,7 +1902,7 @@
         </w:p>
         <w:p>
           <w:pPr>
-            <w:pStyle w:val="TOC3"/>
+            <w:pStyle w:val="Verzeichnis3"/>
             <w:tabs>
               <w:tab w:val="right" w:leader="dot" w:pos="9396"/>
             </w:tabs>
@@ -1966,7 +1963,7 @@
         </w:p>
         <w:p>
           <w:pPr>
-            <w:pStyle w:val="TOC2"/>
+            <w:pStyle w:val="Verzeichnis2"/>
             <w:tabs>
               <w:tab w:val="right" w:leader="dot" w:pos="9396"/>
             </w:tabs>
@@ -2028,7 +2025,7 @@
         </w:p>
         <w:p>
           <w:pPr>
-            <w:pStyle w:val="TOC2"/>
+            <w:pStyle w:val="Verzeichnis2"/>
             <w:tabs>
               <w:tab w:val="right" w:leader="dot" w:pos="9396"/>
             </w:tabs>
@@ -2090,7 +2087,7 @@
         </w:p>
         <w:p>
           <w:pPr>
-            <w:pStyle w:val="TOC2"/>
+            <w:pStyle w:val="Verzeichnis2"/>
             <w:tabs>
               <w:tab w:val="right" w:leader="dot" w:pos="9396"/>
             </w:tabs>
@@ -2164,7 +2161,7 @@
     </w:sdt>
     <w:p>
       <w:pPr>
-        <w:pStyle w:val="Heading1"/>
+        <w:pStyle w:val="berschrift1"/>
       </w:pPr>
     </w:p>
     <w:p>
@@ -2195,7 +2192,7 @@
     </w:p>
     <w:p>
       <w:pPr>
-        <w:pStyle w:val="Heading1"/>
+        <w:pStyle w:val="berschrift1"/>
       </w:pPr>
       <w:bookmarkStart w:id="0" w:name="_Toc298409611"/>
       <w:r>
@@ -2342,43 +2339,34 @@
           <w:rFonts w:cs="Times New Roman"/>
           <w:iCs/>
         </w:rPr>
-        <w:t>Die Webanwendung bietet den Mehrwert, dass nun Kunden und Mitarbeiter angelegt werden können und diese verschiedene Aktionen betreiben können wie zum Beispiel das Einsehen von Fahrzeugen, ohne, dass dab</w:t>
-      </w:r>
-      <w:bookmarkStart w:id="1" w:name="_GoBack"/>
+        <w:t>Die Webanwendung bietet den Mehrwert, dass nun Kunden und Mitarbeiter angelegt werden können und diese verschiedene Aktionen betreiben können wie zum Beispiel das Einsehen von Fahrzeugen, ohne, dass dabei Kenntnisse über ein Datenbanksystem oder die jeweilige Software vorhanden sein muss. All dies ist sehr intuitiv über die Webanwendung möglich.</w:t>
+      </w:r>
+    </w:p>
+    <w:p>
+      <w:pPr>
+        <w:widowControl w:val="0"/>
+        <w:autoSpaceDE w:val="0"/>
+        <w:autoSpaceDN w:val="0"/>
+        <w:adjustRightInd w:val="0"/>
+        <w:spacing w:line="360" w:lineRule="auto"/>
+        <w:rPr>
+          <w:rFonts w:ascii="Times New Roman" w:hAnsi="Times New Roman" w:cs="Times New Roman"/>
+          <w:i/>
+          <w:iCs/>
+          <w:sz w:val="22"/>
+          <w:szCs w:val="22"/>
+        </w:rPr>
+      </w:pPr>
+    </w:p>
+    <w:p>
+      <w:pPr>
+        <w:pStyle w:val="berschrift2"/>
+      </w:pPr>
+      <w:bookmarkStart w:id="1" w:name="_Toc298409612"/>
+      <w:r>
+        <w:t>1.1 Anforderungen</w:t>
+      </w:r>
       <w:bookmarkEnd w:id="1"/>
-      <w:r>
-        <w:rPr>
-          <w:rFonts w:cs="Times New Roman"/>
-          <w:iCs/>
-        </w:rPr>
-        <w:t>ei Kenntnisse über ein Datenbanksystem oder die jeweilige Software vorhanden sein muss. All dies ist sehr intuitiv über die Webanwendung möglich.</w:t>
-      </w:r>
-    </w:p>
-    <w:p>
-      <w:pPr>
-        <w:widowControl w:val="0"/>
-        <w:autoSpaceDE w:val="0"/>
-        <w:autoSpaceDN w:val="0"/>
-        <w:adjustRightInd w:val="0"/>
-        <w:spacing w:line="360" w:lineRule="auto"/>
-        <w:rPr>
-          <w:rFonts w:ascii="Times New Roman" w:hAnsi="Times New Roman" w:cs="Times New Roman"/>
-          <w:i/>
-          <w:iCs/>
-          <w:sz w:val="22"/>
-          <w:szCs w:val="22"/>
-        </w:rPr>
-      </w:pPr>
-    </w:p>
-    <w:p>
-      <w:pPr>
-        <w:pStyle w:val="Heading2"/>
-      </w:pPr>
-      <w:bookmarkStart w:id="2" w:name="_Toc298409612"/>
-      <w:r>
-        <w:t>1.1 Anforderungen</w:t>
-      </w:r>
-      <w:bookmarkEnd w:id="2"/>
     </w:p>
     <w:p>
       <w:pPr>
@@ -2572,74 +2560,73 @@
     </w:p>
     <w:p>
       <w:pPr>
-        <w:pStyle w:val="Heading1"/>
-      </w:pPr>
-      <w:bookmarkStart w:id="3" w:name="_Toc298409613"/>
+        <w:pStyle w:val="berschrift1"/>
+      </w:pPr>
+      <w:bookmarkStart w:id="2" w:name="_Toc298409613"/>
       <w:r>
         <w:t xml:space="preserve">2. </w:t>
       </w:r>
       <w:r>
         <w:t>Architektur</w:t>
       </w:r>
+      <w:bookmarkEnd w:id="2"/>
+    </w:p>
+    <w:p>
+      <w:pPr>
+        <w:widowControl w:val="0"/>
+        <w:autoSpaceDE w:val="0"/>
+        <w:autoSpaceDN w:val="0"/>
+        <w:adjustRightInd w:val="0"/>
+        <w:spacing w:line="360" w:lineRule="auto"/>
+        <w:rPr>
+          <w:rFonts w:ascii="Times New Roman" w:hAnsi="Times New Roman" w:cs="Times New Roman"/>
+          <w:i/>
+          <w:iCs/>
+          <w:sz w:val="22"/>
+          <w:szCs w:val="22"/>
+        </w:rPr>
+      </w:pPr>
+      <w:r>
+        <w:rPr>
+          <w:rFonts w:ascii="Times New Roman" w:hAnsi="Times New Roman" w:cs="Times New Roman"/>
+          <w:i/>
+          <w:iCs/>
+          <w:sz w:val="22"/>
+          <w:szCs w:val="22"/>
+        </w:rPr>
+        <w:t>In diesem Kapitel soll beschrieben werden, wie das Projekt und die Datenbank strukturiert ist und welche Technologien und Frameworks verwendet werden.</w:t>
+      </w:r>
+    </w:p>
+    <w:p>
+      <w:pPr>
+        <w:widowControl w:val="0"/>
+        <w:autoSpaceDE w:val="0"/>
+        <w:autoSpaceDN w:val="0"/>
+        <w:adjustRightInd w:val="0"/>
+        <w:spacing w:line="360" w:lineRule="auto"/>
+        <w:rPr>
+          <w:rFonts w:ascii="Times New Roman" w:hAnsi="Times New Roman" w:cs="Times New Roman"/>
+          <w:i/>
+          <w:iCs/>
+          <w:sz w:val="22"/>
+          <w:szCs w:val="22"/>
+        </w:rPr>
+      </w:pPr>
+    </w:p>
+    <w:p>
+      <w:pPr>
+        <w:pStyle w:val="berschrift2"/>
+      </w:pPr>
+      <w:bookmarkStart w:id="3" w:name="_Toc298409614"/>
+      <w:r>
+        <w:t>2.1 Gesamtarchitektur</w:t>
+      </w:r>
       <w:bookmarkEnd w:id="3"/>
     </w:p>
     <w:p>
-      <w:pPr>
-        <w:widowControl w:val="0"/>
-        <w:autoSpaceDE w:val="0"/>
-        <w:autoSpaceDN w:val="0"/>
-        <w:adjustRightInd w:val="0"/>
-        <w:spacing w:line="360" w:lineRule="auto"/>
-        <w:rPr>
-          <w:rFonts w:ascii="Times New Roman" w:hAnsi="Times New Roman" w:cs="Times New Roman"/>
-          <w:i/>
-          <w:iCs/>
-          <w:sz w:val="22"/>
-          <w:szCs w:val="22"/>
-        </w:rPr>
-      </w:pPr>
-      <w:r>
-        <w:rPr>
-          <w:rFonts w:ascii="Times New Roman" w:hAnsi="Times New Roman" w:cs="Times New Roman"/>
-          <w:i/>
-          <w:iCs/>
-          <w:sz w:val="22"/>
-          <w:szCs w:val="22"/>
-        </w:rPr>
-        <w:t>In diesem Kapitel soll beschrieben werden, wie das Projekt und die Datenbank strukturiert ist und welche Technologien und Frameworks verwendet werden.</w:t>
-      </w:r>
-    </w:p>
-    <w:p>
-      <w:pPr>
-        <w:widowControl w:val="0"/>
-        <w:autoSpaceDE w:val="0"/>
-        <w:autoSpaceDN w:val="0"/>
-        <w:adjustRightInd w:val="0"/>
-        <w:spacing w:line="360" w:lineRule="auto"/>
-        <w:rPr>
-          <w:rFonts w:ascii="Times New Roman" w:hAnsi="Times New Roman" w:cs="Times New Roman"/>
-          <w:i/>
-          <w:iCs/>
-          <w:sz w:val="22"/>
-          <w:szCs w:val="22"/>
-        </w:rPr>
-      </w:pPr>
-    </w:p>
-    <w:p>
-      <w:pPr>
-        <w:pStyle w:val="Heading2"/>
-      </w:pPr>
-      <w:bookmarkStart w:id="4" w:name="_Toc298409614"/>
-      <w:r>
-        <w:t>2.1 Gesamtarchitektur</w:t>
-      </w:r>
-      <w:bookmarkEnd w:id="4"/>
-    </w:p>
-    <w:p>
       <w:r>
         <w:rPr>
           <w:noProof/>
-          <w:lang w:val="en-US" w:eastAsia="en-US"/>
         </w:rPr>
         <w:drawing>
           <wp:inline distT="0" distB="0" distL="0" distR="0" wp14:anchorId="4C91A129" wp14:editId="26412608">
@@ -2713,7 +2700,7 @@
     </w:p>
     <w:p>
       <w:pPr>
-        <w:pStyle w:val="ListParagraph"/>
+        <w:pStyle w:val="Listenabsatz"/>
         <w:widowControl w:val="0"/>
         <w:numPr>
           <w:ilvl w:val="0"/>
@@ -2737,7 +2724,7 @@
     </w:p>
     <w:p>
       <w:pPr>
-        <w:pStyle w:val="ListParagraph"/>
+        <w:pStyle w:val="Listenabsatz"/>
         <w:widowControl w:val="0"/>
         <w:autoSpaceDE w:val="0"/>
         <w:autoSpaceDN w:val="0"/>
@@ -2789,7 +2776,7 @@
     </w:p>
     <w:p>
       <w:pPr>
-        <w:pStyle w:val="ListParagraph"/>
+        <w:pStyle w:val="Listenabsatz"/>
         <w:widowControl w:val="0"/>
         <w:numPr>
           <w:ilvl w:val="0"/>
@@ -2813,7 +2800,7 @@
     </w:p>
     <w:p>
       <w:pPr>
-        <w:pStyle w:val="ListParagraph"/>
+        <w:pStyle w:val="Listenabsatz"/>
         <w:widowControl w:val="0"/>
         <w:autoSpaceDE w:val="0"/>
         <w:autoSpaceDN w:val="0"/>
@@ -2881,7 +2868,7 @@
     </w:p>
     <w:p>
       <w:pPr>
-        <w:pStyle w:val="ListParagraph"/>
+        <w:pStyle w:val="Listenabsatz"/>
         <w:widowControl w:val="0"/>
         <w:numPr>
           <w:ilvl w:val="0"/>
@@ -2905,7 +2892,7 @@
     </w:p>
     <w:p>
       <w:pPr>
-        <w:pStyle w:val="ListParagraph"/>
+        <w:pStyle w:val="Listenabsatz"/>
         <w:widowControl w:val="0"/>
         <w:autoSpaceDE w:val="0"/>
         <w:autoSpaceDN w:val="0"/>
@@ -2925,7 +2912,7 @@
     </w:p>
     <w:p>
       <w:pPr>
-        <w:pStyle w:val="ListParagraph"/>
+        <w:pStyle w:val="Listenabsatz"/>
         <w:widowControl w:val="0"/>
         <w:autoSpaceDE w:val="0"/>
         <w:autoSpaceDN w:val="0"/>
@@ -2938,7 +2925,7 @@
     </w:p>
     <w:p>
       <w:pPr>
-        <w:pStyle w:val="ListParagraph"/>
+        <w:pStyle w:val="Listenabsatz"/>
         <w:widowControl w:val="0"/>
         <w:autoSpaceDE w:val="0"/>
         <w:autoSpaceDN w:val="0"/>
@@ -3016,13 +3003,13 @@
     </w:p>
     <w:p>
       <w:pPr>
-        <w:pStyle w:val="Heading2"/>
-      </w:pPr>
-      <w:bookmarkStart w:id="5" w:name="_Toc298409615"/>
+        <w:pStyle w:val="berschrift2"/>
+      </w:pPr>
+      <w:bookmarkStart w:id="4" w:name="_Toc298409615"/>
       <w:r>
         <w:t>2.2 Programmabläufe</w:t>
       </w:r>
-      <w:bookmarkEnd w:id="5"/>
+      <w:bookmarkEnd w:id="4"/>
     </w:p>
     <w:p>
       <w:r>
@@ -3087,7 +3074,6 @@
           <w:rFonts w:ascii="Times New Roman" w:hAnsi="Times New Roman" w:cs="Times New Roman"/>
           <w:iCs/>
           <w:noProof/>
-          <w:lang w:val="en-US" w:eastAsia="en-US"/>
         </w:rPr>
         <w:drawing>
           <wp:inline distT="0" distB="0" distL="0" distR="0" wp14:anchorId="445A5544" wp14:editId="180C6EE6">
@@ -3179,7 +3165,28 @@
           <w:rFonts w:ascii="Times New Roman" w:hAnsi="Times New Roman" w:cs="Times New Roman"/>
           <w:iCs/>
         </w:rPr>
-        <w:t xml:space="preserve"> in einer Entität wir in unseren DAOs die </w:t>
+        <w:t xml:space="preserve"> in einer Entität wir</w:t>
+      </w:r>
+      <w:r>
+        <w:rPr>
+          <w:rFonts w:ascii="Times New Roman" w:hAnsi="Times New Roman" w:cs="Times New Roman"/>
+          <w:iCs/>
+        </w:rPr>
+        <w:t>d in den</w:t>
+      </w:r>
+      <w:r>
+        <w:rPr>
+          <w:rFonts w:ascii="Times New Roman" w:hAnsi="Times New Roman" w:cs="Times New Roman"/>
+          <w:iCs/>
+        </w:rPr>
+        <w:t xml:space="preserve"> DA</w:t>
+      </w:r>
+      <w:r>
+        <w:rPr>
+          <w:rFonts w:ascii="Times New Roman" w:hAnsi="Times New Roman" w:cs="Times New Roman"/>
+          <w:iCs/>
+        </w:rPr>
+        <w:t xml:space="preserve">Os die </w:t>
       </w:r>
       <w:proofErr w:type="spellStart"/>
       <w:r>
@@ -3195,7 +3202,14 @@
           <w:rFonts w:ascii="Times New Roman" w:hAnsi="Times New Roman" w:cs="Times New Roman"/>
           <w:iCs/>
         </w:rPr>
-        <w:t xml:space="preserve"> Methode aufgerufen.  Die Parameter entsprechen dabei</w:t>
+        <w:t xml:space="preserve"> Methode aufgerufen. </w:t>
+      </w:r>
+      <w:r>
+        <w:rPr>
+          <w:rFonts w:ascii="Times New Roman" w:hAnsi="Times New Roman" w:cs="Times New Roman"/>
+          <w:iCs/>
+        </w:rPr>
+        <w:t>Die Parameter entsprechen dabei</w:t>
       </w:r>
       <w:r>
         <w:rPr>
@@ -3216,23 +3230,14 @@
           <w:rFonts w:ascii="Times New Roman" w:hAnsi="Times New Roman" w:cs="Times New Roman"/>
           <w:iCs/>
         </w:rPr>
-        <w:t xml:space="preserve"> Der Primärschlüssel, die </w:t>
-      </w:r>
-      <w:proofErr w:type="spellStart"/>
-      <w:r>
-        <w:rPr>
-          <w:rFonts w:ascii="Times New Roman" w:hAnsi="Times New Roman" w:cs="Times New Roman"/>
-          <w:iCs/>
-        </w:rPr>
-        <w:t>kundennummer</w:t>
-      </w:r>
-      <w:proofErr w:type="spellEnd"/>
-      <w:r>
-        <w:rPr>
-          <w:rFonts w:ascii="Times New Roman" w:hAnsi="Times New Roman" w:cs="Times New Roman"/>
-          <w:iCs/>
-        </w:rPr>
-        <w:t>,  wird automatisch generiert.</w:t>
+        <w:t xml:space="preserve"> Der Primärschlüssel, die K</w:t>
+      </w:r>
+      <w:r>
+        <w:rPr>
+          <w:rFonts w:ascii="Times New Roman" w:hAnsi="Times New Roman" w:cs="Times New Roman"/>
+          <w:iCs/>
+        </w:rPr>
+        <w:t>undennummer,  wird automatisch generiert.</w:t>
       </w:r>
       <w:r>
         <w:rPr>
@@ -3320,7 +3325,6 @@
           <w:rFonts w:ascii="Times New Roman" w:hAnsi="Times New Roman" w:cs="Times New Roman"/>
           <w:iCs/>
           <w:noProof/>
-          <w:lang w:val="en-US" w:eastAsia="en-US"/>
         </w:rPr>
         <w:drawing>
           <wp:inline distT="0" distB="0" distL="0" distR="0" wp14:anchorId="43D1B615" wp14:editId="2EC52707">
@@ -3389,14 +3393,42 @@
           <w:rFonts w:ascii="Times New Roman" w:hAnsi="Times New Roman" w:cs="Times New Roman"/>
           <w:iCs/>
         </w:rPr>
-        <w:t>Eine Login Funktion war von uns zu Anfang des Projekts nicht geplant. Aufgrund sich veränderter Anforderungen haben wir</w:t>
-      </w:r>
-      <w:r>
-        <w:rPr>
-          <w:rFonts w:ascii="Times New Roman" w:hAnsi="Times New Roman" w:cs="Times New Roman"/>
-          <w:iCs/>
-        </w:rPr>
-        <w:t xml:space="preserve"> diese Funktion in der finalen Abgabe doch implementiert. Diese Funktion steht für den Kunden zu Verfügung. In der </w:t>
+        <w:t>Eine Login Funktion war</w:t>
+      </w:r>
+      <w:r>
+        <w:rPr>
+          <w:rFonts w:ascii="Times New Roman" w:hAnsi="Times New Roman" w:cs="Times New Roman"/>
+          <w:iCs/>
+        </w:rPr>
+        <w:t xml:space="preserve"> zu Anfang des Projekts nicht geplant. Aufgrund sich ver</w:t>
+      </w:r>
+      <w:r>
+        <w:rPr>
+          <w:rFonts w:ascii="Times New Roman" w:hAnsi="Times New Roman" w:cs="Times New Roman"/>
+          <w:iCs/>
+        </w:rPr>
+        <w:t>änderter Anforderungen wurde</w:t>
+      </w:r>
+      <w:r>
+        <w:rPr>
+          <w:rFonts w:ascii="Times New Roman" w:hAnsi="Times New Roman" w:cs="Times New Roman"/>
+          <w:iCs/>
+        </w:rPr>
+        <w:t xml:space="preserve"> diese Fun</w:t>
+      </w:r>
+      <w:r>
+        <w:rPr>
+          <w:rFonts w:ascii="Times New Roman" w:hAnsi="Times New Roman" w:cs="Times New Roman"/>
+          <w:iCs/>
+        </w:rPr>
+        <w:t xml:space="preserve">ktion in der finalen Abgabe </w:t>
+      </w:r>
+      <w:r>
+        <w:rPr>
+          <w:rFonts w:ascii="Times New Roman" w:hAnsi="Times New Roman" w:cs="Times New Roman"/>
+          <w:iCs/>
+        </w:rPr>
+        <w:t xml:space="preserve">implementiert. Diese Funktion steht für den Kunden zu Verfügung. In der </w:t>
       </w:r>
       <w:proofErr w:type="spellStart"/>
       <w:r>
@@ -3480,7 +3512,6 @@
           <w:rFonts w:ascii="Times New Roman" w:hAnsi="Times New Roman" w:cs="Times New Roman"/>
           <w:iCs/>
           <w:noProof/>
-          <w:lang w:val="en-US" w:eastAsia="en-US"/>
         </w:rPr>
         <w:drawing>
           <wp:inline distT="0" distB="0" distL="0" distR="0" wp14:anchorId="6E0D22C2" wp14:editId="11CBCE40">
@@ -3667,7 +3698,6 @@
           <w:rFonts w:ascii="Times New Roman" w:hAnsi="Times New Roman" w:cs="Times New Roman"/>
           <w:iCs/>
           <w:noProof/>
-          <w:lang w:val="en-US" w:eastAsia="en-US"/>
         </w:rPr>
         <w:drawing>
           <wp:inline distT="0" distB="0" distL="0" distR="0" wp14:anchorId="0F532F0A" wp14:editId="6F8F5B5E">
@@ -3736,7 +3766,14 @@
           <w:rFonts w:ascii="Times New Roman" w:hAnsi="Times New Roman" w:cs="Times New Roman"/>
           <w:iCs/>
         </w:rPr>
-        <w:t xml:space="preserve">Zum Verändert einer </w:t>
+        <w:t xml:space="preserve">Zum Verändert </w:t>
+      </w:r>
+      <w:r>
+        <w:rPr>
+          <w:rFonts w:ascii="Times New Roman" w:hAnsi="Times New Roman" w:cs="Times New Roman"/>
+          <w:iCs/>
+        </w:rPr>
+        <w:t xml:space="preserve">einer </w:t>
       </w:r>
       <w:proofErr w:type="spellStart"/>
       <w:r>
@@ -3752,7 +3789,14 @@
           <w:rFonts w:ascii="Times New Roman" w:hAnsi="Times New Roman" w:cs="Times New Roman"/>
           <w:iCs/>
         </w:rPr>
-        <w:t xml:space="preserve"> wird die jeweilige update Methode der jeweiligen DAO Klasse aufgerufen. Sie enthält als </w:t>
+        <w:t xml:space="preserve"> wird die </w:t>
+      </w:r>
+      <w:r>
+        <w:rPr>
+          <w:rFonts w:ascii="Times New Roman" w:hAnsi="Times New Roman" w:cs="Times New Roman"/>
+          <w:iCs/>
+        </w:rPr>
+        <w:t xml:space="preserve">update Methode der jeweiligen DAO Klasse aufgerufen. Sie enthält als </w:t>
       </w:r>
       <w:r>
         <w:rPr>
@@ -3819,7 +3863,23 @@
           <w:rFonts w:ascii="Times New Roman" w:hAnsi="Times New Roman" w:cs="Times New Roman"/>
           <w:iCs/>
         </w:rPr>
-        <w:t xml:space="preserve"> Keys an weitere Informationen z.B. eine Terminnummer zu kommen. Nun muss der Kunde in einem HTML Formular die Werte eingeben die verändert werden sollen. Danach ist ein Aufruf einer update Funktion möglich.</w:t>
+        <w:t xml:space="preserve"> Keys an weitere Informationen z.B. eine Terminnummer zu kommen. Nun muss der Kunde in einem HTML Formular die Werte eingeben die verände</w:t>
+      </w:r>
+      <w:r>
+        <w:rPr>
+          <w:rFonts w:ascii="Times New Roman" w:hAnsi="Times New Roman" w:cs="Times New Roman"/>
+          <w:iCs/>
+        </w:rPr>
+        <w:t>rt werden sollen. Danach ist der</w:t>
+      </w:r>
+      <w:bookmarkStart w:id="5" w:name="_GoBack"/>
+      <w:bookmarkEnd w:id="5"/>
+      <w:r>
+        <w:rPr>
+          <w:rFonts w:ascii="Times New Roman" w:hAnsi="Times New Roman" w:cs="Times New Roman"/>
+          <w:iCs/>
+        </w:rPr>
+        <w:t xml:space="preserve"> Aufruf einer update Funktion möglich.</w:t>
       </w:r>
     </w:p>
     <w:p>
@@ -3839,7 +3899,6 @@
           <w:rFonts w:ascii="Times New Roman" w:hAnsi="Times New Roman" w:cs="Times New Roman"/>
           <w:iCs/>
           <w:noProof/>
-          <w:lang w:val="en-US" w:eastAsia="en-US"/>
         </w:rPr>
         <w:drawing>
           <wp:inline distT="0" distB="0" distL="0" distR="0" wp14:anchorId="034F0873" wp14:editId="6E590006">
@@ -3935,7 +3994,6 @@
           <w:rFonts w:ascii="Times New Roman" w:hAnsi="Times New Roman" w:cs="Times New Roman"/>
           <w:iCs/>
           <w:noProof/>
-          <w:lang w:val="en-US" w:eastAsia="en-US"/>
         </w:rPr>
         <w:drawing>
           <wp:inline distT="0" distB="0" distL="0" distR="0" wp14:anchorId="50872579" wp14:editId="533EED3C">
@@ -4290,7 +4348,6 @@
           <w:noProof/>
           <w:sz w:val="22"/>
           <w:szCs w:val="22"/>
-          <w:lang w:val="en-US" w:eastAsia="en-US"/>
         </w:rPr>
         <w:drawing>
           <wp:inline distT="0" distB="0" distL="0" distR="0" wp14:anchorId="5F3AE3D5" wp14:editId="33F0DD48">
@@ -4372,7 +4429,7 @@
     </w:p>
     <w:p>
       <w:pPr>
-        <w:pStyle w:val="Heading2"/>
+        <w:pStyle w:val="berschrift2"/>
       </w:pPr>
       <w:bookmarkStart w:id="6" w:name="_Toc298409616"/>
       <w:r>
@@ -4418,7 +4475,7 @@
     </w:p>
     <w:p>
       <w:pPr>
-        <w:pStyle w:val="Heading3"/>
+        <w:pStyle w:val="berschrift3"/>
       </w:pPr>
       <w:bookmarkStart w:id="7" w:name="_Toc298409617"/>
       <w:r>
@@ -4488,7 +4545,7 @@
     </w:p>
     <w:p>
       <w:pPr>
-        <w:pStyle w:val="Heading3"/>
+        <w:pStyle w:val="berschrift3"/>
       </w:pPr>
       <w:bookmarkStart w:id="8" w:name="_Toc298409618"/>
       <w:r>
@@ -4558,7 +4615,7 @@
     </w:p>
     <w:p>
       <w:pPr>
-        <w:pStyle w:val="Heading3"/>
+        <w:pStyle w:val="berschrift3"/>
       </w:pPr>
       <w:bookmarkStart w:id="9" w:name="_Toc298409619"/>
       <w:r>
@@ -4606,7 +4663,7 @@
     </w:p>
     <w:p>
       <w:pPr>
-        <w:pStyle w:val="Heading2"/>
+        <w:pStyle w:val="berschrift2"/>
       </w:pPr>
       <w:bookmarkStart w:id="10" w:name="_Toc298409620"/>
       <w:r>
@@ -4640,7 +4697,7 @@
     </w:p>
     <w:p>
       <w:pPr>
-        <w:pStyle w:val="Heading1"/>
+        <w:pStyle w:val="berschrift1"/>
       </w:pPr>
       <w:bookmarkStart w:id="11" w:name="_Toc298409621"/>
       <w:r>
@@ -4695,7 +4752,7 @@
     </w:p>
     <w:p>
       <w:pPr>
-        <w:pStyle w:val="Heading2"/>
+        <w:pStyle w:val="berschrift2"/>
       </w:pPr>
       <w:bookmarkStart w:id="12" w:name="_Toc298409622"/>
       <w:r>
@@ -4730,7 +4787,7 @@
     </w:p>
     <w:p>
       <w:pPr>
-        <w:pStyle w:val="Heading3"/>
+        <w:pStyle w:val="berschrift3"/>
         <w:rPr>
           <w:i/>
         </w:rPr>
@@ -4824,7 +4881,7 @@
     </w:p>
     <w:p>
       <w:pPr>
-        <w:pStyle w:val="Heading3"/>
+        <w:pStyle w:val="berschrift3"/>
         <w:rPr>
           <w:i/>
         </w:rPr>
@@ -4923,7 +4980,7 @@
     </w:p>
     <w:p>
       <w:pPr>
-        <w:pStyle w:val="Heading3"/>
+        <w:pStyle w:val="berschrift3"/>
         <w:rPr>
           <w:i/>
         </w:rPr>
@@ -5000,18 +5057,18 @@
     </w:p>
     <w:p>
       <w:pPr>
-        <w:pStyle w:val="Heading3"/>
+        <w:pStyle w:val="berschrift3"/>
       </w:pPr>
       <w:bookmarkStart w:id="16" w:name="_Toc298409626"/>
     </w:p>
     <w:p>
       <w:pPr>
-        <w:pStyle w:val="Heading3"/>
-      </w:pPr>
-    </w:p>
-    <w:p>
-      <w:pPr>
-        <w:pStyle w:val="Heading3"/>
+        <w:pStyle w:val="berschrift3"/>
+      </w:pPr>
+    </w:p>
+    <w:p>
+      <w:pPr>
+        <w:pStyle w:val="berschrift3"/>
       </w:pPr>
       <w:r>
         <w:t>3.1.4 Komponententest-Framework:</w:t>
@@ -5037,7 +5094,7 @@
     </w:p>
     <w:p>
       <w:pPr>
-        <w:pStyle w:val="Heading2"/>
+        <w:pStyle w:val="berschrift2"/>
       </w:pPr>
       <w:r>
         <w:t>3.2 Installation der Entwicklungsumgebung</w:t>
@@ -5145,7 +5202,7 @@
     </w:p>
     <w:p>
       <w:pPr>
-        <w:pStyle w:val="Heading2"/>
+        <w:pStyle w:val="berschrift2"/>
       </w:pPr>
       <w:bookmarkStart w:id="18" w:name="_Toc298409628"/>
       <w:r>
@@ -5193,7 +5250,7 @@
     </w:p>
     <w:p>
       <w:pPr>
-        <w:pStyle w:val="Heading2"/>
+        <w:pStyle w:val="berschrift2"/>
       </w:pPr>
       <w:bookmarkStart w:id="19" w:name="_Toc298409629"/>
       <w:r>
@@ -5263,34 +5320,34 @@
 <w:ftr xmlns:wpc="http://schemas.microsoft.com/office/word/2010/wordprocessingCanvas" xmlns:mo="http://schemas.microsoft.com/office/mac/office/2008/main" xmlns:mc="http://schemas.openxmlformats.org/markup-compatibility/2006" xmlns:mv="urn:schemas-microsoft-com:mac:vml" xmlns:o="urn:schemas-microsoft-com:office:office" xmlns:r="http://schemas.openxmlformats.org/officeDocument/2006/relationships" xmlns:m="http://schemas.openxmlformats.org/officeDocument/2006/math" xmlns:v="urn:schemas-microsoft-com:vml" xmlns:wp14="http://schemas.microsoft.com/office/word/2010/wordprocessingDrawing" xmlns:wp="http://schemas.openxmlformats.org/drawingml/2006/wordprocessingDrawing" xmlns:w10="urn:schemas-microsoft-com:office:word" xmlns:w="http://schemas.openxmlformats.org/wordprocessingml/2006/main" xmlns:w14="http://schemas.microsoft.com/office/word/2010/wordml" xmlns:wpg="http://schemas.microsoft.com/office/word/2010/wordprocessingGroup" xmlns:wpi="http://schemas.microsoft.com/office/word/2010/wordprocessingInk" xmlns:wne="http://schemas.microsoft.com/office/word/2006/wordml" xmlns:wps="http://schemas.microsoft.com/office/word/2010/wordprocessingShape" mc:Ignorable="w14 wp14">
   <w:p>
     <w:pPr>
-      <w:pStyle w:val="Footer"/>
+      <w:pStyle w:val="Fuzeile"/>
       <w:framePr w:wrap="around" w:vAnchor="text" w:hAnchor="margin" w:xAlign="right" w:y="1"/>
       <w:rPr>
-        <w:rStyle w:val="PageNumber"/>
+        <w:rStyle w:val="Seitenzahl"/>
       </w:rPr>
     </w:pPr>
     <w:r>
       <w:rPr>
-        <w:rStyle w:val="PageNumber"/>
+        <w:rStyle w:val="Seitenzahl"/>
       </w:rPr>
       <w:fldChar w:fldCharType="begin"/>
     </w:r>
     <w:r>
       <w:rPr>
-        <w:rStyle w:val="PageNumber"/>
+        <w:rStyle w:val="Seitenzahl"/>
       </w:rPr>
       <w:instrText xml:space="preserve">PAGE  </w:instrText>
     </w:r>
     <w:r>
       <w:rPr>
-        <w:rStyle w:val="PageNumber"/>
+        <w:rStyle w:val="Seitenzahl"/>
       </w:rPr>
       <w:fldChar w:fldCharType="end"/>
     </w:r>
   </w:p>
   <w:p>
     <w:pPr>
-      <w:pStyle w:val="Footer"/>
+      <w:pStyle w:val="Fuzeile"/>
       <w:ind w:right="360"/>
     </w:pPr>
   </w:p>
@@ -5301,47 +5358,47 @@
 <w:ftr xmlns:wpc="http://schemas.microsoft.com/office/word/2010/wordprocessingCanvas" xmlns:mo="http://schemas.microsoft.com/office/mac/office/2008/main" xmlns:mc="http://schemas.openxmlformats.org/markup-compatibility/2006" xmlns:mv="urn:schemas-microsoft-com:mac:vml" xmlns:o="urn:schemas-microsoft-com:office:office" xmlns:r="http://schemas.openxmlformats.org/officeDocument/2006/relationships" xmlns:m="http://schemas.openxmlformats.org/officeDocument/2006/math" xmlns:v="urn:schemas-microsoft-com:vml" xmlns:wp14="http://schemas.microsoft.com/office/word/2010/wordprocessingDrawing" xmlns:wp="http://schemas.openxmlformats.org/drawingml/2006/wordprocessingDrawing" xmlns:w10="urn:schemas-microsoft-com:office:word" xmlns:w="http://schemas.openxmlformats.org/wordprocessingml/2006/main" xmlns:w14="http://schemas.microsoft.com/office/word/2010/wordml" xmlns:wpg="http://schemas.microsoft.com/office/word/2010/wordprocessingGroup" xmlns:wpi="http://schemas.microsoft.com/office/word/2010/wordprocessingInk" xmlns:wne="http://schemas.microsoft.com/office/word/2006/wordml" xmlns:wps="http://schemas.microsoft.com/office/word/2010/wordprocessingShape" mc:Ignorable="w14 wp14">
   <w:p>
     <w:pPr>
-      <w:pStyle w:val="Footer"/>
+      <w:pStyle w:val="Fuzeile"/>
       <w:framePr w:wrap="around" w:vAnchor="text" w:hAnchor="margin" w:xAlign="right" w:y="1"/>
       <w:rPr>
-        <w:rStyle w:val="PageNumber"/>
+        <w:rStyle w:val="Seitenzahl"/>
       </w:rPr>
     </w:pPr>
     <w:r>
       <w:rPr>
-        <w:rStyle w:val="PageNumber"/>
+        <w:rStyle w:val="Seitenzahl"/>
       </w:rPr>
       <w:fldChar w:fldCharType="begin"/>
     </w:r>
     <w:r>
       <w:rPr>
-        <w:rStyle w:val="PageNumber"/>
+        <w:rStyle w:val="Seitenzahl"/>
       </w:rPr>
       <w:instrText xml:space="preserve">PAGE  </w:instrText>
     </w:r>
     <w:r>
       <w:rPr>
-        <w:rStyle w:val="PageNumber"/>
+        <w:rStyle w:val="Seitenzahl"/>
       </w:rPr>
       <w:fldChar w:fldCharType="separate"/>
     </w:r>
     <w:r>
       <w:rPr>
-        <w:rStyle w:val="PageNumber"/>
+        <w:rStyle w:val="Seitenzahl"/>
         <w:noProof/>
       </w:rPr>
-      <w:t>3</w:t>
+      <w:t>5</w:t>
     </w:r>
     <w:r>
       <w:rPr>
-        <w:rStyle w:val="PageNumber"/>
+        <w:rStyle w:val="Seitenzahl"/>
       </w:rPr>
       <w:fldChar w:fldCharType="end"/>
     </w:r>
   </w:p>
   <w:p>
     <w:pPr>
-      <w:pStyle w:val="Footer"/>
+      <w:pStyle w:val="Fuzeile"/>
       <w:ind w:right="360"/>
     </w:pPr>
   </w:p>
@@ -5697,7 +5754,7 @@
     <w:lsdException w:name="Bibliography" w:uiPriority="37"/>
     <w:lsdException w:name="TOC Heading" w:uiPriority="39" w:qFormat="1"/>
   </w:latentStyles>
-  <w:style w:type="paragraph" w:default="1" w:styleId="Normal">
+  <w:style w:type="paragraph" w:default="1" w:styleId="Standard">
     <w:name w:val="Normal"/>
     <w:qFormat/>
     <w:rsid w:val="003C310F"/>
@@ -5705,11 +5762,11 @@
       <w:spacing w:after="120"/>
     </w:pPr>
   </w:style>
-  <w:style w:type="paragraph" w:styleId="Heading1">
+  <w:style w:type="paragraph" w:styleId="berschrift1">
     <w:name w:val="heading 1"/>
-    <w:basedOn w:val="Normal"/>
-    <w:next w:val="Normal"/>
-    <w:link w:val="Heading1Char"/>
+    <w:basedOn w:val="Standard"/>
+    <w:next w:val="Standard"/>
+    <w:link w:val="berschrift1Zeichen"/>
     <w:uiPriority w:val="9"/>
     <w:qFormat/>
     <w:rsid w:val="00A754D5"/>
@@ -5728,11 +5785,11 @@
       <w:szCs w:val="32"/>
     </w:rPr>
   </w:style>
-  <w:style w:type="paragraph" w:styleId="Heading2">
+  <w:style w:type="paragraph" w:styleId="berschrift2">
     <w:name w:val="heading 2"/>
-    <w:basedOn w:val="Normal"/>
-    <w:next w:val="Normal"/>
-    <w:link w:val="Heading2Char"/>
+    <w:basedOn w:val="Standard"/>
+    <w:next w:val="Standard"/>
+    <w:link w:val="berschrift2Zeichen"/>
     <w:uiPriority w:val="9"/>
     <w:unhideWhenUsed/>
     <w:qFormat/>
@@ -5752,11 +5809,11 @@
       <w:szCs w:val="26"/>
     </w:rPr>
   </w:style>
-  <w:style w:type="paragraph" w:styleId="Heading3">
+  <w:style w:type="paragraph" w:styleId="berschrift3">
     <w:name w:val="heading 3"/>
-    <w:basedOn w:val="Normal"/>
-    <w:next w:val="Normal"/>
-    <w:link w:val="Heading3Char"/>
+    <w:basedOn w:val="Standard"/>
+    <w:next w:val="Standard"/>
+    <w:link w:val="berschrift3Zeichen"/>
     <w:uiPriority w:val="9"/>
     <w:unhideWhenUsed/>
     <w:qFormat/>
@@ -5774,13 +5831,13 @@
       <w:color w:val="4F81BD" w:themeColor="accent1"/>
     </w:rPr>
   </w:style>
-  <w:style w:type="character" w:default="1" w:styleId="DefaultParagraphFont">
+  <w:style w:type="character" w:default="1" w:styleId="Absatzstandardschriftart">
     <w:name w:val="Default Paragraph Font"/>
     <w:uiPriority w:val="1"/>
     <w:semiHidden/>
     <w:unhideWhenUsed/>
   </w:style>
-  <w:style w:type="table" w:default="1" w:styleId="TableNormal">
+  <w:style w:type="table" w:default="1" w:styleId="NormaleTabelle">
     <w:name w:val="Normal Table"/>
     <w:uiPriority w:val="99"/>
     <w:semiHidden/>
@@ -5795,16 +5852,16 @@
       </w:tblCellMar>
     </w:tblPr>
   </w:style>
-  <w:style w:type="numbering" w:default="1" w:styleId="NoList">
+  <w:style w:type="numbering" w:default="1" w:styleId="KeineListe">
     <w:name w:val="No List"/>
     <w:uiPriority w:val="99"/>
     <w:semiHidden/>
     <w:unhideWhenUsed/>
   </w:style>
-  <w:style w:type="paragraph" w:styleId="BalloonText">
+  <w:style w:type="paragraph" w:styleId="Sprechblasentext">
     <w:name w:val="Balloon Text"/>
-    <w:basedOn w:val="Normal"/>
-    <w:link w:val="BalloonTextChar"/>
+    <w:basedOn w:val="Standard"/>
+    <w:link w:val="SprechblasentextZeichen"/>
     <w:uiPriority w:val="99"/>
     <w:semiHidden/>
     <w:unhideWhenUsed/>
@@ -5815,10 +5872,10 @@
       <w:szCs w:val="18"/>
     </w:rPr>
   </w:style>
-  <w:style w:type="character" w:customStyle="1" w:styleId="BalloonTextChar">
-    <w:name w:val="Balloon Text Char"/>
-    <w:basedOn w:val="DefaultParagraphFont"/>
-    <w:link w:val="BalloonText"/>
+  <w:style w:type="character" w:customStyle="1" w:styleId="SprechblasentextZeichen">
+    <w:name w:val="Sprechblasentext Zeichen"/>
+    <w:basedOn w:val="Absatzstandardschriftart"/>
+    <w:link w:val="Sprechblasentext"/>
     <w:uiPriority w:val="99"/>
     <w:semiHidden/>
     <w:rsid w:val="00257818"/>
@@ -5828,9 +5885,9 @@
       <w:szCs w:val="18"/>
     </w:rPr>
   </w:style>
-  <w:style w:type="paragraph" w:styleId="NoSpacing">
+  <w:style w:type="paragraph" w:styleId="KeinLeerraum">
     <w:name w:val="No Spacing"/>
-    <w:link w:val="NoSpacingChar"/>
+    <w:link w:val="KeinLeerraumZeichen"/>
     <w:qFormat/>
     <w:rsid w:val="00257818"/>
     <w:rPr>
@@ -5839,10 +5896,10 @@
       <w:szCs w:val="22"/>
     </w:rPr>
   </w:style>
-  <w:style w:type="character" w:customStyle="1" w:styleId="NoSpacingChar">
-    <w:name w:val="No Spacing Char"/>
-    <w:basedOn w:val="DefaultParagraphFont"/>
-    <w:link w:val="NoSpacing"/>
+  <w:style w:type="character" w:customStyle="1" w:styleId="KeinLeerraumZeichen">
+    <w:name w:val="Kein Leerraum Zeichen"/>
+    <w:basedOn w:val="Absatzstandardschriftart"/>
+    <w:link w:val="KeinLeerraum"/>
     <w:rsid w:val="00257818"/>
     <w:rPr>
       <w:rFonts w:ascii="PMingLiU" w:hAnsi="PMingLiU"/>
@@ -5850,9 +5907,9 @@
       <w:szCs w:val="22"/>
     </w:rPr>
   </w:style>
-  <w:style w:type="table" w:styleId="TableGrid">
+  <w:style w:type="table" w:styleId="Tabellenraster">
     <w:name w:val="Table Grid"/>
-    <w:basedOn w:val="TableNormal"/>
+    <w:basedOn w:val="NormaleTabelle"/>
     <w:uiPriority w:val="59"/>
     <w:rsid w:val="00257818"/>
     <w:tblPr>
@@ -5873,10 +5930,10 @@
       </w:tblCellMar>
     </w:tblPr>
   </w:style>
-  <w:style w:type="character" w:customStyle="1" w:styleId="Heading1Char">
-    <w:name w:val="Heading 1 Char"/>
-    <w:basedOn w:val="DefaultParagraphFont"/>
-    <w:link w:val="Heading1"/>
+  <w:style w:type="character" w:customStyle="1" w:styleId="berschrift1Zeichen">
+    <w:name w:val="Überschrift 1 Zeichen"/>
+    <w:basedOn w:val="Absatzstandardschriftart"/>
+    <w:link w:val="berschrift1"/>
     <w:uiPriority w:val="9"/>
     <w:rsid w:val="00A754D5"/>
     <w:rPr>
@@ -5888,10 +5945,10 @@
       <w:szCs w:val="32"/>
     </w:rPr>
   </w:style>
-  <w:style w:type="paragraph" w:styleId="TOCHeading">
+  <w:style w:type="paragraph" w:styleId="Inhaltsverzeichnisberschrift">
     <w:name w:val="TOC Heading"/>
-    <w:basedOn w:val="Heading1"/>
-    <w:next w:val="Normal"/>
+    <w:basedOn w:val="berschrift1"/>
+    <w:next w:val="Standard"/>
     <w:uiPriority w:val="39"/>
     <w:unhideWhenUsed/>
     <w:qFormat/>
@@ -5906,10 +5963,10 @@
       <w:szCs w:val="28"/>
     </w:rPr>
   </w:style>
-  <w:style w:type="paragraph" w:styleId="TOC1">
+  <w:style w:type="paragraph" w:styleId="Verzeichnis1">
     <w:name w:val="toc 1"/>
-    <w:basedOn w:val="Normal"/>
-    <w:next w:val="Normal"/>
+    <w:basedOn w:val="Standard"/>
+    <w:next w:val="Standard"/>
     <w:autoRedefine/>
     <w:uiPriority w:val="39"/>
     <w:unhideWhenUsed/>
@@ -5921,10 +5978,10 @@
       <w:b/>
     </w:rPr>
   </w:style>
-  <w:style w:type="paragraph" w:styleId="TOC2">
+  <w:style w:type="paragraph" w:styleId="Verzeichnis2">
     <w:name w:val="toc 2"/>
-    <w:basedOn w:val="Normal"/>
-    <w:next w:val="Normal"/>
+    <w:basedOn w:val="Standard"/>
+    <w:next w:val="Standard"/>
     <w:autoRedefine/>
     <w:uiPriority w:val="39"/>
     <w:unhideWhenUsed/>
@@ -5938,10 +5995,10 @@
       <w:szCs w:val="22"/>
     </w:rPr>
   </w:style>
-  <w:style w:type="paragraph" w:styleId="TOC3">
+  <w:style w:type="paragraph" w:styleId="Verzeichnis3">
     <w:name w:val="toc 3"/>
-    <w:basedOn w:val="Normal"/>
-    <w:next w:val="Normal"/>
+    <w:basedOn w:val="Standard"/>
+    <w:next w:val="Standard"/>
     <w:autoRedefine/>
     <w:uiPriority w:val="39"/>
     <w:unhideWhenUsed/>
@@ -5954,10 +6011,10 @@
       <w:szCs w:val="22"/>
     </w:rPr>
   </w:style>
-  <w:style w:type="paragraph" w:styleId="TOC4">
+  <w:style w:type="paragraph" w:styleId="Verzeichnis4">
     <w:name w:val="toc 4"/>
-    <w:basedOn w:val="Normal"/>
-    <w:next w:val="Normal"/>
+    <w:basedOn w:val="Standard"/>
+    <w:next w:val="Standard"/>
     <w:autoRedefine/>
     <w:uiPriority w:val="39"/>
     <w:semiHidden/>
@@ -5971,10 +6028,10 @@
       <w:szCs w:val="20"/>
     </w:rPr>
   </w:style>
-  <w:style w:type="paragraph" w:styleId="TOC5">
+  <w:style w:type="paragraph" w:styleId="Verzeichnis5">
     <w:name w:val="toc 5"/>
-    <w:basedOn w:val="Normal"/>
-    <w:next w:val="Normal"/>
+    <w:basedOn w:val="Standard"/>
+    <w:next w:val="Standard"/>
     <w:autoRedefine/>
     <w:uiPriority w:val="39"/>
     <w:semiHidden/>
@@ -5988,10 +6045,10 @@
       <w:szCs w:val="20"/>
     </w:rPr>
   </w:style>
-  <w:style w:type="paragraph" w:styleId="TOC6">
+  <w:style w:type="paragraph" w:styleId="Verzeichnis6">
     <w:name w:val="toc 6"/>
-    <w:basedOn w:val="Normal"/>
-    <w:next w:val="Normal"/>
+    <w:basedOn w:val="Standard"/>
+    <w:next w:val="Standard"/>
     <w:autoRedefine/>
     <w:uiPriority w:val="39"/>
     <w:semiHidden/>
@@ -6005,10 +6062,10 @@
       <w:szCs w:val="20"/>
     </w:rPr>
   </w:style>
-  <w:style w:type="paragraph" w:styleId="TOC7">
+  <w:style w:type="paragraph" w:styleId="Verzeichnis7">
     <w:name w:val="toc 7"/>
-    <w:basedOn w:val="Normal"/>
-    <w:next w:val="Normal"/>
+    <w:basedOn w:val="Standard"/>
+    <w:next w:val="Standard"/>
     <w:autoRedefine/>
     <w:uiPriority w:val="39"/>
     <w:semiHidden/>
@@ -6022,10 +6079,10 @@
       <w:szCs w:val="20"/>
     </w:rPr>
   </w:style>
-  <w:style w:type="paragraph" w:styleId="TOC8">
+  <w:style w:type="paragraph" w:styleId="Verzeichnis8">
     <w:name w:val="toc 8"/>
-    <w:basedOn w:val="Normal"/>
-    <w:next w:val="Normal"/>
+    <w:basedOn w:val="Standard"/>
+    <w:next w:val="Standard"/>
     <w:autoRedefine/>
     <w:uiPriority w:val="39"/>
     <w:semiHidden/>
@@ -6039,10 +6096,10 @@
       <w:szCs w:val="20"/>
     </w:rPr>
   </w:style>
-  <w:style w:type="paragraph" w:styleId="TOC9">
+  <w:style w:type="paragraph" w:styleId="Verzeichnis9">
     <w:name w:val="toc 9"/>
-    <w:basedOn w:val="Normal"/>
-    <w:next w:val="Normal"/>
+    <w:basedOn w:val="Standard"/>
+    <w:next w:val="Standard"/>
     <w:autoRedefine/>
     <w:uiPriority w:val="39"/>
     <w:semiHidden/>
@@ -6056,10 +6113,10 @@
       <w:szCs w:val="20"/>
     </w:rPr>
   </w:style>
-  <w:style w:type="character" w:customStyle="1" w:styleId="Heading2Char">
-    <w:name w:val="Heading 2 Char"/>
-    <w:basedOn w:val="DefaultParagraphFont"/>
-    <w:link w:val="Heading2"/>
+  <w:style w:type="character" w:customStyle="1" w:styleId="berschrift2Zeichen">
+    <w:name w:val="Überschrift 2 Zeichen"/>
+    <w:basedOn w:val="Absatzstandardschriftart"/>
+    <w:link w:val="berschrift2"/>
     <w:uiPriority w:val="9"/>
     <w:rsid w:val="00074409"/>
     <w:rPr>
@@ -6071,10 +6128,10 @@
       <w:szCs w:val="26"/>
     </w:rPr>
   </w:style>
-  <w:style w:type="character" w:customStyle="1" w:styleId="Heading3Char">
-    <w:name w:val="Heading 3 Char"/>
-    <w:basedOn w:val="DefaultParagraphFont"/>
-    <w:link w:val="Heading3"/>
+  <w:style w:type="character" w:customStyle="1" w:styleId="berschrift3Zeichen">
+    <w:name w:val="Überschrift 3 Zeichen"/>
+    <w:basedOn w:val="Absatzstandardschriftart"/>
+    <w:link w:val="berschrift3"/>
     <w:uiPriority w:val="9"/>
     <w:rsid w:val="00074409"/>
     <w:rPr>
@@ -6084,10 +6141,10 @@
       <w:color w:val="4F81BD" w:themeColor="accent1"/>
     </w:rPr>
   </w:style>
-  <w:style w:type="paragraph" w:styleId="Footer">
+  <w:style w:type="paragraph" w:styleId="Fuzeile">
     <w:name w:val="footer"/>
-    <w:basedOn w:val="Normal"/>
-    <w:link w:val="FooterChar"/>
+    <w:basedOn w:val="Standard"/>
+    <w:link w:val="FuzeileZeichen"/>
     <w:uiPriority w:val="99"/>
     <w:unhideWhenUsed/>
     <w:rsid w:val="00074409"/>
@@ -6098,24 +6155,24 @@
       </w:tabs>
     </w:pPr>
   </w:style>
-  <w:style w:type="character" w:customStyle="1" w:styleId="FooterChar">
-    <w:name w:val="Footer Char"/>
-    <w:basedOn w:val="DefaultParagraphFont"/>
-    <w:link w:val="Footer"/>
+  <w:style w:type="character" w:customStyle="1" w:styleId="FuzeileZeichen">
+    <w:name w:val="Fußzeile Zeichen"/>
+    <w:basedOn w:val="Absatzstandardschriftart"/>
+    <w:link w:val="Fuzeile"/>
     <w:uiPriority w:val="99"/>
     <w:rsid w:val="00074409"/>
   </w:style>
-  <w:style w:type="character" w:styleId="PageNumber">
+  <w:style w:type="character" w:styleId="Seitenzahl">
     <w:name w:val="page number"/>
-    <w:basedOn w:val="DefaultParagraphFont"/>
+    <w:basedOn w:val="Absatzstandardschriftart"/>
     <w:uiPriority w:val="99"/>
     <w:semiHidden/>
     <w:unhideWhenUsed/>
     <w:rsid w:val="00074409"/>
   </w:style>
-  <w:style w:type="paragraph" w:styleId="ListParagraph">
+  <w:style w:type="paragraph" w:styleId="Listenabsatz">
     <w:name w:val="List Paragraph"/>
-    <w:basedOn w:val="Normal"/>
+    <w:basedOn w:val="Standard"/>
     <w:uiPriority w:val="34"/>
     <w:qFormat/>
     <w:rsid w:val="000F095A"/>
@@ -6124,10 +6181,10 @@
       <w:contextualSpacing/>
     </w:pPr>
   </w:style>
-  <w:style w:type="paragraph" w:styleId="Header">
+  <w:style w:type="paragraph" w:styleId="Kopfzeile">
     <w:name w:val="header"/>
-    <w:basedOn w:val="Normal"/>
-    <w:link w:val="HeaderChar"/>
+    <w:basedOn w:val="Standard"/>
+    <w:link w:val="KopfzeileZeichen"/>
     <w:uiPriority w:val="99"/>
     <w:unhideWhenUsed/>
     <w:rsid w:val="006256CD"/>
@@ -6139,10 +6196,10 @@
       <w:spacing w:after="0"/>
     </w:pPr>
   </w:style>
-  <w:style w:type="character" w:customStyle="1" w:styleId="HeaderChar">
-    <w:name w:val="Header Char"/>
-    <w:basedOn w:val="DefaultParagraphFont"/>
-    <w:link w:val="Header"/>
+  <w:style w:type="character" w:customStyle="1" w:styleId="KopfzeileZeichen">
+    <w:name w:val="Kopfzeile Zeichen"/>
+    <w:basedOn w:val="Absatzstandardschriftart"/>
+    <w:link w:val="Kopfzeile"/>
     <w:uiPriority w:val="99"/>
     <w:rsid w:val="006256CD"/>
   </w:style>
@@ -6301,7 +6358,7 @@
     <w:lsdException w:name="Bibliography" w:uiPriority="37"/>
     <w:lsdException w:name="TOC Heading" w:uiPriority="39" w:qFormat="1"/>
   </w:latentStyles>
-  <w:style w:type="paragraph" w:default="1" w:styleId="Normal">
+  <w:style w:type="paragraph" w:default="1" w:styleId="Standard">
     <w:name w:val="Normal"/>
     <w:qFormat/>
     <w:rsid w:val="003C310F"/>
@@ -6309,11 +6366,11 @@
       <w:spacing w:after="120"/>
     </w:pPr>
   </w:style>
-  <w:style w:type="paragraph" w:styleId="Heading1">
+  <w:style w:type="paragraph" w:styleId="berschrift1">
     <w:name w:val="heading 1"/>
-    <w:basedOn w:val="Normal"/>
-    <w:next w:val="Normal"/>
-    <w:link w:val="Heading1Char"/>
+    <w:basedOn w:val="Standard"/>
+    <w:next w:val="Standard"/>
+    <w:link w:val="berschrift1Zeichen"/>
     <w:uiPriority w:val="9"/>
     <w:qFormat/>
     <w:rsid w:val="00A754D5"/>
@@ -6332,11 +6389,11 @@
       <w:szCs w:val="32"/>
     </w:rPr>
   </w:style>
-  <w:style w:type="paragraph" w:styleId="Heading2">
+  <w:style w:type="paragraph" w:styleId="berschrift2">
     <w:name w:val="heading 2"/>
-    <w:basedOn w:val="Normal"/>
-    <w:next w:val="Normal"/>
-    <w:link w:val="Heading2Char"/>
+    <w:basedOn w:val="Standard"/>
+    <w:next w:val="Standard"/>
+    <w:link w:val="berschrift2Zeichen"/>
     <w:uiPriority w:val="9"/>
     <w:unhideWhenUsed/>
     <w:qFormat/>
@@ -6356,11 +6413,11 @@
       <w:szCs w:val="26"/>
     </w:rPr>
   </w:style>
-  <w:style w:type="paragraph" w:styleId="Heading3">
+  <w:style w:type="paragraph" w:styleId="berschrift3">
     <w:name w:val="heading 3"/>
-    <w:basedOn w:val="Normal"/>
-    <w:next w:val="Normal"/>
-    <w:link w:val="Heading3Char"/>
+    <w:basedOn w:val="Standard"/>
+    <w:next w:val="Standard"/>
+    <w:link w:val="berschrift3Zeichen"/>
     <w:uiPriority w:val="9"/>
     <w:unhideWhenUsed/>
     <w:qFormat/>
@@ -6378,13 +6435,13 @@
       <w:color w:val="4F81BD" w:themeColor="accent1"/>
     </w:rPr>
   </w:style>
-  <w:style w:type="character" w:default="1" w:styleId="DefaultParagraphFont">
+  <w:style w:type="character" w:default="1" w:styleId="Absatzstandardschriftart">
     <w:name w:val="Default Paragraph Font"/>
     <w:uiPriority w:val="1"/>
     <w:semiHidden/>
     <w:unhideWhenUsed/>
   </w:style>
-  <w:style w:type="table" w:default="1" w:styleId="TableNormal">
+  <w:style w:type="table" w:default="1" w:styleId="NormaleTabelle">
     <w:name w:val="Normal Table"/>
     <w:uiPriority w:val="99"/>
     <w:semiHidden/>
@@ -6399,16 +6456,16 @@
       </w:tblCellMar>
     </w:tblPr>
   </w:style>
-  <w:style w:type="numbering" w:default="1" w:styleId="NoList">
+  <w:style w:type="numbering" w:default="1" w:styleId="KeineListe">
     <w:name w:val="No List"/>
     <w:uiPriority w:val="99"/>
     <w:semiHidden/>
     <w:unhideWhenUsed/>
   </w:style>
-  <w:style w:type="paragraph" w:styleId="BalloonText">
+  <w:style w:type="paragraph" w:styleId="Sprechblasentext">
     <w:name w:val="Balloon Text"/>
-    <w:basedOn w:val="Normal"/>
-    <w:link w:val="BalloonTextChar"/>
+    <w:basedOn w:val="Standard"/>
+    <w:link w:val="SprechblasentextZeichen"/>
     <w:uiPriority w:val="99"/>
     <w:semiHidden/>
     <w:unhideWhenUsed/>
@@ -6419,10 +6476,10 @@
       <w:szCs w:val="18"/>
     </w:rPr>
   </w:style>
-  <w:style w:type="character" w:customStyle="1" w:styleId="BalloonTextChar">
-    <w:name w:val="Balloon Text Char"/>
-    <w:basedOn w:val="DefaultParagraphFont"/>
-    <w:link w:val="BalloonText"/>
+  <w:style w:type="character" w:customStyle="1" w:styleId="SprechblasentextZeichen">
+    <w:name w:val="Sprechblasentext Zeichen"/>
+    <w:basedOn w:val="Absatzstandardschriftart"/>
+    <w:link w:val="Sprechblasentext"/>
     <w:uiPriority w:val="99"/>
     <w:semiHidden/>
     <w:rsid w:val="00257818"/>
@@ -6432,9 +6489,9 @@
       <w:szCs w:val="18"/>
     </w:rPr>
   </w:style>
-  <w:style w:type="paragraph" w:styleId="NoSpacing">
+  <w:style w:type="paragraph" w:styleId="KeinLeerraum">
     <w:name w:val="No Spacing"/>
-    <w:link w:val="NoSpacingChar"/>
+    <w:link w:val="KeinLeerraumZeichen"/>
     <w:qFormat/>
     <w:rsid w:val="00257818"/>
     <w:rPr>
@@ -6443,10 +6500,10 @@
       <w:szCs w:val="22"/>
     </w:rPr>
   </w:style>
-  <w:style w:type="character" w:customStyle="1" w:styleId="NoSpacingChar">
-    <w:name w:val="No Spacing Char"/>
-    <w:basedOn w:val="DefaultParagraphFont"/>
-    <w:link w:val="NoSpacing"/>
+  <w:style w:type="character" w:customStyle="1" w:styleId="KeinLeerraumZeichen">
+    <w:name w:val="Kein Leerraum Zeichen"/>
+    <w:basedOn w:val="Absatzstandardschriftart"/>
+    <w:link w:val="KeinLeerraum"/>
     <w:rsid w:val="00257818"/>
     <w:rPr>
       <w:rFonts w:ascii="PMingLiU" w:hAnsi="PMingLiU"/>
@@ -6454,9 +6511,9 @@
       <w:szCs w:val="22"/>
     </w:rPr>
   </w:style>
-  <w:style w:type="table" w:styleId="TableGrid">
+  <w:style w:type="table" w:styleId="Tabellenraster">
     <w:name w:val="Table Grid"/>
-    <w:basedOn w:val="TableNormal"/>
+    <w:basedOn w:val="NormaleTabelle"/>
     <w:uiPriority w:val="59"/>
     <w:rsid w:val="00257818"/>
     <w:tblPr>
@@ -6477,10 +6534,10 @@
       </w:tblCellMar>
     </w:tblPr>
   </w:style>
-  <w:style w:type="character" w:customStyle="1" w:styleId="Heading1Char">
-    <w:name w:val="Heading 1 Char"/>
-    <w:basedOn w:val="DefaultParagraphFont"/>
-    <w:link w:val="Heading1"/>
+  <w:style w:type="character" w:customStyle="1" w:styleId="berschrift1Zeichen">
+    <w:name w:val="Überschrift 1 Zeichen"/>
+    <w:basedOn w:val="Absatzstandardschriftart"/>
+    <w:link w:val="berschrift1"/>
     <w:uiPriority w:val="9"/>
     <w:rsid w:val="00A754D5"/>
     <w:rPr>
@@ -6492,10 +6549,10 @@
       <w:szCs w:val="32"/>
     </w:rPr>
   </w:style>
-  <w:style w:type="paragraph" w:styleId="TOCHeading">
+  <w:style w:type="paragraph" w:styleId="Inhaltsverzeichnisberschrift">
     <w:name w:val="TOC Heading"/>
-    <w:basedOn w:val="Heading1"/>
-    <w:next w:val="Normal"/>
+    <w:basedOn w:val="berschrift1"/>
+    <w:next w:val="Standard"/>
     <w:uiPriority w:val="39"/>
     <w:unhideWhenUsed/>
     <w:qFormat/>
@@ -6510,10 +6567,10 @@
       <w:szCs w:val="28"/>
     </w:rPr>
   </w:style>
-  <w:style w:type="paragraph" w:styleId="TOC1">
+  <w:style w:type="paragraph" w:styleId="Verzeichnis1">
     <w:name w:val="toc 1"/>
-    <w:basedOn w:val="Normal"/>
-    <w:next w:val="Normal"/>
+    <w:basedOn w:val="Standard"/>
+    <w:next w:val="Standard"/>
     <w:autoRedefine/>
     <w:uiPriority w:val="39"/>
     <w:unhideWhenUsed/>
@@ -6525,10 +6582,10 @@
       <w:b/>
     </w:rPr>
   </w:style>
-  <w:style w:type="paragraph" w:styleId="TOC2">
+  <w:style w:type="paragraph" w:styleId="Verzeichnis2">
     <w:name w:val="toc 2"/>
-    <w:basedOn w:val="Normal"/>
-    <w:next w:val="Normal"/>
+    <w:basedOn w:val="Standard"/>
+    <w:next w:val="Standard"/>
     <w:autoRedefine/>
     <w:uiPriority w:val="39"/>
     <w:unhideWhenUsed/>
@@ -6542,10 +6599,10 @@
       <w:szCs w:val="22"/>
     </w:rPr>
   </w:style>
-  <w:style w:type="paragraph" w:styleId="TOC3">
+  <w:style w:type="paragraph" w:styleId="Verzeichnis3">
     <w:name w:val="toc 3"/>
-    <w:basedOn w:val="Normal"/>
-    <w:next w:val="Normal"/>
+    <w:basedOn w:val="Standard"/>
+    <w:next w:val="Standard"/>
     <w:autoRedefine/>
     <w:uiPriority w:val="39"/>
     <w:unhideWhenUsed/>
@@ -6558,10 +6615,10 @@
       <w:szCs w:val="22"/>
     </w:rPr>
   </w:style>
-  <w:style w:type="paragraph" w:styleId="TOC4">
+  <w:style w:type="paragraph" w:styleId="Verzeichnis4">
     <w:name w:val="toc 4"/>
-    <w:basedOn w:val="Normal"/>
-    <w:next w:val="Normal"/>
+    <w:basedOn w:val="Standard"/>
+    <w:next w:val="Standard"/>
     <w:autoRedefine/>
     <w:uiPriority w:val="39"/>
     <w:semiHidden/>
@@ -6575,10 +6632,10 @@
       <w:szCs w:val="20"/>
     </w:rPr>
   </w:style>
-  <w:style w:type="paragraph" w:styleId="TOC5">
+  <w:style w:type="paragraph" w:styleId="Verzeichnis5">
     <w:name w:val="toc 5"/>
-    <w:basedOn w:val="Normal"/>
-    <w:next w:val="Normal"/>
+    <w:basedOn w:val="Standard"/>
+    <w:next w:val="Standard"/>
     <w:autoRedefine/>
     <w:uiPriority w:val="39"/>
     <w:semiHidden/>
@@ -6592,10 +6649,10 @@
       <w:szCs w:val="20"/>
     </w:rPr>
   </w:style>
-  <w:style w:type="paragraph" w:styleId="TOC6">
+  <w:style w:type="paragraph" w:styleId="Verzeichnis6">
     <w:name w:val="toc 6"/>
-    <w:basedOn w:val="Normal"/>
-    <w:next w:val="Normal"/>
+    <w:basedOn w:val="Standard"/>
+    <w:next w:val="Standard"/>
     <w:autoRedefine/>
     <w:uiPriority w:val="39"/>
     <w:semiHidden/>
@@ -6609,10 +6666,10 @@
       <w:szCs w:val="20"/>
     </w:rPr>
   </w:style>
-  <w:style w:type="paragraph" w:styleId="TOC7">
+  <w:style w:type="paragraph" w:styleId="Verzeichnis7">
     <w:name w:val="toc 7"/>
-    <w:basedOn w:val="Normal"/>
-    <w:next w:val="Normal"/>
+    <w:basedOn w:val="Standard"/>
+    <w:next w:val="Standard"/>
     <w:autoRedefine/>
     <w:uiPriority w:val="39"/>
     <w:semiHidden/>
@@ -6626,10 +6683,10 @@
       <w:szCs w:val="20"/>
     </w:rPr>
   </w:style>
-  <w:style w:type="paragraph" w:styleId="TOC8">
+  <w:style w:type="paragraph" w:styleId="Verzeichnis8">
     <w:name w:val="toc 8"/>
-    <w:basedOn w:val="Normal"/>
-    <w:next w:val="Normal"/>
+    <w:basedOn w:val="Standard"/>
+    <w:next w:val="Standard"/>
     <w:autoRedefine/>
     <w:uiPriority w:val="39"/>
     <w:semiHidden/>
@@ -6643,10 +6700,10 @@
       <w:szCs w:val="20"/>
     </w:rPr>
   </w:style>
-  <w:style w:type="paragraph" w:styleId="TOC9">
+  <w:style w:type="paragraph" w:styleId="Verzeichnis9">
     <w:name w:val="toc 9"/>
-    <w:basedOn w:val="Normal"/>
-    <w:next w:val="Normal"/>
+    <w:basedOn w:val="Standard"/>
+    <w:next w:val="Standard"/>
     <w:autoRedefine/>
     <w:uiPriority w:val="39"/>
     <w:semiHidden/>
@@ -6660,10 +6717,10 @@
       <w:szCs w:val="20"/>
     </w:rPr>
   </w:style>
-  <w:style w:type="character" w:customStyle="1" w:styleId="Heading2Char">
-    <w:name w:val="Heading 2 Char"/>
-    <w:basedOn w:val="DefaultParagraphFont"/>
-    <w:link w:val="Heading2"/>
+  <w:style w:type="character" w:customStyle="1" w:styleId="berschrift2Zeichen">
+    <w:name w:val="Überschrift 2 Zeichen"/>
+    <w:basedOn w:val="Absatzstandardschriftart"/>
+    <w:link w:val="berschrift2"/>
     <w:uiPriority w:val="9"/>
     <w:rsid w:val="00074409"/>
     <w:rPr>
@@ -6675,10 +6732,10 @@
       <w:szCs w:val="26"/>
     </w:rPr>
   </w:style>
-  <w:style w:type="character" w:customStyle="1" w:styleId="Heading3Char">
-    <w:name w:val="Heading 3 Char"/>
-    <w:basedOn w:val="DefaultParagraphFont"/>
-    <w:link w:val="Heading3"/>
+  <w:style w:type="character" w:customStyle="1" w:styleId="berschrift3Zeichen">
+    <w:name w:val="Überschrift 3 Zeichen"/>
+    <w:basedOn w:val="Absatzstandardschriftart"/>
+    <w:link w:val="berschrift3"/>
     <w:uiPriority w:val="9"/>
     <w:rsid w:val="00074409"/>
     <w:rPr>
@@ -6688,10 +6745,10 @@
       <w:color w:val="4F81BD" w:themeColor="accent1"/>
     </w:rPr>
   </w:style>
-  <w:style w:type="paragraph" w:styleId="Footer">
+  <w:style w:type="paragraph" w:styleId="Fuzeile">
     <w:name w:val="footer"/>
-    <w:basedOn w:val="Normal"/>
-    <w:link w:val="FooterChar"/>
+    <w:basedOn w:val="Standard"/>
+    <w:link w:val="FuzeileZeichen"/>
     <w:uiPriority w:val="99"/>
     <w:unhideWhenUsed/>
     <w:rsid w:val="00074409"/>
@@ -6702,24 +6759,24 @@
       </w:tabs>
     </w:pPr>
   </w:style>
-  <w:style w:type="character" w:customStyle="1" w:styleId="FooterChar">
-    <w:name w:val="Footer Char"/>
-    <w:basedOn w:val="DefaultParagraphFont"/>
-    <w:link w:val="Footer"/>
+  <w:style w:type="character" w:customStyle="1" w:styleId="FuzeileZeichen">
+    <w:name w:val="Fußzeile Zeichen"/>
+    <w:basedOn w:val="Absatzstandardschriftart"/>
+    <w:link w:val="Fuzeile"/>
     <w:uiPriority w:val="99"/>
     <w:rsid w:val="00074409"/>
   </w:style>
-  <w:style w:type="character" w:styleId="PageNumber">
+  <w:style w:type="character" w:styleId="Seitenzahl">
     <w:name w:val="page number"/>
-    <w:basedOn w:val="DefaultParagraphFont"/>
+    <w:basedOn w:val="Absatzstandardschriftart"/>
     <w:uiPriority w:val="99"/>
     <w:semiHidden/>
     <w:unhideWhenUsed/>
     <w:rsid w:val="00074409"/>
   </w:style>
-  <w:style w:type="paragraph" w:styleId="ListParagraph">
+  <w:style w:type="paragraph" w:styleId="Listenabsatz">
     <w:name w:val="List Paragraph"/>
-    <w:basedOn w:val="Normal"/>
+    <w:basedOn w:val="Standard"/>
     <w:uiPriority w:val="34"/>
     <w:qFormat/>
     <w:rsid w:val="000F095A"/>
@@ -6728,10 +6785,10 @@
       <w:contextualSpacing/>
     </w:pPr>
   </w:style>
-  <w:style w:type="paragraph" w:styleId="Header">
+  <w:style w:type="paragraph" w:styleId="Kopfzeile">
     <w:name w:val="header"/>
-    <w:basedOn w:val="Normal"/>
-    <w:link w:val="HeaderChar"/>
+    <w:basedOn w:val="Standard"/>
+    <w:link w:val="KopfzeileZeichen"/>
     <w:uiPriority w:val="99"/>
     <w:unhideWhenUsed/>
     <w:rsid w:val="006256CD"/>
@@ -6743,10 +6800,10 @@
       <w:spacing w:after="0"/>
     </w:pPr>
   </w:style>
-  <w:style w:type="character" w:customStyle="1" w:styleId="HeaderChar">
-    <w:name w:val="Header Char"/>
-    <w:basedOn w:val="DefaultParagraphFont"/>
-    <w:link w:val="Header"/>
+  <w:style w:type="character" w:customStyle="1" w:styleId="KopfzeileZeichen">
+    <w:name w:val="Kopfzeile Zeichen"/>
+    <w:basedOn w:val="Absatzstandardschriftart"/>
+    <w:link w:val="Kopfzeile"/>
     <w:uiPriority w:val="99"/>
     <w:rsid w:val="006256CD"/>
   </w:style>
@@ -7078,7 +7135,7 @@
 </file>
 
 <file path=customXml/itemProps1.xml><?xml version="1.0" encoding="utf-8"?>
-<ds:datastoreItem xmlns:ds="http://schemas.openxmlformats.org/officeDocument/2006/customXml" ds:itemID="{D36B95D4-8DCD-7B43-A496-B704930A4EF6}">
+<ds:datastoreItem xmlns:ds="http://schemas.openxmlformats.org/officeDocument/2006/customXml" ds:itemID="{8D398731-60E4-CE48-B203-37B6683C497E}">
   <ds:schemaRefs>
     <ds:schemaRef ds:uri="http://schemas.openxmlformats.org/officeDocument/2006/bibliography"/>
   </ds:schemaRefs>

</xml_diff>

<commit_message>
doku use case diagram ausgetauscht
</commit_message>
<xml_diff>
--- a/Doku/Dokumentation/Dokumentation.docx
+++ b/Doku/Dokumentation/Dokumentation.docx
@@ -28,7 +28,6 @@
               <w:b/>
               <w:bCs/>
               <w:noProof/>
-              <w:lang w:val="en-US" w:eastAsia="en-US"/>
             </w:rPr>
             <w:drawing>
               <wp:anchor distT="0" distB="0" distL="114300" distR="114300" simplePos="0" relativeHeight="251658240" behindDoc="0" locked="0" layoutInCell="1" allowOverlap="1" wp14:anchorId="1B10CBF7" wp14:editId="6E6D79CD">
@@ -110,7 +109,6 @@
           <w:r>
             <w:rPr>
               <w:noProof/>
-              <w:lang w:val="en-US" w:eastAsia="en-US"/>
             </w:rPr>
             <mc:AlternateContent>
               <mc:Choice Requires="wps">
@@ -208,7 +206,6 @@
           <w:r>
             <w:rPr>
               <w:noProof/>
-              <w:lang w:val="en-US" w:eastAsia="en-US"/>
             </w:rPr>
             <mc:AlternateContent>
               <mc:Choice Requires="wpg">
@@ -454,7 +451,7 @@
     </w:p>
     <w:tbl>
       <w:tblPr>
-        <w:tblStyle w:val="TableGrid"/>
+        <w:tblStyle w:val="Tabellenraster"/>
         <w:tblW w:w="0" w:type="auto"/>
         <w:tblBorders>
           <w:top w:val="none" w:sz="0" w:space="0" w:color="auto"/>
@@ -952,7 +949,7 @@
       <w:sdtContent>
         <w:p>
           <w:pPr>
-            <w:pStyle w:val="TOCHeading"/>
+            <w:pStyle w:val="Inhaltsverzeichnisberschrift"/>
           </w:pPr>
           <w:r>
             <w:t>Inhaltsverzeichnis</w:t>
@@ -960,7 +957,7 @@
         </w:p>
         <w:p>
           <w:pPr>
-            <w:pStyle w:val="TOC1"/>
+            <w:pStyle w:val="Verzeichnis1"/>
             <w:tabs>
               <w:tab w:val="right" w:leader="dot" w:pos="9396"/>
             </w:tabs>
@@ -1035,7 +1032,7 @@
         </w:p>
         <w:p>
           <w:pPr>
-            <w:pStyle w:val="TOC2"/>
+            <w:pStyle w:val="Verzeichnis2"/>
             <w:tabs>
               <w:tab w:val="right" w:leader="dot" w:pos="9396"/>
             </w:tabs>
@@ -1097,7 +1094,7 @@
         </w:p>
         <w:p>
           <w:pPr>
-            <w:pStyle w:val="TOC1"/>
+            <w:pStyle w:val="Verzeichnis1"/>
             <w:tabs>
               <w:tab w:val="right" w:leader="dot" w:pos="9396"/>
             </w:tabs>
@@ -1157,7 +1154,7 @@
         </w:p>
         <w:p>
           <w:pPr>
-            <w:pStyle w:val="TOC2"/>
+            <w:pStyle w:val="Verzeichnis2"/>
             <w:tabs>
               <w:tab w:val="right" w:leader="dot" w:pos="9396"/>
             </w:tabs>
@@ -1219,7 +1216,7 @@
         </w:p>
         <w:p>
           <w:pPr>
-            <w:pStyle w:val="TOC2"/>
+            <w:pStyle w:val="Verzeichnis2"/>
             <w:tabs>
               <w:tab w:val="right" w:leader="dot" w:pos="9396"/>
             </w:tabs>
@@ -1281,7 +1278,7 @@
         </w:p>
         <w:p>
           <w:pPr>
-            <w:pStyle w:val="TOC2"/>
+            <w:pStyle w:val="Verzeichnis2"/>
             <w:tabs>
               <w:tab w:val="right" w:leader="dot" w:pos="9396"/>
             </w:tabs>
@@ -1343,7 +1340,7 @@
         </w:p>
         <w:p>
           <w:pPr>
-            <w:pStyle w:val="TOC3"/>
+            <w:pStyle w:val="Verzeichnis3"/>
             <w:tabs>
               <w:tab w:val="right" w:leader="dot" w:pos="9396"/>
             </w:tabs>
@@ -1404,7 +1401,7 @@
         </w:p>
         <w:p>
           <w:pPr>
-            <w:pStyle w:val="TOC3"/>
+            <w:pStyle w:val="Verzeichnis3"/>
             <w:tabs>
               <w:tab w:val="right" w:leader="dot" w:pos="9396"/>
             </w:tabs>
@@ -1465,7 +1462,7 @@
         </w:p>
         <w:p>
           <w:pPr>
-            <w:pStyle w:val="TOC3"/>
+            <w:pStyle w:val="Verzeichnis3"/>
             <w:tabs>
               <w:tab w:val="right" w:leader="dot" w:pos="9396"/>
             </w:tabs>
@@ -1526,7 +1523,7 @@
         </w:p>
         <w:p>
           <w:pPr>
-            <w:pStyle w:val="TOC2"/>
+            <w:pStyle w:val="Verzeichnis2"/>
             <w:tabs>
               <w:tab w:val="right" w:leader="dot" w:pos="9396"/>
             </w:tabs>
@@ -1588,7 +1585,7 @@
         </w:p>
         <w:p>
           <w:pPr>
-            <w:pStyle w:val="TOC1"/>
+            <w:pStyle w:val="Verzeichnis1"/>
             <w:tabs>
               <w:tab w:val="right" w:leader="dot" w:pos="9396"/>
             </w:tabs>
@@ -1648,7 +1645,7 @@
         </w:p>
         <w:p>
           <w:pPr>
-            <w:pStyle w:val="TOC2"/>
+            <w:pStyle w:val="Verzeichnis2"/>
             <w:tabs>
               <w:tab w:val="right" w:leader="dot" w:pos="9396"/>
             </w:tabs>
@@ -1710,7 +1707,7 @@
         </w:p>
         <w:p>
           <w:pPr>
-            <w:pStyle w:val="TOC3"/>
+            <w:pStyle w:val="Verzeichnis3"/>
             <w:tabs>
               <w:tab w:val="right" w:leader="dot" w:pos="9396"/>
             </w:tabs>
@@ -1778,7 +1775,7 @@
         </w:p>
         <w:p>
           <w:pPr>
-            <w:pStyle w:val="TOC3"/>
+            <w:pStyle w:val="Verzeichnis3"/>
             <w:tabs>
               <w:tab w:val="right" w:leader="dot" w:pos="9396"/>
             </w:tabs>
@@ -1846,7 +1843,7 @@
         </w:p>
         <w:p>
           <w:pPr>
-            <w:pStyle w:val="TOC3"/>
+            <w:pStyle w:val="Verzeichnis3"/>
             <w:tabs>
               <w:tab w:val="right" w:leader="dot" w:pos="9396"/>
             </w:tabs>
@@ -1914,7 +1911,7 @@
         </w:p>
         <w:p>
           <w:pPr>
-            <w:pStyle w:val="TOC3"/>
+            <w:pStyle w:val="Verzeichnis3"/>
             <w:tabs>
               <w:tab w:val="right" w:leader="dot" w:pos="9396"/>
             </w:tabs>
@@ -1975,7 +1972,7 @@
         </w:p>
         <w:p>
           <w:pPr>
-            <w:pStyle w:val="TOC2"/>
+            <w:pStyle w:val="Verzeichnis2"/>
             <w:tabs>
               <w:tab w:val="right" w:leader="dot" w:pos="9396"/>
             </w:tabs>
@@ -2037,7 +2034,7 @@
         </w:p>
         <w:p>
           <w:pPr>
-            <w:pStyle w:val="TOC2"/>
+            <w:pStyle w:val="Verzeichnis2"/>
             <w:tabs>
               <w:tab w:val="right" w:leader="dot" w:pos="9396"/>
             </w:tabs>
@@ -2099,7 +2096,7 @@
         </w:p>
         <w:p>
           <w:pPr>
-            <w:pStyle w:val="TOC2"/>
+            <w:pStyle w:val="Verzeichnis2"/>
             <w:tabs>
               <w:tab w:val="right" w:leader="dot" w:pos="9396"/>
             </w:tabs>
@@ -2173,7 +2170,7 @@
     </w:sdt>
     <w:p>
       <w:pPr>
-        <w:pStyle w:val="Heading1"/>
+        <w:pStyle w:val="berschrift1"/>
       </w:pPr>
     </w:p>
     <w:p>
@@ -2204,7 +2201,7 @@
     </w:p>
     <w:p>
       <w:pPr>
-        <w:pStyle w:val="Heading1"/>
+        <w:pStyle w:val="berschrift1"/>
       </w:pPr>
       <w:bookmarkStart w:id="0" w:name="_Toc300054111"/>
       <w:r>
@@ -2421,7 +2418,7 @@
     </w:p>
     <w:p>
       <w:pPr>
-        <w:pStyle w:val="Heading2"/>
+        <w:pStyle w:val="berschrift2"/>
       </w:pPr>
       <w:bookmarkStart w:id="1" w:name="_Toc300054112"/>
       <w:r>
@@ -2552,17 +2549,20 @@
     <w:p>
       <w:pPr>
         <w:ind w:left="700" w:hanging="700"/>
-      </w:pPr>
-    </w:p>
-    <w:p>
-      <w:r>
-        <w:t>Die Anforderungen  1, 4</w:t>
-      </w:r>
-      <w:r>
-        <w:t xml:space="preserve"> und </w:t>
-      </w:r>
-      <w:r>
-        <w:t xml:space="preserve">5 sind über die </w:t>
+        <w:rPr>
+          <w:b/>
+        </w:rPr>
+      </w:pPr>
+      <w:r>
+        <w:rPr>
+          <w:b/>
+        </w:rPr>
+        <w:t>Umgesetzte Anforderungen:</w:t>
+      </w:r>
+    </w:p>
+    <w:p>
+      <w:r>
+        <w:t xml:space="preserve">Die Anforderungen  1, 4 und 5 sind über die </w:t>
       </w:r>
       <w:proofErr w:type="spellStart"/>
       <w:r>
@@ -2570,13 +2570,7 @@
       </w:r>
       <w:proofErr w:type="spellEnd"/>
       <w:r>
-        <w:t xml:space="preserve"> Cases vom </w:t>
-      </w:r>
-      <w:r>
-        <w:t xml:space="preserve">Diagramm </w:t>
-      </w:r>
-      <w:r>
-        <w:t xml:space="preserve">Fahrzeug beschrieben. Die </w:t>
+        <w:t xml:space="preserve"> Cases vom Diagramm Fahrzeug beschrieben. Die </w:t>
       </w:r>
       <w:proofErr w:type="spellStart"/>
       <w:r>
@@ -2584,7 +2578,21 @@
       </w:r>
       <w:proofErr w:type="spellEnd"/>
       <w:r>
-        <w:t xml:space="preserve"> Cases „Fahrzeug hinzufügen“, „Fahrzeug bearbeiten“ und „Fahrzeug löschen“ gehören dabei zur Anforderung. 1 Der </w:t>
+        <w:t xml:space="preserve"> Cases „Fahrzeug hinzufügen“, „Fahrzeug bearbeiten“ und „Fahrzeug löschen</w:t>
+      </w:r>
+      <w:r>
+        <w:t>“ gehören dabei zur Anforderung</w:t>
+      </w:r>
+      <w:r>
+        <w:t xml:space="preserve"> 1</w:t>
+      </w:r>
+      <w:r>
+        <w:t>.</w:t>
+      </w:r>
+      <w:bookmarkStart w:id="2" w:name="_GoBack"/>
+      <w:bookmarkEnd w:id="2"/>
+      <w:r>
+        <w:t xml:space="preserve"> Der </w:t>
       </w:r>
       <w:proofErr w:type="spellStart"/>
       <w:r>
@@ -2625,30 +2633,12 @@
     </w:p>
     <w:p>
       <w:pPr>
+        <w:keepNext/>
         <w:widowControl w:val="0"/>
         <w:autoSpaceDE w:val="0"/>
         <w:autoSpaceDN w:val="0"/>
         <w:adjustRightInd w:val="0"/>
         <w:spacing w:before="240"/>
-        <w:rPr>
-          <w:rFonts w:ascii="Arial" w:hAnsi="Arial" w:cs="Arial"/>
-          <w:b/>
-          <w:bCs/>
-        </w:rPr>
-      </w:pPr>
-    </w:p>
-    <w:p>
-      <w:pPr>
-        <w:widowControl w:val="0"/>
-        <w:autoSpaceDE w:val="0"/>
-        <w:autoSpaceDN w:val="0"/>
-        <w:adjustRightInd w:val="0"/>
-        <w:spacing w:before="240"/>
-        <w:rPr>
-          <w:rFonts w:ascii="Arial" w:hAnsi="Arial" w:cs="Arial"/>
-          <w:b/>
-          <w:bCs/>
-        </w:rPr>
       </w:pPr>
       <w:r>
         <w:rPr>
@@ -2656,13 +2646,12 @@
           <w:b/>
           <w:bCs/>
           <w:noProof/>
-          <w:lang w:val="en-US" w:eastAsia="en-US"/>
         </w:rPr>
         <w:drawing>
-          <wp:inline distT="0" distB="0" distL="0" distR="0" wp14:anchorId="2B006FC7" wp14:editId="4ACCEDAC">
-            <wp:extent cx="4717085" cy="2161328"/>
-            <wp:effectExtent l="0" t="0" r="7620" b="0"/>
-            <wp:docPr id="13" name="Picture 13" descr="Mike SSD:Users:mikehuesing:Documents:DatenbankenMI2015:Doku:Labor3:Use Case Diagramme:Diagramme:UseCase.Kunde.jpg"/>
+          <wp:inline distT="0" distB="0" distL="0" distR="0" wp14:anchorId="00ED3371" wp14:editId="62E5112F">
+            <wp:extent cx="5963920" cy="4185920"/>
+            <wp:effectExtent l="0" t="0" r="5080" b="5080"/>
+            <wp:docPr id="16" name="Bild 16" descr="Macintosh HD:Users:oliverbammann:DatenbankenMI2015:Doku:Dokumentation:Diagramme:Umgesetzte Anforderungen.jpg"/>
             <wp:cNvGraphicFramePr>
               <a:graphicFrameLocks xmlns:a="http://schemas.openxmlformats.org/drawingml/2006/main" noChangeAspect="1"/>
             </wp:cNvGraphicFramePr>
@@ -2670,7 +2659,7 @@
               <a:graphicData uri="http://schemas.openxmlformats.org/drawingml/2006/picture">
                 <pic:pic xmlns:pic="http://schemas.openxmlformats.org/drawingml/2006/picture">
                   <pic:nvPicPr>
-                    <pic:cNvPr id="0" name="Picture 1" descr="Mike SSD:Users:mikehuesing:Documents:DatenbankenMI2015:Doku:Labor3:Use Case Diagramme:Diagramme:UseCase.Kunde.jpg"/>
+                    <pic:cNvPr id="0" name="Picture 1" descr="Macintosh HD:Users:oliverbammann:DatenbankenMI2015:Doku:Dokumentation:Diagramme:Umgesetzte Anforderungen.jpg"/>
                     <pic:cNvPicPr>
                       <a:picLocks noChangeAspect="1" noChangeArrowheads="1"/>
                     </pic:cNvPicPr>
@@ -2691,7 +2680,7 @@
                   <pic:spPr bwMode="auto">
                     <a:xfrm>
                       <a:off x="0" y="0"/>
-                      <a:ext cx="4718008" cy="2161751"/>
+                      <a:ext cx="5963920" cy="4185920"/>
                     </a:xfrm>
                     <a:prstGeom prst="rect">
                       <a:avLst/>
@@ -2707,8 +2696,54 @@
           </wp:inline>
         </w:drawing>
       </w:r>
-      <w:bookmarkStart w:id="2" w:name="_GoBack"/>
-      <w:bookmarkEnd w:id="2"/>
+    </w:p>
+    <w:p>
+      <w:pPr>
+        <w:pStyle w:val="Beschriftung"/>
+        <w:rPr>
+          <w:rFonts w:ascii="Arial" w:hAnsi="Arial" w:cs="Arial"/>
+        </w:rPr>
+      </w:pPr>
+      <w:r>
+        <w:t xml:space="preserve">Abbildung </w:t>
+      </w:r>
+      <w:fldSimple w:instr=" SEQ Abbildung \* ARABIC ">
+        <w:r>
+          <w:rPr>
+            <w:noProof/>
+          </w:rPr>
+          <w:t>1</w:t>
+        </w:r>
+      </w:fldSimple>
+      <w:r>
+        <w:t xml:space="preserve"> </w:t>
+      </w:r>
+      <w:proofErr w:type="spellStart"/>
+      <w:r>
+        <w:t>Use</w:t>
+      </w:r>
+      <w:proofErr w:type="spellEnd"/>
+      <w:r>
+        <w:t>-Case Diagramm Umgesetzte Anforderungen</w:t>
+      </w:r>
+    </w:p>
+    <w:p>
+      <w:r>
+        <w:br w:type="page"/>
+      </w:r>
+    </w:p>
+    <w:p>
+      <w:pPr>
+        <w:pStyle w:val="berschrift1"/>
+      </w:pPr>
+      <w:bookmarkStart w:id="3" w:name="_Toc300054113"/>
+      <w:r>
+        <w:t xml:space="preserve">2. </w:t>
+      </w:r>
+      <w:r>
+        <w:t>Architektur</w:t>
+      </w:r>
+      <w:bookmarkEnd w:id="3"/>
     </w:p>
     <w:p>
       <w:pPr>
@@ -2716,69 +2751,23 @@
         <w:autoSpaceDE w:val="0"/>
         <w:autoSpaceDN w:val="0"/>
         <w:adjustRightInd w:val="0"/>
-        <w:spacing w:before="240"/>
-        <w:rPr>
-          <w:rFonts w:ascii="Arial" w:hAnsi="Arial" w:cs="Arial"/>
-          <w:b/>
-          <w:bCs/>
-        </w:rPr>
-      </w:pPr>
-      <w:r>
-        <w:rPr>
-          <w:rFonts w:ascii="Arial" w:hAnsi="Arial" w:cs="Arial"/>
-          <w:b/>
-          <w:bCs/>
-          <w:noProof/>
-          <w:lang w:val="en-US" w:eastAsia="en-US"/>
-        </w:rPr>
-        <w:drawing>
-          <wp:inline distT="0" distB="0" distL="0" distR="0" wp14:anchorId="32C6CB28" wp14:editId="0F6C980C">
-            <wp:extent cx="4447025" cy="1551728"/>
-            <wp:effectExtent l="0" t="0" r="0" b="0"/>
-            <wp:docPr id="14" name="Picture 14" descr="Mike SSD:Users:mikehuesing:Documents:DatenbankenMI2015:Doku:Labor3:Use Case Diagramme:Diagramme:UseCaseFahrzeug.jpg"/>
-            <wp:cNvGraphicFramePr>
-              <a:graphicFrameLocks xmlns:a="http://schemas.openxmlformats.org/drawingml/2006/main" noChangeAspect="1"/>
-            </wp:cNvGraphicFramePr>
-            <a:graphic xmlns:a="http://schemas.openxmlformats.org/drawingml/2006/main">
-              <a:graphicData uri="http://schemas.openxmlformats.org/drawingml/2006/picture">
-                <pic:pic xmlns:pic="http://schemas.openxmlformats.org/drawingml/2006/picture">
-                  <pic:nvPicPr>
-                    <pic:cNvPr id="0" name="Picture 2" descr="Mike SSD:Users:mikehuesing:Documents:DatenbankenMI2015:Doku:Labor3:Use Case Diagramme:Diagramme:UseCaseFahrzeug.jpg"/>
-                    <pic:cNvPicPr>
-                      <a:picLocks noChangeAspect="1" noChangeArrowheads="1"/>
-                    </pic:cNvPicPr>
-                  </pic:nvPicPr>
-                  <pic:blipFill>
-                    <a:blip r:embed="rId11">
-                      <a:extLst>
-                        <a:ext uri="{28A0092B-C50C-407E-A947-70E740481C1C}">
-                          <a14:useLocalDpi xmlns:a14="http://schemas.microsoft.com/office/drawing/2010/main" val="0"/>
-                        </a:ext>
-                      </a:extLst>
-                    </a:blip>
-                    <a:srcRect/>
-                    <a:stretch>
-                      <a:fillRect/>
-                    </a:stretch>
-                  </pic:blipFill>
-                  <pic:spPr bwMode="auto">
-                    <a:xfrm>
-                      <a:off x="0" y="0"/>
-                      <a:ext cx="4447025" cy="1551728"/>
-                    </a:xfrm>
-                    <a:prstGeom prst="rect">
-                      <a:avLst/>
-                    </a:prstGeom>
-                    <a:noFill/>
-                    <a:ln>
-                      <a:noFill/>
-                    </a:ln>
-                  </pic:spPr>
-                </pic:pic>
-              </a:graphicData>
-            </a:graphic>
-          </wp:inline>
-        </w:drawing>
+        <w:rPr>
+          <w:rFonts w:ascii="Times New Roman" w:hAnsi="Times New Roman" w:cs="Times New Roman"/>
+          <w:i/>
+          <w:iCs/>
+          <w:sz w:val="22"/>
+          <w:szCs w:val="22"/>
+        </w:rPr>
+      </w:pPr>
+      <w:r>
+        <w:rPr>
+          <w:rFonts w:ascii="Times New Roman" w:hAnsi="Times New Roman" w:cs="Times New Roman"/>
+          <w:i/>
+          <w:iCs/>
+          <w:sz w:val="22"/>
+          <w:szCs w:val="22"/>
+        </w:rPr>
+        <w:t>In diesem Kapitel soll beschrieben werden, wie das Projekt und die Datenbank strukturiert ist und welche Technologien und Frameworks verwendet werden.</w:t>
       </w:r>
     </w:p>
     <w:p>
@@ -2787,204 +2776,73 @@
         <w:autoSpaceDE w:val="0"/>
         <w:autoSpaceDN w:val="0"/>
         <w:adjustRightInd w:val="0"/>
-        <w:spacing w:before="240"/>
-        <w:rPr>
-          <w:rFonts w:ascii="Arial" w:hAnsi="Arial" w:cs="Arial"/>
-          <w:b/>
-          <w:bCs/>
-        </w:rPr>
-      </w:pPr>
-      <w:r>
-        <w:rPr>
-          <w:rFonts w:ascii="Arial" w:hAnsi="Arial" w:cs="Arial"/>
-          <w:b/>
-          <w:bCs/>
+        <w:rPr>
+          <w:rFonts w:cs="Times New Roman"/>
+          <w:iCs/>
+        </w:rPr>
+      </w:pPr>
+      <w:r>
+        <w:rPr>
+          <w:rFonts w:cs="Times New Roman"/>
+          <w:iCs/>
+        </w:rPr>
+        <w:t>In diesem Kapitel</w:t>
+      </w:r>
+      <w:r>
+        <w:rPr>
+          <w:rFonts w:cs="Times New Roman"/>
+          <w:iCs/>
+        </w:rPr>
+        <w:t xml:space="preserve"> wird die Architektur des Projektes erläutert und</w:t>
+      </w:r>
+      <w:r>
+        <w:rPr>
+          <w:rFonts w:cs="Times New Roman"/>
+          <w:iCs/>
+        </w:rPr>
+        <w:t xml:space="preserve"> der Projektablauf</w:t>
+      </w:r>
+      <w:r>
+        <w:rPr>
+          <w:rFonts w:cs="Times New Roman"/>
+          <w:iCs/>
+        </w:rPr>
+        <w:t xml:space="preserve"> gezeigt. Daraufhin folgt die Erklärung der </w:t>
+      </w:r>
+      <w:proofErr w:type="spellStart"/>
+      <w:r>
+        <w:rPr>
+          <w:rFonts w:cs="Times New Roman"/>
+          <w:iCs/>
+        </w:rPr>
+        <w:t>Persistenzschicht</w:t>
+      </w:r>
+      <w:proofErr w:type="spellEnd"/>
+      <w:r>
+        <w:rPr>
+          <w:rFonts w:cs="Times New Roman"/>
+          <w:iCs/>
+        </w:rPr>
+        <w:t xml:space="preserve"> und als letzter Punkt wird auf die Präsentationsschicht eingegangen.</w:t>
+      </w:r>
+    </w:p>
+    <w:p>
+      <w:pPr>
+        <w:pStyle w:val="berschrift2"/>
+      </w:pPr>
+      <w:bookmarkStart w:id="4" w:name="_Toc300054114"/>
+      <w:r>
+        <w:t>2.1 Gesamtarchitektur</w:t>
+      </w:r>
+      <w:bookmarkEnd w:id="4"/>
+    </w:p>
+    <w:p>
+      <w:pPr>
+        <w:keepNext/>
+      </w:pPr>
+      <w:r>
+        <w:rPr>
           <w:noProof/>
-          <w:lang w:val="en-US" w:eastAsia="en-US"/>
-        </w:rPr>
-        <w:drawing>
-          <wp:inline distT="0" distB="0" distL="0" distR="0" wp14:anchorId="5411C805" wp14:editId="4933427B">
-            <wp:extent cx="4460028" cy="1973799"/>
-            <wp:effectExtent l="0" t="0" r="10795" b="7620"/>
-            <wp:docPr id="15" name="Picture 15" descr="Mike SSD:Users:mikehuesing:Documents:DatenbankenMI2015:Doku:Labor3:Use Case Diagramme:Diagramme:UseCase.Termin.jpg"/>
-            <wp:cNvGraphicFramePr>
-              <a:graphicFrameLocks xmlns:a="http://schemas.openxmlformats.org/drawingml/2006/main" noChangeAspect="1"/>
-            </wp:cNvGraphicFramePr>
-            <a:graphic xmlns:a="http://schemas.openxmlformats.org/drawingml/2006/main">
-              <a:graphicData uri="http://schemas.openxmlformats.org/drawingml/2006/picture">
-                <pic:pic xmlns:pic="http://schemas.openxmlformats.org/drawingml/2006/picture">
-                  <pic:nvPicPr>
-                    <pic:cNvPr id="0" name="Picture 3" descr="Mike SSD:Users:mikehuesing:Documents:DatenbankenMI2015:Doku:Labor3:Use Case Diagramme:Diagramme:UseCase.Termin.jpg"/>
-                    <pic:cNvPicPr>
-                      <a:picLocks noChangeAspect="1" noChangeArrowheads="1"/>
-                    </pic:cNvPicPr>
-                  </pic:nvPicPr>
-                  <pic:blipFill>
-                    <a:blip r:embed="rId12">
-                      <a:extLst>
-                        <a:ext uri="{28A0092B-C50C-407E-A947-70E740481C1C}">
-                          <a14:useLocalDpi xmlns:a14="http://schemas.microsoft.com/office/drawing/2010/main" val="0"/>
-                        </a:ext>
-                      </a:extLst>
-                    </a:blip>
-                    <a:srcRect/>
-                    <a:stretch>
-                      <a:fillRect/>
-                    </a:stretch>
-                  </pic:blipFill>
-                  <pic:spPr bwMode="auto">
-                    <a:xfrm>
-                      <a:off x="0" y="0"/>
-                      <a:ext cx="4461201" cy="1974318"/>
-                    </a:xfrm>
-                    <a:prstGeom prst="rect">
-                      <a:avLst/>
-                    </a:prstGeom>
-                    <a:noFill/>
-                    <a:ln>
-                      <a:noFill/>
-                    </a:ln>
-                  </pic:spPr>
-                </pic:pic>
-              </a:graphicData>
-            </a:graphic>
-          </wp:inline>
-        </w:drawing>
-      </w:r>
-    </w:p>
-    <w:p>
-      <w:pPr>
-        <w:widowControl w:val="0"/>
-        <w:autoSpaceDE w:val="0"/>
-        <w:autoSpaceDN w:val="0"/>
-        <w:adjustRightInd w:val="0"/>
-        <w:spacing w:before="240"/>
-        <w:rPr>
-          <w:rFonts w:ascii="Arial" w:hAnsi="Arial" w:cs="Arial"/>
-          <w:b/>
-          <w:bCs/>
-        </w:rPr>
-      </w:pPr>
-    </w:p>
-    <w:p/>
-    <w:p/>
-    <w:p>
-      <w:r>
-        <w:br w:type="page"/>
-      </w:r>
-    </w:p>
-    <w:p>
-      <w:pPr>
-        <w:pStyle w:val="Heading1"/>
-      </w:pPr>
-      <w:bookmarkStart w:id="3" w:name="_Toc300054113"/>
-      <w:r>
-        <w:t xml:space="preserve">2. </w:t>
-      </w:r>
-      <w:r>
-        <w:t>Architektur</w:t>
-      </w:r>
-      <w:bookmarkEnd w:id="3"/>
-    </w:p>
-    <w:p>
-      <w:pPr>
-        <w:widowControl w:val="0"/>
-        <w:autoSpaceDE w:val="0"/>
-        <w:autoSpaceDN w:val="0"/>
-        <w:adjustRightInd w:val="0"/>
-        <w:rPr>
-          <w:rFonts w:ascii="Times New Roman" w:hAnsi="Times New Roman" w:cs="Times New Roman"/>
-          <w:i/>
-          <w:iCs/>
-          <w:sz w:val="22"/>
-          <w:szCs w:val="22"/>
-        </w:rPr>
-      </w:pPr>
-      <w:r>
-        <w:rPr>
-          <w:rFonts w:ascii="Times New Roman" w:hAnsi="Times New Roman" w:cs="Times New Roman"/>
-          <w:i/>
-          <w:iCs/>
-          <w:sz w:val="22"/>
-          <w:szCs w:val="22"/>
-        </w:rPr>
-        <w:t>In diesem Kapitel soll beschrieben werden, wie das Projekt und die Datenbank strukturiert ist und welche Technologien und Frameworks verwendet werden.</w:t>
-      </w:r>
-    </w:p>
-    <w:p>
-      <w:pPr>
-        <w:widowControl w:val="0"/>
-        <w:autoSpaceDE w:val="0"/>
-        <w:autoSpaceDN w:val="0"/>
-        <w:adjustRightInd w:val="0"/>
-        <w:rPr>
-          <w:rFonts w:cs="Times New Roman"/>
-          <w:iCs/>
-        </w:rPr>
-      </w:pPr>
-      <w:r>
-        <w:rPr>
-          <w:rFonts w:cs="Times New Roman"/>
-          <w:iCs/>
-        </w:rPr>
-        <w:t>In diesem Kapitel</w:t>
-      </w:r>
-      <w:r>
-        <w:rPr>
-          <w:rFonts w:cs="Times New Roman"/>
-          <w:iCs/>
-        </w:rPr>
-        <w:t xml:space="preserve"> wird die Architektur des Projektes erläutert und</w:t>
-      </w:r>
-      <w:r>
-        <w:rPr>
-          <w:rFonts w:cs="Times New Roman"/>
-          <w:iCs/>
-        </w:rPr>
-        <w:t xml:space="preserve"> der Projektablauf</w:t>
-      </w:r>
-      <w:r>
-        <w:rPr>
-          <w:rFonts w:cs="Times New Roman"/>
-          <w:iCs/>
-        </w:rPr>
-        <w:t xml:space="preserve"> gezeigt. Daraufhin folgt die Erklärung der </w:t>
-      </w:r>
-      <w:proofErr w:type="spellStart"/>
-      <w:r>
-        <w:rPr>
-          <w:rFonts w:cs="Times New Roman"/>
-          <w:iCs/>
-        </w:rPr>
-        <w:t>Persistenzschicht</w:t>
-      </w:r>
-      <w:proofErr w:type="spellEnd"/>
-      <w:r>
-        <w:rPr>
-          <w:rFonts w:cs="Times New Roman"/>
-          <w:iCs/>
-        </w:rPr>
-        <w:t xml:space="preserve"> und als letzter Punkt wird auf die Präsentationsschicht eingegangen.</w:t>
-      </w:r>
-    </w:p>
-    <w:p>
-      <w:pPr>
-        <w:pStyle w:val="Heading2"/>
-      </w:pPr>
-      <w:bookmarkStart w:id="4" w:name="_Toc300054114"/>
-      <w:r>
-        <w:t>2.1 Gesamtarchitektur</w:t>
-      </w:r>
-      <w:bookmarkEnd w:id="4"/>
-    </w:p>
-    <w:p>
-      <w:pPr>
-        <w:keepNext/>
-      </w:pPr>
-      <w:r>
-        <w:rPr>
-          <w:noProof/>
-          <w:lang w:val="en-US" w:eastAsia="en-US"/>
         </w:rPr>
         <w:drawing>
           <wp:inline distT="0" distB="0" distL="0" distR="0" wp14:anchorId="5092E5E0" wp14:editId="2E89A9C7">
@@ -3004,7 +2862,7 @@
                     </pic:cNvPicPr>
                   </pic:nvPicPr>
                   <pic:blipFill>
-                    <a:blip r:embed="rId13">
+                    <a:blip r:embed="rId11">
                       <a:extLst>
                         <a:ext uri="{28A0092B-C50C-407E-A947-70E740481C1C}">
                           <a14:useLocalDpi xmlns:a14="http://schemas.microsoft.com/office/drawing/2010/main" val="0"/>
@@ -3038,7 +2896,7 @@
     </w:p>
     <w:p>
       <w:pPr>
-        <w:pStyle w:val="Caption"/>
+        <w:pStyle w:val="Beschriftung"/>
       </w:pPr>
       <w:r>
         <w:t>Abbildung 2 Klassendiagramm</w:t>
@@ -3065,7 +2923,7 @@
     </w:p>
     <w:p>
       <w:pPr>
-        <w:pStyle w:val="ListParagraph"/>
+        <w:pStyle w:val="Listenabsatz"/>
         <w:widowControl w:val="0"/>
         <w:numPr>
           <w:ilvl w:val="0"/>
@@ -3089,7 +2947,7 @@
     </w:p>
     <w:p>
       <w:pPr>
-        <w:pStyle w:val="ListParagraph"/>
+        <w:pStyle w:val="Listenabsatz"/>
         <w:widowControl w:val="0"/>
         <w:autoSpaceDE w:val="0"/>
         <w:autoSpaceDN w:val="0"/>
@@ -3139,7 +2997,7 @@
     </w:p>
     <w:p>
       <w:pPr>
-        <w:pStyle w:val="ListParagraph"/>
+        <w:pStyle w:val="Listenabsatz"/>
         <w:widowControl w:val="0"/>
         <w:numPr>
           <w:ilvl w:val="0"/>
@@ -3163,7 +3021,7 @@
     </w:p>
     <w:p>
       <w:pPr>
-        <w:pStyle w:val="ListParagraph"/>
+        <w:pStyle w:val="Listenabsatz"/>
         <w:widowControl w:val="0"/>
         <w:autoSpaceDE w:val="0"/>
         <w:autoSpaceDN w:val="0"/>
@@ -3229,7 +3087,7 @@
     </w:p>
     <w:p>
       <w:pPr>
-        <w:pStyle w:val="ListParagraph"/>
+        <w:pStyle w:val="Listenabsatz"/>
         <w:widowControl w:val="0"/>
         <w:numPr>
           <w:ilvl w:val="0"/>
@@ -3253,7 +3111,7 @@
     </w:p>
     <w:p>
       <w:pPr>
-        <w:pStyle w:val="ListParagraph"/>
+        <w:pStyle w:val="Listenabsatz"/>
         <w:widowControl w:val="0"/>
         <w:autoSpaceDE w:val="0"/>
         <w:autoSpaceDN w:val="0"/>
@@ -3364,7 +3222,7 @@
     </w:p>
     <w:p>
       <w:pPr>
-        <w:pStyle w:val="Heading2"/>
+        <w:pStyle w:val="berschrift2"/>
       </w:pPr>
       <w:bookmarkStart w:id="5" w:name="_Toc300054115"/>
       <w:r>
@@ -3410,7 +3268,6 @@
           <w:rFonts w:ascii="Times New Roman" w:hAnsi="Times New Roman" w:cs="Times New Roman"/>
           <w:iCs/>
           <w:noProof/>
-          <w:lang w:val="en-US" w:eastAsia="en-US"/>
         </w:rPr>
         <w:drawing>
           <wp:inline distT="0" distB="0" distL="0" distR="0" wp14:anchorId="7243043E" wp14:editId="1006AD45">
@@ -3430,7 +3287,7 @@
                     </pic:cNvPicPr>
                   </pic:nvPicPr>
                   <pic:blipFill>
-                    <a:blip r:embed="rId14">
+                    <a:blip r:embed="rId12">
                       <a:extLst>
                         <a:ext uri="{28A0092B-C50C-407E-A947-70E740481C1C}">
                           <a14:useLocalDpi xmlns:a14="http://schemas.microsoft.com/office/drawing/2010/main" val="0"/>
@@ -3464,7 +3321,7 @@
     </w:p>
     <w:p>
       <w:pPr>
-        <w:pStyle w:val="Caption"/>
+        <w:pStyle w:val="Beschriftung"/>
         <w:rPr>
           <w:rFonts w:ascii="Times New Roman" w:hAnsi="Times New Roman" w:cs="Times New Roman"/>
           <w:iCs/>
@@ -3629,7 +3486,6 @@
           <w:rFonts w:ascii="Times New Roman" w:hAnsi="Times New Roman" w:cs="Times New Roman"/>
           <w:iCs/>
           <w:noProof/>
-          <w:lang w:val="en-US" w:eastAsia="en-US"/>
         </w:rPr>
         <w:drawing>
           <wp:inline distT="0" distB="0" distL="0" distR="0" wp14:anchorId="6B31F586" wp14:editId="6A6C2D8E">
@@ -3649,7 +3505,7 @@
                     </pic:cNvPicPr>
                   </pic:nvPicPr>
                   <pic:blipFill>
-                    <a:blip r:embed="rId15">
+                    <a:blip r:embed="rId13">
                       <a:extLst>
                         <a:ext uri="{28A0092B-C50C-407E-A947-70E740481C1C}">
                           <a14:useLocalDpi xmlns:a14="http://schemas.microsoft.com/office/drawing/2010/main" val="0"/>
@@ -3683,7 +3539,7 @@
     </w:p>
     <w:p>
       <w:pPr>
-        <w:pStyle w:val="Caption"/>
+        <w:pStyle w:val="Beschriftung"/>
         <w:rPr>
           <w:rFonts w:ascii="Times New Roman" w:hAnsi="Times New Roman" w:cs="Times New Roman"/>
           <w:iCs/>
@@ -3857,7 +3713,6 @@
           <w:rFonts w:ascii="Times New Roman" w:hAnsi="Times New Roman" w:cs="Times New Roman"/>
           <w:iCs/>
           <w:noProof/>
-          <w:lang w:val="en-US" w:eastAsia="en-US"/>
         </w:rPr>
         <w:drawing>
           <wp:inline distT="0" distB="0" distL="0" distR="0" wp14:anchorId="32B619EC" wp14:editId="0F0D35CC">
@@ -3877,7 +3732,7 @@
                     </pic:cNvPicPr>
                   </pic:nvPicPr>
                   <pic:blipFill>
-                    <a:blip r:embed="rId16">
+                    <a:blip r:embed="rId14">
                       <a:extLst>
                         <a:ext uri="{28A0092B-C50C-407E-A947-70E740481C1C}">
                           <a14:useLocalDpi xmlns:a14="http://schemas.microsoft.com/office/drawing/2010/main" val="0"/>
@@ -3911,7 +3766,7 @@
     </w:p>
     <w:p>
       <w:pPr>
-        <w:pStyle w:val="Caption"/>
+        <w:pStyle w:val="Beschriftung"/>
         <w:rPr>
           <w:rFonts w:ascii="Times New Roman" w:hAnsi="Times New Roman" w:cs="Times New Roman"/>
           <w:iCs/>
@@ -3993,7 +3848,6 @@
           <w:rFonts w:ascii="Times New Roman" w:hAnsi="Times New Roman" w:cs="Times New Roman"/>
           <w:iCs/>
           <w:noProof/>
-          <w:lang w:val="en-US" w:eastAsia="en-US"/>
         </w:rPr>
         <w:drawing>
           <wp:inline distT="0" distB="0" distL="0" distR="0" wp14:anchorId="08D59C65" wp14:editId="05DD7489">
@@ -4013,7 +3867,7 @@
                     </pic:cNvPicPr>
                   </pic:nvPicPr>
                   <pic:blipFill>
-                    <a:blip r:embed="rId17">
+                    <a:blip r:embed="rId15">
                       <a:extLst>
                         <a:ext uri="{28A0092B-C50C-407E-A947-70E740481C1C}">
                           <a14:useLocalDpi xmlns:a14="http://schemas.microsoft.com/office/drawing/2010/main" val="0"/>
@@ -4047,7 +3901,7 @@
     </w:p>
     <w:p>
       <w:pPr>
-        <w:pStyle w:val="Caption"/>
+        <w:pStyle w:val="Beschriftung"/>
         <w:rPr>
           <w:rFonts w:ascii="Times New Roman" w:hAnsi="Times New Roman" w:cs="Times New Roman"/>
           <w:iCs/>
@@ -4148,7 +4002,6 @@
           <w:rFonts w:ascii="Times New Roman" w:hAnsi="Times New Roman" w:cs="Times New Roman"/>
           <w:iCs/>
           <w:noProof/>
-          <w:lang w:val="en-US" w:eastAsia="en-US"/>
         </w:rPr>
         <w:drawing>
           <wp:inline distT="0" distB="0" distL="0" distR="0" wp14:anchorId="1BCC54D5" wp14:editId="08DF378A">
@@ -4168,7 +4021,7 @@
                     </pic:cNvPicPr>
                   </pic:nvPicPr>
                   <pic:blipFill>
-                    <a:blip r:embed="rId18">
+                    <a:blip r:embed="rId16">
                       <a:extLst>
                         <a:ext uri="{28A0092B-C50C-407E-A947-70E740481C1C}">
                           <a14:useLocalDpi xmlns:a14="http://schemas.microsoft.com/office/drawing/2010/main" val="0"/>
@@ -4202,7 +4055,7 @@
     </w:p>
     <w:p>
       <w:pPr>
-        <w:pStyle w:val="Caption"/>
+        <w:pStyle w:val="Beschriftung"/>
       </w:pPr>
       <w:r>
         <w:t>Abbildung 7 Programmcode Ausschnitt "</w:t>
@@ -4230,7 +4083,6 @@
           <w:rFonts w:ascii="Times New Roman" w:hAnsi="Times New Roman" w:cs="Times New Roman"/>
           <w:iCs/>
           <w:noProof/>
-          <w:lang w:val="en-US" w:eastAsia="en-US"/>
         </w:rPr>
         <w:drawing>
           <wp:inline distT="0" distB="0" distL="0" distR="0" wp14:anchorId="76625989" wp14:editId="3611C3A6">
@@ -4250,7 +4102,7 @@
                     </pic:cNvPicPr>
                   </pic:nvPicPr>
                   <pic:blipFill>
-                    <a:blip r:embed="rId19">
+                    <a:blip r:embed="rId17">
                       <a:extLst>
                         <a:ext uri="{28A0092B-C50C-407E-A947-70E740481C1C}">
                           <a14:useLocalDpi xmlns:a14="http://schemas.microsoft.com/office/drawing/2010/main" val="0"/>
@@ -4284,7 +4136,7 @@
     </w:p>
     <w:p>
       <w:pPr>
-        <w:pStyle w:val="Caption"/>
+        <w:pStyle w:val="Beschriftung"/>
         <w:rPr>
           <w:rFonts w:ascii="Times New Roman" w:hAnsi="Times New Roman" w:cs="Times New Roman"/>
           <w:iCs/>
@@ -4449,7 +4301,6 @@
           <w:noProof/>
           <w:sz w:val="22"/>
           <w:szCs w:val="22"/>
-          <w:lang w:val="en-US" w:eastAsia="en-US"/>
         </w:rPr>
         <w:drawing>
           <wp:inline distT="0" distB="0" distL="0" distR="0" wp14:anchorId="628B79EA" wp14:editId="1BD0F235">
@@ -4469,7 +4320,7 @@
                     </pic:cNvPicPr>
                   </pic:nvPicPr>
                   <pic:blipFill>
-                    <a:blip r:embed="rId20">
+                    <a:blip r:embed="rId18">
                       <a:extLst>
                         <a:ext uri="{28A0092B-C50C-407E-A947-70E740481C1C}">
                           <a14:useLocalDpi xmlns:a14="http://schemas.microsoft.com/office/drawing/2010/main" val="0"/>
@@ -4503,7 +4354,7 @@
     </w:p>
     <w:p>
       <w:pPr>
-        <w:pStyle w:val="Caption"/>
+        <w:pStyle w:val="Beschriftung"/>
         <w:rPr>
           <w:rFonts w:ascii="Times New Roman" w:hAnsi="Times New Roman" w:cs="Times New Roman"/>
           <w:sz w:val="22"/>
@@ -4524,7 +4375,7 @@
     </w:p>
     <w:p>
       <w:pPr>
-        <w:pStyle w:val="Heading2"/>
+        <w:pStyle w:val="berschrift2"/>
       </w:pPr>
       <w:bookmarkStart w:id="6" w:name="_Toc300054116"/>
       <w:r>
@@ -4660,7 +4511,7 @@
     </w:p>
     <w:p>
       <w:pPr>
-        <w:pStyle w:val="Heading3"/>
+        <w:pStyle w:val="berschrift3"/>
       </w:pPr>
       <w:bookmarkStart w:id="7" w:name="_Toc300054117"/>
       <w:r>
@@ -4863,7 +4714,6 @@
       <w:r>
         <w:rPr>
           <w:noProof/>
-          <w:lang w:val="en-US" w:eastAsia="en-US"/>
         </w:rPr>
         <mc:AlternateContent>
           <mc:Choice Requires="wps">
@@ -4918,7 +4768,7 @@
                         <w:txbxContent>
                           <w:p>
                             <w:pPr>
-                              <w:pStyle w:val="Caption"/>
+                              <w:pStyle w:val="Beschriftung"/>
                               <w:rPr>
                                 <w:rFonts w:ascii="Times New Roman" w:hAnsi="Times New Roman" w:cs="Times New Roman"/>
                                 <w:noProof/>
@@ -4981,7 +4831,6 @@
           <w:noProof/>
           <w:sz w:val="22"/>
           <w:szCs w:val="22"/>
-          <w:lang w:val="en-US" w:eastAsia="en-US"/>
         </w:rPr>
         <w:drawing>
           <wp:anchor distT="0" distB="0" distL="0" distR="0" simplePos="0" relativeHeight="251664384" behindDoc="0" locked="0" layoutInCell="1" allowOverlap="1" wp14:anchorId="39E899D2" wp14:editId="2B61DA77">
@@ -5017,7 +4866,7 @@
                     </pic:cNvPicPr>
                   </pic:nvPicPr>
                   <pic:blipFill>
-                    <a:blip r:embed="rId21">
+                    <a:blip r:embed="rId19">
                       <a:extLst>
                         <a:ext uri="{28A0092B-C50C-407E-A947-70E740481C1C}">
                           <a14:useLocalDpi xmlns:a14="http://schemas.microsoft.com/office/drawing/2010/main" val="0"/>
@@ -5059,7 +4908,7 @@
     </w:p>
     <w:p>
       <w:pPr>
-        <w:pStyle w:val="Heading3"/>
+        <w:pStyle w:val="berschrift3"/>
       </w:pPr>
       <w:bookmarkStart w:id="8" w:name="_Toc300054118"/>
       <w:r>
@@ -5083,7 +4932,6 @@
           <w:noProof/>
           <w:sz w:val="22"/>
           <w:szCs w:val="22"/>
-          <w:lang w:val="en-US" w:eastAsia="en-US"/>
         </w:rPr>
         <w:drawing>
           <wp:inline distT="0" distB="0" distL="0" distR="0" wp14:anchorId="6406E484" wp14:editId="77797B42">
@@ -5103,7 +4951,7 @@
                     </pic:cNvPicPr>
                   </pic:nvPicPr>
                   <pic:blipFill>
-                    <a:blip r:embed="rId22">
+                    <a:blip r:embed="rId20">
                       <a:extLst>
                         <a:ext uri="{28A0092B-C50C-407E-A947-70E740481C1C}">
                           <a14:useLocalDpi xmlns:a14="http://schemas.microsoft.com/office/drawing/2010/main" val="0"/>
@@ -5137,7 +4985,7 @@
     </w:p>
     <w:p>
       <w:pPr>
-        <w:pStyle w:val="Caption"/>
+        <w:pStyle w:val="Beschriftung"/>
         <w:rPr>
           <w:rFonts w:ascii="Times New Roman" w:hAnsi="Times New Roman" w:cs="Times New Roman"/>
           <w:sz w:val="22"/>
@@ -5409,7 +5257,7 @@
     </w:p>
     <w:p>
       <w:pPr>
-        <w:pStyle w:val="Heading3"/>
+        <w:pStyle w:val="berschrift3"/>
       </w:pPr>
       <w:bookmarkStart w:id="9" w:name="_Toc300054119"/>
       <w:r>
@@ -5536,7 +5384,7 @@
     </w:p>
     <w:p>
       <w:pPr>
-        <w:pStyle w:val="Heading2"/>
+        <w:pStyle w:val="berschrift2"/>
       </w:pPr>
       <w:bookmarkStart w:id="10" w:name="_Toc300054120"/>
       <w:r>
@@ -5705,7 +5553,7 @@
     </w:p>
     <w:p>
       <w:pPr>
-        <w:pStyle w:val="Heading1"/>
+        <w:pStyle w:val="berschrift1"/>
       </w:pPr>
       <w:bookmarkStart w:id="11" w:name="_Toc300054121"/>
       <w:r>
@@ -5783,7 +5631,7 @@
     </w:p>
     <w:p>
       <w:pPr>
-        <w:pStyle w:val="Heading2"/>
+        <w:pStyle w:val="berschrift2"/>
       </w:pPr>
       <w:bookmarkStart w:id="12" w:name="_Toc300054122"/>
       <w:r>
@@ -5818,7 +5666,7 @@
     </w:p>
     <w:p>
       <w:pPr>
-        <w:pStyle w:val="Heading3"/>
+        <w:pStyle w:val="berschrift3"/>
         <w:rPr>
           <w:i/>
         </w:rPr>
@@ -5912,7 +5760,7 @@
     </w:p>
     <w:p>
       <w:pPr>
-        <w:pStyle w:val="Heading3"/>
+        <w:pStyle w:val="berschrift3"/>
         <w:rPr>
           <w:i/>
         </w:rPr>
@@ -6011,7 +5859,7 @@
     </w:p>
     <w:p>
       <w:pPr>
-        <w:pStyle w:val="Heading3"/>
+        <w:pStyle w:val="berschrift3"/>
         <w:rPr>
           <w:i/>
         </w:rPr>
@@ -6088,7 +5936,7 @@
     </w:p>
     <w:p>
       <w:pPr>
-        <w:pStyle w:val="Heading3"/>
+        <w:pStyle w:val="berschrift3"/>
       </w:pPr>
       <w:bookmarkStart w:id="16" w:name="_Toc300054126"/>
       <w:r>
@@ -6114,7 +5962,7 @@
     </w:p>
     <w:p>
       <w:pPr>
-        <w:pStyle w:val="Heading2"/>
+        <w:pStyle w:val="berschrift2"/>
       </w:pPr>
       <w:bookmarkStart w:id="17" w:name="_Toc300054127"/>
       <w:r>
@@ -6230,7 +6078,7 @@
     </w:p>
     <w:p>
       <w:pPr>
-        <w:pStyle w:val="Heading2"/>
+        <w:pStyle w:val="berschrift2"/>
       </w:pPr>
       <w:bookmarkStart w:id="18" w:name="_Toc300054128"/>
       <w:r>
@@ -6682,7 +6530,7 @@
     </w:p>
     <w:p>
       <w:pPr>
-        <w:pStyle w:val="Heading2"/>
+        <w:pStyle w:val="berschrift2"/>
       </w:pPr>
       <w:bookmarkStart w:id="19" w:name="_Toc300054129"/>
       <w:r>
@@ -6700,7 +6548,7 @@
     </w:p>
     <w:p>
       <w:pPr>
-        <w:pStyle w:val="ListParagraph"/>
+        <w:pStyle w:val="Listenabsatz"/>
         <w:numPr>
           <w:ilvl w:val="0"/>
           <w:numId w:val="17"/>
@@ -6720,7 +6568,7 @@
     </w:p>
     <w:p>
       <w:pPr>
-        <w:pStyle w:val="ListParagraph"/>
+        <w:pStyle w:val="Listenabsatz"/>
         <w:numPr>
           <w:ilvl w:val="0"/>
           <w:numId w:val="17"/>
@@ -6761,7 +6609,7 @@
     </w:p>
     <w:p>
       <w:pPr>
-        <w:pStyle w:val="ListParagraph"/>
+        <w:pStyle w:val="Listenabsatz"/>
         <w:numPr>
           <w:ilvl w:val="0"/>
           <w:numId w:val="15"/>
@@ -6776,7 +6624,7 @@
     </w:p>
     <w:p>
       <w:pPr>
-        <w:pStyle w:val="ListParagraph"/>
+        <w:pStyle w:val="Listenabsatz"/>
         <w:numPr>
           <w:ilvl w:val="0"/>
           <w:numId w:val="15"/>
@@ -6792,8 +6640,8 @@
       </w:r>
     </w:p>
     <w:sectPr>
-      <w:footerReference w:type="even" r:id="rId23"/>
-      <w:footerReference w:type="default" r:id="rId24"/>
+      <w:footerReference w:type="even" r:id="rId21"/>
+      <w:footerReference w:type="default" r:id="rId22"/>
       <w:pgSz w:w="12240" w:h="15840"/>
       <w:pgMar w:top="1417" w:right="1417" w:bottom="1134" w:left="1417" w:header="720" w:footer="720" w:gutter="0"/>
       <w:cols w:space="720"/>
@@ -6827,34 +6675,34 @@
 <w:ftr xmlns:wpc="http://schemas.microsoft.com/office/word/2010/wordprocessingCanvas" xmlns:mo="http://schemas.microsoft.com/office/mac/office/2008/main" xmlns:mc="http://schemas.openxmlformats.org/markup-compatibility/2006" xmlns:mv="urn:schemas-microsoft-com:mac:vml" xmlns:o="urn:schemas-microsoft-com:office:office" xmlns:r="http://schemas.openxmlformats.org/officeDocument/2006/relationships" xmlns:m="http://schemas.openxmlformats.org/officeDocument/2006/math" xmlns:v="urn:schemas-microsoft-com:vml" xmlns:wp14="http://schemas.microsoft.com/office/word/2010/wordprocessingDrawing" xmlns:wp="http://schemas.openxmlformats.org/drawingml/2006/wordprocessingDrawing" xmlns:w10="urn:schemas-microsoft-com:office:word" xmlns:w="http://schemas.openxmlformats.org/wordprocessingml/2006/main" xmlns:w14="http://schemas.microsoft.com/office/word/2010/wordml" xmlns:wpg="http://schemas.microsoft.com/office/word/2010/wordprocessingGroup" xmlns:wpi="http://schemas.microsoft.com/office/word/2010/wordprocessingInk" xmlns:wne="http://schemas.microsoft.com/office/word/2006/wordml" xmlns:wps="http://schemas.microsoft.com/office/word/2010/wordprocessingShape" mc:Ignorable="w14 wp14">
   <w:p>
     <w:pPr>
-      <w:pStyle w:val="Footer"/>
+      <w:pStyle w:val="Fuzeile"/>
       <w:framePr w:wrap="around" w:vAnchor="text" w:hAnchor="margin" w:xAlign="right" w:y="1"/>
       <w:rPr>
-        <w:rStyle w:val="PageNumber"/>
+        <w:rStyle w:val="Seitenzahl"/>
       </w:rPr>
     </w:pPr>
     <w:r>
       <w:rPr>
-        <w:rStyle w:val="PageNumber"/>
+        <w:rStyle w:val="Seitenzahl"/>
       </w:rPr>
       <w:fldChar w:fldCharType="begin"/>
     </w:r>
     <w:r>
       <w:rPr>
-        <w:rStyle w:val="PageNumber"/>
+        <w:rStyle w:val="Seitenzahl"/>
       </w:rPr>
       <w:instrText xml:space="preserve">PAGE  </w:instrText>
     </w:r>
     <w:r>
       <w:rPr>
-        <w:rStyle w:val="PageNumber"/>
+        <w:rStyle w:val="Seitenzahl"/>
       </w:rPr>
       <w:fldChar w:fldCharType="end"/>
     </w:r>
   </w:p>
   <w:p>
     <w:pPr>
-      <w:pStyle w:val="Footer"/>
+      <w:pStyle w:val="Fuzeile"/>
       <w:ind w:right="360"/>
     </w:pPr>
   </w:p>
@@ -6865,47 +6713,47 @@
 <w:ftr xmlns:wpc="http://schemas.microsoft.com/office/word/2010/wordprocessingCanvas" xmlns:mo="http://schemas.microsoft.com/office/mac/office/2008/main" xmlns:mc="http://schemas.openxmlformats.org/markup-compatibility/2006" xmlns:mv="urn:schemas-microsoft-com:mac:vml" xmlns:o="urn:schemas-microsoft-com:office:office" xmlns:r="http://schemas.openxmlformats.org/officeDocument/2006/relationships" xmlns:m="http://schemas.openxmlformats.org/officeDocument/2006/math" xmlns:v="urn:schemas-microsoft-com:vml" xmlns:wp14="http://schemas.microsoft.com/office/word/2010/wordprocessingDrawing" xmlns:wp="http://schemas.openxmlformats.org/drawingml/2006/wordprocessingDrawing" xmlns:w10="urn:schemas-microsoft-com:office:word" xmlns:w="http://schemas.openxmlformats.org/wordprocessingml/2006/main" xmlns:w14="http://schemas.microsoft.com/office/word/2010/wordml" xmlns:wpg="http://schemas.microsoft.com/office/word/2010/wordprocessingGroup" xmlns:wpi="http://schemas.microsoft.com/office/word/2010/wordprocessingInk" xmlns:wne="http://schemas.microsoft.com/office/word/2006/wordml" xmlns:wps="http://schemas.microsoft.com/office/word/2010/wordprocessingShape" mc:Ignorable="w14 wp14">
   <w:p>
     <w:pPr>
-      <w:pStyle w:val="Footer"/>
+      <w:pStyle w:val="Fuzeile"/>
       <w:framePr w:wrap="around" w:vAnchor="text" w:hAnchor="margin" w:xAlign="right" w:y="1"/>
       <w:rPr>
-        <w:rStyle w:val="PageNumber"/>
+        <w:rStyle w:val="Seitenzahl"/>
       </w:rPr>
     </w:pPr>
     <w:r>
       <w:rPr>
-        <w:rStyle w:val="PageNumber"/>
+        <w:rStyle w:val="Seitenzahl"/>
       </w:rPr>
       <w:fldChar w:fldCharType="begin"/>
     </w:r>
     <w:r>
       <w:rPr>
-        <w:rStyle w:val="PageNumber"/>
+        <w:rStyle w:val="Seitenzahl"/>
       </w:rPr>
       <w:instrText xml:space="preserve">PAGE  </w:instrText>
     </w:r>
     <w:r>
       <w:rPr>
-        <w:rStyle w:val="PageNumber"/>
+        <w:rStyle w:val="Seitenzahl"/>
       </w:rPr>
       <w:fldChar w:fldCharType="separate"/>
     </w:r>
     <w:r>
       <w:rPr>
-        <w:rStyle w:val="PageNumber"/>
+        <w:rStyle w:val="Seitenzahl"/>
         <w:noProof/>
       </w:rPr>
-      <w:t>5</w:t>
+      <w:t>20</w:t>
     </w:r>
     <w:r>
       <w:rPr>
-        <w:rStyle w:val="PageNumber"/>
+        <w:rStyle w:val="Seitenzahl"/>
       </w:rPr>
       <w:fldChar w:fldCharType="end"/>
     </w:r>
   </w:p>
   <w:p>
     <w:pPr>
-      <w:pStyle w:val="Footer"/>
+      <w:pStyle w:val="Fuzeile"/>
       <w:ind w:right="360"/>
     </w:pPr>
   </w:p>
@@ -9334,7 +9182,7 @@
     <w:lsdException w:name="Bibliography" w:uiPriority="37"/>
     <w:lsdException w:name="TOC Heading" w:uiPriority="39" w:qFormat="1"/>
   </w:latentStyles>
-  <w:style w:type="paragraph" w:default="1" w:styleId="Normal">
+  <w:style w:type="paragraph" w:default="1" w:styleId="Standard">
     <w:name w:val="Normal"/>
     <w:qFormat/>
     <w:rsid w:val="00435315"/>
@@ -9342,11 +9190,11 @@
       <w:spacing w:after="120" w:line="360" w:lineRule="auto"/>
     </w:pPr>
   </w:style>
-  <w:style w:type="paragraph" w:styleId="Heading1">
+  <w:style w:type="paragraph" w:styleId="berschrift1">
     <w:name w:val="heading 1"/>
-    <w:basedOn w:val="Normal"/>
-    <w:next w:val="Normal"/>
-    <w:link w:val="Heading1Char"/>
+    <w:basedOn w:val="Standard"/>
+    <w:next w:val="Standard"/>
+    <w:link w:val="berschrift1Zeichen"/>
     <w:uiPriority w:val="9"/>
     <w:qFormat/>
     <w:rsid w:val="00A754D5"/>
@@ -9365,11 +9213,11 @@
       <w:szCs w:val="32"/>
     </w:rPr>
   </w:style>
-  <w:style w:type="paragraph" w:styleId="Heading2">
+  <w:style w:type="paragraph" w:styleId="berschrift2">
     <w:name w:val="heading 2"/>
-    <w:basedOn w:val="Normal"/>
-    <w:next w:val="Normal"/>
-    <w:link w:val="Heading2Char"/>
+    <w:basedOn w:val="Standard"/>
+    <w:next w:val="Standard"/>
+    <w:link w:val="berschrift2Zeichen"/>
     <w:uiPriority w:val="9"/>
     <w:unhideWhenUsed/>
     <w:qFormat/>
@@ -9389,11 +9237,11 @@
       <w:szCs w:val="26"/>
     </w:rPr>
   </w:style>
-  <w:style w:type="paragraph" w:styleId="Heading3">
+  <w:style w:type="paragraph" w:styleId="berschrift3">
     <w:name w:val="heading 3"/>
-    <w:basedOn w:val="Normal"/>
-    <w:next w:val="Normal"/>
-    <w:link w:val="Heading3Char"/>
+    <w:basedOn w:val="Standard"/>
+    <w:next w:val="Standard"/>
+    <w:link w:val="berschrift3Zeichen"/>
     <w:uiPriority w:val="9"/>
     <w:unhideWhenUsed/>
     <w:qFormat/>
@@ -9411,13 +9259,13 @@
       <w:color w:val="4F81BD" w:themeColor="accent1"/>
     </w:rPr>
   </w:style>
-  <w:style w:type="character" w:default="1" w:styleId="DefaultParagraphFont">
+  <w:style w:type="character" w:default="1" w:styleId="Absatzstandardschriftart">
     <w:name w:val="Default Paragraph Font"/>
     <w:uiPriority w:val="1"/>
     <w:semiHidden/>
     <w:unhideWhenUsed/>
   </w:style>
-  <w:style w:type="table" w:default="1" w:styleId="TableNormal">
+  <w:style w:type="table" w:default="1" w:styleId="NormaleTabelle">
     <w:name w:val="Normal Table"/>
     <w:uiPriority w:val="99"/>
     <w:semiHidden/>
@@ -9432,16 +9280,16 @@
       </w:tblCellMar>
     </w:tblPr>
   </w:style>
-  <w:style w:type="numbering" w:default="1" w:styleId="NoList">
+  <w:style w:type="numbering" w:default="1" w:styleId="KeineListe">
     <w:name w:val="No List"/>
     <w:uiPriority w:val="99"/>
     <w:semiHidden/>
     <w:unhideWhenUsed/>
   </w:style>
-  <w:style w:type="paragraph" w:styleId="BalloonText">
+  <w:style w:type="paragraph" w:styleId="Sprechblasentext">
     <w:name w:val="Balloon Text"/>
-    <w:basedOn w:val="Normal"/>
-    <w:link w:val="BalloonTextChar"/>
+    <w:basedOn w:val="Standard"/>
+    <w:link w:val="SprechblasentextZeichen"/>
     <w:uiPriority w:val="99"/>
     <w:semiHidden/>
     <w:unhideWhenUsed/>
@@ -9452,10 +9300,10 @@
       <w:szCs w:val="18"/>
     </w:rPr>
   </w:style>
-  <w:style w:type="character" w:customStyle="1" w:styleId="BalloonTextChar">
-    <w:name w:val="Balloon Text Char"/>
-    <w:basedOn w:val="DefaultParagraphFont"/>
-    <w:link w:val="BalloonText"/>
+  <w:style w:type="character" w:customStyle="1" w:styleId="SprechblasentextZeichen">
+    <w:name w:val="Sprechblasentext Zeichen"/>
+    <w:basedOn w:val="Absatzstandardschriftart"/>
+    <w:link w:val="Sprechblasentext"/>
     <w:uiPriority w:val="99"/>
     <w:semiHidden/>
     <w:rsid w:val="00257818"/>
@@ -9465,9 +9313,9 @@
       <w:szCs w:val="18"/>
     </w:rPr>
   </w:style>
-  <w:style w:type="paragraph" w:styleId="NoSpacing">
+  <w:style w:type="paragraph" w:styleId="KeinLeerraum">
     <w:name w:val="No Spacing"/>
-    <w:link w:val="NoSpacingChar"/>
+    <w:link w:val="KeinLeerraumZeichen"/>
     <w:qFormat/>
     <w:rsid w:val="00257818"/>
     <w:rPr>
@@ -9476,10 +9324,10 @@
       <w:szCs w:val="22"/>
     </w:rPr>
   </w:style>
-  <w:style w:type="character" w:customStyle="1" w:styleId="NoSpacingChar">
-    <w:name w:val="No Spacing Char"/>
-    <w:basedOn w:val="DefaultParagraphFont"/>
-    <w:link w:val="NoSpacing"/>
+  <w:style w:type="character" w:customStyle="1" w:styleId="KeinLeerraumZeichen">
+    <w:name w:val="Kein Leerraum Zeichen"/>
+    <w:basedOn w:val="Absatzstandardschriftart"/>
+    <w:link w:val="KeinLeerraum"/>
     <w:rsid w:val="00257818"/>
     <w:rPr>
       <w:rFonts w:ascii="PMingLiU" w:hAnsi="PMingLiU"/>
@@ -9487,9 +9335,9 @@
       <w:szCs w:val="22"/>
     </w:rPr>
   </w:style>
-  <w:style w:type="table" w:styleId="TableGrid">
+  <w:style w:type="table" w:styleId="Tabellenraster">
     <w:name w:val="Table Grid"/>
-    <w:basedOn w:val="TableNormal"/>
+    <w:basedOn w:val="NormaleTabelle"/>
     <w:uiPriority w:val="59"/>
     <w:rsid w:val="00257818"/>
     <w:tblPr>
@@ -9510,10 +9358,10 @@
       </w:tblCellMar>
     </w:tblPr>
   </w:style>
-  <w:style w:type="character" w:customStyle="1" w:styleId="Heading1Char">
-    <w:name w:val="Heading 1 Char"/>
-    <w:basedOn w:val="DefaultParagraphFont"/>
-    <w:link w:val="Heading1"/>
+  <w:style w:type="character" w:customStyle="1" w:styleId="berschrift1Zeichen">
+    <w:name w:val="Überschrift 1 Zeichen"/>
+    <w:basedOn w:val="Absatzstandardschriftart"/>
+    <w:link w:val="berschrift1"/>
     <w:uiPriority w:val="9"/>
     <w:rsid w:val="00A754D5"/>
     <w:rPr>
@@ -9525,10 +9373,10 @@
       <w:szCs w:val="32"/>
     </w:rPr>
   </w:style>
-  <w:style w:type="paragraph" w:styleId="TOCHeading">
+  <w:style w:type="paragraph" w:styleId="Inhaltsverzeichnisberschrift">
     <w:name w:val="TOC Heading"/>
-    <w:basedOn w:val="Heading1"/>
-    <w:next w:val="Normal"/>
+    <w:basedOn w:val="berschrift1"/>
+    <w:next w:val="Standard"/>
     <w:uiPriority w:val="39"/>
     <w:unhideWhenUsed/>
     <w:qFormat/>
@@ -9543,10 +9391,10 @@
       <w:szCs w:val="28"/>
     </w:rPr>
   </w:style>
-  <w:style w:type="paragraph" w:styleId="TOC1">
+  <w:style w:type="paragraph" w:styleId="Verzeichnis1">
     <w:name w:val="toc 1"/>
-    <w:basedOn w:val="Normal"/>
-    <w:next w:val="Normal"/>
+    <w:basedOn w:val="Standard"/>
+    <w:next w:val="Standard"/>
     <w:autoRedefine/>
     <w:uiPriority w:val="39"/>
     <w:unhideWhenUsed/>
@@ -9558,10 +9406,10 @@
       <w:b/>
     </w:rPr>
   </w:style>
-  <w:style w:type="paragraph" w:styleId="TOC2">
+  <w:style w:type="paragraph" w:styleId="Verzeichnis2">
     <w:name w:val="toc 2"/>
-    <w:basedOn w:val="Normal"/>
-    <w:next w:val="Normal"/>
+    <w:basedOn w:val="Standard"/>
+    <w:next w:val="Standard"/>
     <w:autoRedefine/>
     <w:uiPriority w:val="39"/>
     <w:unhideWhenUsed/>
@@ -9575,10 +9423,10 @@
       <w:szCs w:val="22"/>
     </w:rPr>
   </w:style>
-  <w:style w:type="paragraph" w:styleId="TOC3">
+  <w:style w:type="paragraph" w:styleId="Verzeichnis3">
     <w:name w:val="toc 3"/>
-    <w:basedOn w:val="Normal"/>
-    <w:next w:val="Normal"/>
+    <w:basedOn w:val="Standard"/>
+    <w:next w:val="Standard"/>
     <w:autoRedefine/>
     <w:uiPriority w:val="39"/>
     <w:unhideWhenUsed/>
@@ -9591,10 +9439,10 @@
       <w:szCs w:val="22"/>
     </w:rPr>
   </w:style>
-  <w:style w:type="paragraph" w:styleId="TOC4">
+  <w:style w:type="paragraph" w:styleId="Verzeichnis4">
     <w:name w:val="toc 4"/>
-    <w:basedOn w:val="Normal"/>
-    <w:next w:val="Normal"/>
+    <w:basedOn w:val="Standard"/>
+    <w:next w:val="Standard"/>
     <w:autoRedefine/>
     <w:uiPriority w:val="39"/>
     <w:semiHidden/>
@@ -9608,10 +9456,10 @@
       <w:szCs w:val="20"/>
     </w:rPr>
   </w:style>
-  <w:style w:type="paragraph" w:styleId="TOC5">
+  <w:style w:type="paragraph" w:styleId="Verzeichnis5">
     <w:name w:val="toc 5"/>
-    <w:basedOn w:val="Normal"/>
-    <w:next w:val="Normal"/>
+    <w:basedOn w:val="Standard"/>
+    <w:next w:val="Standard"/>
     <w:autoRedefine/>
     <w:uiPriority w:val="39"/>
     <w:semiHidden/>
@@ -9625,10 +9473,10 @@
       <w:szCs w:val="20"/>
     </w:rPr>
   </w:style>
-  <w:style w:type="paragraph" w:styleId="TOC6">
+  <w:style w:type="paragraph" w:styleId="Verzeichnis6">
     <w:name w:val="toc 6"/>
-    <w:basedOn w:val="Normal"/>
-    <w:next w:val="Normal"/>
+    <w:basedOn w:val="Standard"/>
+    <w:next w:val="Standard"/>
     <w:autoRedefine/>
     <w:uiPriority w:val="39"/>
     <w:semiHidden/>
@@ -9642,10 +9490,10 @@
       <w:szCs w:val="20"/>
     </w:rPr>
   </w:style>
-  <w:style w:type="paragraph" w:styleId="TOC7">
+  <w:style w:type="paragraph" w:styleId="Verzeichnis7">
     <w:name w:val="toc 7"/>
-    <w:basedOn w:val="Normal"/>
-    <w:next w:val="Normal"/>
+    <w:basedOn w:val="Standard"/>
+    <w:next w:val="Standard"/>
     <w:autoRedefine/>
     <w:uiPriority w:val="39"/>
     <w:semiHidden/>
@@ -9659,10 +9507,10 @@
       <w:szCs w:val="20"/>
     </w:rPr>
   </w:style>
-  <w:style w:type="paragraph" w:styleId="TOC8">
+  <w:style w:type="paragraph" w:styleId="Verzeichnis8">
     <w:name w:val="toc 8"/>
-    <w:basedOn w:val="Normal"/>
-    <w:next w:val="Normal"/>
+    <w:basedOn w:val="Standard"/>
+    <w:next w:val="Standard"/>
     <w:autoRedefine/>
     <w:uiPriority w:val="39"/>
     <w:semiHidden/>
@@ -9676,10 +9524,10 @@
       <w:szCs w:val="20"/>
     </w:rPr>
   </w:style>
-  <w:style w:type="paragraph" w:styleId="TOC9">
+  <w:style w:type="paragraph" w:styleId="Verzeichnis9">
     <w:name w:val="toc 9"/>
-    <w:basedOn w:val="Normal"/>
-    <w:next w:val="Normal"/>
+    <w:basedOn w:val="Standard"/>
+    <w:next w:val="Standard"/>
     <w:autoRedefine/>
     <w:uiPriority w:val="39"/>
     <w:semiHidden/>
@@ -9693,10 +9541,10 @@
       <w:szCs w:val="20"/>
     </w:rPr>
   </w:style>
-  <w:style w:type="character" w:customStyle="1" w:styleId="Heading2Char">
-    <w:name w:val="Heading 2 Char"/>
-    <w:basedOn w:val="DefaultParagraphFont"/>
-    <w:link w:val="Heading2"/>
+  <w:style w:type="character" w:customStyle="1" w:styleId="berschrift2Zeichen">
+    <w:name w:val="Überschrift 2 Zeichen"/>
+    <w:basedOn w:val="Absatzstandardschriftart"/>
+    <w:link w:val="berschrift2"/>
     <w:uiPriority w:val="9"/>
     <w:rsid w:val="00074409"/>
     <w:rPr>
@@ -9708,10 +9556,10 @@
       <w:szCs w:val="26"/>
     </w:rPr>
   </w:style>
-  <w:style w:type="character" w:customStyle="1" w:styleId="Heading3Char">
-    <w:name w:val="Heading 3 Char"/>
-    <w:basedOn w:val="DefaultParagraphFont"/>
-    <w:link w:val="Heading3"/>
+  <w:style w:type="character" w:customStyle="1" w:styleId="berschrift3Zeichen">
+    <w:name w:val="Überschrift 3 Zeichen"/>
+    <w:basedOn w:val="Absatzstandardschriftart"/>
+    <w:link w:val="berschrift3"/>
     <w:uiPriority w:val="9"/>
     <w:rsid w:val="00074409"/>
     <w:rPr>
@@ -9721,10 +9569,10 @@
       <w:color w:val="4F81BD" w:themeColor="accent1"/>
     </w:rPr>
   </w:style>
-  <w:style w:type="paragraph" w:styleId="Footer">
+  <w:style w:type="paragraph" w:styleId="Fuzeile">
     <w:name w:val="footer"/>
-    <w:basedOn w:val="Normal"/>
-    <w:link w:val="FooterChar"/>
+    <w:basedOn w:val="Standard"/>
+    <w:link w:val="FuzeileZeichen"/>
     <w:uiPriority w:val="99"/>
     <w:unhideWhenUsed/>
     <w:rsid w:val="00074409"/>
@@ -9735,24 +9583,24 @@
       </w:tabs>
     </w:pPr>
   </w:style>
-  <w:style w:type="character" w:customStyle="1" w:styleId="FooterChar">
-    <w:name w:val="Footer Char"/>
-    <w:basedOn w:val="DefaultParagraphFont"/>
-    <w:link w:val="Footer"/>
+  <w:style w:type="character" w:customStyle="1" w:styleId="FuzeileZeichen">
+    <w:name w:val="Fußzeile Zeichen"/>
+    <w:basedOn w:val="Absatzstandardschriftart"/>
+    <w:link w:val="Fuzeile"/>
     <w:uiPriority w:val="99"/>
     <w:rsid w:val="00074409"/>
   </w:style>
-  <w:style w:type="character" w:styleId="PageNumber">
+  <w:style w:type="character" w:styleId="Seitenzahl">
     <w:name w:val="page number"/>
-    <w:basedOn w:val="DefaultParagraphFont"/>
+    <w:basedOn w:val="Absatzstandardschriftart"/>
     <w:uiPriority w:val="99"/>
     <w:semiHidden/>
     <w:unhideWhenUsed/>
     <w:rsid w:val="00074409"/>
   </w:style>
-  <w:style w:type="paragraph" w:styleId="ListParagraph">
+  <w:style w:type="paragraph" w:styleId="Listenabsatz">
     <w:name w:val="List Paragraph"/>
-    <w:basedOn w:val="Normal"/>
+    <w:basedOn w:val="Standard"/>
     <w:uiPriority w:val="34"/>
     <w:qFormat/>
     <w:rsid w:val="000F095A"/>
@@ -9761,10 +9609,10 @@
       <w:contextualSpacing/>
     </w:pPr>
   </w:style>
-  <w:style w:type="paragraph" w:styleId="Header">
+  <w:style w:type="paragraph" w:styleId="Kopfzeile">
     <w:name w:val="header"/>
-    <w:basedOn w:val="Normal"/>
-    <w:link w:val="HeaderChar"/>
+    <w:basedOn w:val="Standard"/>
+    <w:link w:val="KopfzeileZeichen"/>
     <w:uiPriority w:val="99"/>
     <w:unhideWhenUsed/>
     <w:rsid w:val="006256CD"/>
@@ -9776,17 +9624,17 @@
       <w:spacing w:after="0"/>
     </w:pPr>
   </w:style>
-  <w:style w:type="character" w:customStyle="1" w:styleId="HeaderChar">
-    <w:name w:val="Header Char"/>
-    <w:basedOn w:val="DefaultParagraphFont"/>
-    <w:link w:val="Header"/>
+  <w:style w:type="character" w:customStyle="1" w:styleId="KopfzeileZeichen">
+    <w:name w:val="Kopfzeile Zeichen"/>
+    <w:basedOn w:val="Absatzstandardschriftart"/>
+    <w:link w:val="Kopfzeile"/>
     <w:uiPriority w:val="99"/>
     <w:rsid w:val="006256CD"/>
   </w:style>
-  <w:style w:type="paragraph" w:styleId="Caption">
+  <w:style w:type="paragraph" w:styleId="Beschriftung">
     <w:name w:val="caption"/>
-    <w:basedOn w:val="Normal"/>
-    <w:next w:val="Normal"/>
+    <w:basedOn w:val="Standard"/>
+    <w:next w:val="Standard"/>
     <w:uiPriority w:val="35"/>
     <w:unhideWhenUsed/>
     <w:qFormat/>
@@ -9957,7 +9805,7 @@
     <w:lsdException w:name="Bibliography" w:uiPriority="37"/>
     <w:lsdException w:name="TOC Heading" w:uiPriority="39" w:qFormat="1"/>
   </w:latentStyles>
-  <w:style w:type="paragraph" w:default="1" w:styleId="Normal">
+  <w:style w:type="paragraph" w:default="1" w:styleId="Standard">
     <w:name w:val="Normal"/>
     <w:qFormat/>
     <w:rsid w:val="00435315"/>
@@ -9965,11 +9813,11 @@
       <w:spacing w:after="120" w:line="360" w:lineRule="auto"/>
     </w:pPr>
   </w:style>
-  <w:style w:type="paragraph" w:styleId="Heading1">
+  <w:style w:type="paragraph" w:styleId="berschrift1">
     <w:name w:val="heading 1"/>
-    <w:basedOn w:val="Normal"/>
-    <w:next w:val="Normal"/>
-    <w:link w:val="Heading1Char"/>
+    <w:basedOn w:val="Standard"/>
+    <w:next w:val="Standard"/>
+    <w:link w:val="berschrift1Zeichen"/>
     <w:uiPriority w:val="9"/>
     <w:qFormat/>
     <w:rsid w:val="00A754D5"/>
@@ -9988,11 +9836,11 @@
       <w:szCs w:val="32"/>
     </w:rPr>
   </w:style>
-  <w:style w:type="paragraph" w:styleId="Heading2">
+  <w:style w:type="paragraph" w:styleId="berschrift2">
     <w:name w:val="heading 2"/>
-    <w:basedOn w:val="Normal"/>
-    <w:next w:val="Normal"/>
-    <w:link w:val="Heading2Char"/>
+    <w:basedOn w:val="Standard"/>
+    <w:next w:val="Standard"/>
+    <w:link w:val="berschrift2Zeichen"/>
     <w:uiPriority w:val="9"/>
     <w:unhideWhenUsed/>
     <w:qFormat/>
@@ -10012,11 +9860,11 @@
       <w:szCs w:val="26"/>
     </w:rPr>
   </w:style>
-  <w:style w:type="paragraph" w:styleId="Heading3">
+  <w:style w:type="paragraph" w:styleId="berschrift3">
     <w:name w:val="heading 3"/>
-    <w:basedOn w:val="Normal"/>
-    <w:next w:val="Normal"/>
-    <w:link w:val="Heading3Char"/>
+    <w:basedOn w:val="Standard"/>
+    <w:next w:val="Standard"/>
+    <w:link w:val="berschrift3Zeichen"/>
     <w:uiPriority w:val="9"/>
     <w:unhideWhenUsed/>
     <w:qFormat/>
@@ -10034,13 +9882,13 @@
       <w:color w:val="4F81BD" w:themeColor="accent1"/>
     </w:rPr>
   </w:style>
-  <w:style w:type="character" w:default="1" w:styleId="DefaultParagraphFont">
+  <w:style w:type="character" w:default="1" w:styleId="Absatzstandardschriftart">
     <w:name w:val="Default Paragraph Font"/>
     <w:uiPriority w:val="1"/>
     <w:semiHidden/>
     <w:unhideWhenUsed/>
   </w:style>
-  <w:style w:type="table" w:default="1" w:styleId="TableNormal">
+  <w:style w:type="table" w:default="1" w:styleId="NormaleTabelle">
     <w:name w:val="Normal Table"/>
     <w:uiPriority w:val="99"/>
     <w:semiHidden/>
@@ -10055,16 +9903,16 @@
       </w:tblCellMar>
     </w:tblPr>
   </w:style>
-  <w:style w:type="numbering" w:default="1" w:styleId="NoList">
+  <w:style w:type="numbering" w:default="1" w:styleId="KeineListe">
     <w:name w:val="No List"/>
     <w:uiPriority w:val="99"/>
     <w:semiHidden/>
     <w:unhideWhenUsed/>
   </w:style>
-  <w:style w:type="paragraph" w:styleId="BalloonText">
+  <w:style w:type="paragraph" w:styleId="Sprechblasentext">
     <w:name w:val="Balloon Text"/>
-    <w:basedOn w:val="Normal"/>
-    <w:link w:val="BalloonTextChar"/>
+    <w:basedOn w:val="Standard"/>
+    <w:link w:val="SprechblasentextZeichen"/>
     <w:uiPriority w:val="99"/>
     <w:semiHidden/>
     <w:unhideWhenUsed/>
@@ -10075,10 +9923,10 @@
       <w:szCs w:val="18"/>
     </w:rPr>
   </w:style>
-  <w:style w:type="character" w:customStyle="1" w:styleId="BalloonTextChar">
-    <w:name w:val="Balloon Text Char"/>
-    <w:basedOn w:val="DefaultParagraphFont"/>
-    <w:link w:val="BalloonText"/>
+  <w:style w:type="character" w:customStyle="1" w:styleId="SprechblasentextZeichen">
+    <w:name w:val="Sprechblasentext Zeichen"/>
+    <w:basedOn w:val="Absatzstandardschriftart"/>
+    <w:link w:val="Sprechblasentext"/>
     <w:uiPriority w:val="99"/>
     <w:semiHidden/>
     <w:rsid w:val="00257818"/>
@@ -10088,9 +9936,9 @@
       <w:szCs w:val="18"/>
     </w:rPr>
   </w:style>
-  <w:style w:type="paragraph" w:styleId="NoSpacing">
+  <w:style w:type="paragraph" w:styleId="KeinLeerraum">
     <w:name w:val="No Spacing"/>
-    <w:link w:val="NoSpacingChar"/>
+    <w:link w:val="KeinLeerraumZeichen"/>
     <w:qFormat/>
     <w:rsid w:val="00257818"/>
     <w:rPr>
@@ -10099,10 +9947,10 @@
       <w:szCs w:val="22"/>
     </w:rPr>
   </w:style>
-  <w:style w:type="character" w:customStyle="1" w:styleId="NoSpacingChar">
-    <w:name w:val="No Spacing Char"/>
-    <w:basedOn w:val="DefaultParagraphFont"/>
-    <w:link w:val="NoSpacing"/>
+  <w:style w:type="character" w:customStyle="1" w:styleId="KeinLeerraumZeichen">
+    <w:name w:val="Kein Leerraum Zeichen"/>
+    <w:basedOn w:val="Absatzstandardschriftart"/>
+    <w:link w:val="KeinLeerraum"/>
     <w:rsid w:val="00257818"/>
     <w:rPr>
       <w:rFonts w:ascii="PMingLiU" w:hAnsi="PMingLiU"/>
@@ -10110,9 +9958,9 @@
       <w:szCs w:val="22"/>
     </w:rPr>
   </w:style>
-  <w:style w:type="table" w:styleId="TableGrid">
+  <w:style w:type="table" w:styleId="Tabellenraster">
     <w:name w:val="Table Grid"/>
-    <w:basedOn w:val="TableNormal"/>
+    <w:basedOn w:val="NormaleTabelle"/>
     <w:uiPriority w:val="59"/>
     <w:rsid w:val="00257818"/>
     <w:tblPr>
@@ -10133,10 +9981,10 @@
       </w:tblCellMar>
     </w:tblPr>
   </w:style>
-  <w:style w:type="character" w:customStyle="1" w:styleId="Heading1Char">
-    <w:name w:val="Heading 1 Char"/>
-    <w:basedOn w:val="DefaultParagraphFont"/>
-    <w:link w:val="Heading1"/>
+  <w:style w:type="character" w:customStyle="1" w:styleId="berschrift1Zeichen">
+    <w:name w:val="Überschrift 1 Zeichen"/>
+    <w:basedOn w:val="Absatzstandardschriftart"/>
+    <w:link w:val="berschrift1"/>
     <w:uiPriority w:val="9"/>
     <w:rsid w:val="00A754D5"/>
     <w:rPr>
@@ -10148,10 +9996,10 @@
       <w:szCs w:val="32"/>
     </w:rPr>
   </w:style>
-  <w:style w:type="paragraph" w:styleId="TOCHeading">
+  <w:style w:type="paragraph" w:styleId="Inhaltsverzeichnisberschrift">
     <w:name w:val="TOC Heading"/>
-    <w:basedOn w:val="Heading1"/>
-    <w:next w:val="Normal"/>
+    <w:basedOn w:val="berschrift1"/>
+    <w:next w:val="Standard"/>
     <w:uiPriority w:val="39"/>
     <w:unhideWhenUsed/>
     <w:qFormat/>
@@ -10166,10 +10014,10 @@
       <w:szCs w:val="28"/>
     </w:rPr>
   </w:style>
-  <w:style w:type="paragraph" w:styleId="TOC1">
+  <w:style w:type="paragraph" w:styleId="Verzeichnis1">
     <w:name w:val="toc 1"/>
-    <w:basedOn w:val="Normal"/>
-    <w:next w:val="Normal"/>
+    <w:basedOn w:val="Standard"/>
+    <w:next w:val="Standard"/>
     <w:autoRedefine/>
     <w:uiPriority w:val="39"/>
     <w:unhideWhenUsed/>
@@ -10181,10 +10029,10 @@
       <w:b/>
     </w:rPr>
   </w:style>
-  <w:style w:type="paragraph" w:styleId="TOC2">
+  <w:style w:type="paragraph" w:styleId="Verzeichnis2">
     <w:name w:val="toc 2"/>
-    <w:basedOn w:val="Normal"/>
-    <w:next w:val="Normal"/>
+    <w:basedOn w:val="Standard"/>
+    <w:next w:val="Standard"/>
     <w:autoRedefine/>
     <w:uiPriority w:val="39"/>
     <w:unhideWhenUsed/>
@@ -10198,10 +10046,10 @@
       <w:szCs w:val="22"/>
     </w:rPr>
   </w:style>
-  <w:style w:type="paragraph" w:styleId="TOC3">
+  <w:style w:type="paragraph" w:styleId="Verzeichnis3">
     <w:name w:val="toc 3"/>
-    <w:basedOn w:val="Normal"/>
-    <w:next w:val="Normal"/>
+    <w:basedOn w:val="Standard"/>
+    <w:next w:val="Standard"/>
     <w:autoRedefine/>
     <w:uiPriority w:val="39"/>
     <w:unhideWhenUsed/>
@@ -10214,10 +10062,10 @@
       <w:szCs w:val="22"/>
     </w:rPr>
   </w:style>
-  <w:style w:type="paragraph" w:styleId="TOC4">
+  <w:style w:type="paragraph" w:styleId="Verzeichnis4">
     <w:name w:val="toc 4"/>
-    <w:basedOn w:val="Normal"/>
-    <w:next w:val="Normal"/>
+    <w:basedOn w:val="Standard"/>
+    <w:next w:val="Standard"/>
     <w:autoRedefine/>
     <w:uiPriority w:val="39"/>
     <w:semiHidden/>
@@ -10231,10 +10079,10 @@
       <w:szCs w:val="20"/>
     </w:rPr>
   </w:style>
-  <w:style w:type="paragraph" w:styleId="TOC5">
+  <w:style w:type="paragraph" w:styleId="Verzeichnis5">
     <w:name w:val="toc 5"/>
-    <w:basedOn w:val="Normal"/>
-    <w:next w:val="Normal"/>
+    <w:basedOn w:val="Standard"/>
+    <w:next w:val="Standard"/>
     <w:autoRedefine/>
     <w:uiPriority w:val="39"/>
     <w:semiHidden/>
@@ -10248,10 +10096,10 @@
       <w:szCs w:val="20"/>
     </w:rPr>
   </w:style>
-  <w:style w:type="paragraph" w:styleId="TOC6">
+  <w:style w:type="paragraph" w:styleId="Verzeichnis6">
     <w:name w:val="toc 6"/>
-    <w:basedOn w:val="Normal"/>
-    <w:next w:val="Normal"/>
+    <w:basedOn w:val="Standard"/>
+    <w:next w:val="Standard"/>
     <w:autoRedefine/>
     <w:uiPriority w:val="39"/>
     <w:semiHidden/>
@@ -10265,10 +10113,10 @@
       <w:szCs w:val="20"/>
     </w:rPr>
   </w:style>
-  <w:style w:type="paragraph" w:styleId="TOC7">
+  <w:style w:type="paragraph" w:styleId="Verzeichnis7">
     <w:name w:val="toc 7"/>
-    <w:basedOn w:val="Normal"/>
-    <w:next w:val="Normal"/>
+    <w:basedOn w:val="Standard"/>
+    <w:next w:val="Standard"/>
     <w:autoRedefine/>
     <w:uiPriority w:val="39"/>
     <w:semiHidden/>
@@ -10282,10 +10130,10 @@
       <w:szCs w:val="20"/>
     </w:rPr>
   </w:style>
-  <w:style w:type="paragraph" w:styleId="TOC8">
+  <w:style w:type="paragraph" w:styleId="Verzeichnis8">
     <w:name w:val="toc 8"/>
-    <w:basedOn w:val="Normal"/>
-    <w:next w:val="Normal"/>
+    <w:basedOn w:val="Standard"/>
+    <w:next w:val="Standard"/>
     <w:autoRedefine/>
     <w:uiPriority w:val="39"/>
     <w:semiHidden/>
@@ -10299,10 +10147,10 @@
       <w:szCs w:val="20"/>
     </w:rPr>
   </w:style>
-  <w:style w:type="paragraph" w:styleId="TOC9">
+  <w:style w:type="paragraph" w:styleId="Verzeichnis9">
     <w:name w:val="toc 9"/>
-    <w:basedOn w:val="Normal"/>
-    <w:next w:val="Normal"/>
+    <w:basedOn w:val="Standard"/>
+    <w:next w:val="Standard"/>
     <w:autoRedefine/>
     <w:uiPriority w:val="39"/>
     <w:semiHidden/>
@@ -10316,10 +10164,10 @@
       <w:szCs w:val="20"/>
     </w:rPr>
   </w:style>
-  <w:style w:type="character" w:customStyle="1" w:styleId="Heading2Char">
-    <w:name w:val="Heading 2 Char"/>
-    <w:basedOn w:val="DefaultParagraphFont"/>
-    <w:link w:val="Heading2"/>
+  <w:style w:type="character" w:customStyle="1" w:styleId="berschrift2Zeichen">
+    <w:name w:val="Überschrift 2 Zeichen"/>
+    <w:basedOn w:val="Absatzstandardschriftart"/>
+    <w:link w:val="berschrift2"/>
     <w:uiPriority w:val="9"/>
     <w:rsid w:val="00074409"/>
     <w:rPr>
@@ -10331,10 +10179,10 @@
       <w:szCs w:val="26"/>
     </w:rPr>
   </w:style>
-  <w:style w:type="character" w:customStyle="1" w:styleId="Heading3Char">
-    <w:name w:val="Heading 3 Char"/>
-    <w:basedOn w:val="DefaultParagraphFont"/>
-    <w:link w:val="Heading3"/>
+  <w:style w:type="character" w:customStyle="1" w:styleId="berschrift3Zeichen">
+    <w:name w:val="Überschrift 3 Zeichen"/>
+    <w:basedOn w:val="Absatzstandardschriftart"/>
+    <w:link w:val="berschrift3"/>
     <w:uiPriority w:val="9"/>
     <w:rsid w:val="00074409"/>
     <w:rPr>
@@ -10344,10 +10192,10 @@
       <w:color w:val="4F81BD" w:themeColor="accent1"/>
     </w:rPr>
   </w:style>
-  <w:style w:type="paragraph" w:styleId="Footer">
+  <w:style w:type="paragraph" w:styleId="Fuzeile">
     <w:name w:val="footer"/>
-    <w:basedOn w:val="Normal"/>
-    <w:link w:val="FooterChar"/>
+    <w:basedOn w:val="Standard"/>
+    <w:link w:val="FuzeileZeichen"/>
     <w:uiPriority w:val="99"/>
     <w:unhideWhenUsed/>
     <w:rsid w:val="00074409"/>
@@ -10358,24 +10206,24 @@
       </w:tabs>
     </w:pPr>
   </w:style>
-  <w:style w:type="character" w:customStyle="1" w:styleId="FooterChar">
-    <w:name w:val="Footer Char"/>
-    <w:basedOn w:val="DefaultParagraphFont"/>
-    <w:link w:val="Footer"/>
+  <w:style w:type="character" w:customStyle="1" w:styleId="FuzeileZeichen">
+    <w:name w:val="Fußzeile Zeichen"/>
+    <w:basedOn w:val="Absatzstandardschriftart"/>
+    <w:link w:val="Fuzeile"/>
     <w:uiPriority w:val="99"/>
     <w:rsid w:val="00074409"/>
   </w:style>
-  <w:style w:type="character" w:styleId="PageNumber">
+  <w:style w:type="character" w:styleId="Seitenzahl">
     <w:name w:val="page number"/>
-    <w:basedOn w:val="DefaultParagraphFont"/>
+    <w:basedOn w:val="Absatzstandardschriftart"/>
     <w:uiPriority w:val="99"/>
     <w:semiHidden/>
     <w:unhideWhenUsed/>
     <w:rsid w:val="00074409"/>
   </w:style>
-  <w:style w:type="paragraph" w:styleId="ListParagraph">
+  <w:style w:type="paragraph" w:styleId="Listenabsatz">
     <w:name w:val="List Paragraph"/>
-    <w:basedOn w:val="Normal"/>
+    <w:basedOn w:val="Standard"/>
     <w:uiPriority w:val="34"/>
     <w:qFormat/>
     <w:rsid w:val="000F095A"/>
@@ -10384,10 +10232,10 @@
       <w:contextualSpacing/>
     </w:pPr>
   </w:style>
-  <w:style w:type="paragraph" w:styleId="Header">
+  <w:style w:type="paragraph" w:styleId="Kopfzeile">
     <w:name w:val="header"/>
-    <w:basedOn w:val="Normal"/>
-    <w:link w:val="HeaderChar"/>
+    <w:basedOn w:val="Standard"/>
+    <w:link w:val="KopfzeileZeichen"/>
     <w:uiPriority w:val="99"/>
     <w:unhideWhenUsed/>
     <w:rsid w:val="006256CD"/>
@@ -10399,17 +10247,17 @@
       <w:spacing w:after="0"/>
     </w:pPr>
   </w:style>
-  <w:style w:type="character" w:customStyle="1" w:styleId="HeaderChar">
-    <w:name w:val="Header Char"/>
-    <w:basedOn w:val="DefaultParagraphFont"/>
-    <w:link w:val="Header"/>
+  <w:style w:type="character" w:customStyle="1" w:styleId="KopfzeileZeichen">
+    <w:name w:val="Kopfzeile Zeichen"/>
+    <w:basedOn w:val="Absatzstandardschriftart"/>
+    <w:link w:val="Kopfzeile"/>
     <w:uiPriority w:val="99"/>
     <w:rsid w:val="006256CD"/>
   </w:style>
-  <w:style w:type="paragraph" w:styleId="Caption">
+  <w:style w:type="paragraph" w:styleId="Beschriftung">
     <w:name w:val="caption"/>
-    <w:basedOn w:val="Normal"/>
-    <w:next w:val="Normal"/>
+    <w:basedOn w:val="Standard"/>
+    <w:next w:val="Standard"/>
     <w:uiPriority w:val="35"/>
     <w:unhideWhenUsed/>
     <w:qFormat/>
@@ -10753,7 +10601,7 @@
 </file>
 
 <file path=customXml/itemProps1.xml><?xml version="1.0" encoding="utf-8"?>
-<ds:datastoreItem xmlns:ds="http://schemas.openxmlformats.org/officeDocument/2006/customXml" ds:itemID="{ABFD0768-8ECC-344F-9D96-04899F4ECFC6}">
+<ds:datastoreItem xmlns:ds="http://schemas.openxmlformats.org/officeDocument/2006/customXml" ds:itemID="{A70DB916-EDF8-714C-8D7E-B3E9B9DACAE4}">
   <ds:schemaRefs>
     <ds:schemaRef ds:uri="http://schemas.openxmlformats.org/officeDocument/2006/bibliography"/>
   </ds:schemaRefs>

</xml_diff>

<commit_message>
Doku fertig und als pdf gespeichert
</commit_message>
<xml_diff>
--- a/Doku/Dokumentation/Dokumentation.docx
+++ b/Doku/Dokumentation/Dokumentation.docx
@@ -2220,7 +2220,13 @@
         <w:t>Datenbankbasierte Web-Anwendungen</w:t>
       </w:r>
       <w:r>
-        <w:t>“ wurde diese Anwendung entwickelt. Es handelt sich hierbei um eine Autovermietung, dessen Anforderungen über einen Browser abgerufen werden.</w:t>
+        <w:t>“ wurde die Anwendung</w:t>
+      </w:r>
+      <w:r>
+        <w:t xml:space="preserve"> „Autovermietung“</w:t>
+      </w:r>
+      <w:r>
+        <w:t xml:space="preserve"> entwickelt. Es handelt sich hierbei um eine Autovermietung, dessen Anforderungen über einen Browser abgerufen werden.</w:t>
       </w:r>
     </w:p>
     <w:p>
@@ -2284,7 +2290,19 @@
         <w:t>.</w:t>
       </w:r>
       <w:r>
-        <w:t xml:space="preserve"> geschrieben. Bevor über einen Browser auf die Daten zugegriffen werden kann, erfolgt zunächst ein Login</w:t>
+        <w:t xml:space="preserve"> geschrieben. Bevor über </w:t>
+      </w:r>
+      <w:r>
+        <w:t>die</w:t>
+      </w:r>
+      <w:r>
+        <w:t xml:space="preserve"> Browser</w:t>
+      </w:r>
+      <w:r>
+        <w:t>anwendung</w:t>
+      </w:r>
+      <w:r>
+        <w:t xml:space="preserve"> auf die Daten zugegriffen werden kann, erfolgt zunächst ein Login</w:t>
       </w:r>
       <w:r>
         <w:t xml:space="preserve"> oder eine Registrierung</w:t>
@@ -2371,49 +2389,70 @@
           <w:rFonts w:cs="Times New Roman"/>
           <w:iCs/>
         </w:rPr>
-        <w:t xml:space="preserve"> verschiedene Aktionen betreiben können</w:t>
+        <w:t xml:space="preserve"> verschiedene Aktionen </w:t>
       </w:r>
       <w:r>
         <w:rPr>
           <w:rFonts w:cs="Times New Roman"/>
           <w:iCs/>
         </w:rPr>
-        <w:t>,</w:t>
+        <w:t>ausführen</w:t>
       </w:r>
       <w:r>
         <w:rPr>
           <w:rFonts w:cs="Times New Roman"/>
           <w:iCs/>
         </w:rPr>
-        <w:t xml:space="preserve"> wie </w:t>
+        <w:t xml:space="preserve"> können</w:t>
       </w:r>
       <w:r>
         <w:rPr>
           <w:rFonts w:cs="Times New Roman"/>
           <w:iCs/>
         </w:rPr>
-        <w:t xml:space="preserve">z.B. </w:t>
+        <w:t>,</w:t>
       </w:r>
       <w:r>
         <w:rPr>
           <w:rFonts w:cs="Times New Roman"/>
           <w:iCs/>
         </w:rPr>
-        <w:t>das Einsehen von Fahrzeugen, ohne, dass dabei Kenntnisse über ein Datenbanksystem oder die jeweil</w:t>
+        <w:t xml:space="preserve"> wie </w:t>
       </w:r>
       <w:r>
         <w:rPr>
           <w:rFonts w:cs="Times New Roman"/>
           <w:iCs/>
         </w:rPr>
-        <w:t>ige Software vorhanden sein müssen. All dies ist</w:t>
+        <w:t xml:space="preserve">z.B. </w:t>
       </w:r>
       <w:r>
         <w:rPr>
           <w:rFonts w:cs="Times New Roman"/>
           <w:iCs/>
         </w:rPr>
-        <w:t xml:space="preserve"> intuitiv über die Webanwendung möglich.</w:t>
+        <w:t>das Einsehen von Fahrzeugen, ohne, dass dabei Kenntnisse über ein Datenbanksystem oder die jeweil</w:t>
+      </w:r>
+      <w:r>
+        <w:rPr>
+          <w:rFonts w:cs="Times New Roman"/>
+          <w:iCs/>
+        </w:rPr>
+        <w:t>ige Software vorhanden sein müssen. All dies ist</w:t>
+      </w:r>
+      <w:r>
+        <w:rPr>
+          <w:rFonts w:cs="Times New Roman"/>
+          <w:iCs/>
+        </w:rPr>
+        <w:t xml:space="preserve"> </w:t>
+      </w:r>
+      <w:r>
+        <w:rPr>
+          <w:rFonts w:cs="Times New Roman"/>
+          <w:iCs/>
+        </w:rPr>
+        <w:t>über die Webanwendung möglich, welche sehr intuitiv zu bedienen ist.</w:t>
       </w:r>
     </w:p>
     <w:p>
@@ -2437,7 +2476,13 @@
         <w:t xml:space="preserve"> festgelegt, die jedoch im Laufe des Projektes etwas angepasst wurden.</w:t>
       </w:r>
       <w:r>
-        <w:t xml:space="preserve"> Im folgenden Abschnitt werden die vorgesehenen Anforderungen gezeigt. Anschließend werden die tatsächlich umgesetzten Anforderungen mit Hilfe von </w:t>
+        <w:t xml:space="preserve"> Im folgenden Abschnitt werden die vorgesehenen Anforderungen </w:t>
+      </w:r>
+      <w:r>
+        <w:t>auf</w:t>
+      </w:r>
+      <w:r>
+        <w:t xml:space="preserve">gezeigt. Anschließend werden die tatsächlich umgesetzten Anforderungen mit Hilfe von </w:t>
       </w:r>
       <w:proofErr w:type="spellStart"/>
       <w:r>
@@ -2447,34 +2492,9 @@
       <w:r>
         <w:t>-Case Diagrammen dargestellt.</w:t>
       </w:r>
-    </w:p>
-    <w:p>
-      <w:pPr>
-        <w:rPr>
-          <w:b/>
-        </w:rPr>
-      </w:pPr>
-    </w:p>
-    <w:p>
-      <w:pPr>
-        <w:rPr>
-          <w:b/>
-        </w:rPr>
-      </w:pPr>
-    </w:p>
-    <w:p>
-      <w:pPr>
-        <w:rPr>
-          <w:b/>
-        </w:rPr>
-      </w:pPr>
-    </w:p>
-    <w:p>
-      <w:pPr>
-        <w:rPr>
-          <w:b/>
-        </w:rPr>
-      </w:pPr>
+      <w:r>
+        <w:br w:type="page"/>
+      </w:r>
     </w:p>
     <w:p>
       <w:pPr>
@@ -2560,74 +2580,6 @@
         <w:t>Umgesetzte Anforderungen:</w:t>
       </w:r>
     </w:p>
-    <w:p>
-      <w:r>
-        <w:t>Anders als die vorgesehenen Anforderungen</w:t>
-      </w:r>
-      <w:r>
-        <w:t xml:space="preserve"> eins und zwei</w:t>
-      </w:r>
-      <w:r>
-        <w:t xml:space="preserve"> sind von den Mitarbeiterfunktionen lediglich die </w:t>
-      </w:r>
-      <w:proofErr w:type="spellStart"/>
-      <w:r>
-        <w:t>Use</w:t>
-      </w:r>
-      <w:proofErr w:type="spellEnd"/>
-      <w:r>
-        <w:t xml:space="preserve">-Cases „Kunden anzeigen“, „Termine anzeigen“ und „Fahrzeuge anzeigen“ in der Anwendung umgesetzt. Dazu kann der eingeloggte Kunde in eine Mitarbeitersicht wechseln, um auf diese Funktionen zuzugreifen. Alle CRUD-Funktionen bis auf READ sind dabei entfallen. </w:t>
-      </w:r>
-      <w:r>
-        <w:t>Zusätzlich können sich Kunden selbst registrieren.</w:t>
-      </w:r>
-    </w:p>
-    <w:p>
-      <w:r>
-        <w:t>Die Anforderung fünf</w:t>
-      </w:r>
-      <w:r>
-        <w:t xml:space="preserve"> ist über den </w:t>
-      </w:r>
-      <w:proofErr w:type="spellStart"/>
-      <w:r>
-        <w:t>Use</w:t>
-      </w:r>
-      <w:proofErr w:type="spellEnd"/>
-      <w:r>
-        <w:t>-Case „Fahrzeuge einsehen“ realisiert. Dabei können auch nicht eingeloggte Kunden darauf zugreifen.</w:t>
-      </w:r>
-    </w:p>
-    <w:p>
-      <w:r>
-        <w:t>Um die Anforderungen drei und vier zu erfüllen kann der Kunde nach erfolgtem Login in der Anwendung Fahrzeuge buchen. Dazu wählt er zunächst den Zeitraum des Termins aus, woraufhin das System die für diesen Zeitraum verfügbaren Fahrzeuge anzeigt. Danach kann der Kunde e</w:t>
-      </w:r>
-      <w:r>
-        <w:t>ines dieser Fahrzeuge auswählen und mit diesem den Termin buchen. Das System erstellt dann automatisch eine Rechnung für diesen Termin und weist sie dem Kunden zu.</w:t>
-      </w:r>
-    </w:p>
-    <w:p>
-      <w:r>
-        <w:t xml:space="preserve">Um die </w:t>
-      </w:r>
-      <w:proofErr w:type="spellStart"/>
-      <w:r>
-        <w:t>Usability</w:t>
-      </w:r>
-      <w:proofErr w:type="spellEnd"/>
-      <w:r>
-        <w:t xml:space="preserve"> und die Kundenzufriedenheit zu erhöhen, wurden zusätzlich die </w:t>
-      </w:r>
-      <w:proofErr w:type="spellStart"/>
-      <w:r>
-        <w:t>Use</w:t>
-      </w:r>
-      <w:proofErr w:type="spellEnd"/>
-      <w:r>
-        <w:t>-Cases „Account bearbeiten“, „Kunde ausloggen“, „Rechnung einsehen“, „Termine einsehen“ und „Termin stornieren“ implementiert.</w:t>
-      </w:r>
-    </w:p>
-    <w:p/>
     <w:p>
       <w:pPr>
         <w:keepNext/>
@@ -2697,9 +2649,6 @@
     <w:p>
       <w:pPr>
         <w:pStyle w:val="Beschriftung"/>
-        <w:rPr>
-          <w:rFonts w:ascii="Arial" w:hAnsi="Arial" w:cs="Arial"/>
-        </w:rPr>
       </w:pPr>
       <w:r>
         <w:t xml:space="preserve">Abbildung </w:t>
@@ -2729,6 +2678,69 @@
     </w:p>
     <w:p>
       <w:r>
+        <w:t xml:space="preserve">Die im Folgenden beschriebenen umgesetzten Anforderungen können im </w:t>
+      </w:r>
+      <w:proofErr w:type="spellStart"/>
+      <w:r>
+        <w:t>Use</w:t>
+      </w:r>
+      <w:proofErr w:type="spellEnd"/>
+      <w:r>
+        <w:t>-Case Diagramm (Abbildung 1) betrachtet werden.</w:t>
+      </w:r>
+    </w:p>
+    <w:p>
+      <w:r>
+        <w:t xml:space="preserve">Anders als die vorgesehenen Anforderungen eins und zwei sind von den Mitarbeiterfunktionen lediglich die </w:t>
+      </w:r>
+      <w:proofErr w:type="spellStart"/>
+      <w:r>
+        <w:t>Use</w:t>
+      </w:r>
+      <w:proofErr w:type="spellEnd"/>
+      <w:r>
+        <w:t>-Cases „Kunden anzeigen“, „Termine anzeigen“ und „Fahrzeuge anzeigen“ in der Anwendung umgesetzt. Dazu kann der eingeloggte Kunde in eine Mitarbeitersicht wechseln, um auf diese Funktionen zuzugreifen. Alle CRUD-Funktionen bis auf READ sind dabei entfallen. Zusätzlich können sich Kunden selbst registrieren.</w:t>
+      </w:r>
+    </w:p>
+    <w:p>
+      <w:r>
+        <w:t xml:space="preserve">Die Anforderung fünf ist über den </w:t>
+      </w:r>
+      <w:proofErr w:type="spellStart"/>
+      <w:r>
+        <w:t>Use</w:t>
+      </w:r>
+      <w:proofErr w:type="spellEnd"/>
+      <w:r>
+        <w:t>-Case „Fahrzeuge einsehen“ realisiert. Dabei können auch nicht eingeloggte Kunden darauf zugreifen.</w:t>
+      </w:r>
+    </w:p>
+    <w:p>
+      <w:r>
+        <w:t>Um die Anforderungen drei und vier zu erfüllen kann der Kunde nach erfolgtem Login in der Anwendung Fahrzeuge buchen. Dazu wählt er zunächst den Zeitraum des Termins aus, woraufhin das System die für diesen Zeitraum verfügbaren Fahrzeuge anzeigt. Danach kann der Kunde eines dieser Fahrzeuge auswählen und mit diesem den Termin buchen. Das System erstellt dann automatisch eine Rechnung für diesen Termin und weist sie dem Kunden zu.</w:t>
+      </w:r>
+    </w:p>
+    <w:p>
+      <w:r>
+        <w:t xml:space="preserve">Um die </w:t>
+      </w:r>
+      <w:proofErr w:type="spellStart"/>
+      <w:r>
+        <w:t>Usability</w:t>
+      </w:r>
+      <w:proofErr w:type="spellEnd"/>
+      <w:r>
+        <w:t xml:space="preserve"> und die Kundenzufriedenheit zu erhöhen, wurden zusätzlich die </w:t>
+      </w:r>
+      <w:proofErr w:type="spellStart"/>
+      <w:r>
+        <w:t>Use</w:t>
+      </w:r>
+      <w:proofErr w:type="spellEnd"/>
+      <w:r>
+        <w:t>-Cases „Account bearbeiten“, „Kunde ausloggen“, „Rechnung einsehen“, „Termine einsehen“ und „Termin stornieren“ implementiert.</w:t>
+      </w:r>
+      <w:r>
         <w:br w:type="page"/>
       </w:r>
     </w:p>
@@ -2782,7 +2794,35 @@
           <w:rFonts w:cs="Times New Roman"/>
           <w:iCs/>
         </w:rPr>
-        <w:t xml:space="preserve"> gezeigt. Daraufhin folgt die Erklärung der </w:t>
+        <w:t xml:space="preserve"> </w:t>
+      </w:r>
+      <w:r>
+        <w:rPr>
+          <w:rFonts w:cs="Times New Roman"/>
+          <w:iCs/>
+        </w:rPr>
+        <w:t>geschildert</w:t>
+      </w:r>
+      <w:r>
+        <w:rPr>
+          <w:rFonts w:cs="Times New Roman"/>
+          <w:iCs/>
+        </w:rPr>
+        <w:t xml:space="preserve">. Daraufhin folgt die </w:t>
+      </w:r>
+      <w:r>
+        <w:rPr>
+          <w:rFonts w:cs="Times New Roman"/>
+          <w:iCs/>
+        </w:rPr>
+        <w:t>Erläuterung</w:t>
+      </w:r>
+      <w:r>
+        <w:rPr>
+          <w:rFonts w:cs="Times New Roman"/>
+          <w:iCs/>
+        </w:rPr>
+        <w:t xml:space="preserve"> der </w:t>
       </w:r>
       <w:proofErr w:type="spellStart"/>
       <w:r>
@@ -2893,7 +2933,28 @@
           <w:rFonts w:cs="Times New Roman"/>
           <w:iCs/>
         </w:rPr>
-        <w:t xml:space="preserve">Das Projekt ist in einer Drei-Schichten-Architektur organisiert. Die Schichten sind Datenschicht, Logikschicht und Präsentationsschicht. </w:t>
+        <w:br w:type="page"/>
+      </w:r>
+      <w:r>
+        <w:rPr>
+          <w:rFonts w:cs="Times New Roman"/>
+          <w:iCs/>
+        </w:rPr>
+        <w:t>Das Projekt ist in einer Drei-Schichten-Architektur</w:t>
+      </w:r>
+      <w:r>
+        <w:rPr>
+          <w:rFonts w:cs="Times New Roman"/>
+          <w:iCs/>
+        </w:rPr>
+        <w:t xml:space="preserve"> (Abbildung 2)</w:t>
+      </w:r>
+      <w:r>
+        <w:rPr>
+          <w:rFonts w:cs="Times New Roman"/>
+          <w:iCs/>
+        </w:rPr>
+        <w:t xml:space="preserve"> organisiert. Die Schichten sind Datenschicht, Logikschicht und Präsentationsschicht. </w:t>
       </w:r>
     </w:p>
     <w:p>
@@ -3194,6 +3255,25 @@
         </w:rPr>
         <w:t xml:space="preserve"> gibt die Präsentationschicht HTTP-Responses zurück.</w:t>
       </w:r>
+      <w:r>
+        <w:rPr>
+          <w:rFonts w:cs="Times New Roman"/>
+          <w:iCs/>
+        </w:rPr>
+        <w:br w:type="page"/>
+      </w:r>
+    </w:p>
+    <w:p>
+      <w:pPr>
+        <w:widowControl w:val="0"/>
+        <w:autoSpaceDE w:val="0"/>
+        <w:autoSpaceDN w:val="0"/>
+        <w:adjustRightInd w:val="0"/>
+        <w:rPr>
+          <w:rFonts w:cs="Times New Roman"/>
+          <w:iCs/>
+        </w:rPr>
+      </w:pPr>
     </w:p>
     <w:p>
       <w:pPr>
@@ -3307,159 +3387,96 @@
       </w:r>
     </w:p>
     <w:p>
-      <w:pPr>
-        <w:widowControl w:val="0"/>
-        <w:autoSpaceDE w:val="0"/>
-        <w:autoSpaceDN w:val="0"/>
-        <w:adjustRightInd w:val="0"/>
-        <w:rPr>
-          <w:rFonts w:ascii="Times New Roman" w:hAnsi="Times New Roman" w:cs="Times New Roman"/>
-          <w:iCs/>
-        </w:rPr>
-      </w:pPr>
-      <w:r>
-        <w:rPr>
-          <w:rFonts w:ascii="Times New Roman" w:hAnsi="Times New Roman" w:cs="Times New Roman"/>
-          <w:iCs/>
-        </w:rPr>
+      <w:r>
         <w:t>Zum E</w:t>
       </w:r>
       <w:r>
-        <w:rPr>
-          <w:rFonts w:ascii="Times New Roman" w:hAnsi="Times New Roman" w:cs="Times New Roman"/>
-          <w:iCs/>
-        </w:rPr>
         <w:t xml:space="preserve">rstellen (Create) </w:t>
       </w:r>
       <w:r>
-        <w:rPr>
-          <w:rFonts w:ascii="Times New Roman" w:hAnsi="Times New Roman" w:cs="Times New Roman"/>
-          <w:iCs/>
-        </w:rPr>
         <w:t xml:space="preserve">einer neuen </w:t>
       </w:r>
       <w:proofErr w:type="spellStart"/>
       <w:r>
-        <w:rPr>
-          <w:rFonts w:ascii="Times New Roman" w:hAnsi="Times New Roman" w:cs="Times New Roman"/>
-          <w:iCs/>
-        </w:rPr>
         <w:t>Column</w:t>
       </w:r>
       <w:proofErr w:type="spellEnd"/>
       <w:r>
-        <w:rPr>
-          <w:rFonts w:ascii="Times New Roman" w:hAnsi="Times New Roman" w:cs="Times New Roman"/>
-          <w:iCs/>
-        </w:rPr>
         <w:t xml:space="preserve"> in einer Entität wir</w:t>
       </w:r>
       <w:r>
-        <w:rPr>
-          <w:rFonts w:ascii="Times New Roman" w:hAnsi="Times New Roman" w:cs="Times New Roman"/>
-          <w:iCs/>
-        </w:rPr>
         <w:t>d in den</w:t>
       </w:r>
       <w:r>
-        <w:rPr>
-          <w:rFonts w:ascii="Times New Roman" w:hAnsi="Times New Roman" w:cs="Times New Roman"/>
-          <w:iCs/>
-        </w:rPr>
         <w:t xml:space="preserve"> DA</w:t>
       </w:r>
       <w:r>
-        <w:rPr>
-          <w:rFonts w:ascii="Times New Roman" w:hAnsi="Times New Roman" w:cs="Times New Roman"/>
-          <w:iCs/>
-        </w:rPr>
         <w:t xml:space="preserve">Os die </w:t>
       </w:r>
       <w:proofErr w:type="spellStart"/>
       <w:r>
-        <w:rPr>
-          <w:rFonts w:ascii="Times New Roman" w:hAnsi="Times New Roman" w:cs="Times New Roman"/>
-          <w:iCs/>
-        </w:rPr>
         <w:t>add</w:t>
       </w:r>
       <w:proofErr w:type="spellEnd"/>
       <w:r>
-        <w:rPr>
-          <w:rFonts w:ascii="Times New Roman" w:hAnsi="Times New Roman" w:cs="Times New Roman"/>
-          <w:iCs/>
-        </w:rPr>
         <w:t>-</w:t>
       </w:r>
       <w:r>
-        <w:rPr>
-          <w:rFonts w:ascii="Times New Roman" w:hAnsi="Times New Roman" w:cs="Times New Roman"/>
-          <w:iCs/>
-        </w:rPr>
         <w:t xml:space="preserve">Methode aufgerufen. </w:t>
       </w:r>
       <w:r>
-        <w:rPr>
-          <w:rFonts w:ascii="Times New Roman" w:hAnsi="Times New Roman" w:cs="Times New Roman"/>
-          <w:iCs/>
-        </w:rPr>
         <w:t>Die Parameter entsprechen dabei</w:t>
       </w:r>
       <w:r>
-        <w:rPr>
-          <w:rFonts w:ascii="Times New Roman" w:hAnsi="Times New Roman" w:cs="Times New Roman"/>
-          <w:iCs/>
-        </w:rPr>
         <w:t xml:space="preserve"> den</w:t>
       </w:r>
       <w:r>
-        <w:rPr>
-          <w:rFonts w:ascii="Times New Roman" w:hAnsi="Times New Roman" w:cs="Times New Roman"/>
-          <w:iCs/>
-        </w:rPr>
-        <w:t xml:space="preserve"> Eingabefeldern des Formulars der HTML Seite. Um einen neuen Kunden zu erstellen muss der User seinen Namen, Email-Adresse und ein Passwort angeben.</w:t>
-      </w:r>
-      <w:r>
-        <w:rPr>
-          <w:rFonts w:ascii="Times New Roman" w:hAnsi="Times New Roman" w:cs="Times New Roman"/>
-          <w:iCs/>
-        </w:rPr>
+        <w:t xml:space="preserve"> Eingabefeldern des Formulars der HTML Seite. Um einen neuen Kunden zu erstellen</w:t>
+      </w:r>
+      <w:r>
+        <w:t xml:space="preserve"> (Abbildung 3)</w:t>
+      </w:r>
+      <w:r>
+        <w:t xml:space="preserve"> muss der User seinen Namen, Email-Adresse und ein Passwort angeben.</w:t>
+      </w:r>
+      <w:r>
         <w:t xml:space="preserve"> Der Primärschlüssel, die K</w:t>
       </w:r>
       <w:r>
-        <w:rPr>
-          <w:rFonts w:ascii="Times New Roman" w:hAnsi="Times New Roman" w:cs="Times New Roman"/>
-          <w:iCs/>
-        </w:rPr>
         <w:t>undennummer,  wird automatisch generiert.</w:t>
       </w:r>
       <w:r>
-        <w:rPr>
-          <w:rFonts w:ascii="Times New Roman" w:hAnsi="Times New Roman" w:cs="Times New Roman"/>
-          <w:iCs/>
-        </w:rPr>
         <w:t xml:space="preserve"> Die Richtigkeit der Eingabe wird innerhal</w:t>
       </w:r>
       <w:r>
-        <w:rPr>
-          <w:rFonts w:ascii="Times New Roman" w:hAnsi="Times New Roman" w:cs="Times New Roman"/>
-          <w:iCs/>
-        </w:rPr>
         <w:t>b eines HTML &lt;f</w:t>
       </w:r>
       <w:r>
-        <w:rPr>
-          <w:rFonts w:ascii="Times New Roman" w:hAnsi="Times New Roman" w:cs="Times New Roman"/>
-          <w:iCs/>
-        </w:rPr>
         <w:t>orm&gt; Tags geprüft.</w:t>
       </w:r>
       <w:r>
-        <w:rPr>
-          <w:rFonts w:ascii="Times New Roman" w:hAnsi="Times New Roman" w:cs="Times New Roman"/>
-          <w:iCs/>
-        </w:rPr>
-        <w:t xml:space="preserve"> Wenn alle Eingaben korrekt sind wird der User als Kunde in der entsprechenden Entität eigetragen und darüber informiert, dass er nun Kunde ist. Sollten Eingaben nicht Korrekt sein wird der User aufgefordert falsche Eingaben zu korrigieren.  </w:t>
+        <w:t xml:space="preserve"> Wenn alle Eingaben korrekt sind wird der User als Kunde in der entsprechenden Entität ei</w:t>
+      </w:r>
+      <w:r>
+        <w:t>n</w:t>
+      </w:r>
+      <w:r>
+        <w:t>getragen und darüber informiert, dass er nun Kun</w:t>
+      </w:r>
+      <w:r>
+        <w:t>de ist. Sollten Eingaben nicht k</w:t>
+      </w:r>
+      <w:r>
+        <w:t>orrekt sein</w:t>
+      </w:r>
+      <w:r>
+        <w:t>,</w:t>
+      </w:r>
+      <w:r>
+        <w:t xml:space="preserve"> wird der User aufgefordert f</w:t>
+      </w:r>
+      <w:r>
+        <w:t>alsche Eingaben zu korrigieren.</w:t>
       </w:r>
     </w:p>
     <w:p>
@@ -3539,153 +3556,76 @@
       </w:r>
     </w:p>
     <w:p>
-      <w:pPr>
-        <w:widowControl w:val="0"/>
-        <w:autoSpaceDE w:val="0"/>
-        <w:autoSpaceDN w:val="0"/>
-        <w:adjustRightInd w:val="0"/>
-        <w:rPr>
-          <w:rFonts w:ascii="Times New Roman" w:hAnsi="Times New Roman" w:cs="Times New Roman"/>
-          <w:iCs/>
-        </w:rPr>
-      </w:pPr>
-      <w:r>
-        <w:rPr>
-          <w:rFonts w:ascii="Times New Roman" w:hAnsi="Times New Roman" w:cs="Times New Roman"/>
-          <w:iCs/>
-        </w:rPr>
-        <w:t>Eine Login Funktion war</w:t>
-      </w:r>
-      <w:r>
-        <w:rPr>
-          <w:rFonts w:ascii="Times New Roman" w:hAnsi="Times New Roman" w:cs="Times New Roman"/>
-          <w:iCs/>
-        </w:rPr>
+      <w:r>
+        <w:t>Eine Login Funktion</w:t>
+      </w:r>
+      <w:r>
+        <w:t xml:space="preserve"> (Abbildung 4)</w:t>
+      </w:r>
+      <w:r>
+        <w:t xml:space="preserve"> war</w:t>
+      </w:r>
+      <w:r>
         <w:t xml:space="preserve"> zu Anfang des Projekt</w:t>
       </w:r>
       <w:r>
-        <w:rPr>
-          <w:rFonts w:ascii="Times New Roman" w:hAnsi="Times New Roman" w:cs="Times New Roman"/>
-          <w:iCs/>
-        </w:rPr>
         <w:t>e</w:t>
       </w:r>
       <w:r>
-        <w:rPr>
-          <w:rFonts w:ascii="Times New Roman" w:hAnsi="Times New Roman" w:cs="Times New Roman"/>
-          <w:iCs/>
-        </w:rPr>
         <w:t>s nicht geplant. Aufgrund sich ver</w:t>
       </w:r>
       <w:r>
-        <w:rPr>
-          <w:rFonts w:ascii="Times New Roman" w:hAnsi="Times New Roman" w:cs="Times New Roman"/>
-          <w:iCs/>
-        </w:rPr>
         <w:t>änderter Anforderungen wurde</w:t>
       </w:r>
       <w:r>
-        <w:rPr>
-          <w:rFonts w:ascii="Times New Roman" w:hAnsi="Times New Roman" w:cs="Times New Roman"/>
-          <w:iCs/>
-        </w:rPr>
         <w:t xml:space="preserve"> diese Fun</w:t>
       </w:r>
       <w:r>
-        <w:rPr>
-          <w:rFonts w:ascii="Times New Roman" w:hAnsi="Times New Roman" w:cs="Times New Roman"/>
-          <w:iCs/>
-        </w:rPr>
         <w:t xml:space="preserve">ktion in der finalen Abgabe </w:t>
       </w:r>
       <w:r>
-        <w:rPr>
-          <w:rFonts w:ascii="Times New Roman" w:hAnsi="Times New Roman" w:cs="Times New Roman"/>
-          <w:iCs/>
-        </w:rPr>
         <w:t xml:space="preserve">doch </w:t>
       </w:r>
       <w:r>
-        <w:rPr>
-          <w:rFonts w:ascii="Times New Roman" w:hAnsi="Times New Roman" w:cs="Times New Roman"/>
-          <w:iCs/>
-        </w:rPr>
         <w:t xml:space="preserve">implementiert. Diese Funktion steht für den Kunden zu Verfügung. In der </w:t>
       </w:r>
       <w:proofErr w:type="spellStart"/>
       <w:r>
-        <w:rPr>
-          <w:rFonts w:ascii="Times New Roman" w:hAnsi="Times New Roman" w:cs="Times New Roman"/>
-          <w:iCs/>
-        </w:rPr>
         <w:t>login.jsp</w:t>
       </w:r>
       <w:proofErr w:type="spellEnd"/>
       <w:r>
-        <w:rPr>
-          <w:rFonts w:ascii="Times New Roman" w:hAnsi="Times New Roman" w:cs="Times New Roman"/>
-          <w:iCs/>
-        </w:rPr>
         <w:t xml:space="preserve"> wird der Kunde aufgefordert seine Email-Adresse und sein Passwort einzugeben. Nach einem </w:t>
       </w:r>
       <w:proofErr w:type="spellStart"/>
       <w:r>
-        <w:rPr>
-          <w:rFonts w:ascii="Times New Roman" w:hAnsi="Times New Roman" w:cs="Times New Roman"/>
-          <w:iCs/>
-        </w:rPr>
         <w:t>Submit</w:t>
       </w:r>
       <w:proofErr w:type="spellEnd"/>
       <w:r>
-        <w:rPr>
-          <w:rFonts w:ascii="Times New Roman" w:hAnsi="Times New Roman" w:cs="Times New Roman"/>
-          <w:iCs/>
-        </w:rPr>
         <w:t xml:space="preserve"> wird der Kunde auf die </w:t>
       </w:r>
       <w:proofErr w:type="spellStart"/>
       <w:r>
-        <w:rPr>
-          <w:rFonts w:ascii="Times New Roman" w:hAnsi="Times New Roman" w:cs="Times New Roman"/>
-          <w:iCs/>
-        </w:rPr>
         <w:t>loginPruefen.jsp</w:t>
       </w:r>
       <w:proofErr w:type="spellEnd"/>
       <w:r>
-        <w:rPr>
-          <w:rFonts w:ascii="Times New Roman" w:hAnsi="Times New Roman" w:cs="Times New Roman"/>
-          <w:iCs/>
-        </w:rPr>
         <w:t xml:space="preserve"> weitergeleitet. Wird die Email-Adresse und das Passwort in der Datenbank gefunden</w:t>
       </w:r>
       <w:r>
-        <w:rPr>
-          <w:rFonts w:ascii="Times New Roman" w:hAnsi="Times New Roman" w:cs="Times New Roman"/>
-          <w:iCs/>
-        </w:rPr>
         <w:t>, wird ein Bean erstellt und die Kundendaten dort über die</w:t>
       </w:r>
       <w:r>
-        <w:rPr>
-          <w:rFonts w:ascii="Times New Roman" w:hAnsi="Times New Roman" w:cs="Times New Roman"/>
-          <w:iCs/>
-        </w:rPr>
         <w:t xml:space="preserve"> Dauer der Session </w:t>
       </w:r>
       <w:r>
-        <w:rPr>
-          <w:rFonts w:ascii="Times New Roman" w:hAnsi="Times New Roman" w:cs="Times New Roman"/>
-          <w:iCs/>
-        </w:rPr>
         <w:t>gespeichert</w:t>
       </w:r>
       <w:r>
-        <w:rPr>
-          <w:rFonts w:ascii="Times New Roman" w:hAnsi="Times New Roman" w:cs="Times New Roman"/>
-          <w:iCs/>
-        </w:rPr>
+        <w:t xml:space="preserve"> (Abbildung 5)</w:t>
+      </w:r>
+      <w:r>
         <w:t>.</w:t>
       </w:r>
     </w:p>
@@ -3774,54 +3714,33 @@
       </w:r>
     </w:p>
     <w:p>
-      <w:pPr>
-        <w:widowControl w:val="0"/>
-        <w:autoSpaceDE w:val="0"/>
-        <w:autoSpaceDN w:val="0"/>
-        <w:adjustRightInd w:val="0"/>
-        <w:rPr>
-          <w:rFonts w:ascii="Times New Roman" w:hAnsi="Times New Roman" w:cs="Times New Roman"/>
-          <w:iCs/>
-        </w:rPr>
-      </w:pPr>
-      <w:r>
-        <w:rPr>
-          <w:rFonts w:ascii="Times New Roman" w:hAnsi="Times New Roman" w:cs="Times New Roman"/>
-          <w:iCs/>
-        </w:rPr>
+      <w:r>
         <w:t xml:space="preserve">Der Kunde wird auf die </w:t>
       </w:r>
       <w:proofErr w:type="spellStart"/>
       <w:r>
-        <w:rPr>
-          <w:rFonts w:ascii="Times New Roman" w:hAnsi="Times New Roman" w:cs="Times New Roman"/>
-          <w:iCs/>
-        </w:rPr>
         <w:t>myAccount.jsp</w:t>
       </w:r>
       <w:proofErr w:type="spellEnd"/>
       <w:r>
-        <w:rPr>
-          <w:rFonts w:ascii="Times New Roman" w:hAnsi="Times New Roman" w:cs="Times New Roman"/>
-          <w:iCs/>
-        </w:rPr>
-        <w:t xml:space="preserve"> weitergeleitet. In dieser JSP stehen dem Kunden alle </w:t>
+        <w:t xml:space="preserve"> weitergeleitet. In dieser</w:t>
+      </w:r>
+      <w:r>
+        <w:t xml:space="preserve"> JSP stehen dem Kunden alle </w:t>
+      </w:r>
+      <w:r>
+        <w:t xml:space="preserve">Implementierungen der </w:t>
       </w:r>
       <w:proofErr w:type="spellStart"/>
       <w:r>
-        <w:rPr>
-          <w:rFonts w:ascii="Times New Roman" w:hAnsi="Times New Roman" w:cs="Times New Roman"/>
-          <w:iCs/>
-        </w:rPr>
         <w:t>Use</w:t>
       </w:r>
       <w:proofErr w:type="spellEnd"/>
       <w:r>
-        <w:rPr>
-          <w:rFonts w:ascii="Times New Roman" w:hAnsi="Times New Roman" w:cs="Times New Roman"/>
-          <w:iCs/>
-        </w:rPr>
-        <w:t xml:space="preserve"> Cases zur Verfügung.</w:t>
+        <w:t>-</w:t>
+      </w:r>
+      <w:r>
+        <w:t>Cases zur Verfügung.</w:t>
       </w:r>
     </w:p>
     <w:p>
@@ -3922,7 +3841,13 @@
         <w:t>update-</w:t>
       </w:r>
       <w:r>
-        <w:t xml:space="preserve">Methode der jeweiligen DAO Klasse aufgerufen. Sie enthält als </w:t>
+        <w:t>Methode</w:t>
+      </w:r>
+      <w:r>
+        <w:t xml:space="preserve"> (Abbildung 7)</w:t>
+      </w:r>
+      <w:r>
+        <w:t xml:space="preserve"> der jeweiligen DAO Klasse aufgerufen. Sie enthält als </w:t>
       </w:r>
       <w:r>
         <w:t>Parameter immer den Primärschlüssel der Entität</w:t>
@@ -3975,7 +3900,13 @@
         <w:t xml:space="preserve"> Aufruf einer update-</w:t>
       </w:r>
       <w:r>
-        <w:t>Funktion möglich.</w:t>
+        <w:t>Funktion möglich</w:t>
+      </w:r>
+      <w:r>
+        <w:t xml:space="preserve"> (Abbildung 6)</w:t>
+      </w:r>
+      <w:r>
+        <w:t>.</w:t>
       </w:r>
     </w:p>
     <w:p>
@@ -4143,6 +4074,9 @@
         <w:t>en Termin zu löschen</w:t>
       </w:r>
       <w:r>
+        <w:t xml:space="preserve"> (Abbildung 8)</w:t>
+      </w:r>
+      <w:r>
         <w:t xml:space="preserve"> </w:t>
       </w:r>
       <w:r>
@@ -4157,7 +4091,13 @@
         <w:t xml:space="preserve"> befinden. Es </w:t>
       </w:r>
       <w:r>
-        <w:t>wird die Rechnungsansicht(View) benötigt. Mit den Information</w:t>
+        <w:t>wird die Rechnungsansicht</w:t>
+      </w:r>
+      <w:r>
+        <w:t xml:space="preserve"> </w:t>
+      </w:r>
+      <w:r>
+        <w:t>(View) benötigt. Mit den Information</w:t>
       </w:r>
       <w:r>
         <w:t>en der Rechnungsansicht kann</w:t>
@@ -4209,6 +4149,9 @@
       </w:r>
       <w:r>
         <w:t>Methode</w:t>
+      </w:r>
+      <w:r>
+        <w:t xml:space="preserve"> (Abbildung 9)</w:t>
       </w:r>
       <w:r>
         <w:t>.</w:t>
@@ -4484,19 +4427,9 @@
       <w:r>
         <w:t xml:space="preserve"> (siehe 2.3.3) umgesetzt wird.</w:t>
       </w:r>
-    </w:p>
-    <w:p>
-      <w:pPr>
-        <w:widowControl w:val="0"/>
-        <w:autoSpaceDE w:val="0"/>
-        <w:autoSpaceDN w:val="0"/>
-        <w:adjustRightInd w:val="0"/>
-        <w:rPr>
-          <w:rFonts w:ascii="Times New Roman" w:hAnsi="Times New Roman" w:cs="Times New Roman"/>
-          <w:sz w:val="22"/>
-          <w:szCs w:val="22"/>
-        </w:rPr>
-      </w:pPr>
+      <w:r>
+        <w:br w:type="page"/>
+      </w:r>
     </w:p>
     <w:p>
       <w:pPr>
@@ -4507,186 +4440,6 @@
         <w:t>2.3.1 Konzeption</w:t>
       </w:r>
       <w:bookmarkEnd w:id="6"/>
-    </w:p>
-    <w:p>
-      <w:r>
-        <w:t xml:space="preserve">Das </w:t>
-      </w:r>
-      <w:proofErr w:type="spellStart"/>
-      <w:r>
-        <w:t>Entity</w:t>
-      </w:r>
-      <w:proofErr w:type="spellEnd"/>
-      <w:r>
-        <w:t xml:space="preserve"> </w:t>
-      </w:r>
-      <w:proofErr w:type="spellStart"/>
-      <w:r>
-        <w:t>Relationship</w:t>
-      </w:r>
-      <w:proofErr w:type="spellEnd"/>
-      <w:r>
-        <w:t xml:space="preserve"> Diagramm war </w:t>
-      </w:r>
-      <w:r>
-        <w:t>der erste</w:t>
-      </w:r>
-      <w:r>
-        <w:t xml:space="preserve"> Anhaltspunkt </w:t>
-      </w:r>
-      <w:r>
-        <w:t>über die Struktur der Datenbank. E</w:t>
-      </w:r>
-      <w:r>
-        <w:t xml:space="preserve">s spiegelt </w:t>
-      </w:r>
-      <w:r>
-        <w:t xml:space="preserve">jedoch </w:t>
-      </w:r>
-      <w:r>
-        <w:t>nicht den aktuellen Stand wieder, da es für die spätere Entwicklung nicht mehr benötigt wurde.</w:t>
-      </w:r>
-    </w:p>
-    <w:p/>
-    <w:p>
-      <w:pPr>
-        <w:rPr>
-          <w:b/>
-        </w:rPr>
-      </w:pPr>
-      <w:r>
-        <w:rPr>
-          <w:b/>
-        </w:rPr>
-        <w:t>Mitarbeiter:</w:t>
-      </w:r>
-    </w:p>
-    <w:p>
-      <w:r>
-        <w:t>Arbeitet in genau einer Geschäftsstelle und verwaltet dort die Fahrzeuge.</w:t>
-      </w:r>
-    </w:p>
-    <w:p>
-      <w:r>
-        <w:t>Kann die Kundeninformationen und Termine einsehen und verändern und somit Wünsche der Kunden (</w:t>
-      </w:r>
-      <w:proofErr w:type="spellStart"/>
-      <w:r>
-        <w:t>z.b.</w:t>
-      </w:r>
-      <w:proofErr w:type="spellEnd"/>
-      <w:r>
-        <w:t xml:space="preserve"> Termin ändern) umsetzen.</w:t>
-      </w:r>
-    </w:p>
-    <w:p>
-      <w:pPr>
-        <w:rPr>
-          <w:b/>
-        </w:rPr>
-      </w:pPr>
-      <w:r>
-        <w:rPr>
-          <w:b/>
-        </w:rPr>
-        <w:t>Geschäftsstelle:</w:t>
-      </w:r>
-    </w:p>
-    <w:p>
-      <w:r>
-        <w:t>Besitzt einen oder mehrere Mitarbeiter und ist der Standort der Fahrzeuge.</w:t>
-      </w:r>
-    </w:p>
-    <w:p>
-      <w:pPr>
-        <w:rPr>
-          <w:b/>
-        </w:rPr>
-      </w:pPr>
-      <w:r>
-        <w:rPr>
-          <w:b/>
-        </w:rPr>
-        <w:t>Fahrzeug, Termin und Rechnung:</w:t>
-      </w:r>
-    </w:p>
-    <w:p>
-      <w:r>
-        <w:t>Stellen zusammen dar, wie ein Kunde sich ein Fahrzeug mieten kann</w:t>
-      </w:r>
-      <w:r>
-        <w:t>.</w:t>
-      </w:r>
-    </w:p>
-    <w:p>
-      <w:r>
-        <w:t>Ein Fahrzeug kann zu verschiedenen Termine</w:t>
-      </w:r>
-      <w:r>
-        <w:t>n</w:t>
-      </w:r>
-      <w:r>
-        <w:t xml:space="preserve"> </w:t>
-      </w:r>
-      <w:r>
-        <w:t>gemietet</w:t>
-      </w:r>
-      <w:r>
-        <w:t xml:space="preserve"> werden</w:t>
-      </w:r>
-    </w:p>
-    <w:p>
-      <w:pPr>
-        <w:rPr>
-          <w:b/>
-        </w:rPr>
-      </w:pPr>
-      <w:r>
-        <w:rPr>
-          <w:b/>
-        </w:rPr>
-        <w:t>Kunde:</w:t>
-      </w:r>
-    </w:p>
-    <w:p>
-      <w:r>
-        <w:t>Kann keine oder beliebig viele Termine abschließen und seine Daten können auf Wunsch von einem Mitarbeiter verändert werden.</w:t>
-      </w:r>
-    </w:p>
-    <w:p>
-      <w:pPr>
-        <w:rPr>
-          <w:b/>
-        </w:rPr>
-      </w:pPr>
-      <w:r>
-        <w:rPr>
-          <w:b/>
-        </w:rPr>
-        <w:t>Termin:</w:t>
-      </w:r>
-    </w:p>
-    <w:p>
-      <w:r>
-        <w:t>Zu jedem Termin gehört genau eine Rechnung</w:t>
-      </w:r>
-      <w:r>
-        <w:t>,</w:t>
-      </w:r>
-      <w:r>
-        <w:t xml:space="preserve"> ein Kunde und ein Fahrzeug</w:t>
-      </w:r>
-      <w:r>
-        <w:t>.</w:t>
-      </w:r>
-    </w:p>
-    <w:p>
-      <w:r>
-        <w:t>Termine können auf Kundenwunsch von Mitarbeitern verändert werden</w:t>
-      </w:r>
-      <w:r>
-        <w:t>.</w:t>
-      </w:r>
     </w:p>
     <w:p>
       <w:pPr>
@@ -4789,7 +4542,7 @@
                 <v:stroke joinstyle="miter"/>
                 <v:path gradientshapeok="t" o:connecttype="rect"/>
               </v:shapetype>
-              <v:shape id="Textfeld 12" o:spid="_x0000_s1026" type="#_x0000_t202" style="position:absolute;margin-left:.1pt;margin-top:463.05pt;width:470.15pt;height:20.55pt;z-index:251666432;visibility:visible;mso-wrap-style:square;mso-wrap-distance-left:9pt;mso-wrap-distance-top:0;mso-wrap-distance-right:9pt;mso-wrap-distance-bottom:0;mso-position-horizontal:absolute;mso-position-horizontal-relative:text;mso-position-vertical:absolute;mso-position-vertical-relative:text;v-text-anchor:top" o:gfxdata="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" stroked="f">
+              <v:shape id="Textfeld 12" o:spid="_x0000_s1026" type="#_x0000_t202" style="position:absolute;left:0;text-align:left;margin-left:.1pt;margin-top:463.05pt;width:470.15pt;height:20.55pt;z-index:251666432;visibility:visible;mso-wrap-style:square;mso-wrap-distance-left:9pt;mso-wrap-distance-top:0;mso-wrap-distance-right:9pt;mso-wrap-distance-bottom:0;mso-position-horizontal:absolute;mso-position-horizontal-relative:text;mso-position-vertical:absolute;mso-position-vertical-relative:text;v-text-anchor:top" o:gfxdata="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" stroked="f">
                 <v:textbox style="mso-fit-shape-to-text:t" inset="0,0,0,0">
                   <w:txbxContent>
                     <w:p>
@@ -4896,15 +4649,206 @@
       </w:r>
     </w:p>
     <w:p>
+      <w:bookmarkStart w:id="7" w:name="_Toc300054118"/>
+      <w:r>
+        <w:br w:type="page"/>
+      </w:r>
+    </w:p>
+    <w:p>
+      <w:r>
+        <w:t xml:space="preserve">Das </w:t>
+      </w:r>
+      <w:proofErr w:type="spellStart"/>
+      <w:r>
+        <w:t>Entity</w:t>
+      </w:r>
+      <w:proofErr w:type="spellEnd"/>
+      <w:r>
+        <w:t xml:space="preserve"> </w:t>
+      </w:r>
+      <w:proofErr w:type="spellStart"/>
+      <w:r>
+        <w:t>Relationship</w:t>
+      </w:r>
+      <w:proofErr w:type="spellEnd"/>
+      <w:r>
+        <w:t xml:space="preserve"> Diagramm (Abbildung 10) war der erste Anhaltspunkt über die Struktur der Datenbank. Es spiegelt jedoch nicht den aktuellen Stand wieder, da es für die spätere Entwicklung nicht mehr benötigt wurde.</w:t>
+      </w:r>
+    </w:p>
+    <w:p>
+      <w:pPr>
+        <w:rPr>
+          <w:b/>
+        </w:rPr>
+      </w:pPr>
+      <w:r>
+        <w:rPr>
+          <w:b/>
+        </w:rPr>
+        <w:t>Mitarbeiter:</w:t>
+      </w:r>
+    </w:p>
+    <w:p>
+      <w:pPr>
+        <w:pStyle w:val="Listenabsatz"/>
+        <w:numPr>
+          <w:ilvl w:val="0"/>
+          <w:numId w:val="2"/>
+        </w:numPr>
+      </w:pPr>
+      <w:r>
+        <w:t>Arbeitet in genau einer Geschäftsstelle und verwaltet dort die Fahrzeuge.</w:t>
+      </w:r>
+    </w:p>
+    <w:p>
+      <w:pPr>
+        <w:pStyle w:val="Listenabsatz"/>
+        <w:numPr>
+          <w:ilvl w:val="0"/>
+          <w:numId w:val="2"/>
+        </w:numPr>
+      </w:pPr>
+      <w:r>
+        <w:t>Kann die Kundeninformationen und Termine einsehen und verändern und somit Wünsche der Kunden (z.B. Termin ändern) umsetzen.</w:t>
+      </w:r>
+    </w:p>
+    <w:p>
+      <w:pPr>
+        <w:rPr>
+          <w:b/>
+        </w:rPr>
+      </w:pPr>
+      <w:r>
+        <w:rPr>
+          <w:b/>
+        </w:rPr>
+        <w:t>Geschäftsstelle:</w:t>
+      </w:r>
+    </w:p>
+    <w:p>
+      <w:pPr>
+        <w:pStyle w:val="Listenabsatz"/>
+        <w:numPr>
+          <w:ilvl w:val="0"/>
+          <w:numId w:val="2"/>
+        </w:numPr>
+      </w:pPr>
+      <w:r>
+        <w:t>Besitzt einen oder mehrere Mitarbeiter und ist der Standort der Fahrzeuge.</w:t>
+      </w:r>
+    </w:p>
+    <w:p>
+      <w:pPr>
+        <w:rPr>
+          <w:b/>
+        </w:rPr>
+      </w:pPr>
+      <w:r>
+        <w:rPr>
+          <w:b/>
+        </w:rPr>
+        <w:t>Fahrzeug, Termin und Rechnung:</w:t>
+      </w:r>
+    </w:p>
+    <w:p>
+      <w:pPr>
+        <w:pStyle w:val="Listenabsatz"/>
+        <w:numPr>
+          <w:ilvl w:val="0"/>
+          <w:numId w:val="2"/>
+        </w:numPr>
+      </w:pPr>
+      <w:r>
+        <w:t>Stellen zusammen dar, wie ein Kunde sich ein Fahrzeug mieten kann.</w:t>
+      </w:r>
+    </w:p>
+    <w:p>
+      <w:pPr>
+        <w:pStyle w:val="Listenabsatz"/>
+        <w:numPr>
+          <w:ilvl w:val="0"/>
+          <w:numId w:val="2"/>
+        </w:numPr>
+      </w:pPr>
+      <w:r>
+        <w:t>Ein Fahrzeug kann zu verschiedenen Terminen gemietet werden</w:t>
+      </w:r>
+    </w:p>
+    <w:p>
+      <w:pPr>
+        <w:rPr>
+          <w:b/>
+        </w:rPr>
+      </w:pPr>
+      <w:r>
+        <w:rPr>
+          <w:b/>
+        </w:rPr>
+        <w:t>Kunde:</w:t>
+      </w:r>
+    </w:p>
+    <w:p>
+      <w:pPr>
+        <w:pStyle w:val="Listenabsatz"/>
+        <w:numPr>
+          <w:ilvl w:val="0"/>
+          <w:numId w:val="2"/>
+        </w:numPr>
+      </w:pPr>
+      <w:r>
+        <w:t>Kann keine oder beliebig viele Termine abschließen und seine Daten können auf Wunsch von einem Mitarbeiter verändert werden.</w:t>
+      </w:r>
+    </w:p>
+    <w:p>
+      <w:pPr>
+        <w:rPr>
+          <w:b/>
+        </w:rPr>
+      </w:pPr>
+      <w:r>
+        <w:rPr>
+          <w:b/>
+        </w:rPr>
+        <w:t>Termin:</w:t>
+      </w:r>
+    </w:p>
+    <w:p>
+      <w:pPr>
+        <w:pStyle w:val="Listenabsatz"/>
+        <w:numPr>
+          <w:ilvl w:val="0"/>
+          <w:numId w:val="2"/>
+        </w:numPr>
+      </w:pPr>
+      <w:r>
+        <w:t>Zu jedem Termin gehört genau eine Rechnung, ein Kunde und ein Fahrzeug.</w:t>
+      </w:r>
+    </w:p>
+    <w:p>
+      <w:pPr>
+        <w:pStyle w:val="Listenabsatz"/>
+        <w:numPr>
+          <w:ilvl w:val="0"/>
+          <w:numId w:val="2"/>
+        </w:numPr>
+      </w:pPr>
+      <w:r>
+        <w:t>Termine können auf Kundenwunsch von Mitarbeitern verändert werden.</w:t>
+      </w:r>
+      <w:r>
+        <w:br w:type="page"/>
+      </w:r>
+    </w:p>
+    <w:p>
       <w:pPr>
         <w:pStyle w:val="berschrift3"/>
       </w:pPr>
-      <w:bookmarkStart w:id="7" w:name="_Toc300054118"/>
       <w:r>
         <w:t>2.3.2 Umsetzung</w:t>
       </w:r>
       <w:bookmarkEnd w:id="7"/>
     </w:p>
+    <w:p/>
     <w:p>
       <w:pPr>
         <w:keepNext/>
@@ -4975,11 +4919,6 @@
     <w:p>
       <w:pPr>
         <w:pStyle w:val="Beschriftung"/>
-        <w:rPr>
-          <w:rFonts w:ascii="Times New Roman" w:hAnsi="Times New Roman" w:cs="Times New Roman"/>
-          <w:sz w:val="22"/>
-          <w:szCs w:val="22"/>
-        </w:rPr>
       </w:pPr>
       <w:r>
         <w:t xml:space="preserve">Abbildung </w:t>
@@ -4993,14 +4932,17 @@
     </w:p>
     <w:p>
       <w:r>
-        <w:t xml:space="preserve">Das Relationale Modell unterscheidet sich vom </w:t>
+        <w:t>Das Relationale Modell</w:t>
+      </w:r>
+      <w:r>
+        <w:t xml:space="preserve"> (Abbildung 11)</w:t>
+      </w:r>
+      <w:r>
+        <w:t xml:space="preserve"> unterscheidet sich vom </w:t>
       </w:r>
       <w:proofErr w:type="spellStart"/>
       <w:r>
-        <w:t>En</w:t>
-      </w:r>
-      <w:r>
-        <w:t>tity</w:t>
+        <w:t>Entity</w:t>
       </w:r>
       <w:proofErr w:type="spellEnd"/>
       <w:r>
@@ -5012,22 +4954,7 @@
       </w:r>
       <w:proofErr w:type="spellEnd"/>
       <w:r>
-        <w:t xml:space="preserve"> Modell, da</w:t>
-      </w:r>
-      <w:r>
-        <w:t xml:space="preserve"> nach Normalisierungen und datenbankspezifischen Eigenheiten einige </w:t>
-      </w:r>
-      <w:r>
-        <w:t>Daten</w:t>
-      </w:r>
-      <w:r>
-        <w:t xml:space="preserve"> </w:t>
-      </w:r>
-      <w:r>
-        <w:t>geändert werden mussten. S</w:t>
-      </w:r>
-      <w:r>
-        <w:t>o ist z.B. das Terminmanagement als Mapping-Tabelle entstanden.</w:t>
+        <w:t xml:space="preserve"> Modell, da nach Normalisierungen und datenbankspezifischen Eigenheiten einige Daten geändert werden mussten. So ist z.B. das Terminmanagement als Mapping-Tabelle entstanden.</w:t>
       </w:r>
     </w:p>
     <w:p>
@@ -5044,6 +4971,13 @@
       </w:r>
     </w:p>
     <w:p>
+      <w:pPr>
+        <w:pStyle w:val="Listenabsatz"/>
+        <w:numPr>
+          <w:ilvl w:val="0"/>
+          <w:numId w:val="18"/>
+        </w:numPr>
+      </w:pPr>
       <w:r>
         <w:t>Mitarbeiter arbeitet an einer Geschäftsstelle und kann immer noch administrativ Daten verwalten, allerdings ist es nicht nötig dies hier darzustellen.</w:t>
       </w:r>
@@ -5062,6 +4996,13 @@
       </w:r>
     </w:p>
     <w:p>
+      <w:pPr>
+        <w:pStyle w:val="Listenabsatz"/>
+        <w:numPr>
+          <w:ilvl w:val="0"/>
+          <w:numId w:val="18"/>
+        </w:numPr>
+      </w:pPr>
       <w:r>
         <w:t xml:space="preserve">Eine Geschäftsstelle hat ein oder mehr Mitarbeiter und ebenso ein oder mehr Fahrzeuge, die real dort arbeiten </w:t>
       </w:r>
@@ -5088,11 +5029,25 @@
       </w:r>
     </w:p>
     <w:p>
+      <w:pPr>
+        <w:pStyle w:val="Listenabsatz"/>
+        <w:numPr>
+          <w:ilvl w:val="0"/>
+          <w:numId w:val="18"/>
+        </w:numPr>
+      </w:pPr>
       <w:r>
         <w:t>Jedes Fahrzeug ist einem Fahrzeugmodell zugeordnet, welches wichtige Dinge repräsentiert.</w:t>
       </w:r>
     </w:p>
     <w:p>
+      <w:pPr>
+        <w:pStyle w:val="Listenabsatz"/>
+        <w:numPr>
+          <w:ilvl w:val="0"/>
+          <w:numId w:val="18"/>
+        </w:numPr>
+      </w:pPr>
       <w:r>
         <w:t>Ein Fahrzeug kann beliebig vielen Terminmanagements zugeordnet werden, welches ausgeliehene Fahrzeuge darstellt.</w:t>
       </w:r>
@@ -5107,55 +5062,93 @@
         <w:rPr>
           <w:b/>
         </w:rPr>
-        <w:t>Fahrzeugmodell</w:t>
-      </w:r>
-      <w:r>
+        <w:t>Fahrzeugmodell:</w:t>
+      </w:r>
+    </w:p>
+    <w:p>
+      <w:pPr>
+        <w:pStyle w:val="Listenabsatz"/>
+        <w:numPr>
+          <w:ilvl w:val="0"/>
+          <w:numId w:val="19"/>
+        </w:numPr>
+      </w:pPr>
+      <w:r>
+        <w:t>Die Fahrzeugmodelltabelle ist durch Normalisierung en</w:t>
+      </w:r>
+      <w:r>
+        <w:t>t</w:t>
+      </w:r>
+      <w:r>
+        <w:t>standen, da sich Daten oft wi</w:t>
+      </w:r>
+      <w:r>
+        <w:t>e</w:t>
+      </w:r>
+      <w:r>
+        <w:t>derholen würde z.B. haben die meisten PKW 5 Sitze</w:t>
+      </w:r>
+    </w:p>
+    <w:p>
+      <w:pPr>
+        <w:pStyle w:val="Listenabsatz"/>
+        <w:numPr>
+          <w:ilvl w:val="0"/>
+          <w:numId w:val="19"/>
+        </w:numPr>
+      </w:pPr>
+      <w:r>
+        <w:t>Ebenfalls kann man so einfacher mehrere Fahrzeuge vom gleichen Typ verwalten, da sie sich nur in Nummernschild und Laufleistung unterscheiden würden.</w:t>
+      </w:r>
+    </w:p>
+    <w:p>
+      <w:pPr>
         <w:rPr>
           <w:b/>
         </w:rPr>
-        <w:t>:</w:t>
-      </w:r>
-    </w:p>
-    <w:p>
-      <w:r>
-        <w:t xml:space="preserve">Die Fahrzeugmodelltabelle ist durch Normalisierung </w:t>
-      </w:r>
-      <w:proofErr w:type="spellStart"/>
-      <w:r>
-        <w:t>enstanden</w:t>
-      </w:r>
-      <w:proofErr w:type="spellEnd"/>
-      <w:r>
-        <w:t>, da sich Daten oft widerholen würde z.B. haben die meisten PKW 5 Sitze</w:t>
-      </w:r>
-    </w:p>
-    <w:p>
-      <w:r>
-        <w:t>Ebenfalls kann man so einfacher mehrere Fahrzeuge vom gleichen Typ verwalten, da sie sich nur in Nummernschild und Laufleistung unterscheiden würden.</w:t>
-      </w:r>
-    </w:p>
-    <w:p>
-      <w:pPr>
+      </w:pPr>
+      <w:r>
         <w:rPr>
           <w:b/>
         </w:rPr>
-      </w:pPr>
-      <w:r>
+        <w:t>Terminmanagement:</w:t>
+      </w:r>
+    </w:p>
+    <w:p>
+      <w:pPr>
+        <w:pStyle w:val="Listenabsatz"/>
+        <w:numPr>
+          <w:ilvl w:val="0"/>
+          <w:numId w:val="20"/>
+        </w:numPr>
+      </w:pPr>
+      <w:r>
+        <w:t>Dies ist die Mapping-Tabelle zwischen Terminen, Fahrzeugen und Rechnungen, ähnlich wie sie im ER Modell schon abgebildet wurde.</w:t>
+      </w:r>
+    </w:p>
+    <w:p>
+      <w:pPr>
         <w:rPr>
           <w:b/>
         </w:rPr>
-        <w:t>Terminmanagement</w:t>
-      </w:r>
+      </w:pPr>
       <w:r>
         <w:rPr>
           <w:b/>
         </w:rPr>
-        <w:t>:</w:t>
-      </w:r>
-    </w:p>
-    <w:p>
-      <w:r>
-        <w:t>Dies ist die Mapping-Tabelle zwischen Terminen, Fahrzeugen und Rechnungen, ähnlich wie sie im ER Modell schon abgebildet wurde.</w:t>
+        <w:t>Kunde:</w:t>
+      </w:r>
+    </w:p>
+    <w:p>
+      <w:pPr>
+        <w:pStyle w:val="Listenabsatz"/>
+        <w:numPr>
+          <w:ilvl w:val="0"/>
+          <w:numId w:val="20"/>
+        </w:numPr>
+      </w:pPr>
+      <w:r>
+        <w:t>Kunden können Termine buchen, welche ihm dann zugeordnet werden. Zusätzlich wird eine Rechnung erstellt und das ganze im Terminmanagement mit dem Fahrzeug verknüpft.</w:t>
       </w:r>
     </w:p>
     <w:p>
@@ -5168,29 +5161,16 @@
         <w:rPr>
           <w:b/>
         </w:rPr>
-        <w:t>Kunde:</w:t>
-      </w:r>
-    </w:p>
-    <w:p>
-      <w:r>
-        <w:t>Kunden können Termine buchen, welche ihm dann zugeordnet werden. Zusätzlich wird eine Rechnung erstellt und das ganze im Terminmanagement mit dem Fahrzeug verknüpft.</w:t>
-      </w:r>
-    </w:p>
-    <w:p>
-      <w:pPr>
-        <w:rPr>
-          <w:b/>
-        </w:rPr>
-      </w:pPr>
-      <w:r>
-        <w:rPr>
-          <w:b/>
-        </w:rPr>
         <w:t>Rechnung:</w:t>
       </w:r>
     </w:p>
     <w:p>
       <w:pPr>
+        <w:pStyle w:val="Listenabsatz"/>
+        <w:numPr>
+          <w:ilvl w:val="0"/>
+          <w:numId w:val="20"/>
+        </w:numPr>
         <w:rPr>
           <w:b/>
           <w:bCs/>
@@ -5232,16 +5212,44 @@
       </w:r>
     </w:p>
     <w:p>
-      <w:r>
-        <w:t xml:space="preserve">In Termin darf Startdatum nicht vor dem </w:t>
-      </w:r>
-      <w:proofErr w:type="spellStart"/>
-      <w:r>
-        <w:t>Endtatum</w:t>
-      </w:r>
-      <w:proofErr w:type="spellEnd"/>
-      <w:r>
-        <w:t xml:space="preserve"> liegen</w:t>
+      <w:pPr>
+        <w:pStyle w:val="Listenabsatz"/>
+        <w:numPr>
+          <w:ilvl w:val="0"/>
+          <w:numId w:val="20"/>
+        </w:numPr>
+      </w:pPr>
+      <w:r>
+        <w:t>In Termin darf Startdatum nicht vor dem Enddatum liegen.</w:t>
+      </w:r>
+    </w:p>
+    <w:p>
+      <w:pPr>
+        <w:pStyle w:val="Listenabsatz"/>
+        <w:numPr>
+          <w:ilvl w:val="0"/>
+          <w:numId w:val="20"/>
+        </w:numPr>
+      </w:pPr>
+      <w:r>
+        <w:t>Passwörter müssen beim Registrieren und Ändern wiederholt werden und übereinstimmen.</w:t>
+      </w:r>
+    </w:p>
+    <w:p>
+      <w:pPr>
+        <w:pStyle w:val="Listenabsatz"/>
+        <w:numPr>
+          <w:ilvl w:val="0"/>
+          <w:numId w:val="20"/>
+        </w:numPr>
+      </w:pPr>
+      <w:r>
+        <w:t>E-Mailadressen müssen ein @-Zeichen enthalten.</w:t>
+      </w:r>
+    </w:p>
+    <w:p>
+      <w:r>
+        <w:br w:type="page"/>
       </w:r>
     </w:p>
     <w:p>
@@ -5538,6 +5546,9 @@
       </w:r>
       <w:r>
         <w:t xml:space="preserve"> programmiert werden sollten.</w:t>
+      </w:r>
+      <w:r>
+        <w:br w:type="page"/>
       </w:r>
     </w:p>
     <w:p>
@@ -5560,23 +5571,370 @@
         <w:autoSpaceDN w:val="0"/>
         <w:adjustRightInd w:val="0"/>
         <w:rPr>
-          <w:rFonts w:ascii="Times New Roman" w:hAnsi="Times New Roman" w:cs="Times New Roman"/>
+          <w:rFonts w:cs="Times New Roman"/>
+          <w:iCs/>
+        </w:rPr>
+      </w:pPr>
+      <w:r>
+        <w:rPr>
+          <w:rFonts w:cs="Times New Roman"/>
+          <w:iCs/>
+        </w:rPr>
+        <w:t>Im f</w:t>
+      </w:r>
+      <w:r>
+        <w:rPr>
+          <w:rFonts w:cs="Times New Roman"/>
+          <w:iCs/>
+        </w:rPr>
+        <w:t>olgenden Kapitel wird beschrieben, welche Programmierwerkzeuge benutzt wurden und wie die Anwen</w:t>
+      </w:r>
+      <w:r>
+        <w:rPr>
+          <w:rFonts w:cs="Times New Roman"/>
+          <w:iCs/>
+        </w:rPr>
+        <w:t>dung aufgesetzt und daraufhin</w:t>
+      </w:r>
+      <w:r>
+        <w:rPr>
+          <w:rFonts w:cs="Times New Roman"/>
+          <w:iCs/>
+        </w:rPr>
+        <w:t xml:space="preserve"> auch konfiguriert werden kann.</w:t>
+      </w:r>
+    </w:p>
+    <w:p>
+      <w:pPr>
+        <w:pStyle w:val="berschrift2"/>
+      </w:pPr>
+      <w:bookmarkStart w:id="11" w:name="_Toc300054122"/>
+      <w:r>
+        <w:t>3.1 Programmierwerkzeuge</w:t>
+      </w:r>
+      <w:bookmarkEnd w:id="11"/>
+    </w:p>
+    <w:p>
+      <w:pPr>
+        <w:pStyle w:val="berschrift3"/>
+        <w:rPr>
           <w:i/>
-          <w:iCs/>
-          <w:sz w:val="22"/>
-          <w:szCs w:val="22"/>
-        </w:rPr>
-      </w:pPr>
-      <w:r>
-        <w:rPr>
-          <w:rFonts w:ascii="Times New Roman" w:hAnsi="Times New Roman" w:cs="Times New Roman"/>
+        </w:rPr>
+      </w:pPr>
+      <w:bookmarkStart w:id="12" w:name="_Toc300054123"/>
+      <w:r>
+        <w:t xml:space="preserve">3.1.1 Entwicklungsumgebung: </w:t>
+      </w:r>
+      <w:proofErr w:type="spellStart"/>
+      <w:r>
+        <w:rPr>
           <w:i/>
-          <w:iCs/>
-          <w:sz w:val="22"/>
-          <w:szCs w:val="22"/>
-        </w:rPr>
-        <w:t>In diesem Kapitel soll beschrieben werden, welche Programmierwerkzeuge verwendet wurden und wie die Webanwendung lokal aufgesetzt werden kann</w:t>
-      </w:r>
+        </w:rPr>
+        <w:t>Intellij</w:t>
+      </w:r>
+      <w:bookmarkEnd w:id="12"/>
+      <w:proofErr w:type="spellEnd"/>
+    </w:p>
+    <w:p>
+      <w:r>
+        <w:t xml:space="preserve">Der Hauptgrund, dass </w:t>
+      </w:r>
+      <w:proofErr w:type="spellStart"/>
+      <w:r>
+        <w:t>IntelliJ</w:t>
+      </w:r>
+      <w:proofErr w:type="spellEnd"/>
+      <w:r>
+        <w:t xml:space="preserve"> verwendet wurde</w:t>
+      </w:r>
+      <w:r>
+        <w:t xml:space="preserve">, war, dass </w:t>
+      </w:r>
+      <w:r>
+        <w:t>eine Person</w:t>
+      </w:r>
+      <w:r>
+        <w:t xml:space="preserve"> dieser Gruppe Erfahrung mit dieser Entwicklungsumgebung</w:t>
+      </w:r>
+      <w:r>
+        <w:t xml:space="preserve"> hatte</w:t>
+      </w:r>
+      <w:r>
+        <w:t xml:space="preserve"> und in vorherigen Projekten die Einfachheit des Einbindens und Benutzens von </w:t>
+      </w:r>
+      <w:proofErr w:type="spellStart"/>
+      <w:r>
+        <w:t>Git</w:t>
+      </w:r>
+      <w:proofErr w:type="spellEnd"/>
+      <w:r>
+        <w:t xml:space="preserve"> kennengelernt ha</w:t>
+      </w:r>
+      <w:r>
+        <w:t>tte</w:t>
+      </w:r>
+      <w:r>
+        <w:t>.</w:t>
+      </w:r>
+      <w:r>
+        <w:t xml:space="preserve"> Ein weiterer Vorteil von </w:t>
+      </w:r>
+      <w:proofErr w:type="spellStart"/>
+      <w:r>
+        <w:t>IntelliJ</w:t>
+      </w:r>
+      <w:proofErr w:type="spellEnd"/>
+      <w:r>
+        <w:t xml:space="preserve"> ist die, wie der Name schon verrät, Eigenintelligenz des Programmes. Aut</w:t>
+      </w:r>
+      <w:r>
+        <w:t>o</w:t>
+      </w:r>
+      <w:r>
+        <w:t xml:space="preserve">vorschläge und Code-Generierung </w:t>
+      </w:r>
+      <w:r>
+        <w:t xml:space="preserve">sind </w:t>
+      </w:r>
+      <w:r>
+        <w:t>in der Entwicklungsumgebung sehr gut umgesetzt</w:t>
+      </w:r>
+      <w:r>
+        <w:t>.</w:t>
+      </w:r>
+      <w:r>
+        <w:t xml:space="preserve"> Negativ aufgefa</w:t>
+      </w:r>
+      <w:r>
+        <w:t>llen sind</w:t>
+      </w:r>
+      <w:r>
+        <w:t xml:space="preserve"> allerdings das Fehler-</w:t>
+      </w:r>
+      <w:proofErr w:type="spellStart"/>
+      <w:r>
+        <w:t>H</w:t>
+      </w:r>
+      <w:r>
+        <w:t>ighlighting</w:t>
+      </w:r>
+      <w:proofErr w:type="spellEnd"/>
+      <w:r>
+        <w:t xml:space="preserve"> und das teilweise</w:t>
+      </w:r>
+      <w:r>
+        <w:t xml:space="preserve"> unübersichtliche Design.</w:t>
+      </w:r>
+    </w:p>
+    <w:p>
+      <w:pPr>
+        <w:pStyle w:val="berschrift3"/>
+        <w:rPr>
+          <w:i/>
+        </w:rPr>
+      </w:pPr>
+      <w:bookmarkStart w:id="13" w:name="_Toc300054124"/>
+      <w:r>
+        <w:t xml:space="preserve">3.1.2 Versionskontrollsystem: </w:t>
+      </w:r>
+      <w:proofErr w:type="spellStart"/>
+      <w:r>
+        <w:rPr>
+          <w:i/>
+        </w:rPr>
+        <w:t>Git</w:t>
+      </w:r>
+      <w:bookmarkEnd w:id="13"/>
+      <w:proofErr w:type="spellEnd"/>
+    </w:p>
+    <w:p>
+      <w:r>
+        <w:t xml:space="preserve">Beim Versionskontrollsystem wurde sich für </w:t>
+      </w:r>
+      <w:proofErr w:type="spellStart"/>
+      <w:r>
+        <w:t>Git</w:t>
+      </w:r>
+      <w:proofErr w:type="spellEnd"/>
+      <w:r>
+        <w:t xml:space="preserve"> entschieden, da dort schon angesammelte Erfahrungen vorhanden sind. Bereits</w:t>
+      </w:r>
+      <w:r>
+        <w:t xml:space="preserve"> früh im Studium</w:t>
+      </w:r>
+      <w:r>
+        <w:t xml:space="preserve"> wurde den Studenten</w:t>
+      </w:r>
+      <w:r>
+        <w:t xml:space="preserve"> nahegelegt </w:t>
+      </w:r>
+      <w:proofErr w:type="spellStart"/>
+      <w:r>
+        <w:t>Git</w:t>
+      </w:r>
+      <w:proofErr w:type="spellEnd"/>
+      <w:r>
+        <w:t xml:space="preserve"> zu verwenden, da es sehr gut </w:t>
+      </w:r>
+      <w:r>
+        <w:t>im</w:t>
+      </w:r>
+      <w:r>
+        <w:t xml:space="preserve"> </w:t>
+      </w:r>
+      <w:proofErr w:type="spellStart"/>
+      <w:r>
+        <w:t>Mergen</w:t>
+      </w:r>
+      <w:proofErr w:type="spellEnd"/>
+      <w:r>
+        <w:t xml:space="preserve"> ist</w:t>
+      </w:r>
+      <w:r>
+        <w:t xml:space="preserve"> und </w:t>
+      </w:r>
+      <w:r>
+        <w:t>kein</w:t>
+      </w:r>
+      <w:r>
+        <w:t xml:space="preserve"> eigene</w:t>
+      </w:r>
+      <w:r>
+        <w:t>r</w:t>
+      </w:r>
+      <w:r>
+        <w:t xml:space="preserve"> Server benötig</w:t>
+      </w:r>
+      <w:r>
+        <w:t>t wird</w:t>
+      </w:r>
+      <w:r>
+        <w:t>, wie z.B. für</w:t>
+      </w:r>
+      <w:r>
+        <w:t xml:space="preserve"> SVN.  Ein Nachteil von </w:t>
+      </w:r>
+      <w:proofErr w:type="spellStart"/>
+      <w:r>
+        <w:t>Git</w:t>
+      </w:r>
+      <w:proofErr w:type="spellEnd"/>
+      <w:r>
+        <w:t xml:space="preserve"> ist, dass es sehr kompliziert ist zu lernen und auch nur wenig gute </w:t>
+      </w:r>
+      <w:proofErr w:type="spellStart"/>
+      <w:r>
+        <w:t>GUI’s</w:t>
+      </w:r>
+      <w:proofErr w:type="spellEnd"/>
+      <w:r>
+        <w:t xml:space="preserve"> hat.</w:t>
+      </w:r>
+    </w:p>
+    <w:p>
+      <w:pPr>
+        <w:pStyle w:val="berschrift3"/>
+        <w:rPr>
+          <w:i/>
+        </w:rPr>
+      </w:pPr>
+      <w:bookmarkStart w:id="14" w:name="_Toc300054125"/>
+      <w:r>
+        <w:t xml:space="preserve">3.1.3 </w:t>
+      </w:r>
+      <w:proofErr w:type="spellStart"/>
+      <w:r>
+        <w:t>Buildautomatisierungswerkzeug</w:t>
+      </w:r>
+      <w:proofErr w:type="spellEnd"/>
+      <w:r>
+        <w:t xml:space="preserve">: </w:t>
+      </w:r>
+      <w:proofErr w:type="spellStart"/>
+      <w:r>
+        <w:rPr>
+          <w:i/>
+        </w:rPr>
+        <w:t>Gradle</w:t>
+      </w:r>
+      <w:bookmarkEnd w:id="14"/>
+      <w:proofErr w:type="spellEnd"/>
+    </w:p>
+    <w:p>
+      <w:r>
+        <w:t xml:space="preserve">Nach ausgiebiger Recherche über die </w:t>
+      </w:r>
+      <w:proofErr w:type="spellStart"/>
+      <w:r>
+        <w:t>Buildtools</w:t>
+      </w:r>
+      <w:proofErr w:type="spellEnd"/>
+      <w:r>
+        <w:t xml:space="preserve"> wurde sich für </w:t>
+      </w:r>
+      <w:proofErr w:type="spellStart"/>
+      <w:r>
+        <w:t>Gradle</w:t>
+      </w:r>
+      <w:proofErr w:type="spellEnd"/>
+      <w:r>
+        <w:t xml:space="preserve"> entschieden, da es die Vorteile von </w:t>
+      </w:r>
+      <w:proofErr w:type="spellStart"/>
+      <w:r>
+        <w:t>Maven</w:t>
+      </w:r>
+      <w:proofErr w:type="spellEnd"/>
+      <w:r>
+        <w:t xml:space="preserve"> und </w:t>
+      </w:r>
+      <w:proofErr w:type="spellStart"/>
+      <w:r>
+        <w:t>Ant</w:t>
+      </w:r>
+      <w:proofErr w:type="spellEnd"/>
+      <w:r>
+        <w:t xml:space="preserve"> bietet und dabei sehr einfach zu installieren ist. Diese Vorteile entstehen auch teilweise dadurch, dass </w:t>
+      </w:r>
+      <w:proofErr w:type="spellStart"/>
+      <w:r>
+        <w:t>Gradle</w:t>
+      </w:r>
+      <w:proofErr w:type="spellEnd"/>
+      <w:r>
+        <w:t xml:space="preserve"> das modernste der drei Systeme ist und von den anderen Tools lernen konnte.</w:t>
+      </w:r>
+    </w:p>
+    <w:p>
+      <w:pPr>
+        <w:pStyle w:val="berschrift3"/>
+      </w:pPr>
+      <w:bookmarkStart w:id="15" w:name="_Toc300054126"/>
+      <w:r>
+        <w:t>3.1.4 Komponententest-Framework:</w:t>
+      </w:r>
+      <w:bookmarkEnd w:id="15"/>
+    </w:p>
+    <w:p>
+      <w:r>
+        <w:t xml:space="preserve">Da im Modul viele neue Techniken erlernt werden mussten, hätte die Hereinnahme eines </w:t>
+      </w:r>
+      <w:r>
+        <w:t>Komponententest-Framework</w:t>
+      </w:r>
+      <w:r>
+        <w:t>s den Rahmen des Moduls gesprengt. Dennoch ist anzumerken, dass „Test-First“ ein wichtiger Aspekt der agilen Programmierung ist.</w:t>
+      </w:r>
+    </w:p>
+    <w:p>
+      <w:pPr>
+        <w:pStyle w:val="berschrift2"/>
+      </w:pPr>
+      <w:bookmarkStart w:id="16" w:name="_Toc300054127"/>
+      <w:r>
+        <w:t>3.2 Installation der Entwicklungsumgebung</w:t>
+      </w:r>
+      <w:bookmarkEnd w:id="16"/>
     </w:p>
     <w:p>
       <w:pPr>
@@ -5594,444 +5952,78 @@
           <w:rFonts w:cs="Times New Roman"/>
           <w:iCs/>
         </w:rPr>
-        <w:t>Im f</w:t>
-      </w:r>
+        <w:t xml:space="preserve">Zum Einrichten der Entwicklungsumgebung gehört das Installieren von </w:t>
+      </w:r>
+      <w:proofErr w:type="spellStart"/>
       <w:r>
         <w:rPr>
           <w:rFonts w:cs="Times New Roman"/>
           <w:iCs/>
         </w:rPr>
-        <w:t>olgenden Kapitel wird beschrieben, welche Programmierwerkzeuge benutzt wurden und wie die Anwen</w:t>
-      </w:r>
+        <w:t>Gradle</w:t>
+      </w:r>
+      <w:proofErr w:type="spellEnd"/>
       <w:r>
         <w:rPr>
           <w:rFonts w:cs="Times New Roman"/>
           <w:iCs/>
         </w:rPr>
-        <w:t>dung aufgesetzt und daraufhin</w:t>
-      </w:r>
+        <w:t xml:space="preserve">, </w:t>
+      </w:r>
+      <w:proofErr w:type="spellStart"/>
       <w:r>
         <w:rPr>
           <w:rFonts w:cs="Times New Roman"/>
           <w:iCs/>
         </w:rPr>
-        <w:t xml:space="preserve"> auch konfiguriert werden kann.</w:t>
-      </w:r>
-    </w:p>
-    <w:p>
-      <w:pPr>
-        <w:pStyle w:val="berschrift2"/>
-      </w:pPr>
-      <w:bookmarkStart w:id="11" w:name="_Toc300054122"/>
-      <w:r>
-        <w:t>3.1 Programmierwerkzeuge</w:t>
-      </w:r>
-      <w:bookmarkEnd w:id="11"/>
-    </w:p>
-    <w:p>
-      <w:pPr>
-        <w:widowControl w:val="0"/>
-        <w:autoSpaceDE w:val="0"/>
-        <w:autoSpaceDN w:val="0"/>
-        <w:adjustRightInd w:val="0"/>
-        <w:rPr>
-          <w:rFonts w:ascii="Times New Roman" w:hAnsi="Times New Roman" w:cs="Times New Roman"/>
-          <w:i/>
-          <w:iCs/>
-          <w:sz w:val="22"/>
-          <w:szCs w:val="22"/>
-        </w:rPr>
-      </w:pPr>
-      <w:r>
-        <w:rPr>
-          <w:rFonts w:ascii="Times New Roman" w:hAnsi="Times New Roman" w:cs="Times New Roman"/>
-          <w:i/>
-          <w:iCs/>
-          <w:sz w:val="22"/>
-          <w:szCs w:val="22"/>
-        </w:rPr>
-        <w:t>Auflistung der verwendeten Programmierwerkzeugen mit Vor- und Nachteilen</w:t>
-      </w:r>
-    </w:p>
-    <w:p>
-      <w:pPr>
-        <w:pStyle w:val="berschrift3"/>
-        <w:rPr>
-          <w:i/>
-        </w:rPr>
-      </w:pPr>
-      <w:bookmarkStart w:id="12" w:name="_Toc300054123"/>
-      <w:r>
-        <w:t xml:space="preserve">3.1.1 Entwicklungsumgebung: </w:t>
-      </w:r>
-      <w:proofErr w:type="spellStart"/>
-      <w:r>
-        <w:rPr>
-          <w:i/>
-        </w:rPr>
-        <w:t>Intellij</w:t>
-      </w:r>
-      <w:bookmarkEnd w:id="12"/>
+        <w:t>IntelliJ</w:t>
+      </w:r>
       <w:proofErr w:type="spellEnd"/>
-    </w:p>
-    <w:p>
-      <w:r>
-        <w:t xml:space="preserve">Der Hauptgrund, dass </w:t>
-      </w:r>
-      <w:proofErr w:type="spellStart"/>
-      <w:r>
-        <w:t>IntelliJ</w:t>
-      </w:r>
-      <w:proofErr w:type="spellEnd"/>
-      <w:r>
-        <w:t xml:space="preserve"> verwendet wurde</w:t>
-      </w:r>
-      <w:r>
-        <w:t xml:space="preserve">, war, dass </w:t>
-      </w:r>
-      <w:r>
-        <w:t>eine Person</w:t>
-      </w:r>
-      <w:r>
-        <w:t xml:space="preserve"> dieser Gruppe Erfahrung mit dieser Entwicklungsumgebung</w:t>
-      </w:r>
-      <w:r>
-        <w:t xml:space="preserve"> hatte</w:t>
-      </w:r>
-      <w:r>
-        <w:t xml:space="preserve"> und in vorherigen Projekten die Einfachheit des Einbindens und Benutzens von </w:t>
-      </w:r>
-      <w:proofErr w:type="spellStart"/>
-      <w:r>
-        <w:t>Git</w:t>
-      </w:r>
-      <w:proofErr w:type="spellEnd"/>
-      <w:r>
-        <w:t xml:space="preserve"> kennengelernt ha</w:t>
-      </w:r>
-      <w:r>
-        <w:t>tte</w:t>
-      </w:r>
-      <w:r>
-        <w:t>.</w:t>
-      </w:r>
-      <w:r>
-        <w:t xml:space="preserve"> Ein weiterer Vorteil von </w:t>
-      </w:r>
-      <w:proofErr w:type="spellStart"/>
-      <w:r>
-        <w:t>IntelliJ</w:t>
-      </w:r>
-      <w:proofErr w:type="spellEnd"/>
-      <w:r>
-        <w:t xml:space="preserve"> ist die, wie der Name schon verrät, Eigenintelligenz des Programmes. Aut</w:t>
-      </w:r>
-      <w:r>
-        <w:t>o</w:t>
-      </w:r>
-      <w:r>
-        <w:t xml:space="preserve">vorschläge und Code-Generierung </w:t>
-      </w:r>
-      <w:r>
-        <w:t xml:space="preserve">sind </w:t>
-      </w:r>
-      <w:r>
-        <w:t>sehr gut</w:t>
-      </w:r>
-      <w:r>
-        <w:t xml:space="preserve"> in der Entwicklungsumgebung</w:t>
-      </w:r>
-      <w:r>
-        <w:t>.</w:t>
-      </w:r>
-      <w:r>
-        <w:t xml:space="preserve"> Negativ aufgefa</w:t>
-      </w:r>
-      <w:r>
-        <w:t>llen ist allerdings das Fehler-</w:t>
-      </w:r>
-      <w:proofErr w:type="spellStart"/>
-      <w:r>
-        <w:t>H</w:t>
-      </w:r>
-      <w:r>
-        <w:t>ighlighting</w:t>
-      </w:r>
-      <w:proofErr w:type="spellEnd"/>
-      <w:r>
-        <w:t xml:space="preserve"> und das teils unübersichtliche Design.</w:t>
-      </w:r>
-    </w:p>
-    <w:p>
-      <w:pPr>
-        <w:pStyle w:val="berschrift3"/>
-        <w:rPr>
-          <w:i/>
-        </w:rPr>
-      </w:pPr>
-      <w:bookmarkStart w:id="13" w:name="_Toc300054124"/>
-      <w:r>
-        <w:t xml:space="preserve">3.1.2 Versionskontrollsystem: </w:t>
-      </w:r>
-      <w:proofErr w:type="spellStart"/>
-      <w:r>
-        <w:rPr>
-          <w:i/>
-        </w:rPr>
-        <w:t>Git</w:t>
-      </w:r>
-      <w:bookmarkEnd w:id="13"/>
-      <w:proofErr w:type="spellEnd"/>
-    </w:p>
-    <w:p>
-      <w:r>
-        <w:t xml:space="preserve">Beim Versionskontrollsystem wurde sich für </w:t>
-      </w:r>
-      <w:proofErr w:type="spellStart"/>
-      <w:r>
-        <w:t>Git</w:t>
-      </w:r>
-      <w:proofErr w:type="spellEnd"/>
-      <w:r>
-        <w:t xml:space="preserve"> entschieden, da dort schon angesammelte Erfahrungen vorhanden sind. Bereits</w:t>
-      </w:r>
-      <w:r>
-        <w:t xml:space="preserve"> früh im Studium</w:t>
-      </w:r>
-      <w:r>
-        <w:t xml:space="preserve"> wurde den Studenten</w:t>
-      </w:r>
-      <w:r>
-        <w:t xml:space="preserve"> nahegelegt </w:t>
-      </w:r>
-      <w:proofErr w:type="spellStart"/>
-      <w:r>
-        <w:t>Git</w:t>
-      </w:r>
-      <w:proofErr w:type="spellEnd"/>
-      <w:r>
-        <w:t xml:space="preserve"> zu verwenden, da es sehr gut </w:t>
-      </w:r>
-      <w:r>
-        <w:t>im</w:t>
-      </w:r>
-      <w:r>
-        <w:t xml:space="preserve"> </w:t>
-      </w:r>
-      <w:proofErr w:type="spellStart"/>
-      <w:r>
-        <w:t>Mergen</w:t>
-      </w:r>
-      <w:proofErr w:type="spellEnd"/>
-      <w:r>
-        <w:t xml:space="preserve"> ist</w:t>
-      </w:r>
-      <w:r>
-        <w:t xml:space="preserve"> und </w:t>
-      </w:r>
-      <w:r>
-        <w:t>kein</w:t>
-      </w:r>
-      <w:r>
-        <w:t xml:space="preserve"> eigene</w:t>
-      </w:r>
-      <w:r>
-        <w:t>r</w:t>
-      </w:r>
-      <w:r>
-        <w:t xml:space="preserve"> Server benötig</w:t>
-      </w:r>
-      <w:r>
-        <w:t>t wird</w:t>
-      </w:r>
-      <w:r>
-        <w:t>, wie z.B. für</w:t>
-      </w:r>
-      <w:r>
-        <w:t xml:space="preserve"> SVN.  Ein Nachteil von </w:t>
-      </w:r>
-      <w:proofErr w:type="spellStart"/>
-      <w:r>
-        <w:t>Git</w:t>
-      </w:r>
-      <w:proofErr w:type="spellEnd"/>
-      <w:r>
-        <w:t xml:space="preserve"> ist, dass es sehr kompliziert ist zu lernen und auch nur wenig gute </w:t>
-      </w:r>
-      <w:proofErr w:type="spellStart"/>
-      <w:r>
-        <w:t>GUI’s</w:t>
-      </w:r>
-      <w:proofErr w:type="spellEnd"/>
-      <w:r>
-        <w:t xml:space="preserve"> hat.</w:t>
-      </w:r>
-    </w:p>
-    <w:p>
-      <w:pPr>
-        <w:pStyle w:val="berschrift3"/>
-        <w:rPr>
-          <w:i/>
-        </w:rPr>
-      </w:pPr>
-      <w:bookmarkStart w:id="14" w:name="_Toc300054125"/>
-      <w:r>
-        <w:t xml:space="preserve">3.1.3 </w:t>
-      </w:r>
-      <w:proofErr w:type="spellStart"/>
-      <w:r>
-        <w:t>Buildautomatisierungswerkzeug</w:t>
-      </w:r>
-      <w:proofErr w:type="spellEnd"/>
-      <w:r>
-        <w:t xml:space="preserve">: </w:t>
-      </w:r>
-      <w:proofErr w:type="spellStart"/>
-      <w:r>
-        <w:rPr>
-          <w:i/>
-        </w:rPr>
-        <w:t>Gradle</w:t>
-      </w:r>
-      <w:bookmarkEnd w:id="14"/>
-      <w:proofErr w:type="spellEnd"/>
-    </w:p>
-    <w:p>
-      <w:r>
-        <w:t xml:space="preserve">Nach ausgiebiger Recherche über die </w:t>
-      </w:r>
-      <w:proofErr w:type="spellStart"/>
-      <w:r>
-        <w:t>Buildtools</w:t>
-      </w:r>
-      <w:proofErr w:type="spellEnd"/>
-      <w:r>
-        <w:t xml:space="preserve"> wurde sich für </w:t>
-      </w:r>
-      <w:proofErr w:type="spellStart"/>
-      <w:r>
-        <w:t>Gradle</w:t>
-      </w:r>
-      <w:proofErr w:type="spellEnd"/>
-      <w:r>
-        <w:t xml:space="preserve"> entschieden, da es die Vorteile von </w:t>
-      </w:r>
-      <w:proofErr w:type="spellStart"/>
-      <w:r>
-        <w:t>Maven</w:t>
-      </w:r>
-      <w:proofErr w:type="spellEnd"/>
-      <w:r>
-        <w:t xml:space="preserve"> und </w:t>
-      </w:r>
-      <w:proofErr w:type="spellStart"/>
-      <w:r>
-        <w:t>Ant</w:t>
-      </w:r>
-      <w:proofErr w:type="spellEnd"/>
-      <w:r>
-        <w:t xml:space="preserve"> bietet und dabei sehr einfach zu installieren ist. Diese Vorteile entstehen auch teilweise dadurch, dass </w:t>
-      </w:r>
-      <w:proofErr w:type="spellStart"/>
-      <w:r>
-        <w:t>Gradle</w:t>
-      </w:r>
-      <w:proofErr w:type="spellEnd"/>
-      <w:r>
-        <w:t xml:space="preserve"> das modernste der drei Systeme ist und von den anderen Tools lernen konnte.</w:t>
-      </w:r>
-    </w:p>
-    <w:p>
-      <w:pPr>
-        <w:pStyle w:val="berschrift3"/>
-      </w:pPr>
-      <w:bookmarkStart w:id="15" w:name="_Toc300054126"/>
-      <w:r>
-        <w:t>3.1.4 Komponententest-Framework:</w:t>
-      </w:r>
-      <w:bookmarkEnd w:id="15"/>
-    </w:p>
-    <w:p>
-      <w:bookmarkStart w:id="16" w:name="_GoBack"/>
-      <w:bookmarkEnd w:id="16"/>
-      <w:r>
-        <w:t xml:space="preserve">Da im Modul viele neue Techniken erlernt werden mussten, hätte die Hereinnahme eines </w:t>
-      </w:r>
-      <w:r>
-        <w:t>Komponententest-Framework</w:t>
-      </w:r>
-      <w:r>
-        <w:t>s</w:t>
-      </w:r>
-      <w:r>
-        <w:t xml:space="preserve"> den Rahmen des Moduls gesprengt. Dennoch ist anzumerken, dass „Test-First“ </w:t>
-      </w:r>
-      <w:r>
-        <w:t>ein wichtiger Aspekt der agilen Programmierung ist</w:t>
-      </w:r>
-      <w:r>
-        <w:t>.</w:t>
-      </w:r>
-    </w:p>
-    <w:p>
-      <w:pPr>
-        <w:pStyle w:val="berschrift2"/>
-      </w:pPr>
-      <w:bookmarkStart w:id="17" w:name="_Toc300054127"/>
-      <w:r>
-        <w:t>3.2 Installation der Entwicklungsumgebung</w:t>
-      </w:r>
-      <w:bookmarkEnd w:id="17"/>
-    </w:p>
-    <w:p>
-      <w:pPr>
-        <w:widowControl w:val="0"/>
-        <w:autoSpaceDE w:val="0"/>
-        <w:autoSpaceDN w:val="0"/>
-        <w:adjustRightInd w:val="0"/>
+      <w:r>
         <w:rPr>
           <w:rFonts w:cs="Times New Roman"/>
           <w:iCs/>
         </w:rPr>
-      </w:pPr>
+        <w:t xml:space="preserve"> und vor allem einer aktuellen Java </w:t>
+      </w:r>
+      <w:proofErr w:type="spellStart"/>
       <w:r>
         <w:rPr>
           <w:rFonts w:cs="Times New Roman"/>
           <w:iCs/>
         </w:rPr>
-        <w:t xml:space="preserve">Zum Einrichten der Entwicklungsumgebung gehört das Installieren von </w:t>
-      </w:r>
-      <w:proofErr w:type="spellStart"/>
+        <w:t>Runtime</w:t>
+      </w:r>
+      <w:proofErr w:type="spellEnd"/>
       <w:r>
         <w:rPr>
           <w:rFonts w:cs="Times New Roman"/>
           <w:iCs/>
         </w:rPr>
-        <w:t>Gradle</w:t>
-      </w:r>
-      <w:proofErr w:type="spellEnd"/>
+        <w:t xml:space="preserve"> dazu. Um dann das Projekt einzubinden muss </w:t>
+      </w:r>
+      <w:proofErr w:type="spellStart"/>
       <w:r>
         <w:rPr>
           <w:rFonts w:cs="Times New Roman"/>
           <w:iCs/>
         </w:rPr>
-        <w:t xml:space="preserve">, </w:t>
-      </w:r>
-      <w:proofErr w:type="spellStart"/>
+        <w:t>Git</w:t>
+      </w:r>
+      <w:proofErr w:type="spellEnd"/>
       <w:r>
         <w:rPr>
           <w:rFonts w:cs="Times New Roman"/>
           <w:iCs/>
         </w:rPr>
-        <w:t>IntelliJ</w:t>
-      </w:r>
-      <w:proofErr w:type="spellEnd"/>
+        <w:t xml:space="preserve"> installiert und eingerichtet werden. </w:t>
+      </w:r>
       <w:r>
         <w:rPr>
           <w:rFonts w:cs="Times New Roman"/>
           <w:iCs/>
         </w:rPr>
-        <w:t xml:space="preserve"> und vor allem einer aktuellen Java </w:t>
+        <w:t xml:space="preserve">Das Projekt kann nun in </w:t>
       </w:r>
       <w:proofErr w:type="spellStart"/>
       <w:r>
@@ -6039,7 +6031,7 @@
           <w:rFonts w:cs="Times New Roman"/>
           <w:iCs/>
         </w:rPr>
-        <w:t>Runtime</w:t>
+        <w:t>IntelliJ</w:t>
       </w:r>
       <w:proofErr w:type="spellEnd"/>
       <w:r>
@@ -6047,45 +6039,6 @@
           <w:rFonts w:cs="Times New Roman"/>
           <w:iCs/>
         </w:rPr>
-        <w:t xml:space="preserve"> dazu. Um dann das Projekt einzubinden muss </w:t>
-      </w:r>
-      <w:proofErr w:type="spellStart"/>
-      <w:r>
-        <w:rPr>
-          <w:rFonts w:cs="Times New Roman"/>
-          <w:iCs/>
-        </w:rPr>
-        <w:t>Git</w:t>
-      </w:r>
-      <w:proofErr w:type="spellEnd"/>
-      <w:r>
-        <w:rPr>
-          <w:rFonts w:cs="Times New Roman"/>
-          <w:iCs/>
-        </w:rPr>
-        <w:t xml:space="preserve"> installiert und eingerichtet werden. </w:t>
-      </w:r>
-      <w:r>
-        <w:rPr>
-          <w:rFonts w:cs="Times New Roman"/>
-          <w:iCs/>
-        </w:rPr>
-        <w:t xml:space="preserve">Das Projekt kann nun in </w:t>
-      </w:r>
-      <w:proofErr w:type="spellStart"/>
-      <w:r>
-        <w:rPr>
-          <w:rFonts w:cs="Times New Roman"/>
-          <w:iCs/>
-        </w:rPr>
-        <w:t>IntelliJ</w:t>
-      </w:r>
-      <w:proofErr w:type="spellEnd"/>
-      <w:r>
-        <w:rPr>
-          <w:rFonts w:cs="Times New Roman"/>
-          <w:iCs/>
-        </w:rPr>
         <w:t xml:space="preserve"> eingebunden werden.</w:t>
       </w:r>
     </w:p>
@@ -6093,34 +6046,15 @@
       <w:pPr>
         <w:pStyle w:val="berschrift2"/>
       </w:pPr>
-      <w:bookmarkStart w:id="18" w:name="_Toc300054128"/>
+      <w:bookmarkStart w:id="17" w:name="_Toc300054128"/>
       <w:r>
         <w:t>3.3 Installation der Anwendung</w:t>
       </w:r>
+      <w:bookmarkEnd w:id="17"/>
+    </w:p>
+    <w:p>
+      <w:bookmarkStart w:id="18" w:name="_GoBack"/>
       <w:bookmarkEnd w:id="18"/>
-    </w:p>
-    <w:p>
-      <w:pPr>
-        <w:widowControl w:val="0"/>
-        <w:autoSpaceDE w:val="0"/>
-        <w:autoSpaceDN w:val="0"/>
-        <w:adjustRightInd w:val="0"/>
-        <w:rPr>
-          <w:rFonts w:ascii="Times New Roman" w:hAnsi="Times New Roman" w:cs="Times New Roman"/>
-        </w:rPr>
-      </w:pPr>
-      <w:r>
-        <w:rPr>
-          <w:rFonts w:ascii="Times New Roman" w:hAnsi="Times New Roman" w:cs="Times New Roman"/>
-          <w:i/>
-          <w:iCs/>
-          <w:sz w:val="22"/>
-          <w:szCs w:val="22"/>
-        </w:rPr>
-        <w:t xml:space="preserve">Beschreibung wie die Anwendung auf dem lokalen Rechner gestartet werden kann </w:t>
-      </w:r>
-    </w:p>
-    <w:p>
       <w:r>
         <w:t>Für die l</w:t>
       </w:r>
@@ -6564,7 +6498,7 @@
         <w:pStyle w:val="Listenabsatz"/>
         <w:numPr>
           <w:ilvl w:val="0"/>
-          <w:numId w:val="17"/>
+          <w:numId w:val="22"/>
         </w:numPr>
       </w:pPr>
       <w:r>
@@ -6584,7 +6518,7 @@
         <w:pStyle w:val="Listenabsatz"/>
         <w:numPr>
           <w:ilvl w:val="0"/>
-          <w:numId w:val="17"/>
+          <w:numId w:val="22"/>
         </w:numPr>
       </w:pPr>
       <w:r>
@@ -6621,7 +6555,7 @@
         <w:pStyle w:val="Listenabsatz"/>
         <w:numPr>
           <w:ilvl w:val="0"/>
-          <w:numId w:val="15"/>
+          <w:numId w:val="21"/>
         </w:numPr>
       </w:pPr>
       <w:r>
@@ -6636,7 +6570,7 @@
         <w:pStyle w:val="Listenabsatz"/>
         <w:numPr>
           <w:ilvl w:val="0"/>
-          <w:numId w:val="15"/>
+          <w:numId w:val="21"/>
         </w:numPr>
       </w:pPr>
       <w:r>
@@ -6751,7 +6685,7 @@
         <w:rStyle w:val="Seitenzahl"/>
         <w:noProof/>
       </w:rPr>
-      <w:t>18</w:t>
+      <w:t>20</w:t>
     </w:r>
     <w:r>
       <w:rPr>
@@ -8537,6 +8471,458 @@
     </w:lvl>
   </w:abstractNum>
   <w:abstractNum w:abstractNumId="13">
+    <w:nsid w:val="01DD3835"/>
+    <w:multiLevelType w:val="hybridMultilevel"/>
+    <w:tmpl w:val="24CAD71E"/>
+    <w:lvl w:ilvl="0" w:tplc="04070001">
+      <w:start w:val="1"/>
+      <w:numFmt w:val="bullet"/>
+      <w:lvlText w:val=""/>
+      <w:lvlJc w:val="left"/>
+      <w:pPr>
+        <w:ind w:left="720" w:hanging="360"/>
+      </w:pPr>
+      <w:rPr>
+        <w:rFonts w:ascii="Symbol" w:hAnsi="Symbol" w:hint="default"/>
+      </w:rPr>
+    </w:lvl>
+    <w:lvl w:ilvl="1" w:tplc="04070003" w:tentative="1">
+      <w:start w:val="1"/>
+      <w:numFmt w:val="bullet"/>
+      <w:lvlText w:val="o"/>
+      <w:lvlJc w:val="left"/>
+      <w:pPr>
+        <w:ind w:left="1780" w:hanging="360"/>
+      </w:pPr>
+      <w:rPr>
+        <w:rFonts w:ascii="Courier New" w:hAnsi="Courier New" w:hint="default"/>
+      </w:rPr>
+    </w:lvl>
+    <w:lvl w:ilvl="2" w:tplc="04070005" w:tentative="1">
+      <w:start w:val="1"/>
+      <w:numFmt w:val="bullet"/>
+      <w:lvlText w:val=""/>
+      <w:lvlJc w:val="left"/>
+      <w:pPr>
+        <w:ind w:left="2500" w:hanging="360"/>
+      </w:pPr>
+      <w:rPr>
+        <w:rFonts w:ascii="Wingdings" w:hAnsi="Wingdings" w:hint="default"/>
+      </w:rPr>
+    </w:lvl>
+    <w:lvl w:ilvl="3" w:tplc="04070001" w:tentative="1">
+      <w:start w:val="1"/>
+      <w:numFmt w:val="bullet"/>
+      <w:lvlText w:val=""/>
+      <w:lvlJc w:val="left"/>
+      <w:pPr>
+        <w:ind w:left="3220" w:hanging="360"/>
+      </w:pPr>
+      <w:rPr>
+        <w:rFonts w:ascii="Symbol" w:hAnsi="Symbol" w:hint="default"/>
+      </w:rPr>
+    </w:lvl>
+    <w:lvl w:ilvl="4" w:tplc="04070003" w:tentative="1">
+      <w:start w:val="1"/>
+      <w:numFmt w:val="bullet"/>
+      <w:lvlText w:val="o"/>
+      <w:lvlJc w:val="left"/>
+      <w:pPr>
+        <w:ind w:left="3940" w:hanging="360"/>
+      </w:pPr>
+      <w:rPr>
+        <w:rFonts w:ascii="Courier New" w:hAnsi="Courier New" w:hint="default"/>
+      </w:rPr>
+    </w:lvl>
+    <w:lvl w:ilvl="5" w:tplc="04070005" w:tentative="1">
+      <w:start w:val="1"/>
+      <w:numFmt w:val="bullet"/>
+      <w:lvlText w:val=""/>
+      <w:lvlJc w:val="left"/>
+      <w:pPr>
+        <w:ind w:left="4660" w:hanging="360"/>
+      </w:pPr>
+      <w:rPr>
+        <w:rFonts w:ascii="Wingdings" w:hAnsi="Wingdings" w:hint="default"/>
+      </w:rPr>
+    </w:lvl>
+    <w:lvl w:ilvl="6" w:tplc="04070001" w:tentative="1">
+      <w:start w:val="1"/>
+      <w:numFmt w:val="bullet"/>
+      <w:lvlText w:val=""/>
+      <w:lvlJc w:val="left"/>
+      <w:pPr>
+        <w:ind w:left="5380" w:hanging="360"/>
+      </w:pPr>
+      <w:rPr>
+        <w:rFonts w:ascii="Symbol" w:hAnsi="Symbol" w:hint="default"/>
+      </w:rPr>
+    </w:lvl>
+    <w:lvl w:ilvl="7" w:tplc="04070003" w:tentative="1">
+      <w:start w:val="1"/>
+      <w:numFmt w:val="bullet"/>
+      <w:lvlText w:val="o"/>
+      <w:lvlJc w:val="left"/>
+      <w:pPr>
+        <w:ind w:left="6100" w:hanging="360"/>
+      </w:pPr>
+      <w:rPr>
+        <w:rFonts w:ascii="Courier New" w:hAnsi="Courier New" w:hint="default"/>
+      </w:rPr>
+    </w:lvl>
+    <w:lvl w:ilvl="8" w:tplc="04070005" w:tentative="1">
+      <w:start w:val="1"/>
+      <w:numFmt w:val="bullet"/>
+      <w:lvlText w:val=""/>
+      <w:lvlJc w:val="left"/>
+      <w:pPr>
+        <w:ind w:left="6820" w:hanging="360"/>
+      </w:pPr>
+      <w:rPr>
+        <w:rFonts w:ascii="Wingdings" w:hAnsi="Wingdings" w:hint="default"/>
+      </w:rPr>
+    </w:lvl>
+  </w:abstractNum>
+  <w:abstractNum w:abstractNumId="14">
+    <w:nsid w:val="15EF2A6A"/>
+    <w:multiLevelType w:val="hybridMultilevel"/>
+    <w:tmpl w:val="E33C3B6E"/>
+    <w:lvl w:ilvl="0" w:tplc="04070001">
+      <w:start w:val="1"/>
+      <w:numFmt w:val="bullet"/>
+      <w:lvlText w:val=""/>
+      <w:lvlJc w:val="left"/>
+      <w:pPr>
+        <w:ind w:left="720" w:hanging="360"/>
+      </w:pPr>
+      <w:rPr>
+        <w:rFonts w:ascii="Symbol" w:hAnsi="Symbol" w:hint="default"/>
+      </w:rPr>
+    </w:lvl>
+    <w:lvl w:ilvl="1" w:tplc="04070003" w:tentative="1">
+      <w:start w:val="1"/>
+      <w:numFmt w:val="bullet"/>
+      <w:lvlText w:val="o"/>
+      <w:lvlJc w:val="left"/>
+      <w:pPr>
+        <w:ind w:left="1440" w:hanging="360"/>
+      </w:pPr>
+      <w:rPr>
+        <w:rFonts w:ascii="Courier New" w:hAnsi="Courier New" w:hint="default"/>
+      </w:rPr>
+    </w:lvl>
+    <w:lvl w:ilvl="2" w:tplc="04070005" w:tentative="1">
+      <w:start w:val="1"/>
+      <w:numFmt w:val="bullet"/>
+      <w:lvlText w:val=""/>
+      <w:lvlJc w:val="left"/>
+      <w:pPr>
+        <w:ind w:left="2160" w:hanging="360"/>
+      </w:pPr>
+      <w:rPr>
+        <w:rFonts w:ascii="Wingdings" w:hAnsi="Wingdings" w:hint="default"/>
+      </w:rPr>
+    </w:lvl>
+    <w:lvl w:ilvl="3" w:tplc="04070001" w:tentative="1">
+      <w:start w:val="1"/>
+      <w:numFmt w:val="bullet"/>
+      <w:lvlText w:val=""/>
+      <w:lvlJc w:val="left"/>
+      <w:pPr>
+        <w:ind w:left="2880" w:hanging="360"/>
+      </w:pPr>
+      <w:rPr>
+        <w:rFonts w:ascii="Symbol" w:hAnsi="Symbol" w:hint="default"/>
+      </w:rPr>
+    </w:lvl>
+    <w:lvl w:ilvl="4" w:tplc="04070003" w:tentative="1">
+      <w:start w:val="1"/>
+      <w:numFmt w:val="bullet"/>
+      <w:lvlText w:val="o"/>
+      <w:lvlJc w:val="left"/>
+      <w:pPr>
+        <w:ind w:left="3600" w:hanging="360"/>
+      </w:pPr>
+      <w:rPr>
+        <w:rFonts w:ascii="Courier New" w:hAnsi="Courier New" w:hint="default"/>
+      </w:rPr>
+    </w:lvl>
+    <w:lvl w:ilvl="5" w:tplc="04070005" w:tentative="1">
+      <w:start w:val="1"/>
+      <w:numFmt w:val="bullet"/>
+      <w:lvlText w:val=""/>
+      <w:lvlJc w:val="left"/>
+      <w:pPr>
+        <w:ind w:left="4320" w:hanging="360"/>
+      </w:pPr>
+      <w:rPr>
+        <w:rFonts w:ascii="Wingdings" w:hAnsi="Wingdings" w:hint="default"/>
+      </w:rPr>
+    </w:lvl>
+    <w:lvl w:ilvl="6" w:tplc="04070001" w:tentative="1">
+      <w:start w:val="1"/>
+      <w:numFmt w:val="bullet"/>
+      <w:lvlText w:val=""/>
+      <w:lvlJc w:val="left"/>
+      <w:pPr>
+        <w:ind w:left="5040" w:hanging="360"/>
+      </w:pPr>
+      <w:rPr>
+        <w:rFonts w:ascii="Symbol" w:hAnsi="Symbol" w:hint="default"/>
+      </w:rPr>
+    </w:lvl>
+    <w:lvl w:ilvl="7" w:tplc="04070003" w:tentative="1">
+      <w:start w:val="1"/>
+      <w:numFmt w:val="bullet"/>
+      <w:lvlText w:val="o"/>
+      <w:lvlJc w:val="left"/>
+      <w:pPr>
+        <w:ind w:left="5760" w:hanging="360"/>
+      </w:pPr>
+      <w:rPr>
+        <w:rFonts w:ascii="Courier New" w:hAnsi="Courier New" w:hint="default"/>
+      </w:rPr>
+    </w:lvl>
+    <w:lvl w:ilvl="8" w:tplc="04070005" w:tentative="1">
+      <w:start w:val="1"/>
+      <w:numFmt w:val="bullet"/>
+      <w:lvlText w:val=""/>
+      <w:lvlJc w:val="left"/>
+      <w:pPr>
+        <w:ind w:left="6480" w:hanging="360"/>
+      </w:pPr>
+      <w:rPr>
+        <w:rFonts w:ascii="Wingdings" w:hAnsi="Wingdings" w:hint="default"/>
+      </w:rPr>
+    </w:lvl>
+  </w:abstractNum>
+  <w:abstractNum w:abstractNumId="15">
+    <w:nsid w:val="17B70338"/>
+    <w:multiLevelType w:val="hybridMultilevel"/>
+    <w:tmpl w:val="519401A4"/>
+    <w:lvl w:ilvl="0" w:tplc="04070001">
+      <w:start w:val="1"/>
+      <w:numFmt w:val="bullet"/>
+      <w:lvlText w:val=""/>
+      <w:lvlJc w:val="left"/>
+      <w:pPr>
+        <w:ind w:left="720" w:hanging="360"/>
+      </w:pPr>
+      <w:rPr>
+        <w:rFonts w:ascii="Symbol" w:hAnsi="Symbol" w:hint="default"/>
+      </w:rPr>
+    </w:lvl>
+    <w:lvl w:ilvl="1" w:tplc="04070003" w:tentative="1">
+      <w:start w:val="1"/>
+      <w:numFmt w:val="bullet"/>
+      <w:lvlText w:val="o"/>
+      <w:lvlJc w:val="left"/>
+      <w:pPr>
+        <w:ind w:left="1440" w:hanging="360"/>
+      </w:pPr>
+      <w:rPr>
+        <w:rFonts w:ascii="Courier New" w:hAnsi="Courier New" w:hint="default"/>
+      </w:rPr>
+    </w:lvl>
+    <w:lvl w:ilvl="2" w:tplc="04070005" w:tentative="1">
+      <w:start w:val="1"/>
+      <w:numFmt w:val="bullet"/>
+      <w:lvlText w:val=""/>
+      <w:lvlJc w:val="left"/>
+      <w:pPr>
+        <w:ind w:left="2160" w:hanging="360"/>
+      </w:pPr>
+      <w:rPr>
+        <w:rFonts w:ascii="Wingdings" w:hAnsi="Wingdings" w:hint="default"/>
+      </w:rPr>
+    </w:lvl>
+    <w:lvl w:ilvl="3" w:tplc="04070001" w:tentative="1">
+      <w:start w:val="1"/>
+      <w:numFmt w:val="bullet"/>
+      <w:lvlText w:val=""/>
+      <w:lvlJc w:val="left"/>
+      <w:pPr>
+        <w:ind w:left="2880" w:hanging="360"/>
+      </w:pPr>
+      <w:rPr>
+        <w:rFonts w:ascii="Symbol" w:hAnsi="Symbol" w:hint="default"/>
+      </w:rPr>
+    </w:lvl>
+    <w:lvl w:ilvl="4" w:tplc="04070003" w:tentative="1">
+      <w:start w:val="1"/>
+      <w:numFmt w:val="bullet"/>
+      <w:lvlText w:val="o"/>
+      <w:lvlJc w:val="left"/>
+      <w:pPr>
+        <w:ind w:left="3600" w:hanging="360"/>
+      </w:pPr>
+      <w:rPr>
+        <w:rFonts w:ascii="Courier New" w:hAnsi="Courier New" w:hint="default"/>
+      </w:rPr>
+    </w:lvl>
+    <w:lvl w:ilvl="5" w:tplc="04070005" w:tentative="1">
+      <w:start w:val="1"/>
+      <w:numFmt w:val="bullet"/>
+      <w:lvlText w:val=""/>
+      <w:lvlJc w:val="left"/>
+      <w:pPr>
+        <w:ind w:left="4320" w:hanging="360"/>
+      </w:pPr>
+      <w:rPr>
+        <w:rFonts w:ascii="Wingdings" w:hAnsi="Wingdings" w:hint="default"/>
+      </w:rPr>
+    </w:lvl>
+    <w:lvl w:ilvl="6" w:tplc="04070001" w:tentative="1">
+      <w:start w:val="1"/>
+      <w:numFmt w:val="bullet"/>
+      <w:lvlText w:val=""/>
+      <w:lvlJc w:val="left"/>
+      <w:pPr>
+        <w:ind w:left="5040" w:hanging="360"/>
+      </w:pPr>
+      <w:rPr>
+        <w:rFonts w:ascii="Symbol" w:hAnsi="Symbol" w:hint="default"/>
+      </w:rPr>
+    </w:lvl>
+    <w:lvl w:ilvl="7" w:tplc="04070003" w:tentative="1">
+      <w:start w:val="1"/>
+      <w:numFmt w:val="bullet"/>
+      <w:lvlText w:val="o"/>
+      <w:lvlJc w:val="left"/>
+      <w:pPr>
+        <w:ind w:left="5760" w:hanging="360"/>
+      </w:pPr>
+      <w:rPr>
+        <w:rFonts w:ascii="Courier New" w:hAnsi="Courier New" w:hint="default"/>
+      </w:rPr>
+    </w:lvl>
+    <w:lvl w:ilvl="8" w:tplc="04070005" w:tentative="1">
+      <w:start w:val="1"/>
+      <w:numFmt w:val="bullet"/>
+      <w:lvlText w:val=""/>
+      <w:lvlJc w:val="left"/>
+      <w:pPr>
+        <w:ind w:left="6480" w:hanging="360"/>
+      </w:pPr>
+      <w:rPr>
+        <w:rFonts w:ascii="Wingdings" w:hAnsi="Wingdings" w:hint="default"/>
+      </w:rPr>
+    </w:lvl>
+  </w:abstractNum>
+  <w:abstractNum w:abstractNumId="16">
+    <w:nsid w:val="1B2F0A38"/>
+    <w:multiLevelType w:val="hybridMultilevel"/>
+    <w:tmpl w:val="05A4AAB8"/>
+    <w:lvl w:ilvl="0" w:tplc="04070001">
+      <w:start w:val="1"/>
+      <w:numFmt w:val="bullet"/>
+      <w:lvlText w:val=""/>
+      <w:lvlJc w:val="left"/>
+      <w:pPr>
+        <w:ind w:left="720" w:hanging="360"/>
+      </w:pPr>
+      <w:rPr>
+        <w:rFonts w:ascii="Symbol" w:hAnsi="Symbol" w:hint="default"/>
+      </w:rPr>
+    </w:lvl>
+    <w:lvl w:ilvl="1" w:tplc="04070003" w:tentative="1">
+      <w:start w:val="1"/>
+      <w:numFmt w:val="bullet"/>
+      <w:lvlText w:val="o"/>
+      <w:lvlJc w:val="left"/>
+      <w:pPr>
+        <w:ind w:left="1440" w:hanging="360"/>
+      </w:pPr>
+      <w:rPr>
+        <w:rFonts w:ascii="Courier New" w:hAnsi="Courier New" w:hint="default"/>
+      </w:rPr>
+    </w:lvl>
+    <w:lvl w:ilvl="2" w:tplc="04070005" w:tentative="1">
+      <w:start w:val="1"/>
+      <w:numFmt w:val="bullet"/>
+      <w:lvlText w:val=""/>
+      <w:lvlJc w:val="left"/>
+      <w:pPr>
+        <w:ind w:left="2160" w:hanging="360"/>
+      </w:pPr>
+      <w:rPr>
+        <w:rFonts w:ascii="Wingdings" w:hAnsi="Wingdings" w:hint="default"/>
+      </w:rPr>
+    </w:lvl>
+    <w:lvl w:ilvl="3" w:tplc="04070001" w:tentative="1">
+      <w:start w:val="1"/>
+      <w:numFmt w:val="bullet"/>
+      <w:lvlText w:val=""/>
+      <w:lvlJc w:val="left"/>
+      <w:pPr>
+        <w:ind w:left="2880" w:hanging="360"/>
+      </w:pPr>
+      <w:rPr>
+        <w:rFonts w:ascii="Symbol" w:hAnsi="Symbol" w:hint="default"/>
+      </w:rPr>
+    </w:lvl>
+    <w:lvl w:ilvl="4" w:tplc="04070003" w:tentative="1">
+      <w:start w:val="1"/>
+      <w:numFmt w:val="bullet"/>
+      <w:lvlText w:val="o"/>
+      <w:lvlJc w:val="left"/>
+      <w:pPr>
+        <w:ind w:left="3600" w:hanging="360"/>
+      </w:pPr>
+      <w:rPr>
+        <w:rFonts w:ascii="Courier New" w:hAnsi="Courier New" w:hint="default"/>
+      </w:rPr>
+    </w:lvl>
+    <w:lvl w:ilvl="5" w:tplc="04070005" w:tentative="1">
+      <w:start w:val="1"/>
+      <w:numFmt w:val="bullet"/>
+      <w:lvlText w:val=""/>
+      <w:lvlJc w:val="left"/>
+      <w:pPr>
+        <w:ind w:left="4320" w:hanging="360"/>
+      </w:pPr>
+      <w:rPr>
+        <w:rFonts w:ascii="Wingdings" w:hAnsi="Wingdings" w:hint="default"/>
+      </w:rPr>
+    </w:lvl>
+    <w:lvl w:ilvl="6" w:tplc="04070001" w:tentative="1">
+      <w:start w:val="1"/>
+      <w:numFmt w:val="bullet"/>
+      <w:lvlText w:val=""/>
+      <w:lvlJc w:val="left"/>
+      <w:pPr>
+        <w:ind w:left="5040" w:hanging="360"/>
+      </w:pPr>
+      <w:rPr>
+        <w:rFonts w:ascii="Symbol" w:hAnsi="Symbol" w:hint="default"/>
+      </w:rPr>
+    </w:lvl>
+    <w:lvl w:ilvl="7" w:tplc="04070003" w:tentative="1">
+      <w:start w:val="1"/>
+      <w:numFmt w:val="bullet"/>
+      <w:lvlText w:val="o"/>
+      <w:lvlJc w:val="left"/>
+      <w:pPr>
+        <w:ind w:left="5760" w:hanging="360"/>
+      </w:pPr>
+      <w:rPr>
+        <w:rFonts w:ascii="Courier New" w:hAnsi="Courier New" w:hint="default"/>
+      </w:rPr>
+    </w:lvl>
+    <w:lvl w:ilvl="8" w:tplc="04070005" w:tentative="1">
+      <w:start w:val="1"/>
+      <w:numFmt w:val="bullet"/>
+      <w:lvlText w:val=""/>
+      <w:lvlJc w:val="left"/>
+      <w:pPr>
+        <w:ind w:left="6480" w:hanging="360"/>
+      </w:pPr>
+      <w:rPr>
+        <w:rFonts w:ascii="Wingdings" w:hAnsi="Wingdings" w:hint="default"/>
+      </w:rPr>
+    </w:lvl>
+  </w:abstractNum>
+  <w:abstractNum w:abstractNumId="17">
     <w:nsid w:val="33422610"/>
     <w:multiLevelType w:val="hybridMultilevel"/>
     <w:tmpl w:val="3D1229AC"/>
@@ -8648,7 +9034,7 @@
       </w:rPr>
     </w:lvl>
   </w:abstractNum>
-  <w:abstractNum w:abstractNumId="14">
+  <w:abstractNum w:abstractNumId="18">
     <w:nsid w:val="33741FDA"/>
     <w:multiLevelType w:val="hybridMultilevel"/>
     <w:tmpl w:val="2870DAE2"/>
@@ -8760,10 +9146,123 @@
       </w:rPr>
     </w:lvl>
   </w:abstractNum>
-  <w:abstractNum w:abstractNumId="15">
+  <w:abstractNum w:abstractNumId="19">
+    <w:nsid w:val="498F3348"/>
+    <w:multiLevelType w:val="hybridMultilevel"/>
+    <w:tmpl w:val="105A9288"/>
+    <w:lvl w:ilvl="0" w:tplc="04070001">
+      <w:start w:val="1"/>
+      <w:numFmt w:val="bullet"/>
+      <w:lvlText w:val=""/>
+      <w:lvlJc w:val="left"/>
+      <w:pPr>
+        <w:ind w:left="720" w:hanging="360"/>
+      </w:pPr>
+      <w:rPr>
+        <w:rFonts w:ascii="Symbol" w:hAnsi="Symbol" w:hint="default"/>
+      </w:rPr>
+    </w:lvl>
+    <w:lvl w:ilvl="1" w:tplc="04070003" w:tentative="1">
+      <w:start w:val="1"/>
+      <w:numFmt w:val="bullet"/>
+      <w:lvlText w:val="o"/>
+      <w:lvlJc w:val="left"/>
+      <w:pPr>
+        <w:ind w:left="1440" w:hanging="360"/>
+      </w:pPr>
+      <w:rPr>
+        <w:rFonts w:ascii="Courier New" w:hAnsi="Courier New" w:hint="default"/>
+      </w:rPr>
+    </w:lvl>
+    <w:lvl w:ilvl="2" w:tplc="04070005" w:tentative="1">
+      <w:start w:val="1"/>
+      <w:numFmt w:val="bullet"/>
+      <w:lvlText w:val=""/>
+      <w:lvlJc w:val="left"/>
+      <w:pPr>
+        <w:ind w:left="2160" w:hanging="360"/>
+      </w:pPr>
+      <w:rPr>
+        <w:rFonts w:ascii="Wingdings" w:hAnsi="Wingdings" w:hint="default"/>
+      </w:rPr>
+    </w:lvl>
+    <w:lvl w:ilvl="3" w:tplc="04070001" w:tentative="1">
+      <w:start w:val="1"/>
+      <w:numFmt w:val="bullet"/>
+      <w:lvlText w:val=""/>
+      <w:lvlJc w:val="left"/>
+      <w:pPr>
+        <w:ind w:left="2880" w:hanging="360"/>
+      </w:pPr>
+      <w:rPr>
+        <w:rFonts w:ascii="Symbol" w:hAnsi="Symbol" w:hint="default"/>
+      </w:rPr>
+    </w:lvl>
+    <w:lvl w:ilvl="4" w:tplc="04070003" w:tentative="1">
+      <w:start w:val="1"/>
+      <w:numFmt w:val="bullet"/>
+      <w:lvlText w:val="o"/>
+      <w:lvlJc w:val="left"/>
+      <w:pPr>
+        <w:ind w:left="3600" w:hanging="360"/>
+      </w:pPr>
+      <w:rPr>
+        <w:rFonts w:ascii="Courier New" w:hAnsi="Courier New" w:hint="default"/>
+      </w:rPr>
+    </w:lvl>
+    <w:lvl w:ilvl="5" w:tplc="04070005" w:tentative="1">
+      <w:start w:val="1"/>
+      <w:numFmt w:val="bullet"/>
+      <w:lvlText w:val=""/>
+      <w:lvlJc w:val="left"/>
+      <w:pPr>
+        <w:ind w:left="4320" w:hanging="360"/>
+      </w:pPr>
+      <w:rPr>
+        <w:rFonts w:ascii="Wingdings" w:hAnsi="Wingdings" w:hint="default"/>
+      </w:rPr>
+    </w:lvl>
+    <w:lvl w:ilvl="6" w:tplc="04070001" w:tentative="1">
+      <w:start w:val="1"/>
+      <w:numFmt w:val="bullet"/>
+      <w:lvlText w:val=""/>
+      <w:lvlJc w:val="left"/>
+      <w:pPr>
+        <w:ind w:left="5040" w:hanging="360"/>
+      </w:pPr>
+      <w:rPr>
+        <w:rFonts w:ascii="Symbol" w:hAnsi="Symbol" w:hint="default"/>
+      </w:rPr>
+    </w:lvl>
+    <w:lvl w:ilvl="7" w:tplc="04070003" w:tentative="1">
+      <w:start w:val="1"/>
+      <w:numFmt w:val="bullet"/>
+      <w:lvlText w:val="o"/>
+      <w:lvlJc w:val="left"/>
+      <w:pPr>
+        <w:ind w:left="5760" w:hanging="360"/>
+      </w:pPr>
+      <w:rPr>
+        <w:rFonts w:ascii="Courier New" w:hAnsi="Courier New" w:hint="default"/>
+      </w:rPr>
+    </w:lvl>
+    <w:lvl w:ilvl="8" w:tplc="04070005" w:tentative="1">
+      <w:start w:val="1"/>
+      <w:numFmt w:val="bullet"/>
+      <w:lvlText w:val=""/>
+      <w:lvlJc w:val="left"/>
+      <w:pPr>
+        <w:ind w:left="6480" w:hanging="360"/>
+      </w:pPr>
+      <w:rPr>
+        <w:rFonts w:ascii="Wingdings" w:hAnsi="Wingdings" w:hint="default"/>
+      </w:rPr>
+    </w:lvl>
+  </w:abstractNum>
+  <w:abstractNum w:abstractNumId="20">
     <w:nsid w:val="63046D38"/>
     <w:multiLevelType w:val="hybridMultilevel"/>
-    <w:tmpl w:val="B9568E84"/>
+    <w:tmpl w:val="8278C786"/>
     <w:lvl w:ilvl="0" w:tplc="04070001">
       <w:start w:val="1"/>
       <w:numFmt w:val="bullet"/>
@@ -8873,7 +9372,7 @@
       </w:rPr>
     </w:lvl>
   </w:abstractNum>
-  <w:abstractNum w:abstractNumId="16">
+  <w:abstractNum w:abstractNumId="21">
     <w:nsid w:val="65C62207"/>
     <w:multiLevelType w:val="hybridMultilevel"/>
     <w:tmpl w:val="C330A86E"/>
@@ -8989,7 +9488,7 @@
     <w:abstractNumId w:val="0"/>
   </w:num>
   <w:num w:numId="2">
-    <w:abstractNumId w:val="15"/>
+    <w:abstractNumId w:val="20"/>
   </w:num>
   <w:num w:numId="3">
     <w:abstractNumId w:val="1"/>
@@ -9028,13 +9527,28 @@
     <w:abstractNumId w:val="12"/>
   </w:num>
   <w:num w:numId="15">
+    <w:abstractNumId w:val="21"/>
+  </w:num>
+  <w:num w:numId="16">
+    <w:abstractNumId w:val="18"/>
+  </w:num>
+  <w:num w:numId="17">
+    <w:abstractNumId w:val="17"/>
+  </w:num>
+  <w:num w:numId="18">
     <w:abstractNumId w:val="16"/>
   </w:num>
-  <w:num w:numId="16">
+  <w:num w:numId="19">
+    <w:abstractNumId w:val="19"/>
+  </w:num>
+  <w:num w:numId="20">
+    <w:abstractNumId w:val="15"/>
+  </w:num>
+  <w:num w:numId="21">
+    <w:abstractNumId w:val="13"/>
+  </w:num>
+  <w:num w:numId="22">
     <w:abstractNumId w:val="14"/>
-  </w:num>
-  <w:num w:numId="17">
-    <w:abstractNumId w:val="13"/>
   </w:num>
 </w:numbering>
 </file>
@@ -9194,9 +9708,10 @@
   <w:style w:type="paragraph" w:default="1" w:styleId="Standard">
     <w:name w:val="Normal"/>
     <w:qFormat/>
-    <w:rsid w:val="00435315"/>
+    <w:rsid w:val="00AB738C"/>
     <w:pPr>
       <w:spacing w:after="120" w:line="360" w:lineRule="auto"/>
+      <w:jc w:val="both"/>
     </w:pPr>
   </w:style>
   <w:style w:type="paragraph" w:styleId="berschrift1">
@@ -9817,9 +10332,10 @@
   <w:style w:type="paragraph" w:default="1" w:styleId="Standard">
     <w:name w:val="Normal"/>
     <w:qFormat/>
-    <w:rsid w:val="00435315"/>
+    <w:rsid w:val="00AB738C"/>
     <w:pPr>
       <w:spacing w:after="120" w:line="360" w:lineRule="auto"/>
+      <w:jc w:val="both"/>
     </w:pPr>
   </w:style>
   <w:style w:type="paragraph" w:styleId="berschrift1">
@@ -10610,7 +11126,7 @@
 </file>
 
 <file path=customXml/itemProps1.xml><?xml version="1.0" encoding="utf-8"?>
-<ds:datastoreItem xmlns:ds="http://schemas.openxmlformats.org/officeDocument/2006/customXml" ds:itemID="{304103BF-189D-EA40-90F4-425CD3E34768}">
+<ds:datastoreItem xmlns:ds="http://schemas.openxmlformats.org/officeDocument/2006/customXml" ds:itemID="{C0FF88B7-5E5E-F347-9A7F-505B35A4D1CF}">
   <ds:schemaRefs>
     <ds:schemaRef ds:uri="http://schemas.openxmlformats.org/officeDocument/2006/bibliography"/>
   </ds:schemaRefs>

</xml_diff>